<commit_message>
Updated templates example templates for new template context
</commit_message>
<xml_diff>
--- a/DOCS/sample_reports/template.docx
+++ b/DOCS/sample_reports/template.docx
@@ -14,11 +14,12 @@
       <w:r>
         <w:t xml:space="preserve">{{ </w:t>
       </w:r>
-      <w:proofErr w:type="spellStart"/>
-      <w:r>
-        <w:t>assessment_name</w:t>
-      </w:r>
-      <w:proofErr w:type="spellEnd"/>
+      <w:r>
+        <w:t>project</w:t>
+      </w:r>
+      <w:r>
+        <w:t>.name</w:t>
+      </w:r>
       <w:r>
         <w:t xml:space="preserve"> }}</w:t>
       </w:r>
@@ -28,21 +29,35 @@
         <w:t>Automated report output from Ghostwriter</w:t>
       </w:r>
       <w:r>
-        <w:t xml:space="preserve"> for the {{ client }} ({{ </w:t>
-      </w:r>
-      <w:proofErr w:type="spellStart"/>
-      <w:r>
-        <w:t>client_short</w:t>
-      </w:r>
-      <w:proofErr w:type="spellEnd"/>
+        <w:t xml:space="preserve"> for the {{ client</w:t>
+      </w:r>
+      <w:r>
+        <w:t>.name</w:t>
+      </w:r>
+      <w:r>
+        <w:t xml:space="preserve"> }} ({{ client</w:t>
+      </w:r>
+      <w:r>
+        <w:t>.short</w:t>
+      </w:r>
+      <w:r>
+        <w:t>_</w:t>
+      </w:r>
+      <w:r>
+        <w:t>name</w:t>
+      </w:r>
+      <w:r>
+        <w:t xml:space="preserve"> </w:t>
+      </w:r>
       <w:r>
         <w:t xml:space="preserve">}}) {{ </w:t>
       </w:r>
-      <w:proofErr w:type="spellStart"/>
-      <w:r>
-        <w:t>project_type</w:t>
-      </w:r>
-      <w:proofErr w:type="spellEnd"/>
+      <w:r>
+        <w:t>project</w:t>
+      </w:r>
+      <w:r>
+        <w:t>.type</w:t>
+      </w:r>
       <w:r>
         <w:t xml:space="preserve"> }}.</w:t>
       </w:r>
@@ -74,7 +89,13 @@
         <w:t xml:space="preserve">  – </w:t>
       </w:r>
       <w:r>
-        <w:t>{{ client }}</w:t>
+        <w:t>{{ client</w:t>
+      </w:r>
+      <w:r>
+        <w:t>.name</w:t>
+      </w:r>
+      <w:r>
+        <w:t xml:space="preserve"> }}</w:t>
       </w:r>
       <w:r>
         <w:t xml:space="preserve"> Points of Contact</w:t>
@@ -143,21 +164,11 @@
           </w:tcPr>
           <w:p>
             <w:r>
-              <w:t xml:space="preserve">{%tr for </w:t>
-            </w:r>
-            <w:proofErr w:type="spellStart"/>
-            <w:r>
-              <w:t>poc</w:t>
-            </w:r>
-            <w:proofErr w:type="spellEnd"/>
-            <w:r>
-              <w:t xml:space="preserve"> in </w:t>
-            </w:r>
-            <w:proofErr w:type="spellStart"/>
-            <w:r>
-              <w:t>client_pocs</w:t>
-            </w:r>
-            <w:proofErr w:type="spellEnd"/>
+              <w:t>{%tr for poc in client</w:t>
+            </w:r>
+            <w:r>
+              <w:t>.contacts</w:t>
+            </w:r>
             <w:r>
               <w:t xml:space="preserve"> %}</w:t>
             </w:r>
@@ -184,15 +195,7 @@
               <w:jc w:val="center"/>
             </w:pPr>
             <w:r>
-              <w:t xml:space="preserve">{{ </w:t>
-            </w:r>
-            <w:proofErr w:type="spellStart"/>
-            <w:r>
-              <w:t>poc.job_title</w:t>
-            </w:r>
-            <w:proofErr w:type="spellEnd"/>
-            <w:r>
-              <w:t xml:space="preserve"> }}</w:t>
+              <w:t>{{ poc.job_title }}</w:t>
             </w:r>
           </w:p>
         </w:tc>
@@ -205,15 +208,7 @@
               <w:jc w:val="center"/>
             </w:pPr>
             <w:r>
-              <w:t xml:space="preserve">{{ </w:t>
-            </w:r>
-            <w:proofErr w:type="spellStart"/>
-            <w:r>
-              <w:t>poc.email</w:t>
-            </w:r>
-            <w:proofErr w:type="spellEnd"/>
-            <w:r>
-              <w:t xml:space="preserve"> }}</w:t>
+              <w:t>{{ poc.email }}</w:t>
             </w:r>
           </w:p>
         </w:tc>
@@ -229,15 +224,7 @@
               <w:jc w:val="left"/>
             </w:pPr>
             <w:r>
-              <w:t xml:space="preserve">{%tr </w:t>
-            </w:r>
-            <w:proofErr w:type="spellStart"/>
-            <w:r>
-              <w:t>endfor</w:t>
-            </w:r>
-            <w:proofErr w:type="spellEnd"/>
-            <w:r>
-              <w:t xml:space="preserve"> %}</w:t>
+              <w:t>{%tr endfor %}</w:t>
             </w:r>
           </w:p>
         </w:tc>
@@ -264,7 +251,13 @@
         </w:r>
       </w:fldSimple>
       <w:r>
-        <w:t xml:space="preserve"> – {{ company }} Points of Contact</w:t>
+        <w:t xml:space="preserve"> – {{ company</w:t>
+      </w:r>
+      <w:r>
+        <w:t>.name</w:t>
+      </w:r>
+      <w:r>
+        <w:t xml:space="preserve"> }} Points of Contact</w:t>
       </w:r>
     </w:p>
     <w:tbl>
@@ -330,21 +323,11 @@
           </w:tcPr>
           <w:p>
             <w:r>
-              <w:t xml:space="preserve">{%tr for </w:t>
-            </w:r>
-            <w:proofErr w:type="spellStart"/>
-            <w:r>
-              <w:t>team_member</w:t>
-            </w:r>
-            <w:proofErr w:type="spellEnd"/>
-            <w:r>
-              <w:t xml:space="preserve"> in </w:t>
-            </w:r>
-            <w:proofErr w:type="spellStart"/>
-            <w:r>
-              <w:t>company_pocs</w:t>
-            </w:r>
-            <w:proofErr w:type="spellEnd"/>
+              <w:t xml:space="preserve">{%tr for member in </w:t>
+            </w:r>
+            <w:r>
+              <w:t>team</w:t>
+            </w:r>
             <w:r>
               <w:t xml:space="preserve"> %}</w:t>
             </w:r>
@@ -358,13 +341,7 @@
           </w:tcPr>
           <w:p>
             <w:r>
-              <w:t xml:space="preserve">{{ </w:t>
-            </w:r>
-            <w:r>
-              <w:t>team_</w:t>
-            </w:r>
-            <w:r>
-              <w:t>member.name }}</w:t>
+              <w:t>{{ member.name }}</w:t>
             </w:r>
           </w:p>
         </w:tc>
@@ -377,16 +354,11 @@
               <w:jc w:val="center"/>
             </w:pPr>
             <w:r>
-              <w:t xml:space="preserve">{{ </w:t>
-            </w:r>
-            <w:proofErr w:type="spellStart"/>
-            <w:r>
-              <w:t>team_</w:t>
-            </w:r>
-            <w:r>
-              <w:t>member.project_role</w:t>
-            </w:r>
-            <w:proofErr w:type="spellEnd"/>
+              <w:t>{{ member.</w:t>
+            </w:r>
+            <w:r>
+              <w:t>role</w:t>
+            </w:r>
             <w:r>
               <w:t xml:space="preserve"> }}</w:t>
             </w:r>
@@ -401,18 +373,7 @@
               <w:jc w:val="center"/>
             </w:pPr>
             <w:r>
-              <w:t xml:space="preserve">{{ </w:t>
-            </w:r>
-            <w:proofErr w:type="spellStart"/>
-            <w:r>
-              <w:t>team_</w:t>
-            </w:r>
-            <w:r>
-              <w:t>member.email</w:t>
-            </w:r>
-            <w:proofErr w:type="spellEnd"/>
-            <w:r>
-              <w:t xml:space="preserve"> }}</w:t>
+              <w:t>{{ member.email }}</w:t>
             </w:r>
           </w:p>
         </w:tc>
@@ -428,15 +389,7 @@
               <w:jc w:val="left"/>
             </w:pPr>
             <w:r>
-              <w:t xml:space="preserve">{%tr </w:t>
-            </w:r>
-            <w:proofErr w:type="spellStart"/>
-            <w:r>
-              <w:t>endfor</w:t>
-            </w:r>
-            <w:proofErr w:type="spellEnd"/>
-            <w:r>
-              <w:t xml:space="preserve"> %}</w:t>
+              <w:t>{%tr endfor %}</w:t>
             </w:r>
           </w:p>
         </w:tc>
@@ -511,7 +464,13 @@
           </w:tcPr>
           <w:p>
             <w:r>
-              <w:t>{%tr for domain in domains %}</w:t>
+              <w:t xml:space="preserve">{%tr for domain in </w:t>
+            </w:r>
+            <w:r>
+              <w:t>infrastructure.</w:t>
+            </w:r>
+            <w:r>
+              <w:t>domains %}</w:t>
             </w:r>
           </w:p>
         </w:tc>
@@ -523,7 +482,13 @@
           </w:tcPr>
           <w:p>
             <w:r>
-              <w:t>{{ domain.name }}</w:t>
+              <w:t>{{ domain.</w:t>
+            </w:r>
+            <w:r>
+              <w:t>domain</w:t>
+            </w:r>
+            <w:r>
+              <w:t xml:space="preserve"> }}</w:t>
             </w:r>
           </w:p>
         </w:tc>
@@ -536,15 +501,13 @@
               <w:jc w:val="center"/>
             </w:pPr>
             <w:r>
-              <w:t xml:space="preserve">{{ </w:t>
-            </w:r>
-            <w:proofErr w:type="spellStart"/>
-            <w:r>
-              <w:t>domain.activity</w:t>
-            </w:r>
-            <w:proofErr w:type="spellEnd"/>
-            <w:r>
-              <w:t xml:space="preserve"> }}</w:t>
+              <w:t>{{ domain.activity</w:t>
+            </w:r>
+            <w:r>
+              <w:t xml:space="preserve"> </w:t>
+            </w:r>
+            <w:r>
+              <w:t>}}</w:t>
             </w:r>
           </w:p>
         </w:tc>
@@ -560,15 +523,7 @@
               <w:jc w:val="left"/>
             </w:pPr>
             <w:r>
-              <w:t xml:space="preserve">{%tr </w:t>
-            </w:r>
-            <w:proofErr w:type="spellStart"/>
-            <w:r>
-              <w:t>endfor</w:t>
-            </w:r>
-            <w:proofErr w:type="spellEnd"/>
-            <w:r>
-              <w:t xml:space="preserve"> %}</w:t>
+              <w:t>{%tr endfor %}</w:t>
             </w:r>
           </w:p>
         </w:tc>
@@ -580,6 +535,7 @@
         <w:pStyle w:val="Quote"/>
       </w:pPr>
       <w:r>
+        <w:lastRenderedPageBreak/>
         <w:t xml:space="preserve">Table </w:t>
       </w:r>
       <w:fldSimple w:instr=" SEQ Table \* ARABIC ">
@@ -591,7 +547,13 @@
         </w:r>
       </w:fldSimple>
       <w:r>
-        <w:t xml:space="preserve"> – IP Addresses Used for Assessment Activities</w:t>
+        <w:t xml:space="preserve"> – </w:t>
+      </w:r>
+      <w:r>
+        <w:t>Servers</w:t>
+      </w:r>
+      <w:r>
+        <w:t xml:space="preserve"> Used for Assessment Activities</w:t>
       </w:r>
     </w:p>
     <w:tbl>
@@ -659,11 +621,15 @@
             <w:r>
               <w:t xml:space="preserve">{%tr for server in </w:t>
             </w:r>
-            <w:proofErr w:type="spellStart"/>
-            <w:r>
-              <w:t>static_servers</w:t>
-            </w:r>
-            <w:proofErr w:type="spellEnd"/>
+            <w:r>
+              <w:t>infrastructure.</w:t>
+            </w:r>
+            <w:r>
+              <w:t>servers</w:t>
+            </w:r>
+            <w:r>
+              <w:t xml:space="preserve"> </w:t>
+            </w:r>
             <w:r>
               <w:t>%}</w:t>
             </w:r>
@@ -677,15 +643,7 @@
           </w:tcPr>
           <w:p>
             <w:r>
-              <w:t xml:space="preserve">{{ </w:t>
-            </w:r>
-            <w:proofErr w:type="spellStart"/>
-            <w:r>
-              <w:t>server.ip_address</w:t>
-            </w:r>
-            <w:proofErr w:type="spellEnd"/>
-            <w:r>
-              <w:t xml:space="preserve"> }}</w:t>
+              <w:t>{{ server.ip_address }}</w:t>
             </w:r>
           </w:p>
         </w:tc>
@@ -698,7 +656,13 @@
               <w:jc w:val="center"/>
             </w:pPr>
             <w:r>
-              <w:t>{{ server. activity }}</w:t>
+              <w:t>{{ server.</w:t>
+            </w:r>
+            <w:r>
+              <w:t>activity</w:t>
+            </w:r>
+            <w:r>
+              <w:t xml:space="preserve"> }}</w:t>
             </w:r>
           </w:p>
         </w:tc>
@@ -711,18 +675,10 @@
               <w:jc w:val="center"/>
             </w:pPr>
             <w:r>
-              <w:t xml:space="preserve">{{ </w:t>
-            </w:r>
-            <w:proofErr w:type="spellStart"/>
-            <w:r>
-              <w:t>server.</w:t>
-            </w:r>
-            <w:r>
-              <w:t>role</w:t>
-            </w:r>
-            <w:proofErr w:type="spellEnd"/>
-            <w:r>
-              <w:t xml:space="preserve"> </w:t>
+              <w:t>{{ server.</w:t>
+            </w:r>
+            <w:r>
+              <w:t xml:space="preserve">role </w:t>
             </w:r>
             <w:r>
               <w:t>}}</w:t>
@@ -741,15 +697,7 @@
               <w:jc w:val="left"/>
             </w:pPr>
             <w:r>
-              <w:t xml:space="preserve">{%tr </w:t>
-            </w:r>
-            <w:proofErr w:type="spellStart"/>
-            <w:r>
-              <w:t>endfor</w:t>
-            </w:r>
-            <w:proofErr w:type="spellEnd"/>
-            <w:r>
-              <w:t xml:space="preserve"> %}</w:t>
+              <w:t>{%tr endfor %}</w:t>
             </w:r>
           </w:p>
         </w:tc>
@@ -763,15 +711,17 @@
           <w:p>
             <w:pPr>
               <w:jc w:val="left"/>
+              <w:rPr>
+                <w:b/>
+                <w:bCs/>
+              </w:rPr>
             </w:pPr>
             <w:r>
-              <w:t xml:space="preserve">{%tr for server in </w:t>
-            </w:r>
-            <w:proofErr w:type="spellStart"/>
-            <w:r>
-              <w:t>cloud_servers</w:t>
-            </w:r>
-            <w:proofErr w:type="spellEnd"/>
+              <w:t>{%tr for server in infrastructure.</w:t>
+            </w:r>
+            <w:r>
+              <w:t>cloud</w:t>
+            </w:r>
             <w:r>
               <w:t xml:space="preserve"> %}</w:t>
             </w:r>
@@ -786,17 +736,13 @@
           <w:p>
             <w:pPr>
               <w:jc w:val="left"/>
+              <w:rPr>
+                <w:b/>
+                <w:bCs/>
+              </w:rPr>
             </w:pPr>
             <w:r>
-              <w:t xml:space="preserve">{{ </w:t>
-            </w:r>
-            <w:proofErr w:type="spellStart"/>
-            <w:r>
-              <w:t>server.ip_address</w:t>
-            </w:r>
-            <w:proofErr w:type="spellEnd"/>
-            <w:r>
-              <w:t xml:space="preserve"> }}</w:t>
+              <w:t>{{ server.ip_address }}</w:t>
             </w:r>
           </w:p>
         </w:tc>
@@ -807,9 +753,19 @@
           <w:p>
             <w:pPr>
               <w:jc w:val="center"/>
+              <w:rPr>
+                <w:b/>
+                <w:bCs/>
+              </w:rPr>
             </w:pPr>
             <w:r>
-              <w:t>{{ server. activity }}</w:t>
+              <w:t>{{ server.</w:t>
+            </w:r>
+            <w:r>
+              <w:t xml:space="preserve">activity </w:t>
+            </w:r>
+            <w:r>
+              <w:t>}}</w:t>
             </w:r>
           </w:p>
         </w:tc>
@@ -820,20 +776,16 @@
           <w:p>
             <w:pPr>
               <w:jc w:val="center"/>
+              <w:rPr>
+                <w:b/>
+                <w:bCs/>
+              </w:rPr>
             </w:pPr>
             <w:r>
-              <w:t xml:space="preserve">{{ </w:t>
-            </w:r>
-            <w:proofErr w:type="spellStart"/>
-            <w:r>
-              <w:t>server.</w:t>
-            </w:r>
-            <w:r>
-              <w:t>role</w:t>
-            </w:r>
-            <w:proofErr w:type="spellEnd"/>
-            <w:r>
-              <w:t xml:space="preserve"> </w:t>
+              <w:t>{{ server.</w:t>
+            </w:r>
+            <w:r>
+              <w:t xml:space="preserve">role </w:t>
             </w:r>
             <w:r>
               <w:t>}}</w:t>
@@ -850,200 +802,13 @@
           <w:p>
             <w:pPr>
               <w:jc w:val="left"/>
+              <w:rPr>
+                <w:b/>
+                <w:bCs/>
+              </w:rPr>
             </w:pPr>
             <w:r>
-              <w:t xml:space="preserve">{%tr </w:t>
-            </w:r>
-            <w:proofErr w:type="spellStart"/>
-            <w:r>
-              <w:t>endfor</w:t>
-            </w:r>
-            <w:proofErr w:type="spellEnd"/>
-            <w:r>
-              <w:t xml:space="preserve"> %}</w:t>
-            </w:r>
-          </w:p>
-        </w:tc>
-      </w:tr>
-    </w:tbl>
-    <w:p/>
-    <w:p>
-      <w:pPr>
-        <w:pStyle w:val="Quote"/>
-      </w:pPr>
-      <w:r>
-        <w:t xml:space="preserve">Table </w:t>
-      </w:r>
-      <w:fldSimple w:instr=" SEQ Table \* ARABIC ">
-        <w:r>
-          <w:rPr>
-            <w:noProof/>
-          </w:rPr>
-          <w:t>5</w:t>
-        </w:r>
-      </w:fldSimple>
-      <w:r>
-        <w:t xml:space="preserve"> – Domain Name and IP Address Resolutions</w:t>
-      </w:r>
-    </w:p>
-    <w:tbl>
-      <w:tblPr>
-        <w:tblStyle w:val="GhostwriterTable"/>
-        <w:tblW w:w="0" w:type="auto"/>
-        <w:tblLook w:val="04A0" w:firstRow="1" w:lastRow="0" w:firstColumn="1" w:lastColumn="0" w:noHBand="0" w:noVBand="1"/>
-      </w:tblPr>
-      <w:tblGrid>
-        <w:gridCol w:w="3116"/>
-        <w:gridCol w:w="3117"/>
-        <w:gridCol w:w="3117"/>
-      </w:tblGrid>
-      <w:tr>
-        <w:trPr>
-          <w:cnfStyle w:val="100000000000" w:firstRow="1" w:lastRow="0" w:firstColumn="0" w:lastColumn="0" w:oddVBand="0" w:evenVBand="0" w:oddHBand="0" w:evenHBand="0" w:firstRowFirstColumn="0" w:firstRowLastColumn="0" w:lastRowFirstColumn="0" w:lastRowLastColumn="0"/>
-        </w:trPr>
-        <w:tc>
-          <w:tcPr>
-            <w:tcW w:w="3116" w:type="dxa"/>
-          </w:tcPr>
-          <w:p>
-            <w:pPr>
-              <w:jc w:val="center"/>
-            </w:pPr>
-            <w:r>
-              <w:t>Domain Name</w:t>
-            </w:r>
-          </w:p>
-        </w:tc>
-        <w:tc>
-          <w:tcPr>
-            <w:tcW w:w="3117" w:type="dxa"/>
-          </w:tcPr>
-          <w:p>
-            <w:pPr>
-              <w:jc w:val="center"/>
-            </w:pPr>
-            <w:r>
-              <w:t>Role</w:t>
-            </w:r>
-          </w:p>
-        </w:tc>
-        <w:tc>
-          <w:tcPr>
-            <w:tcW w:w="3117" w:type="dxa"/>
-          </w:tcPr>
-          <w:p>
-            <w:pPr>
-              <w:jc w:val="center"/>
-            </w:pPr>
-            <w:r>
-              <w:t>CDN Endpoint</w:t>
-            </w:r>
-          </w:p>
-        </w:tc>
-      </w:tr>
-      <w:tr>
-        <w:tc>
-          <w:tcPr>
-            <w:tcW w:w="9350" w:type="dxa"/>
-            <w:gridSpan w:val="3"/>
-          </w:tcPr>
-          <w:p>
-            <w:r>
-              <w:t xml:space="preserve">{%tr for connection in </w:t>
-            </w:r>
-            <w:proofErr w:type="spellStart"/>
-            <w:r>
-              <w:t>domains_and_servers</w:t>
-            </w:r>
-            <w:proofErr w:type="spellEnd"/>
-            <w:r>
-              <w:t>%}</w:t>
-            </w:r>
-          </w:p>
-        </w:tc>
-      </w:tr>
-      <w:tr>
-        <w:tc>
-          <w:tcPr>
-            <w:tcW w:w="3116" w:type="dxa"/>
-          </w:tcPr>
-          <w:p>
-            <w:r>
-              <w:t xml:space="preserve">{{ </w:t>
-            </w:r>
-            <w:proofErr w:type="spellStart"/>
-            <w:r>
-              <w:t>connection.domain</w:t>
-            </w:r>
-            <w:proofErr w:type="spellEnd"/>
-            <w:r>
-              <w:t xml:space="preserve"> }}</w:t>
-            </w:r>
-          </w:p>
-        </w:tc>
-        <w:tc>
-          <w:tcPr>
-            <w:tcW w:w="3117" w:type="dxa"/>
-          </w:tcPr>
-          <w:p>
-            <w:pPr>
-              <w:jc w:val="center"/>
-            </w:pPr>
-            <w:r>
-              <w:t xml:space="preserve">{{ </w:t>
-            </w:r>
-            <w:proofErr w:type="spellStart"/>
-            <w:r>
-              <w:t>connection.servers</w:t>
-            </w:r>
-            <w:proofErr w:type="spellEnd"/>
-            <w:r>
-              <w:t xml:space="preserve"> }}</w:t>
-            </w:r>
-          </w:p>
-        </w:tc>
-        <w:tc>
-          <w:tcPr>
-            <w:tcW w:w="3117" w:type="dxa"/>
-          </w:tcPr>
-          <w:p>
-            <w:pPr>
-              <w:jc w:val="center"/>
-            </w:pPr>
-            <w:r>
-              <w:t xml:space="preserve">{{ </w:t>
-            </w:r>
-            <w:proofErr w:type="spellStart"/>
-            <w:r>
-              <w:t>connection.cdn_endpoint</w:t>
-            </w:r>
-            <w:proofErr w:type="spellEnd"/>
-            <w:r>
-              <w:t xml:space="preserve"> }}</w:t>
-            </w:r>
-          </w:p>
-        </w:tc>
-      </w:tr>
-      <w:tr>
-        <w:tc>
-          <w:tcPr>
-            <w:tcW w:w="9350" w:type="dxa"/>
-            <w:gridSpan w:val="3"/>
-          </w:tcPr>
-          <w:p>
-            <w:pPr>
-              <w:jc w:val="left"/>
-            </w:pPr>
-            <w:r>
-              <w:t xml:space="preserve">{%tr </w:t>
-            </w:r>
-            <w:proofErr w:type="spellStart"/>
-            <w:r>
-              <w:t>endfor</w:t>
-            </w:r>
-            <w:proofErr w:type="spellEnd"/>
-            <w:r>
-              <w:t xml:space="preserve"> %}</w:t>
+              <w:t>{%tr endfor %}</w:t>
             </w:r>
           </w:p>
         </w:tc>
@@ -1139,15 +904,7 @@
               <w:jc w:val="center"/>
             </w:pPr>
             <w:r>
-              <w:t xml:space="preserve">{{ </w:t>
-            </w:r>
-            <w:proofErr w:type="spellStart"/>
-            <w:r>
-              <w:t>finding.title</w:t>
-            </w:r>
-            <w:proofErr w:type="spellEnd"/>
-            <w:r>
-              <w:t xml:space="preserve"> }}</w:t>
+              <w:t>{{ finding.title }}</w:t>
             </w:r>
           </w:p>
         </w:tc>
@@ -1160,40 +917,19 @@
               <w:jc w:val="center"/>
             </w:pPr>
             <w:r>
-              <w:t xml:space="preserve">{% </w:t>
-            </w:r>
-            <w:proofErr w:type="spellStart"/>
-            <w:r>
-              <w:t>cellbg</w:t>
-            </w:r>
-            <w:proofErr w:type="spellEnd"/>
+              <w:t>{% cellbg finding.</w:t>
+            </w:r>
+            <w:r>
+              <w:t>severity_color</w:t>
+            </w:r>
             <w:r>
               <w:t xml:space="preserve"> </w:t>
             </w:r>
-            <w:proofErr w:type="spellStart"/>
-            <w:r>
-              <w:t>finding.</w:t>
-            </w:r>
-            <w:r>
-              <w:t>severity_color</w:t>
-            </w:r>
-            <w:proofErr w:type="spellEnd"/>
-            <w:r>
-              <w:t xml:space="preserve"> </w:t>
-            </w:r>
             <w:r>
               <w:t>%}</w:t>
             </w:r>
             <w:r>
-              <w:t xml:space="preserve">{{ </w:t>
-            </w:r>
-            <w:proofErr w:type="spellStart"/>
-            <w:r>
-              <w:t>finding.severity</w:t>
-            </w:r>
-            <w:proofErr w:type="spellEnd"/>
-            <w:r>
-              <w:t xml:space="preserve"> }}</w:t>
+              <w:t>{{ finding.severity }}</w:t>
             </w:r>
           </w:p>
         </w:tc>
@@ -1206,15 +942,7 @@
           </w:tcPr>
           <w:p>
             <w:r>
-              <w:t xml:space="preserve">{%tr </w:t>
-            </w:r>
-            <w:proofErr w:type="spellStart"/>
-            <w:r>
-              <w:t>endfor</w:t>
-            </w:r>
-            <w:proofErr w:type="spellEnd"/>
-            <w:r>
-              <w:t xml:space="preserve"> %}</w:t>
+              <w:t>{%tr endfor %}</w:t>
             </w:r>
           </w:p>
         </w:tc>
@@ -1225,11 +953,179 @@
         <w:spacing w:before="0" w:line="240" w:lineRule="auto"/>
         <w:jc w:val="left"/>
       </w:pPr>
-      <w:r>
-        <w:br w:type="page"/>
-      </w:r>
     </w:p>
     <w:p>
+      <w:pPr>
+        <w:spacing w:before="0" w:line="240" w:lineRule="auto"/>
+        <w:jc w:val="left"/>
+      </w:pPr>
+      <w:r>
+        <w:t xml:space="preserve">There are numerous Jinja2 filters available within templates. Ghostwriter also has some custom filters (see the wiki). The above template looks like this </w:t>
+      </w:r>
+      <w:r>
+        <w:t xml:space="preserve">with the </w:t>
+      </w:r>
+      <w:r>
+        <w:rPr>
+          <w:rStyle w:val="Codeinline"/>
+        </w:rPr>
+        <w:t>filter_severity</w:t>
+      </w:r>
+      <w:r>
+        <w:t xml:space="preserve"> filter</w:t>
+      </w:r>
+      <w:r>
+        <w:t>:</w:t>
+      </w:r>
+    </w:p>
+    <w:p>
+      <w:pPr>
+        <w:spacing w:before="0" w:line="240" w:lineRule="auto"/>
+        <w:jc w:val="left"/>
+      </w:pPr>
+    </w:p>
+    <w:tbl>
+      <w:tblPr>
+        <w:tblStyle w:val="GhostwriterTable"/>
+        <w:tblW w:w="9360" w:type="dxa"/>
+        <w:tblLook w:val="04A0" w:firstRow="1" w:lastRow="0" w:firstColumn="1" w:lastColumn="0" w:noHBand="0" w:noVBand="1"/>
+      </w:tblPr>
+      <w:tblGrid>
+        <w:gridCol w:w="7027"/>
+        <w:gridCol w:w="2333"/>
+      </w:tblGrid>
+      <w:tr>
+        <w:trPr>
+          <w:cnfStyle w:val="100000000000" w:firstRow="1" w:lastRow="0" w:firstColumn="0" w:lastColumn="0" w:oddVBand="0" w:evenVBand="0" w:oddHBand="0" w:evenHBand="0" w:firstRowFirstColumn="0" w:firstRowLastColumn="0" w:lastRowFirstColumn="0" w:lastRowLastColumn="0"/>
+        </w:trPr>
+        <w:tc>
+          <w:tcPr>
+            <w:tcW w:w="7593" w:type="dxa"/>
+          </w:tcPr>
+          <w:p>
+            <w:pPr>
+              <w:jc w:val="center"/>
+            </w:pPr>
+            <w:r>
+              <w:t>Finding</w:t>
+            </w:r>
+          </w:p>
+        </w:tc>
+        <w:tc>
+          <w:tcPr>
+            <w:tcW w:w="1767" w:type="dxa"/>
+          </w:tcPr>
+          <w:p>
+            <w:pPr>
+              <w:jc w:val="center"/>
+            </w:pPr>
+            <w:r>
+              <w:t>Severity</w:t>
+            </w:r>
+          </w:p>
+        </w:tc>
+      </w:tr>
+      <w:tr>
+        <w:tc>
+          <w:tcPr>
+            <w:tcW w:w="9360" w:type="dxa"/>
+            <w:gridSpan w:val="2"/>
+          </w:tcPr>
+          <w:p>
+            <w:r>
+              <w:t>{%tr for finding in findings</w:t>
+            </w:r>
+            <w:r>
+              <w:t>|filter_severity</w:t>
+            </w:r>
+            <w:r>
+              <w:t>(</w:t>
+            </w:r>
+            <w:r>
+              <w:t>[</w:t>
+            </w:r>
+            <w:r>
+              <w:t>“Critical</w:t>
+            </w:r>
+            <w:r>
+              <w:t>”</w:t>
+            </w:r>
+            <w:r>
+              <w:t>,</w:t>
+            </w:r>
+            <w:r>
+              <w:t xml:space="preserve"> “</w:t>
+            </w:r>
+            <w:r>
+              <w:t>High”</w:t>
+            </w:r>
+            <w:r>
+              <w:t>]</w:t>
+            </w:r>
+            <w:r>
+              <w:t>)</w:t>
+            </w:r>
+            <w:r>
+              <w:t xml:space="preserve"> %}</w:t>
+            </w:r>
+          </w:p>
+        </w:tc>
+      </w:tr>
+      <w:tr>
+        <w:tc>
+          <w:tcPr>
+            <w:tcW w:w="7593" w:type="dxa"/>
+          </w:tcPr>
+          <w:p>
+            <w:pPr>
+              <w:jc w:val="center"/>
+            </w:pPr>
+            <w:r>
+              <w:t>{{ finding.title }}</w:t>
+            </w:r>
+          </w:p>
+        </w:tc>
+        <w:tc>
+          <w:tcPr>
+            <w:tcW w:w="1767" w:type="dxa"/>
+          </w:tcPr>
+          <w:p>
+            <w:pPr>
+              <w:jc w:val="center"/>
+            </w:pPr>
+            <w:r>
+              <w:t xml:space="preserve">{% cellbg finding.severity_color </w:t>
+            </w:r>
+            <w:r>
+              <w:t>%}{{ finding.severity }}</w:t>
+            </w:r>
+          </w:p>
+        </w:tc>
+      </w:tr>
+      <w:tr>
+        <w:tc>
+          <w:tcPr>
+            <w:tcW w:w="9360" w:type="dxa"/>
+            <w:gridSpan w:val="2"/>
+          </w:tcPr>
+          <w:p>
+            <w:r>
+              <w:t>{%tr endfor %}</w:t>
+            </w:r>
+          </w:p>
+        </w:tc>
+      </w:tr>
+    </w:tbl>
+    <w:p>
+      <w:pPr>
+        <w:spacing w:before="0" w:line="240" w:lineRule="auto"/>
+        <w:jc w:val="left"/>
+      </w:pPr>
+      <w:r>
+        <w:br w:type="page"/>
+      </w:r>
+    </w:p>
+    <w:p>
       <w:r>
         <w:lastRenderedPageBreak/>
         <w:t>{% for finding in findings %}</w:t>
@@ -1240,15 +1136,7 @@
         <w:pStyle w:val="Heading3-Finding"/>
       </w:pPr>
       <w:r>
-        <w:t xml:space="preserve">{{ </w:t>
-      </w:r>
-      <w:proofErr w:type="spellStart"/>
-      <w:r>
-        <w:t>finding.title</w:t>
-      </w:r>
-      <w:proofErr w:type="spellEnd"/>
-      <w:r>
-        <w:t xml:space="preserve"> }}</w:t>
+        <w:t>{{ finding.title }}</w:t>
       </w:r>
     </w:p>
     <w:p>
@@ -1263,17 +1151,15 @@
           <w:b/>
           <w:bCs/>
         </w:rPr>
-        <w:t xml:space="preserve">Severity – {{ </w:t>
-      </w:r>
-      <w:proofErr w:type="spellStart"/>
+        <w:t>Severity – {{ finding.severity</w:t>
+      </w:r>
       <w:r>
         <w:rPr>
           <w:b/>
           <w:bCs/>
         </w:rPr>
-        <w:t>finding.severity</w:t>
-      </w:r>
-      <w:proofErr w:type="spellEnd"/>
+        <w:t>_rt</w:t>
+      </w:r>
       <w:r>
         <w:rPr>
           <w:b/>
@@ -1292,15 +1178,13 @@
     </w:p>
     <w:p>
       <w:r>
-        <w:t xml:space="preserve">{{ </w:t>
-      </w:r>
-      <w:proofErr w:type="spellStart"/>
-      <w:r>
-        <w:t>finding.affected_entities_rt</w:t>
-      </w:r>
-      <w:proofErr w:type="spellEnd"/>
-      <w:r>
-        <w:t xml:space="preserve"> }}</w:t>
+        <w:t>{{</w:t>
+      </w:r>
+      <w:r>
+        <w:t>p</w:t>
+      </w:r>
+      <w:r>
+        <w:t xml:space="preserve"> finding.affected_entities_rt }}</w:t>
       </w:r>
     </w:p>
     <w:p>
@@ -1313,15 +1197,13 @@
     </w:p>
     <w:p>
       <w:r>
-        <w:t xml:space="preserve">{{ </w:t>
-      </w:r>
-      <w:proofErr w:type="spellStart"/>
-      <w:r>
-        <w:t>finding.description_rt</w:t>
-      </w:r>
-      <w:proofErr w:type="spellEnd"/>
-      <w:r>
-        <w:t xml:space="preserve"> }}</w:t>
+        <w:t>{{</w:t>
+      </w:r>
+      <w:r>
+        <w:t>p</w:t>
+      </w:r>
+      <w:r>
+        <w:t xml:space="preserve"> finding.description_rt }}</w:t>
       </w:r>
     </w:p>
     <w:p>
@@ -1334,15 +1216,13 @@
     </w:p>
     <w:p>
       <w:r>
-        <w:t xml:space="preserve">{{ </w:t>
-      </w:r>
-      <w:proofErr w:type="spellStart"/>
-      <w:r>
-        <w:t>finding.impact_rt</w:t>
-      </w:r>
-      <w:proofErr w:type="spellEnd"/>
-      <w:r>
-        <w:t xml:space="preserve"> }}</w:t>
+        <w:t>{{</w:t>
+      </w:r>
+      <w:r>
+        <w:t>p</w:t>
+      </w:r>
+      <w:r>
+        <w:t xml:space="preserve"> finding.impact_rt }}</w:t>
       </w:r>
     </w:p>
     <w:p>
@@ -1355,15 +1235,13 @@
     </w:p>
     <w:p>
       <w:r>
-        <w:t xml:space="preserve">{{ </w:t>
-      </w:r>
-      <w:proofErr w:type="spellStart"/>
-      <w:r>
-        <w:t>finding.recommendation_rt</w:t>
-      </w:r>
-      <w:proofErr w:type="spellEnd"/>
-      <w:r>
-        <w:t xml:space="preserve"> }}</w:t>
+        <w:t>{{</w:t>
+      </w:r>
+      <w:r>
+        <w:t>p</w:t>
+      </w:r>
+      <w:r>
+        <w:t xml:space="preserve"> finding.recommendation_rt }}</w:t>
       </w:r>
     </w:p>
     <w:p>
@@ -1376,15 +1254,13 @@
     </w:p>
     <w:p>
       <w:r>
-        <w:t xml:space="preserve">{{ </w:t>
-      </w:r>
-      <w:proofErr w:type="spellStart"/>
-      <w:r>
-        <w:t>finding.replication_steps_rt</w:t>
-      </w:r>
-      <w:proofErr w:type="spellEnd"/>
-      <w:r>
-        <w:t xml:space="preserve"> }}</w:t>
+        <w:t>{{</w:t>
+      </w:r>
+      <w:r>
+        <w:t>p</w:t>
+      </w:r>
+      <w:r>
+        <w:t xml:space="preserve"> finding.replication_steps_rt }}</w:t>
       </w:r>
     </w:p>
     <w:p>
@@ -1397,15 +1273,13 @@
     </w:p>
     <w:p>
       <w:r>
-        <w:t xml:space="preserve">{{ </w:t>
-      </w:r>
-      <w:proofErr w:type="spellStart"/>
-      <w:r>
-        <w:t>finding.references_rt</w:t>
-      </w:r>
-      <w:proofErr w:type="spellEnd"/>
-      <w:r>
-        <w:t xml:space="preserve"> }}</w:t>
+        <w:t>{{</w:t>
+      </w:r>
+      <w:r>
+        <w:t>p</w:t>
+      </w:r>
+      <w:r>
+        <w:t xml:space="preserve"> finding.references_rt }}</w:t>
       </w:r>
     </w:p>
     <w:p>
@@ -1416,15 +1290,7 @@
     <w:p>
       <w:r>
         <w:lastRenderedPageBreak/>
-        <w:t xml:space="preserve">{% </w:t>
-      </w:r>
-      <w:proofErr w:type="spellStart"/>
-      <w:r>
-        <w:t>endfor</w:t>
-      </w:r>
-      <w:proofErr w:type="spellEnd"/>
-      <w:r>
-        <w:t xml:space="preserve"> %}</w:t>
+        <w:t>{% endfor %}</w:t>
       </w:r>
     </w:p>
     <w:p>

</xml_diff>

<commit_message>
Added new examples to template
</commit_message>
<xml_diff>
--- a/DOCS/sample_reports/template.docx
+++ b/DOCS/sample_reports/template.docx
@@ -3,22 +3,69 @@
 <w:document xmlns:wpc="http://schemas.microsoft.com/office/word/2010/wordprocessingCanvas" xmlns:cx="http://schemas.microsoft.com/office/drawing/2014/chartex" xmlns:cx1="http://schemas.microsoft.com/office/drawing/2015/9/8/chartex" xmlns:cx2="http://schemas.microsoft.com/office/drawing/2015/10/21/chartex" xmlns:cx3="http://schemas.microsoft.com/office/drawing/2016/5/9/chartex" xmlns:cx4="http://schemas.microsoft.com/office/drawing/2016/5/10/chartex" xmlns:cx5="http://schemas.microsoft.com/office/drawing/2016/5/11/chartex" xmlns:cx6="http://schemas.microsoft.com/office/drawing/2016/5/12/chartex" xmlns:cx7="http://schemas.microsoft.com/office/drawing/2016/5/13/chartex" xmlns:cx8="http://schemas.microsoft.com/office/drawing/2016/5/14/chartex" xmlns:mc="http://schemas.openxmlformats.org/markup-compatibility/2006" xmlns:aink="http://schemas.microsoft.com/office/drawing/2016/ink" xmlns:am3d="http://schemas.microsoft.com/office/drawing/2017/model3d" xmlns:o="urn:schemas-microsoft-com:office:office" xmlns:r="http://schemas.openxmlformats.org/officeDocument/2006/relationships" xmlns:m="http://schemas.openxmlformats.org/officeDocument/2006/math" xmlns:v="urn:schemas-microsoft-com:vml" xmlns:wp14="http://schemas.microsoft.com/office/word/2010/wordprocessingDrawing" xmlns:wp="http://schemas.openxmlformats.org/drawingml/2006/wordprocessingDrawing" xmlns:w10="urn:schemas-microsoft-com:office:word" xmlns:w="http://schemas.openxmlformats.org/wordprocessingml/2006/main" xmlns:w14="http://schemas.microsoft.com/office/word/2010/wordml" xmlns:w15="http://schemas.microsoft.com/office/word/2012/wordml" xmlns:w16cex="http://schemas.microsoft.com/office/word/2018/wordml/cex" xmlns:w16cid="http://schemas.microsoft.com/office/word/2016/wordml/cid" xmlns:w16="http://schemas.microsoft.com/office/word/2018/wordml" xmlns:w16se="http://schemas.microsoft.com/office/word/2015/wordml/symex" xmlns:wpg="http://schemas.microsoft.com/office/word/2010/wordprocessingGroup" xmlns:wpi="http://schemas.microsoft.com/office/word/2010/wordprocessingInk" xmlns:wne="http://schemas.microsoft.com/office/word/2006/wordml" xmlns:wps="http://schemas.microsoft.com/office/word/2010/wordprocessingShape" mc:Ignorable="w14 w15 w16se w16cid w16 w16cex wp14">
   <w:body>
     <w:p>
-      <w:r>
-        <w:t>This is an example of how Jinja2 variables can be used in a Word template to dynamically drop-in information and generate tables.</w:t>
+      <w:pPr>
+        <w:pStyle w:val="Heading1"/>
+        <w:jc w:val="center"/>
+      </w:pPr>
+      <w:proofErr w:type="gramStart"/>
+      <w:r>
+        <w:t>{{ project.name</w:t>
+      </w:r>
+      <w:proofErr w:type="gramEnd"/>
+      <w:r>
+        <w:t xml:space="preserve"> }}</w:t>
       </w:r>
     </w:p>
     <w:p>
-      <w:pPr>
-        <w:pStyle w:val="Heading1"/>
-      </w:pPr>
-      <w:r>
-        <w:t xml:space="preserve">{{ </w:t>
+      <w:r>
+        <w:t>This</w:t>
+      </w:r>
+      <w:r>
+        <w:t xml:space="preserve"> template</w:t>
+      </w:r>
+      <w:r>
+        <w:t xml:space="preserve"> is an example of how Jinja2 variables can be used in a Word template to dynamically drop-in information and generate tables.</w:t>
+      </w:r>
+      <w:r>
+        <w:t xml:space="preserve"> </w:t>
+      </w:r>
+      <w:r>
+        <w:t>The following output is based on the Ghostwriter project:</w:t>
+      </w:r>
+      <w:r>
+        <w:t xml:space="preserve"> </w:t>
+      </w:r>
+      <w:proofErr w:type="gramStart"/>
+      <w:r>
+        <w:t>{{ client</w:t>
+      </w:r>
+      <w:r>
+        <w:t>.name</w:t>
+      </w:r>
+      <w:proofErr w:type="gramEnd"/>
+      <w:r>
+        <w:t xml:space="preserve"> }} ({{ client</w:t>
+      </w:r>
+      <w:r>
+        <w:t>.short</w:t>
+      </w:r>
+      <w:r>
+        <w:t>_</w:t>
+      </w:r>
+      <w:r>
+        <w:t>name</w:t>
+      </w:r>
+      <w:r>
+        <w:t xml:space="preserve"> </w:t>
+      </w:r>
+      <w:r>
+        <w:t xml:space="preserve">}}) {{ </w:t>
       </w:r>
       <w:r>
         <w:t>project</w:t>
       </w:r>
       <w:r>
-        <w:t>.name</w:t>
+        <w:t>.type</w:t>
       </w:r>
       <w:r>
         <w:t xml:space="preserve"> }}</w:t>
@@ -26,74 +73,636 @@
     </w:p>
     <w:p>
       <w:r>
-        <w:t>Automated report output from Ghostwriter</w:t>
-      </w:r>
-      <w:r>
-        <w:t xml:space="preserve"> for the {{ client</w:t>
-      </w:r>
-      <w:r>
-        <w:t>.name</w:t>
-      </w:r>
-      <w:r>
-        <w:t xml:space="preserve"> }} ({{ client</w:t>
-      </w:r>
-      <w:r>
-        <w:t>.short</w:t>
-      </w:r>
-      <w:r>
-        <w:t>_</w:t>
-      </w:r>
-      <w:r>
-        <w:t>name</w:t>
-      </w:r>
-      <w:r>
-        <w:t xml:space="preserve"> </w:t>
-      </w:r>
-      <w:r>
-        <w:t xml:space="preserve">}}) {{ </w:t>
-      </w:r>
-      <w:r>
-        <w:t>project</w:t>
-      </w:r>
-      <w:r>
-        <w:t>.type</w:t>
-      </w:r>
-      <w:r>
-        <w:t xml:space="preserve"> }}.</w:t>
+        <w:t>The “raw” (JSON) report will show you the data accessible from your template. Some of this data is chopped-up into smaller bits to make it easy to reassemble in different ways. For example, the project’s start and end dates are accessible as pre-formatted dates based on your locale:</w:t>
       </w:r>
     </w:p>
     <w:p>
-      <w:pPr>
-        <w:pStyle w:val="Heading2"/>
-      </w:pPr>
-      <w:r>
-        <w:t>Assessment Points of Contact &amp; Stakeholders</w:t>
+      <w:proofErr w:type="gramStart"/>
+      <w:r>
+        <w:t>{{ project</w:t>
+      </w:r>
+      <w:proofErr w:type="gramEnd"/>
+      <w:r>
+        <w:t>.start_date }} – {{ project.end_date }}</w:t>
       </w:r>
     </w:p>
     <w:p>
+      <w:r>
+        <w:t xml:space="preserve">Perhaps you want to reference only pieces </w:t>
+      </w:r>
+      <w:r>
+        <w:t xml:space="preserve">(e.g., day, month, and year) </w:t>
+      </w:r>
+      <w:r>
+        <w:t xml:space="preserve">of these dates to present them in different ways. Here </w:t>
+      </w:r>
+      <w:r>
+        <w:t>is one option for dynamically assembling a date range:</w:t>
+      </w:r>
+    </w:p>
+    <w:p>
+      <w:r>
+        <w:t>{% if project.start_year == project.end_year %}</w:t>
+      </w:r>
+      <w:r>
+        <w:t>{% if project.start_</w:t>
+      </w:r>
+      <w:r>
+        <w:t>month</w:t>
+      </w:r>
+      <w:r>
+        <w:t xml:space="preserve"> == project.end_</w:t>
+      </w:r>
+      <w:r>
+        <w:t>month</w:t>
+      </w:r>
+      <w:r>
+        <w:t xml:space="preserve"> %}{{ project.start_month }}</w:t>
+      </w:r>
+      <w:r>
+        <w:t xml:space="preserve"> </w:t>
+      </w:r>
+      <w:r>
+        <w:t>{{ project.start_day }}</w:t>
+      </w:r>
+      <w:r>
+        <w:t>–</w:t>
+      </w:r>
+      <w:r>
+        <w:t>{{ project.end_day }}</w:t>
+      </w:r>
+      <w:r>
+        <w:t>,</w:t>
+      </w:r>
+      <w:r>
+        <w:t xml:space="preserve"> {{ project.end_year }}</w:t>
+      </w:r>
+      <w:r>
+        <w:t>{% else %}</w:t>
+      </w:r>
+      <w:r>
+        <w:t>{{ project.start_</w:t>
+      </w:r>
+      <w:r>
+        <w:t>day</w:t>
+      </w:r>
+      <w:r>
+        <w:t xml:space="preserve"> }}</w:t>
+      </w:r>
+      <w:r>
+        <w:t xml:space="preserve"> {{ project.start_month }}</w:t>
+      </w:r>
+      <w:r>
+        <w:t xml:space="preserve"> </w:t>
+      </w:r>
+      <w:r>
+        <w:t>to</w:t>
+      </w:r>
+      <w:r>
+        <w:t xml:space="preserve"> {{ project.</w:t>
+      </w:r>
+      <w:r>
+        <w:t>end</w:t>
+      </w:r>
+      <w:r>
+        <w:t>_day }} {{ project.</w:t>
+      </w:r>
+      <w:r>
+        <w:t>end</w:t>
+      </w:r>
+      <w:r>
+        <w:t>_month }}</w:t>
+      </w:r>
+      <w:r>
+        <w:t xml:space="preserve"> {{ project.end_year }}{% endif %}{% else %}</w:t>
+      </w:r>
+      <w:r>
+        <w:t>{{ project.start_day }} {{ project.start_month }} {{ project.end_year }}</w:t>
+      </w:r>
+      <w:r>
+        <w:t xml:space="preserve"> </w:t>
+      </w:r>
+      <w:r>
+        <w:t>to {{ project.end_day }} {{ project.end_month }} {{ project.end_year }}</w:t>
+      </w:r>
+      <w:r>
+        <w:t>{% endif %}</w:t>
+      </w:r>
+    </w:p>
+    <w:p>
+      <w:r>
+        <w:t>You can also pull in some pre-calculated values for various parts of your project</w:t>
+      </w:r>
+      <w:r>
+        <w:t xml:space="preserve"> and </w:t>
+      </w:r>
+      <w:r>
+        <w:t>perform calculations</w:t>
+      </w:r>
+      <w:r>
+        <w:t>:</w:t>
+      </w:r>
+    </w:p>
+    <w:p>
       <w:pPr>
         <w:pStyle w:val="Quote"/>
       </w:pPr>
       <w:r>
         <w:t xml:space="preserve">Table </w:t>
       </w:r>
-      <w:fldSimple w:instr=" SEQ Table \* ARABIC ">
-        <w:r>
-          <w:rPr>
-            <w:noProof/>
-          </w:rPr>
-          <w:t>1</w:t>
-        </w:r>
-      </w:fldSimple>
+      <w:r>
+        <w:fldChar w:fldCharType="begin"/>
+      </w:r>
+      <w:r>
+        <w:instrText xml:space="preserve"> SEQ Table \* ARABIC </w:instrText>
+      </w:r>
+      <w:r>
+        <w:fldChar w:fldCharType="separate"/>
+      </w:r>
+      <w:r>
+        <w:t>1</w:t>
+      </w:r>
+      <w:r>
+        <w:fldChar w:fldCharType="end"/>
+      </w:r>
+      <w:r>
+        <w:t xml:space="preserve"> – Assessment Totals</w:t>
+      </w:r>
+    </w:p>
+    <w:tbl>
+      <w:tblPr>
+        <w:tblStyle w:val="GhostwriterTable"/>
+        <w:tblW w:w="0" w:type="auto"/>
+        <w:tblLook w:val="04A0" w:firstRow="1" w:lastRow="0" w:firstColumn="1" w:lastColumn="0" w:noHBand="0" w:noVBand="1"/>
+      </w:tblPr>
+      <w:tblGrid>
+        <w:gridCol w:w="2422"/>
+        <w:gridCol w:w="2982"/>
+        <w:gridCol w:w="3946"/>
+      </w:tblGrid>
+      <w:tr>
+        <w:trPr>
+          <w:cnfStyle w:val="100000000000" w:firstRow="1" w:lastRow="0" w:firstColumn="0" w:lastColumn="0" w:oddVBand="0" w:evenVBand="0" w:oddHBand="0" w:evenHBand="0" w:firstRowFirstColumn="0" w:firstRowLastColumn="0" w:lastRowFirstColumn="0" w:lastRowLastColumn="0"/>
+        </w:trPr>
+        <w:tc>
+          <w:tcPr>
+            <w:tcW w:w="2425" w:type="dxa"/>
+          </w:tcPr>
+          <w:p>
+            <w:pPr>
+              <w:jc w:val="center"/>
+            </w:pPr>
+            <w:r>
+              <w:t>Value</w:t>
+            </w:r>
+          </w:p>
+        </w:tc>
+        <w:tc>
+          <w:tcPr>
+            <w:tcW w:w="2977" w:type="dxa"/>
+          </w:tcPr>
+          <w:p>
+            <w:pPr>
+              <w:jc w:val="center"/>
+            </w:pPr>
+            <w:r>
+              <w:t>Total</w:t>
+            </w:r>
+          </w:p>
+        </w:tc>
+        <w:tc>
+          <w:tcPr>
+            <w:tcW w:w="3948" w:type="dxa"/>
+          </w:tcPr>
+          <w:p>
+            <w:pPr>
+              <w:jc w:val="center"/>
+            </w:pPr>
+            <w:r>
+              <w:t>Maths</w:t>
+            </w:r>
+          </w:p>
+        </w:tc>
+      </w:tr>
+      <w:tr>
+        <w:tc>
+          <w:tcPr>
+            <w:tcW w:w="2425" w:type="dxa"/>
+          </w:tcPr>
+          <w:p>
+            <w:pPr>
+              <w:rPr>
+                <w:b/>
+                <w:bCs/>
+              </w:rPr>
+            </w:pPr>
+            <w:r>
+              <w:rPr>
+                <w:b/>
+                <w:bCs/>
+              </w:rPr>
+              <w:t>Objectives</w:t>
+            </w:r>
+          </w:p>
+        </w:tc>
+        <w:tc>
+          <w:tcPr>
+            <w:tcW w:w="2977" w:type="dxa"/>
+          </w:tcPr>
+          <w:p>
+            <w:pPr>
+              <w:jc w:val="center"/>
+            </w:pPr>
+            <w:proofErr w:type="gramStart"/>
+            <w:r>
+              <w:t>{{ totals</w:t>
+            </w:r>
+            <w:proofErr w:type="gramEnd"/>
+            <w:r>
+              <w:t>.</w:t>
+            </w:r>
+            <w:r>
+              <w:t>objectives</w:t>
+            </w:r>
+            <w:r>
+              <w:t xml:space="preserve"> }}</w:t>
+            </w:r>
+          </w:p>
+        </w:tc>
+        <w:tc>
+          <w:tcPr>
+            <w:tcW w:w="3948" w:type="dxa"/>
+          </w:tcPr>
+          <w:p>
+            <w:pPr>
+              <w:jc w:val="center"/>
+            </w:pPr>
+          </w:p>
+        </w:tc>
+      </w:tr>
+      <w:tr>
+        <w:tc>
+          <w:tcPr>
+            <w:tcW w:w="2425" w:type="dxa"/>
+          </w:tcPr>
+          <w:p>
+            <w:pPr>
+              <w:rPr>
+                <w:b/>
+                <w:bCs/>
+              </w:rPr>
+            </w:pPr>
+            <w:r>
+              <w:rPr>
+                <w:b/>
+                <w:bCs/>
+              </w:rPr>
+              <w:t>Completed Objectives</w:t>
+            </w:r>
+          </w:p>
+        </w:tc>
+        <w:tc>
+          <w:tcPr>
+            <w:tcW w:w="2977" w:type="dxa"/>
+          </w:tcPr>
+          <w:p>
+            <w:pPr>
+              <w:jc w:val="center"/>
+            </w:pPr>
+            <w:proofErr w:type="gramStart"/>
+            <w:r>
+              <w:t>{{ totals</w:t>
+            </w:r>
+            <w:proofErr w:type="gramEnd"/>
+            <w:r>
+              <w:t>.</w:t>
+            </w:r>
+            <w:r>
+              <w:t>objectives_completed</w:t>
+            </w:r>
+            <w:r>
+              <w:t xml:space="preserve"> }}</w:t>
+            </w:r>
+          </w:p>
+        </w:tc>
+        <w:tc>
+          <w:tcPr>
+            <w:tcW w:w="3948" w:type="dxa"/>
+          </w:tcPr>
+          <w:p>
+            <w:pPr>
+              <w:jc w:val="center"/>
+            </w:pPr>
+            <w:proofErr w:type="gramStart"/>
+            <w:r>
+              <w:t>{{ totals</w:t>
+            </w:r>
+            <w:proofErr w:type="gramEnd"/>
+            <w:r>
+              <w:t>.objectives_completed</w:t>
+            </w:r>
+            <w:r>
+              <w:t xml:space="preserve">  / </w:t>
+            </w:r>
+            <w:r>
+              <w:t>totals.objectives }}</w:t>
+            </w:r>
+            <w:r>
+              <w:t>%</w:t>
+            </w:r>
+          </w:p>
+        </w:tc>
+      </w:tr>
+      <w:tr>
+        <w:tc>
+          <w:tcPr>
+            <w:tcW w:w="2425" w:type="dxa"/>
+          </w:tcPr>
+          <w:p>
+            <w:pPr>
+              <w:rPr>
+                <w:b/>
+                <w:bCs/>
+              </w:rPr>
+            </w:pPr>
+            <w:r>
+              <w:rPr>
+                <w:b/>
+                <w:bCs/>
+              </w:rPr>
+              <w:t>Findings</w:t>
+            </w:r>
+          </w:p>
+        </w:tc>
+        <w:tc>
+          <w:tcPr>
+            <w:tcW w:w="2977" w:type="dxa"/>
+          </w:tcPr>
+          <w:p>
+            <w:pPr>
+              <w:jc w:val="center"/>
+            </w:pPr>
+            <w:proofErr w:type="gramStart"/>
+            <w:r>
+              <w:t>{{ totals</w:t>
+            </w:r>
+            <w:proofErr w:type="gramEnd"/>
+            <w:r>
+              <w:t>.</w:t>
+            </w:r>
+            <w:r>
+              <w:t>findings</w:t>
+            </w:r>
+            <w:r>
+              <w:t xml:space="preserve"> }}</w:t>
+            </w:r>
+          </w:p>
+        </w:tc>
+        <w:tc>
+          <w:tcPr>
+            <w:tcW w:w="3948" w:type="dxa"/>
+          </w:tcPr>
+          <w:p>
+            <w:pPr>
+              <w:jc w:val="center"/>
+            </w:pPr>
+          </w:p>
+        </w:tc>
+      </w:tr>
+      <w:tr>
+        <w:tc>
+          <w:tcPr>
+            <w:tcW w:w="2425" w:type="dxa"/>
+          </w:tcPr>
+          <w:p>
+            <w:pPr>
+              <w:rPr>
+                <w:b/>
+                <w:bCs/>
+              </w:rPr>
+            </w:pPr>
+            <w:r>
+              <w:rPr>
+                <w:b/>
+                <w:bCs/>
+              </w:rPr>
+              <w:t>Team Members</w:t>
+            </w:r>
+          </w:p>
+        </w:tc>
+        <w:tc>
+          <w:tcPr>
+            <w:tcW w:w="2977" w:type="dxa"/>
+          </w:tcPr>
+          <w:p>
+            <w:pPr>
+              <w:jc w:val="center"/>
+            </w:pPr>
+            <w:proofErr w:type="gramStart"/>
+            <w:r>
+              <w:t>{{ totals</w:t>
+            </w:r>
+            <w:proofErr w:type="gramEnd"/>
+            <w:r>
+              <w:t>.</w:t>
+            </w:r>
+            <w:r>
+              <w:t>team</w:t>
+            </w:r>
+            <w:r>
+              <w:t xml:space="preserve"> }}</w:t>
+            </w:r>
+          </w:p>
+        </w:tc>
+        <w:tc>
+          <w:tcPr>
+            <w:tcW w:w="3948" w:type="dxa"/>
+          </w:tcPr>
+          <w:p>
+            <w:pPr>
+              <w:jc w:val="center"/>
+            </w:pPr>
+          </w:p>
+        </w:tc>
+      </w:tr>
+      <w:tr>
+        <w:tc>
+          <w:tcPr>
+            <w:tcW w:w="2425" w:type="dxa"/>
+          </w:tcPr>
+          <w:p>
+            <w:pPr>
+              <w:rPr>
+                <w:b/>
+                <w:bCs/>
+              </w:rPr>
+            </w:pPr>
+            <w:r>
+              <w:rPr>
+                <w:b/>
+                <w:bCs/>
+              </w:rPr>
+              <w:t>Targeted Hosts</w:t>
+            </w:r>
+          </w:p>
+        </w:tc>
+        <w:tc>
+          <w:tcPr>
+            <w:tcW w:w="2977" w:type="dxa"/>
+          </w:tcPr>
+          <w:p>
+            <w:pPr>
+              <w:jc w:val="center"/>
+            </w:pPr>
+            <w:proofErr w:type="gramStart"/>
+            <w:r>
+              <w:t>{{ totals</w:t>
+            </w:r>
+            <w:proofErr w:type="gramEnd"/>
+            <w:r>
+              <w:t>.targets }}</w:t>
+            </w:r>
+          </w:p>
+        </w:tc>
+        <w:tc>
+          <w:tcPr>
+            <w:tcW w:w="3948" w:type="dxa"/>
+          </w:tcPr>
+          <w:p>
+            <w:pPr>
+              <w:jc w:val="center"/>
+            </w:pPr>
+          </w:p>
+        </w:tc>
+      </w:tr>
+      <w:tr>
+        <w:tc>
+          <w:tcPr>
+            <w:tcW w:w="2425" w:type="dxa"/>
+          </w:tcPr>
+          <w:p>
+            <w:pPr>
+              <w:rPr>
+                <w:b/>
+                <w:bCs/>
+              </w:rPr>
+            </w:pPr>
+            <w:r>
+              <w:rPr>
+                <w:b/>
+                <w:bCs/>
+              </w:rPr>
+              <w:t>Scope</w:t>
+            </w:r>
+          </w:p>
+        </w:tc>
+        <w:tc>
+          <w:tcPr>
+            <w:tcW w:w="2977" w:type="dxa"/>
+          </w:tcPr>
+          <w:p>
+            <w:pPr>
+              <w:jc w:val="center"/>
+            </w:pPr>
+            <w:proofErr w:type="gramStart"/>
+            <w:r>
+              <w:t>{{ totals</w:t>
+            </w:r>
+            <w:proofErr w:type="gramEnd"/>
+            <w:r>
+              <w:t>.</w:t>
+            </w:r>
+            <w:r>
+              <w:t>scope</w:t>
+            </w:r>
+            <w:r>
+              <w:t xml:space="preserve"> }}</w:t>
+            </w:r>
+          </w:p>
+        </w:tc>
+        <w:tc>
+          <w:tcPr>
+            <w:tcW w:w="3948" w:type="dxa"/>
+          </w:tcPr>
+          <w:p>
+            <w:pPr>
+              <w:jc w:val="center"/>
+            </w:pPr>
+          </w:p>
+        </w:tc>
+      </w:tr>
+    </w:tbl>
+    <w:p/>
+    <w:p/>
+    <w:p>
+      <w:pPr>
+        <w:spacing w:before="0" w:line="240" w:lineRule="auto"/>
+        <w:jc w:val="left"/>
+        <w:rPr>
+          <w:rFonts w:asciiTheme="majorHAnsi" w:eastAsiaTheme="majorEastAsia" w:hAnsiTheme="majorHAnsi" w:cstheme="majorBidi"/>
+          <w:color w:val="6F6FAB"/>
+          <w:sz w:val="40"/>
+          <w:szCs w:val="26"/>
+        </w:rPr>
+      </w:pPr>
+      <w:r>
+        <w:lastRenderedPageBreak/>
+        <w:br w:type="page"/>
+      </w:r>
+    </w:p>
+    <w:p>
+      <w:pPr>
+        <w:pStyle w:val="Heading2"/>
+      </w:pPr>
+      <w:r>
+        <w:lastRenderedPageBreak/>
+        <w:t>Assessment Points of Contact &amp; Stakeholders</w:t>
+      </w:r>
+    </w:p>
+    <w:p>
+      <w:r>
+        <w:t>You can also create tables with loops:</w:t>
+      </w:r>
+    </w:p>
+    <w:p>
+      <w:pPr>
+        <w:pStyle w:val="Quote"/>
+      </w:pPr>
+      <w:r>
+        <w:t xml:space="preserve">Table </w:t>
+      </w:r>
+      <w:r>
+        <w:fldChar w:fldCharType="begin"/>
+      </w:r>
+      <w:r>
+        <w:instrText xml:space="preserve"> SEQ Table \* ARABIC </w:instrText>
+      </w:r>
+      <w:r>
+        <w:fldChar w:fldCharType="separate"/>
+      </w:r>
+      <w:r>
+        <w:rPr>
+          <w:noProof/>
+        </w:rPr>
+        <w:t>2</w:t>
+      </w:r>
+      <w:r>
+        <w:rPr>
+          <w:noProof/>
+        </w:rPr>
+        <w:fldChar w:fldCharType="end"/>
+      </w:r>
       <w:r>
         <w:t xml:space="preserve">  – </w:t>
       </w:r>
+      <w:proofErr w:type="gramStart"/>
       <w:r>
         <w:t>{{ client</w:t>
       </w:r>
       <w:r>
         <w:t>.name</w:t>
       </w:r>
+      <w:proofErr w:type="gramEnd"/>
       <w:r>
         <w:t xml:space="preserve"> }}</w:t>
       </w:r>
@@ -164,11 +773,16 @@
           </w:tcPr>
           <w:p>
             <w:r>
-              <w:t>{%tr for poc in client</w:t>
+              <w:t xml:space="preserve">{%tr for poc in </w:t>
+            </w:r>
+            <w:proofErr w:type="gramStart"/>
+            <w:r>
+              <w:t>client</w:t>
             </w:r>
             <w:r>
               <w:t>.contacts</w:t>
             </w:r>
+            <w:proofErr w:type="gramEnd"/>
             <w:r>
               <w:t xml:space="preserve"> %}</w:t>
             </w:r>
@@ -181,8 +795,13 @@
             <w:tcW w:w="3116" w:type="dxa"/>
           </w:tcPr>
           <w:p>
-            <w:r>
-              <w:t>{{ poc.name }}</w:t>
+            <w:proofErr w:type="gramStart"/>
+            <w:r>
+              <w:t>{{ poc.name</w:t>
+            </w:r>
+            <w:proofErr w:type="gramEnd"/>
+            <w:r>
+              <w:t xml:space="preserve"> }}</w:t>
             </w:r>
           </w:p>
         </w:tc>
@@ -194,8 +813,13 @@
             <w:pPr>
               <w:jc w:val="center"/>
             </w:pPr>
-            <w:r>
-              <w:t>{{ poc.job_title }}</w:t>
+            <w:proofErr w:type="gramStart"/>
+            <w:r>
+              <w:t>{{ poc.job</w:t>
+            </w:r>
+            <w:proofErr w:type="gramEnd"/>
+            <w:r>
+              <w:t>_title }}</w:t>
             </w:r>
           </w:p>
         </w:tc>
@@ -207,8 +831,13 @@
             <w:pPr>
               <w:jc w:val="center"/>
             </w:pPr>
-            <w:r>
-              <w:t>{{ poc.email }}</w:t>
+            <w:proofErr w:type="gramStart"/>
+            <w:r>
+              <w:t>{{ poc</w:t>
+            </w:r>
+            <w:proofErr w:type="gramEnd"/>
+            <w:r>
+              <w:t>.email }}</w:t>
             </w:r>
           </w:p>
         </w:tc>
@@ -234,28 +863,41 @@
       <w:pPr>
         <w:pStyle w:val="Quote"/>
       </w:pPr>
-    </w:p>
-    <w:p>
-      <w:pPr>
-        <w:pStyle w:val="Quote"/>
-      </w:pPr>
       <w:r>
         <w:t xml:space="preserve">Table </w:t>
       </w:r>
-      <w:fldSimple w:instr=" SEQ Table \* ARABIC ">
-        <w:r>
-          <w:rPr>
-            <w:noProof/>
-          </w:rPr>
-          <w:t>2</w:t>
-        </w:r>
-      </w:fldSimple>
-      <w:r>
-        <w:t xml:space="preserve"> – {{ company</w:t>
+      <w:r>
+        <w:fldChar w:fldCharType="begin"/>
+      </w:r>
+      <w:r>
+        <w:instrText xml:space="preserve"> SEQ Table \* ARABIC </w:instrText>
+      </w:r>
+      <w:r>
+        <w:fldChar w:fldCharType="separate"/>
+      </w:r>
+      <w:r>
+        <w:rPr>
+          <w:noProof/>
+        </w:rPr>
+        <w:t>3</w:t>
+      </w:r>
+      <w:r>
+        <w:rPr>
+          <w:noProof/>
+        </w:rPr>
+        <w:fldChar w:fldCharType="end"/>
+      </w:r>
+      <w:r>
+        <w:t xml:space="preserve"> – </w:t>
+      </w:r>
+      <w:proofErr w:type="gramStart"/>
+      <w:r>
+        <w:t>{{ company</w:t>
       </w:r>
       <w:r>
         <w:t>.name</w:t>
       </w:r>
+      <w:proofErr w:type="gramEnd"/>
       <w:r>
         <w:t xml:space="preserve"> }} Points of Contact</w:t>
       </w:r>
@@ -340,8 +982,13 @@
             <w:tcW w:w="3116" w:type="dxa"/>
           </w:tcPr>
           <w:p>
-            <w:r>
-              <w:t>{{ member.name }}</w:t>
+            <w:proofErr w:type="gramStart"/>
+            <w:r>
+              <w:t>{{ member.name</w:t>
+            </w:r>
+            <w:proofErr w:type="gramEnd"/>
+            <w:r>
+              <w:t xml:space="preserve"> }}</w:t>
             </w:r>
           </w:p>
         </w:tc>
@@ -353,8 +1000,13 @@
             <w:pPr>
               <w:jc w:val="center"/>
             </w:pPr>
-            <w:r>
-              <w:t>{{ member.</w:t>
+            <w:proofErr w:type="gramStart"/>
+            <w:r>
+              <w:t>{{ member</w:t>
+            </w:r>
+            <w:proofErr w:type="gramEnd"/>
+            <w:r>
+              <w:t>.</w:t>
             </w:r>
             <w:r>
               <w:t>role</w:t>
@@ -372,8 +1024,13 @@
             <w:pPr>
               <w:jc w:val="center"/>
             </w:pPr>
-            <w:r>
-              <w:t>{{ member.email }}</w:t>
+            <w:proofErr w:type="gramStart"/>
+            <w:r>
+              <w:t>{{ member</w:t>
+            </w:r>
+            <w:proofErr w:type="gramEnd"/>
+            <w:r>
+              <w:t>.email }}</w:t>
             </w:r>
           </w:p>
         </w:tc>
@@ -395,7 +1052,6 @@
         </w:tc>
       </w:tr>
     </w:tbl>
-    <w:p/>
     <w:p>
       <w:pPr>
         <w:pStyle w:val="Quote"/>
@@ -403,14 +1059,27 @@
       <w:r>
         <w:t xml:space="preserve">Table </w:t>
       </w:r>
-      <w:fldSimple w:instr=" SEQ Table \* ARABIC ">
-        <w:r>
-          <w:rPr>
-            <w:noProof/>
-          </w:rPr>
-          <w:t>3</w:t>
-        </w:r>
-      </w:fldSimple>
+      <w:r>
+        <w:fldChar w:fldCharType="begin"/>
+      </w:r>
+      <w:r>
+        <w:instrText xml:space="preserve"> SEQ Table \* ARABIC </w:instrText>
+      </w:r>
+      <w:r>
+        <w:fldChar w:fldCharType="separate"/>
+      </w:r>
+      <w:r>
+        <w:rPr>
+          <w:noProof/>
+        </w:rPr>
+        <w:t>4</w:t>
+      </w:r>
+      <w:r>
+        <w:rPr>
+          <w:noProof/>
+        </w:rPr>
+        <w:fldChar w:fldCharType="end"/>
+      </w:r>
       <w:r>
         <w:t xml:space="preserve"> – Domain Names Used for Assessment Activities</w:t>
       </w:r>
@@ -466,11 +1135,16 @@
             <w:r>
               <w:t xml:space="preserve">{%tr for domain in </w:t>
             </w:r>
+            <w:proofErr w:type="gramStart"/>
             <w:r>
               <w:t>infrastructure.</w:t>
             </w:r>
             <w:r>
-              <w:t>domains %}</w:t>
+              <w:t>domains</w:t>
+            </w:r>
+            <w:proofErr w:type="gramEnd"/>
+            <w:r>
+              <w:t xml:space="preserve"> %}</w:t>
             </w:r>
           </w:p>
         </w:tc>
@@ -481,8 +1155,13 @@
             <w:tcW w:w="2995" w:type="pct"/>
           </w:tcPr>
           <w:p>
-            <w:r>
-              <w:t>{{ domain.</w:t>
+            <w:proofErr w:type="gramStart"/>
+            <w:r>
+              <w:t>{{ domain</w:t>
+            </w:r>
+            <w:proofErr w:type="gramEnd"/>
+            <w:r>
+              <w:t>.</w:t>
             </w:r>
             <w:r>
               <w:t>domain</w:t>
@@ -500,8 +1179,13 @@
             <w:pPr>
               <w:jc w:val="center"/>
             </w:pPr>
-            <w:r>
-              <w:t>{{ domain.activity</w:t>
+            <w:proofErr w:type="gramStart"/>
+            <w:r>
+              <w:t>{{ domain</w:t>
+            </w:r>
+            <w:proofErr w:type="gramEnd"/>
+            <w:r>
+              <w:t>.activity</w:t>
             </w:r>
             <w:r>
               <w:t xml:space="preserve"> </w:t>
@@ -529,23 +1213,34 @@
         </w:tc>
       </w:tr>
     </w:tbl>
-    <w:p/>
     <w:p>
       <w:pPr>
         <w:pStyle w:val="Quote"/>
       </w:pPr>
       <w:r>
-        <w:lastRenderedPageBreak/>
         <w:t xml:space="preserve">Table </w:t>
       </w:r>
-      <w:fldSimple w:instr=" SEQ Table \* ARABIC ">
-        <w:r>
-          <w:rPr>
-            <w:noProof/>
-          </w:rPr>
-          <w:t>4</w:t>
-        </w:r>
-      </w:fldSimple>
+      <w:r>
+        <w:fldChar w:fldCharType="begin"/>
+      </w:r>
+      <w:r>
+        <w:instrText xml:space="preserve"> SEQ Table \* ARABIC </w:instrText>
+      </w:r>
+      <w:r>
+        <w:fldChar w:fldCharType="separate"/>
+      </w:r>
+      <w:r>
+        <w:rPr>
+          <w:noProof/>
+        </w:rPr>
+        <w:t>5</w:t>
+      </w:r>
+      <w:r>
+        <w:rPr>
+          <w:noProof/>
+        </w:rPr>
+        <w:fldChar w:fldCharType="end"/>
+      </w:r>
       <w:r>
         <w:t xml:space="preserve"> – </w:t>
       </w:r>
@@ -621,12 +1316,14 @@
             <w:r>
               <w:t xml:space="preserve">{%tr for server in </w:t>
             </w:r>
+            <w:proofErr w:type="gramStart"/>
             <w:r>
               <w:t>infrastructure.</w:t>
             </w:r>
             <w:r>
               <w:t>servers</w:t>
             </w:r>
+            <w:proofErr w:type="gramEnd"/>
             <w:r>
               <w:t xml:space="preserve"> </w:t>
             </w:r>
@@ -642,8 +1339,13 @@
             <w:tcW w:w="3116" w:type="dxa"/>
           </w:tcPr>
           <w:p>
-            <w:r>
-              <w:t>{{ server.ip_address }}</w:t>
+            <w:proofErr w:type="gramStart"/>
+            <w:r>
+              <w:t>{{ server</w:t>
+            </w:r>
+            <w:proofErr w:type="gramEnd"/>
+            <w:r>
+              <w:t>.ip_address }}</w:t>
             </w:r>
           </w:p>
         </w:tc>
@@ -655,8 +1357,13 @@
             <w:pPr>
               <w:jc w:val="center"/>
             </w:pPr>
-            <w:r>
-              <w:t>{{ server.</w:t>
+            <w:proofErr w:type="gramStart"/>
+            <w:r>
+              <w:t>{{ server</w:t>
+            </w:r>
+            <w:proofErr w:type="gramEnd"/>
+            <w:r>
+              <w:t>.</w:t>
             </w:r>
             <w:r>
               <w:t>activity</w:t>
@@ -674,8 +1381,13 @@
             <w:pPr>
               <w:jc w:val="center"/>
             </w:pPr>
-            <w:r>
-              <w:t>{{ server.</w:t>
+            <w:proofErr w:type="gramStart"/>
+            <w:r>
+              <w:t>{{ server</w:t>
+            </w:r>
+            <w:proofErr w:type="gramEnd"/>
+            <w:r>
+              <w:t>.</w:t>
             </w:r>
             <w:r>
               <w:t xml:space="preserve">role </w:t>
@@ -717,11 +1429,13 @@
               </w:rPr>
             </w:pPr>
             <w:r>
-              <w:t>{%tr for server in infrastructure.</w:t>
-            </w:r>
-            <w:r>
-              <w:t>cloud</w:t>
-            </w:r>
+              <w:t xml:space="preserve">{%tr for server in </w:t>
+            </w:r>
+            <w:proofErr w:type="gramStart"/>
+            <w:r>
+              <w:t>infrastructure.cloud</w:t>
+            </w:r>
+            <w:proofErr w:type="gramEnd"/>
             <w:r>
               <w:t xml:space="preserve"> %}</w:t>
             </w:r>
@@ -741,8 +1455,13 @@
                 <w:bCs/>
               </w:rPr>
             </w:pPr>
-            <w:r>
-              <w:t>{{ server.ip_address }}</w:t>
+            <w:proofErr w:type="gramStart"/>
+            <w:r>
+              <w:t>{{ server</w:t>
+            </w:r>
+            <w:proofErr w:type="gramEnd"/>
+            <w:r>
+              <w:t>.ip_address }}</w:t>
             </w:r>
           </w:p>
         </w:tc>
@@ -758,8 +1477,13 @@
                 <w:bCs/>
               </w:rPr>
             </w:pPr>
-            <w:r>
-              <w:t>{{ server.</w:t>
+            <w:proofErr w:type="gramStart"/>
+            <w:r>
+              <w:t>{{ server</w:t>
+            </w:r>
+            <w:proofErr w:type="gramEnd"/>
+            <w:r>
+              <w:t>.</w:t>
             </w:r>
             <w:r>
               <w:t xml:space="preserve">activity </w:t>
@@ -781,8 +1505,13 @@
                 <w:bCs/>
               </w:rPr>
             </w:pPr>
-            <w:r>
-              <w:t>{{ server.</w:t>
+            <w:proofErr w:type="gramStart"/>
+            <w:r>
+              <w:t>{{ server</w:t>
+            </w:r>
+            <w:proofErr w:type="gramEnd"/>
+            <w:r>
+              <w:t>.</w:t>
             </w:r>
             <w:r>
               <w:t xml:space="preserve">role </w:t>
@@ -814,7 +1543,6 @@
         </w:tc>
       </w:tr>
     </w:tbl>
-    <w:p/>
     <w:p>
       <w:r>
         <w:br w:type="page"/>
@@ -828,14 +1556,27 @@
         <w:lastRenderedPageBreak/>
         <w:t xml:space="preserve">Table </w:t>
       </w:r>
-      <w:fldSimple w:instr=" SEQ Table \* ARABIC ">
-        <w:r>
-          <w:rPr>
-            <w:noProof/>
-          </w:rPr>
-          <w:t>6</w:t>
-        </w:r>
-      </w:fldSimple>
+      <w:r>
+        <w:fldChar w:fldCharType="begin"/>
+      </w:r>
+      <w:r>
+        <w:instrText xml:space="preserve"> SEQ Table \* ARABIC </w:instrText>
+      </w:r>
+      <w:r>
+        <w:fldChar w:fldCharType="separate"/>
+      </w:r>
+      <w:r>
+        <w:rPr>
+          <w:noProof/>
+        </w:rPr>
+        <w:t>6</w:t>
+      </w:r>
+      <w:r>
+        <w:rPr>
+          <w:noProof/>
+        </w:rPr>
+        <w:fldChar w:fldCharType="end"/>
+      </w:r>
       <w:r>
         <w:t xml:space="preserve"> – Summary of Findings</w:t>
       </w:r>
@@ -903,8 +1644,13 @@
             <w:pPr>
               <w:jc w:val="center"/>
             </w:pPr>
-            <w:r>
-              <w:t>{{ finding.title }}</w:t>
+            <w:proofErr w:type="gramStart"/>
+            <w:r>
+              <w:t>{{ finding</w:t>
+            </w:r>
+            <w:proofErr w:type="gramEnd"/>
+            <w:r>
+              <w:t>.title }}</w:t>
             </w:r>
           </w:p>
         </w:tc>
@@ -917,10 +1663,18 @@
               <w:jc w:val="center"/>
             </w:pPr>
             <w:r>
-              <w:t>{% cellbg finding.</w:t>
-            </w:r>
-            <w:r>
-              <w:t>severity_color</w:t>
+              <w:t xml:space="preserve">{% cellbg </w:t>
+            </w:r>
+            <w:proofErr w:type="gramStart"/>
+            <w:r>
+              <w:t>finding.</w:t>
+            </w:r>
+            <w:r>
+              <w:t>severity</w:t>
+            </w:r>
+            <w:proofErr w:type="gramEnd"/>
+            <w:r>
+              <w:t>_color</w:t>
             </w:r>
             <w:r>
               <w:t xml:space="preserve"> </w:t>
@@ -960,22 +1714,16 @@
         <w:jc w:val="left"/>
       </w:pPr>
       <w:r>
-        <w:t xml:space="preserve">There are numerous Jinja2 filters available within templates. Ghostwriter also has some custom filters (see the wiki). The above template looks like this </w:t>
-      </w:r>
-      <w:r>
-        <w:t xml:space="preserve">with the </w:t>
+        <w:t xml:space="preserve">There are numerous Jinja2 filters available within templates. Ghostwriter also has some custom filters (see the wiki). The above template looks like this with the </w:t>
       </w:r>
       <w:r>
         <w:rPr>
-          <w:rStyle w:val="Codeinline"/>
+          <w:rStyle w:val="CodeInline"/>
         </w:rPr>
         <w:t>filter_severity</w:t>
       </w:r>
       <w:r>
-        <w:t xml:space="preserve"> filter</w:t>
-      </w:r>
-      <w:r>
-        <w:t>:</w:t>
+        <w:t xml:space="preserve"> filter:</w:t>
       </w:r>
     </w:p>
     <w:p>
@@ -1036,11 +1784,16 @@
               <w:t>{%tr for finding in findings</w:t>
             </w:r>
             <w:r>
-              <w:t>|filter_severity</w:t>
+              <w:t>|filter_</w:t>
+            </w:r>
+            <w:proofErr w:type="gramStart"/>
+            <w:r>
+              <w:t>severity</w:t>
             </w:r>
             <w:r>
               <w:t>(</w:t>
             </w:r>
+            <w:proofErr w:type="gramEnd"/>
             <w:r>
               <w:t>[</w:t>
             </w:r>
@@ -1080,8 +1833,13 @@
             <w:pPr>
               <w:jc w:val="center"/>
             </w:pPr>
-            <w:r>
-              <w:t>{{ finding.title }}</w:t>
+            <w:proofErr w:type="gramStart"/>
+            <w:r>
+              <w:t>{{ finding</w:t>
+            </w:r>
+            <w:proofErr w:type="gramEnd"/>
+            <w:r>
+              <w:t>.title }}</w:t>
             </w:r>
           </w:p>
         </w:tc>
@@ -1094,7 +1852,15 @@
               <w:jc w:val="center"/>
             </w:pPr>
             <w:r>
-              <w:t xml:space="preserve">{% cellbg finding.severity_color </w:t>
+              <w:t xml:space="preserve">{% cellbg </w:t>
+            </w:r>
+            <w:proofErr w:type="gramStart"/>
+            <w:r>
+              <w:t>finding.severity</w:t>
+            </w:r>
+            <w:proofErr w:type="gramEnd"/>
+            <w:r>
+              <w:t xml:space="preserve">_color </w:t>
             </w:r>
             <w:r>
               <w:t>%}{{ finding.severity }}</w:t>
@@ -1118,6 +1884,87 @@
     </w:tbl>
     <w:p>
       <w:pPr>
+        <w:spacing w:line="240" w:lineRule="auto"/>
+        <w:jc w:val="left"/>
+      </w:pPr>
+      <w:r>
+        <w:t xml:space="preserve">Findings–and some other objects–include special versions of their content called </w:t>
+      </w:r>
+      <w:r>
+        <w:rPr>
+          <w:i/>
+          <w:iCs/>
+        </w:rPr>
+        <w:t>RichText</w:t>
+      </w:r>
+      <w:r>
+        <w:t xml:space="preserve"> objects. These objects have the same name as the normal object with “_rt” at the end. For example, a finding has a </w:t>
+      </w:r>
+      <w:r>
+        <w:rPr>
+          <w:i/>
+          <w:iCs/>
+        </w:rPr>
+        <w:t>Description</w:t>
+      </w:r>
+      <w:r>
+        <w:t xml:space="preserve"> field that you access with </w:t>
+      </w:r>
+      <w:proofErr w:type="gramStart"/>
+      <w:r>
+        <w:rPr>
+          <w:rStyle w:val="CodeInline"/>
+        </w:rPr>
+        <w:t>finding.description</w:t>
+      </w:r>
+      <w:proofErr w:type="gramEnd"/>
+      <w:r>
+        <w:t xml:space="preserve">. There is also a </w:t>
+      </w:r>
+      <w:proofErr w:type="gramStart"/>
+      <w:r>
+        <w:rPr>
+          <w:rStyle w:val="CodeInline"/>
+        </w:rPr>
+        <w:t>finding.description</w:t>
+      </w:r>
+      <w:proofErr w:type="gramEnd"/>
+      <w:r>
+        <w:rPr>
+          <w:rStyle w:val="CodeInline"/>
+        </w:rPr>
+        <w:t>_rt</w:t>
+      </w:r>
+      <w:r>
+        <w:t xml:space="preserve"> </w:t>
+      </w:r>
+      <w:r>
+        <w:t xml:space="preserve">version </w:t>
+      </w:r>
+      <w:r>
+        <w:t xml:space="preserve">that </w:t>
+      </w:r>
+      <w:r>
+        <w:t>drops into a Word document fully formatted and styled.</w:t>
+      </w:r>
+    </w:p>
+    <w:p>
+      <w:pPr>
+        <w:spacing w:line="240" w:lineRule="auto"/>
+        <w:jc w:val="left"/>
+      </w:pPr>
+      <w:r>
+        <w:t xml:space="preserve">Check the wiki for </w:t>
+      </w:r>
+      <w:r>
+        <w:t>more and</w:t>
+      </w:r>
+      <w:r>
+        <w:t xml:space="preserve"> look at the following section.</w:t>
+      </w:r>
+    </w:p>
+    <w:p>
+      <w:pPr>
         <w:spacing w:before="0" w:line="240" w:lineRule="auto"/>
         <w:jc w:val="left"/>
       </w:pPr>
@@ -1135,8 +1982,13 @@
       <w:pPr>
         <w:pStyle w:val="Heading3-Finding"/>
       </w:pPr>
-      <w:r>
-        <w:t>{{ finding.title }}</w:t>
+      <w:proofErr w:type="gramStart"/>
+      <w:r>
+        <w:t>{{ finding</w:t>
+      </w:r>
+      <w:proofErr w:type="gramEnd"/>
+      <w:r>
+        <w:t>.title }}</w:t>
       </w:r>
     </w:p>
     <w:p>
@@ -1151,7 +2003,23 @@
           <w:b/>
           <w:bCs/>
         </w:rPr>
-        <w:t>Severity – {{ finding.severity</w:t>
+        <w:t xml:space="preserve">Severity – </w:t>
+      </w:r>
+      <w:proofErr w:type="gramStart"/>
+      <w:r>
+        <w:rPr>
+          <w:b/>
+          <w:bCs/>
+        </w:rPr>
+        <w:t>{{ finding</w:t>
+      </w:r>
+      <w:proofErr w:type="gramEnd"/>
+      <w:r>
+        <w:rPr>
+          <w:b/>
+          <w:bCs/>
+        </w:rPr>
+        <w:t>.severity</w:t>
       </w:r>
       <w:r>
         <w:rPr>
@@ -1184,7 +2052,15 @@
         <w:t>p</w:t>
       </w:r>
       <w:r>
-        <w:t xml:space="preserve"> finding.affected_entities_rt }}</w:t>
+        <w:t xml:space="preserve"> </w:t>
+      </w:r>
+      <w:proofErr w:type="gramStart"/>
+      <w:r>
+        <w:t>finding.affected</w:t>
+      </w:r>
+      <w:proofErr w:type="gramEnd"/>
+      <w:r>
+        <w:t>_entities_rt }}</w:t>
       </w:r>
     </w:p>
     <w:p>
@@ -1203,7 +2079,15 @@
         <w:t>p</w:t>
       </w:r>
       <w:r>
-        <w:t xml:space="preserve"> finding.description_rt }}</w:t>
+        <w:t xml:space="preserve"> </w:t>
+      </w:r>
+      <w:proofErr w:type="gramStart"/>
+      <w:r>
+        <w:t>finding.description</w:t>
+      </w:r>
+      <w:proofErr w:type="gramEnd"/>
+      <w:r>
+        <w:t>_rt }}</w:t>
       </w:r>
     </w:p>
     <w:p>
@@ -1222,7 +2106,15 @@
         <w:t>p</w:t>
       </w:r>
       <w:r>
-        <w:t xml:space="preserve"> finding.impact_rt }}</w:t>
+        <w:t xml:space="preserve"> </w:t>
+      </w:r>
+      <w:proofErr w:type="gramStart"/>
+      <w:r>
+        <w:t>finding.impact</w:t>
+      </w:r>
+      <w:proofErr w:type="gramEnd"/>
+      <w:r>
+        <w:t>_rt }}</w:t>
       </w:r>
     </w:p>
     <w:p>
@@ -1241,7 +2133,15 @@
         <w:t>p</w:t>
       </w:r>
       <w:r>
-        <w:t xml:space="preserve"> finding.recommendation_rt }}</w:t>
+        <w:t xml:space="preserve"> </w:t>
+      </w:r>
+      <w:proofErr w:type="gramStart"/>
+      <w:r>
+        <w:t>finding.recommendation</w:t>
+      </w:r>
+      <w:proofErr w:type="gramEnd"/>
+      <w:r>
+        <w:t>_rt }}</w:t>
       </w:r>
     </w:p>
     <w:p>
@@ -1260,7 +2160,15 @@
         <w:t>p</w:t>
       </w:r>
       <w:r>
-        <w:t xml:space="preserve"> finding.replication_steps_rt }}</w:t>
+        <w:t xml:space="preserve"> </w:t>
+      </w:r>
+      <w:proofErr w:type="gramStart"/>
+      <w:r>
+        <w:t>finding.replication</w:t>
+      </w:r>
+      <w:proofErr w:type="gramEnd"/>
+      <w:r>
+        <w:t>_steps_rt }}</w:t>
       </w:r>
     </w:p>
     <w:p>
@@ -1279,7 +2187,15 @@
         <w:t>p</w:t>
       </w:r>
       <w:r>
-        <w:t xml:space="preserve"> finding.references_rt }}</w:t>
+        <w:t xml:space="preserve"> </w:t>
+      </w:r>
+      <w:proofErr w:type="gramStart"/>
+      <w:r>
+        <w:t>finding.references</w:t>
+      </w:r>
+      <w:proofErr w:type="gramEnd"/>
+      <w:r>
+        <w:t>_rt }}</w:t>
       </w:r>
     </w:p>
     <w:p>
@@ -1657,10 +2573,73 @@
   <w:p>
     <w:pPr>
       <w:pStyle w:val="Header"/>
+      <w:jc w:val="left"/>
       <w:rPr>
         <w:color w:val="808080" w:themeColor="background1" w:themeShade="80"/>
       </w:rPr>
     </w:pPr>
+    <w:r>
+      <w:rPr>
+        <w:i/>
+        <w:noProof/>
+        <w:color w:val="808080" w:themeColor="background1" w:themeShade="80"/>
+      </w:rPr>
+      <w:drawing>
+        <wp:anchor distT="0" distB="0" distL="114300" distR="114300" simplePos="0" relativeHeight="251672576" behindDoc="0" locked="0" layoutInCell="1" allowOverlap="1" wp14:anchorId="230A501A" wp14:editId="07166F91">
+          <wp:simplePos x="0" y="0"/>
+          <wp:positionH relativeFrom="column">
+            <wp:posOffset>8353</wp:posOffset>
+          </wp:positionH>
+          <wp:positionV relativeFrom="paragraph">
+            <wp:posOffset>144145</wp:posOffset>
+          </wp:positionV>
+          <wp:extent cx="1727200" cy="330200"/>
+          <wp:effectExtent l="0" t="0" r="0" b="0"/>
+          <wp:wrapNone/>
+          <wp:docPr id="5" name="Picture 5" descr="A picture containing text&#10;&#10;Description automatically generated"/>
+          <wp:cNvGraphicFramePr>
+            <a:graphicFrameLocks xmlns:a="http://schemas.openxmlformats.org/drawingml/2006/main" noChangeAspect="1"/>
+          </wp:cNvGraphicFramePr>
+          <a:graphic xmlns:a="http://schemas.openxmlformats.org/drawingml/2006/main">
+            <a:graphicData uri="http://schemas.openxmlformats.org/drawingml/2006/picture">
+              <pic:pic xmlns:pic="http://schemas.openxmlformats.org/drawingml/2006/picture">
+                <pic:nvPicPr>
+                  <pic:cNvPr id="5" name="Picture 5" descr="A picture containing text&#10;&#10;Description automatically generated"/>
+                  <pic:cNvPicPr/>
+                </pic:nvPicPr>
+                <pic:blipFill>
+                  <a:blip r:embed="rId1">
+                    <a:extLst>
+                      <a:ext uri="{28A0092B-C50C-407E-A947-70E740481C1C}">
+                        <a14:useLocalDpi xmlns:a14="http://schemas.microsoft.com/office/drawing/2010/main" val="0"/>
+                      </a:ext>
+                    </a:extLst>
+                  </a:blip>
+                  <a:stretch>
+                    <a:fillRect/>
+                  </a:stretch>
+                </pic:blipFill>
+                <pic:spPr>
+                  <a:xfrm>
+                    <a:off x="0" y="0"/>
+                    <a:ext cx="1727200" cy="330200"/>
+                  </a:xfrm>
+                  <a:prstGeom prst="rect">
+                    <a:avLst/>
+                  </a:prstGeom>
+                </pic:spPr>
+              </pic:pic>
+            </a:graphicData>
+          </a:graphic>
+          <wp14:sizeRelH relativeFrom="page">
+            <wp14:pctWidth>0</wp14:pctWidth>
+          </wp14:sizeRelH>
+          <wp14:sizeRelV relativeFrom="page">
+            <wp14:pctHeight>0</wp14:pctHeight>
+          </wp14:sizeRelV>
+        </wp:anchor>
+      </w:drawing>
+    </w:r>
     <w:r>
       <w:rPr>
         <w:noProof/>
@@ -1690,7 +2669,7 @@
           </v:handles>
           <o:lock v:ext="edit" text="t" shapetype="t"/>
         </v:shapetype>
-        <v:shape id="PowerPlusWaterMarkObject414513370" o:spid="_x0000_s2050" type="#_x0000_t136" alt="" style="position:absolute;left:0;text-align:left;margin-left:0;margin-top:0;width:494.9pt;height:164.95pt;rotation:315;z-index:-251644928;mso-wrap-edited:f;mso-width-percent:0;mso-height-percent:0;mso-position-horizontal:center;mso-position-horizontal-relative:margin;mso-position-vertical:center;mso-position-vertical-relative:margin;mso-width-percent:0;mso-height-percent:0" o:allowincell="f" fillcolor="silver" stroked="f">
+        <v:shape id="PowerPlusWaterMarkObject414513370" o:spid="_x0000_s2050" type="#_x0000_t136" alt="" style="position:absolute;margin-left:0;margin-top:0;width:494.9pt;height:164.95pt;rotation:315;z-index:-251644928;mso-wrap-edited:f;mso-width-percent:0;mso-height-percent:0;mso-position-horizontal:center;mso-position-horizontal-relative:margin;mso-position-vertical:center;mso-position-vertical-relative:margin;mso-width-percent:0;mso-height-percent:0" o:allowincell="f" fillcolor="silver" stroked="f">
           <v:textpath style="font-family:&quot;Calibri&quot;;font-size:1pt" string="DRAFT"/>
           <w10:wrap anchorx="margin" anchory="margin"/>
         </v:shape>
@@ -1710,16 +2689,25 @@
       </w:rPr>
       <w:ptab w:relativeTo="margin" w:alignment="right" w:leader="none"/>
     </w:r>
+    <w:proofErr w:type="gramStart"/>
     <w:r>
       <w:rPr>
         <w:color w:val="808080" w:themeColor="background1" w:themeShade="80"/>
       </w:rPr>
-      <w:t>Ghostwriter</w:t>
+      <w:t>{{ client.name</w:t>
+    </w:r>
+    <w:proofErr w:type="gramEnd"/>
+    <w:r>
+      <w:rPr>
+        <w:color w:val="808080" w:themeColor="background1" w:themeShade="80"/>
+      </w:rPr>
+      <w:t xml:space="preserve"> }}</w:t>
     </w:r>
   </w:p>
   <w:p>
     <w:pPr>
       <w:pStyle w:val="Header"/>
+      <w:spacing w:before="0"/>
       <w:rPr>
         <w:i/>
         <w:color w:val="808080" w:themeColor="background1" w:themeShade="80"/>
@@ -1744,8 +2732,6 @@
       <w:t>Automated Report Output</w:t>
     </w:r>
   </w:p>
-  <w:p/>
-  <w:p/>
 </w:hdr>
 </file>
 
@@ -5581,8 +6567,8 @@
       <w:szCs w:val="21"/>
     </w:rPr>
   </w:style>
-  <w:style w:type="character" w:customStyle="1" w:styleId="Codeinline">
-    <w:name w:val="Code (inline)"/>
+  <w:style w:type="character" w:customStyle="1" w:styleId="CodeInline">
+    <w:name w:val="CodeInline"/>
     <w:basedOn w:val="DefaultParagraphFont"/>
     <w:uiPriority w:val="1"/>
     <w:qFormat/>

</xml_diff>

<commit_message>
Removed potential division by zero in example report
</commit_message>
<xml_diff>
--- a/DOCS/sample_reports/template.docx
+++ b/DOCS/sample_reports/template.docx
@@ -7,13 +7,8 @@
         <w:pStyle w:val="Heading1"/>
         <w:jc w:val="center"/>
       </w:pPr>
-      <w:proofErr w:type="gramStart"/>
-      <w:r>
-        <w:t>{{ project.name</w:t>
-      </w:r>
-      <w:proofErr w:type="gramEnd"/>
-      <w:r>
-        <w:t xml:space="preserve"> }}</w:t>
+      <w:r>
+        <w:t>{{ project.name }}</w:t>
       </w:r>
     </w:p>
     <w:p>
@@ -33,47 +28,35 @@
         <w:t>The following output is based on the Ghostwriter project:</w:t>
       </w:r>
       <w:r>
+        <w:t xml:space="preserve"> {{ client</w:t>
+      </w:r>
+      <w:r>
+        <w:t>.name</w:t>
+      </w:r>
+      <w:r>
+        <w:t xml:space="preserve"> }} ({{ client</w:t>
+      </w:r>
+      <w:r>
+        <w:t>.short</w:t>
+      </w:r>
+      <w:r>
+        <w:t>_</w:t>
+      </w:r>
+      <w:r>
+        <w:t>name</w:t>
+      </w:r>
+      <w:r>
         <w:t xml:space="preserve"> </w:t>
       </w:r>
-      <w:proofErr w:type="gramStart"/>
-      <w:r>
-        <w:t>{{ client</w:t>
-      </w:r>
-      <w:r>
-        <w:t>.name</w:t>
-      </w:r>
-      <w:proofErr w:type="gramEnd"/>
-      <w:r>
-        <w:t xml:space="preserve"> }} ({{ </w:t>
-      </w:r>
-      <w:proofErr w:type="spellStart"/>
-      <w:r>
-        <w:t>client</w:t>
-      </w:r>
-      <w:r>
-        <w:t>.short</w:t>
-      </w:r>
-      <w:r>
-        <w:t>_</w:t>
-      </w:r>
-      <w:r>
-        <w:t>name</w:t>
-      </w:r>
-      <w:proofErr w:type="spellEnd"/>
-      <w:r>
-        <w:t xml:space="preserve"> </w:t>
-      </w:r>
       <w:r>
         <w:t xml:space="preserve">}}) {{ </w:t>
       </w:r>
-      <w:proofErr w:type="spellStart"/>
       <w:r>
         <w:t>project</w:t>
       </w:r>
       <w:r>
         <w:t>.type</w:t>
       </w:r>
-      <w:proofErr w:type="spellEnd"/>
       <w:r>
         <w:t xml:space="preserve"> }}</w:t>
       </w:r>
@@ -84,29 +67,8 @@
       </w:r>
     </w:p>
     <w:p>
-      <w:proofErr w:type="gramStart"/>
-      <w:r>
-        <w:t xml:space="preserve">{{ </w:t>
-      </w:r>
-      <w:proofErr w:type="spellStart"/>
-      <w:r>
-        <w:t>project</w:t>
-      </w:r>
-      <w:proofErr w:type="gramEnd"/>
-      <w:r>
-        <w:t>.start_date</w:t>
-      </w:r>
-      <w:proofErr w:type="spellEnd"/>
-      <w:r>
-        <w:t xml:space="preserve"> }} – {{ </w:t>
-      </w:r>
-      <w:proofErr w:type="spellStart"/>
-      <w:r>
-        <w:t>project.end_date</w:t>
-      </w:r>
-      <w:proofErr w:type="spellEnd"/>
-      <w:r>
-        <w:t xml:space="preserve"> }}</w:t>
+      <w:r>
+        <w:t>{{ project.start_date }} – {{ project.end_date }}</w:t>
       </w:r>
     </w:p>
     <w:p>
@@ -125,159 +87,7 @@
     </w:p>
     <w:p>
       <w:r>
-        <w:t xml:space="preserve">{% if </w:t>
-      </w:r>
-      <w:proofErr w:type="spellStart"/>
-      <w:r>
-        <w:t>project.start_year</w:t>
-      </w:r>
-      <w:proofErr w:type="spellEnd"/>
-      <w:r>
-        <w:t xml:space="preserve"> == </w:t>
-      </w:r>
-      <w:proofErr w:type="spellStart"/>
-      <w:r>
-        <w:t>project.end_year</w:t>
-      </w:r>
-      <w:proofErr w:type="spellEnd"/>
-      <w:r>
-        <w:t xml:space="preserve"> %}{% if </w:t>
-      </w:r>
-      <w:proofErr w:type="spellStart"/>
-      <w:r>
-        <w:t>project.start_month</w:t>
-      </w:r>
-      <w:proofErr w:type="spellEnd"/>
-      <w:r>
-        <w:t xml:space="preserve"> == </w:t>
-      </w:r>
-      <w:proofErr w:type="spellStart"/>
-      <w:r>
-        <w:t>project.end_month</w:t>
-      </w:r>
-      <w:proofErr w:type="spellEnd"/>
-      <w:r>
-        <w:t xml:space="preserve"> %}{{ </w:t>
-      </w:r>
-      <w:proofErr w:type="spellStart"/>
-      <w:r>
-        <w:t>project.start_month</w:t>
-      </w:r>
-      <w:proofErr w:type="spellEnd"/>
-      <w:r>
-        <w:t xml:space="preserve"> }} {{ </w:t>
-      </w:r>
-      <w:proofErr w:type="spellStart"/>
-      <w:r>
-        <w:t>project.start_day</w:t>
-      </w:r>
-      <w:proofErr w:type="spellEnd"/>
-      <w:r>
-        <w:t xml:space="preserve"> }}–{{ </w:t>
-      </w:r>
-      <w:proofErr w:type="spellStart"/>
-      <w:r>
-        <w:t>project.end_day</w:t>
-      </w:r>
-      <w:proofErr w:type="spellEnd"/>
-      <w:r>
-        <w:t xml:space="preserve"> }}, {{ </w:t>
-      </w:r>
-      <w:proofErr w:type="spellStart"/>
-      <w:r>
-        <w:t>project.end_year</w:t>
-      </w:r>
-      <w:proofErr w:type="spellEnd"/>
-      <w:r>
-        <w:t xml:space="preserve"> }}{% else %}{{ </w:t>
-      </w:r>
-      <w:proofErr w:type="spellStart"/>
-      <w:r>
-        <w:t>project.start_day</w:t>
-      </w:r>
-      <w:proofErr w:type="spellEnd"/>
-      <w:r>
-        <w:t xml:space="preserve"> }} {{ </w:t>
-      </w:r>
-      <w:proofErr w:type="spellStart"/>
-      <w:r>
-        <w:t>project.start_month</w:t>
-      </w:r>
-      <w:proofErr w:type="spellEnd"/>
-      <w:r>
-        <w:t xml:space="preserve"> }} to {{ </w:t>
-      </w:r>
-      <w:proofErr w:type="spellStart"/>
-      <w:r>
-        <w:t>project.end_day</w:t>
-      </w:r>
-      <w:proofErr w:type="spellEnd"/>
-      <w:r>
-        <w:t xml:space="preserve"> }} {{ </w:t>
-      </w:r>
-      <w:proofErr w:type="spellStart"/>
-      <w:r>
-        <w:t>project.end_month</w:t>
-      </w:r>
-      <w:proofErr w:type="spellEnd"/>
-      <w:r>
-        <w:t xml:space="preserve"> }} {{ </w:t>
-      </w:r>
-      <w:proofErr w:type="spellStart"/>
-      <w:r>
-        <w:t>project.end_year</w:t>
-      </w:r>
-      <w:proofErr w:type="spellEnd"/>
-      <w:r>
-        <w:t xml:space="preserve"> }}{% endif %}{% else %}{{ </w:t>
-      </w:r>
-      <w:proofErr w:type="spellStart"/>
-      <w:r>
-        <w:t>project.start_day</w:t>
-      </w:r>
-      <w:proofErr w:type="spellEnd"/>
-      <w:r>
-        <w:t xml:space="preserve"> }} {{ </w:t>
-      </w:r>
-      <w:proofErr w:type="spellStart"/>
-      <w:r>
-        <w:t>project.start_month</w:t>
-      </w:r>
-      <w:proofErr w:type="spellEnd"/>
-      <w:r>
-        <w:t xml:space="preserve"> }} {{ </w:t>
-      </w:r>
-      <w:proofErr w:type="spellStart"/>
-      <w:r>
-        <w:t>project.end_year</w:t>
-      </w:r>
-      <w:proofErr w:type="spellEnd"/>
-      <w:r>
-        <w:t xml:space="preserve"> }} to {{ </w:t>
-      </w:r>
-      <w:proofErr w:type="spellStart"/>
-      <w:r>
-        <w:t>project.end_day</w:t>
-      </w:r>
-      <w:proofErr w:type="spellEnd"/>
-      <w:r>
-        <w:t xml:space="preserve"> }} {{ </w:t>
-      </w:r>
-      <w:proofErr w:type="spellStart"/>
-      <w:r>
-        <w:t>project.end_month</w:t>
-      </w:r>
-      <w:proofErr w:type="spellEnd"/>
-      <w:r>
-        <w:t xml:space="preserve"> }} {{ </w:t>
-      </w:r>
-      <w:proofErr w:type="spellStart"/>
-      <w:r>
-        <w:t>project.end_year</w:t>
-      </w:r>
-      <w:proofErr w:type="spellEnd"/>
-      <w:r>
-        <w:t xml:space="preserve"> }}{% endif %}</w:t>
+        <w:t>{% if project.start_year == project.end_year %}{% if project.start_month == project.end_month %}{{ project.start_month }} {{ project.start_day }}–{{ project.end_day }}, {{ project.end_year }}{% else %}{{ project.start_day }} {{ project.start_month }} to {{ project.end_day }} {{ project.end_month }} {{ project.end_year }}{% endif %}{% else %}{{ project.start_day }} {{ project.start_month }} {{ project.end_year }} to {{ project.end_day }} {{ project.end_month }} {{ project.end_year }}{% endif %}</w:t>
       </w:r>
     </w:p>
     <w:p>
@@ -301,11 +111,21 @@
       <w:r>
         <w:t xml:space="preserve">Table </w:t>
       </w:r>
-      <w:fldSimple w:instr=" SEQ Table \* ARABIC ">
-        <w:r>
-          <w:t>1</w:t>
-        </w:r>
-      </w:fldSimple>
+      <w:r>
+        <w:fldChar w:fldCharType="begin"/>
+      </w:r>
+      <w:r>
+        <w:instrText xml:space="preserve"> SEQ Table \* ARABIC </w:instrText>
+      </w:r>
+      <w:r>
+        <w:fldChar w:fldCharType="separate"/>
+      </w:r>
+      <w:r>
+        <w:t>1</w:t>
+      </w:r>
+      <w:r>
+        <w:fldChar w:fldCharType="end"/>
+      </w:r>
       <w:r>
         <w:t xml:space="preserve"> – Assessment Totals</w:t>
       </w:r>
@@ -318,8 +138,8 @@
       </w:tblPr>
       <w:tblGrid>
         <w:gridCol w:w="2422"/>
-        <w:gridCol w:w="2982"/>
-        <w:gridCol w:w="3946"/>
+        <w:gridCol w:w="3513"/>
+        <w:gridCol w:w="3415"/>
       </w:tblGrid>
       <w:tr>
         <w:trPr>
@@ -327,7 +147,7 @@
         </w:trPr>
         <w:tc>
           <w:tcPr>
-            <w:tcW w:w="2425" w:type="dxa"/>
+            <w:tcW w:w="2422" w:type="dxa"/>
           </w:tcPr>
           <w:p>
             <w:pPr>
@@ -340,7 +160,7 @@
         </w:tc>
         <w:tc>
           <w:tcPr>
-            <w:tcW w:w="2977" w:type="dxa"/>
+            <w:tcW w:w="3513" w:type="dxa"/>
           </w:tcPr>
           <w:p>
             <w:pPr>
@@ -353,24 +173,22 @@
         </w:tc>
         <w:tc>
           <w:tcPr>
-            <w:tcW w:w="3948" w:type="dxa"/>
+            <w:tcW w:w="3415" w:type="dxa"/>
           </w:tcPr>
           <w:p>
             <w:pPr>
               <w:jc w:val="center"/>
             </w:pPr>
-            <w:proofErr w:type="spellStart"/>
-            <w:r>
-              <w:t>Maths</w:t>
-            </w:r>
-            <w:proofErr w:type="spellEnd"/>
+            <w:r>
+              <w:t>Math</w:t>
+            </w:r>
           </w:p>
         </w:tc>
       </w:tr>
       <w:tr>
         <w:tc>
           <w:tcPr>
-            <w:tcW w:w="2425" w:type="dxa"/>
+            <w:tcW w:w="2422" w:type="dxa"/>
           </w:tcPr>
           <w:p>
             <w:pPr>
@@ -390,33 +208,20 @@
         </w:tc>
         <w:tc>
           <w:tcPr>
-            <w:tcW w:w="2977" w:type="dxa"/>
+            <w:tcW w:w="3513" w:type="dxa"/>
           </w:tcPr>
           <w:p>
             <w:pPr>
               <w:jc w:val="center"/>
             </w:pPr>
-            <w:proofErr w:type="gramStart"/>
-            <w:r>
-              <w:t xml:space="preserve">{{ </w:t>
-            </w:r>
-            <w:proofErr w:type="spellStart"/>
-            <w:r>
-              <w:t>totals</w:t>
-            </w:r>
-            <w:proofErr w:type="gramEnd"/>
-            <w:r>
-              <w:t>.objectives</w:t>
-            </w:r>
-            <w:proofErr w:type="spellEnd"/>
-            <w:r>
-              <w:t xml:space="preserve"> }}</w:t>
-            </w:r>
-          </w:p>
-        </w:tc>
-        <w:tc>
-          <w:tcPr>
-            <w:tcW w:w="3948" w:type="dxa"/>
+            <w:r>
+              <w:t>{{ totals.objectives }}</w:t>
+            </w:r>
+          </w:p>
+        </w:tc>
+        <w:tc>
+          <w:tcPr>
+            <w:tcW w:w="3415" w:type="dxa"/>
           </w:tcPr>
           <w:p>
             <w:pPr>
@@ -428,7 +233,7 @@
       <w:tr>
         <w:tc>
           <w:tcPr>
-            <w:tcW w:w="2425" w:type="dxa"/>
+            <w:tcW w:w="2422" w:type="dxa"/>
           </w:tcPr>
           <w:p>
             <w:pPr>
@@ -448,61 +253,33 @@
         </w:tc>
         <w:tc>
           <w:tcPr>
-            <w:tcW w:w="2977" w:type="dxa"/>
+            <w:tcW w:w="3513" w:type="dxa"/>
           </w:tcPr>
           <w:p>
             <w:pPr>
               <w:jc w:val="center"/>
             </w:pPr>
-            <w:proofErr w:type="gramStart"/>
-            <w:r>
-              <w:t xml:space="preserve">{{ </w:t>
-            </w:r>
-            <w:proofErr w:type="spellStart"/>
-            <w:r>
-              <w:t>totals</w:t>
-            </w:r>
-            <w:proofErr w:type="gramEnd"/>
-            <w:r>
-              <w:t>.objectives_completed</w:t>
-            </w:r>
-            <w:proofErr w:type="spellEnd"/>
-            <w:r>
-              <w:t xml:space="preserve"> }}</w:t>
-            </w:r>
-          </w:p>
-        </w:tc>
-        <w:tc>
-          <w:tcPr>
-            <w:tcW w:w="3948" w:type="dxa"/>
+            <w:r>
+              <w:t>{{ totals.objectives_completed }}</w:t>
+            </w:r>
+          </w:p>
+        </w:tc>
+        <w:tc>
+          <w:tcPr>
+            <w:tcW w:w="3415" w:type="dxa"/>
           </w:tcPr>
           <w:p>
             <w:pPr>
               <w:jc w:val="center"/>
             </w:pPr>
-            <w:proofErr w:type="gramStart"/>
-            <w:r>
-              <w:t xml:space="preserve">{{ </w:t>
-            </w:r>
-            <w:proofErr w:type="spellStart"/>
-            <w:r>
-              <w:t>totals</w:t>
-            </w:r>
-            <w:proofErr w:type="gramEnd"/>
-            <w:r>
-              <w:t>.objectives_completed</w:t>
-            </w:r>
-            <w:proofErr w:type="spellEnd"/>
-            <w:r>
-              <w:t xml:space="preserve">  / </w:t>
-            </w:r>
-            <w:proofErr w:type="spellStart"/>
-            <w:r>
-              <w:t>totals.objectives</w:t>
-            </w:r>
-            <w:proofErr w:type="spellEnd"/>
-            <w:r>
-              <w:t xml:space="preserve"> }}%</w:t>
+            <w:r>
+              <w:t>{% if totals.objectives &gt; 0 %}</w:t>
+            </w:r>
+            <w:r>
+              <w:t>{{ totals.objectives_completed  / totals.objectives }}</w:t>
+            </w:r>
+            <w:r>
+              <w:t>{% else %}100{% endif %}%</w:t>
             </w:r>
           </w:p>
         </w:tc>
@@ -510,7 +287,7 @@
       <w:tr>
         <w:tc>
           <w:tcPr>
-            <w:tcW w:w="2425" w:type="dxa"/>
+            <w:tcW w:w="2422" w:type="dxa"/>
           </w:tcPr>
           <w:p>
             <w:pPr>
@@ -530,33 +307,20 @@
         </w:tc>
         <w:tc>
           <w:tcPr>
-            <w:tcW w:w="2977" w:type="dxa"/>
+            <w:tcW w:w="3513" w:type="dxa"/>
           </w:tcPr>
           <w:p>
             <w:pPr>
               <w:jc w:val="center"/>
             </w:pPr>
-            <w:proofErr w:type="gramStart"/>
-            <w:r>
-              <w:t xml:space="preserve">{{ </w:t>
-            </w:r>
-            <w:proofErr w:type="spellStart"/>
-            <w:r>
-              <w:t>totals</w:t>
-            </w:r>
-            <w:proofErr w:type="gramEnd"/>
-            <w:r>
-              <w:t>.findings</w:t>
-            </w:r>
-            <w:proofErr w:type="spellEnd"/>
-            <w:r>
-              <w:t xml:space="preserve"> }}</w:t>
-            </w:r>
-          </w:p>
-        </w:tc>
-        <w:tc>
-          <w:tcPr>
-            <w:tcW w:w="3948" w:type="dxa"/>
+            <w:r>
+              <w:t>{{ totals.findings }}</w:t>
+            </w:r>
+          </w:p>
+        </w:tc>
+        <w:tc>
+          <w:tcPr>
+            <w:tcW w:w="3415" w:type="dxa"/>
           </w:tcPr>
           <w:p>
             <w:pPr>
@@ -568,7 +332,7 @@
       <w:tr>
         <w:tc>
           <w:tcPr>
-            <w:tcW w:w="2425" w:type="dxa"/>
+            <w:tcW w:w="2422" w:type="dxa"/>
           </w:tcPr>
           <w:p>
             <w:pPr>
@@ -588,33 +352,20 @@
         </w:tc>
         <w:tc>
           <w:tcPr>
-            <w:tcW w:w="2977" w:type="dxa"/>
+            <w:tcW w:w="3513" w:type="dxa"/>
           </w:tcPr>
           <w:p>
             <w:pPr>
               <w:jc w:val="center"/>
             </w:pPr>
-            <w:proofErr w:type="gramStart"/>
-            <w:r>
-              <w:t xml:space="preserve">{{ </w:t>
-            </w:r>
-            <w:proofErr w:type="spellStart"/>
-            <w:r>
-              <w:t>totals</w:t>
-            </w:r>
-            <w:proofErr w:type="gramEnd"/>
-            <w:r>
-              <w:t>.team</w:t>
-            </w:r>
-            <w:proofErr w:type="spellEnd"/>
-            <w:r>
-              <w:t xml:space="preserve"> }}</w:t>
-            </w:r>
-          </w:p>
-        </w:tc>
-        <w:tc>
-          <w:tcPr>
-            <w:tcW w:w="3948" w:type="dxa"/>
+            <w:r>
+              <w:t>{{ totals.team }}</w:t>
+            </w:r>
+          </w:p>
+        </w:tc>
+        <w:tc>
+          <w:tcPr>
+            <w:tcW w:w="3415" w:type="dxa"/>
           </w:tcPr>
           <w:p>
             <w:pPr>
@@ -626,7 +377,7 @@
       <w:tr>
         <w:tc>
           <w:tcPr>
-            <w:tcW w:w="2425" w:type="dxa"/>
+            <w:tcW w:w="2422" w:type="dxa"/>
           </w:tcPr>
           <w:p>
             <w:pPr>
@@ -646,33 +397,20 @@
         </w:tc>
         <w:tc>
           <w:tcPr>
-            <w:tcW w:w="2977" w:type="dxa"/>
+            <w:tcW w:w="3513" w:type="dxa"/>
           </w:tcPr>
           <w:p>
             <w:pPr>
               <w:jc w:val="center"/>
             </w:pPr>
-            <w:proofErr w:type="gramStart"/>
-            <w:r>
-              <w:t xml:space="preserve">{{ </w:t>
-            </w:r>
-            <w:proofErr w:type="spellStart"/>
-            <w:r>
-              <w:t>totals</w:t>
-            </w:r>
-            <w:proofErr w:type="gramEnd"/>
-            <w:r>
-              <w:t>.targets</w:t>
-            </w:r>
-            <w:proofErr w:type="spellEnd"/>
-            <w:r>
-              <w:t xml:space="preserve"> }}</w:t>
-            </w:r>
-          </w:p>
-        </w:tc>
-        <w:tc>
-          <w:tcPr>
-            <w:tcW w:w="3948" w:type="dxa"/>
+            <w:r>
+              <w:t>{{ totals.targets }}</w:t>
+            </w:r>
+          </w:p>
+        </w:tc>
+        <w:tc>
+          <w:tcPr>
+            <w:tcW w:w="3415" w:type="dxa"/>
           </w:tcPr>
           <w:p>
             <w:pPr>
@@ -684,7 +422,7 @@
       <w:tr>
         <w:tc>
           <w:tcPr>
-            <w:tcW w:w="2425" w:type="dxa"/>
+            <w:tcW w:w="2422" w:type="dxa"/>
           </w:tcPr>
           <w:p>
             <w:pPr>
@@ -704,33 +442,20 @@
         </w:tc>
         <w:tc>
           <w:tcPr>
-            <w:tcW w:w="2977" w:type="dxa"/>
+            <w:tcW w:w="3513" w:type="dxa"/>
           </w:tcPr>
           <w:p>
             <w:pPr>
               <w:jc w:val="center"/>
             </w:pPr>
-            <w:proofErr w:type="gramStart"/>
-            <w:r>
-              <w:t xml:space="preserve">{{ </w:t>
-            </w:r>
-            <w:proofErr w:type="spellStart"/>
-            <w:r>
-              <w:t>totals</w:t>
-            </w:r>
-            <w:proofErr w:type="gramEnd"/>
-            <w:r>
-              <w:t>.scope</w:t>
-            </w:r>
-            <w:proofErr w:type="spellEnd"/>
-            <w:r>
-              <w:t xml:space="preserve"> }}</w:t>
-            </w:r>
-          </w:p>
-        </w:tc>
-        <w:tc>
-          <w:tcPr>
-            <w:tcW w:w="3948" w:type="dxa"/>
+            <w:r>
+              <w:t>{{ totals.scope }}</w:t>
+            </w:r>
+          </w:p>
+        </w:tc>
+        <w:tc>
+          <w:tcPr>
+            <w:tcW w:w="3415" w:type="dxa"/>
           </w:tcPr>
           <w:p>
             <w:pPr>
@@ -740,6 +465,51 @@
         </w:tc>
       </w:tr>
     </w:tbl>
+    <w:p>
+      <w:pPr>
+        <w:spacing w:line="240" w:lineRule="auto"/>
+        <w:jc w:val="left"/>
+      </w:pPr>
+      <w:r>
+        <w:lastRenderedPageBreak/>
+        <w:t xml:space="preserve">Be mindful of performing math like dividing a value that could be zero. In the above example, this template would fail rendering with an error if </w:t>
+      </w:r>
+      <w:r>
+        <w:rPr>
+          <w:rStyle w:val="CodeInline"/>
+        </w:rPr>
+        <w:t>total.objectives</w:t>
+      </w:r>
+      <w:r>
+        <w:t xml:space="preserve"> was zero and the block did not have </w:t>
+      </w:r>
+      <w:r>
+        <w:rPr>
+          <w:rStyle w:val="CodeInline"/>
+        </w:rPr>
+        <w:t>if totals.objectives &gt; 0</w:t>
+      </w:r>
+      <w:r>
+        <w:t>.</w:t>
+      </w:r>
+    </w:p>
+    <w:p>
+      <w:pPr>
+        <w:spacing w:line="240" w:lineRule="auto"/>
+        <w:jc w:val="left"/>
+      </w:pPr>
+      <w:r>
+        <w:t>You will see an error like this:</w:t>
+      </w:r>
+    </w:p>
+    <w:p>
+      <w:pPr>
+        <w:pStyle w:val="Blockquote"/>
+      </w:pPr>
+      <w:r>
+        <w:t>Encountered an error generating the document: division by zero</w:t>
+      </w:r>
+    </w:p>
     <w:p>
       <w:pPr>
         <w:spacing w:before="0" w:line="240" w:lineRule="auto"/>
@@ -776,25 +546,36 @@
       <w:r>
         <w:t xml:space="preserve">Table </w:t>
       </w:r>
-      <w:fldSimple w:instr=" SEQ Table \* ARABIC ">
-        <w:r>
-          <w:rPr>
-            <w:noProof/>
-          </w:rPr>
-          <w:t>2</w:t>
-        </w:r>
-      </w:fldSimple>
+      <w:r>
+        <w:fldChar w:fldCharType="begin"/>
+      </w:r>
+      <w:r>
+        <w:instrText xml:space="preserve"> SEQ Table \* ARABIC </w:instrText>
+      </w:r>
+      <w:r>
+        <w:fldChar w:fldCharType="separate"/>
+      </w:r>
+      <w:r>
+        <w:rPr>
+          <w:noProof/>
+        </w:rPr>
+        <w:t>2</w:t>
+      </w:r>
+      <w:r>
+        <w:rPr>
+          <w:noProof/>
+        </w:rPr>
+        <w:fldChar w:fldCharType="end"/>
+      </w:r>
       <w:r>
         <w:t xml:space="preserve">  – </w:t>
       </w:r>
-      <w:proofErr w:type="gramStart"/>
       <w:r>
         <w:t>{{ client</w:t>
       </w:r>
       <w:r>
         <w:t>.name</w:t>
       </w:r>
-      <w:proofErr w:type="gramEnd"/>
       <w:r>
         <w:t xml:space="preserve"> }}</w:t>
       </w:r>
@@ -865,26 +646,11 @@
           </w:tcPr>
           <w:p>
             <w:r>
-              <w:t xml:space="preserve">{%tr for </w:t>
-            </w:r>
-            <w:proofErr w:type="spellStart"/>
-            <w:r>
-              <w:t>poc</w:t>
-            </w:r>
-            <w:proofErr w:type="spellEnd"/>
-            <w:r>
-              <w:t xml:space="preserve"> in </w:t>
-            </w:r>
-            <w:proofErr w:type="spellStart"/>
-            <w:proofErr w:type="gramStart"/>
-            <w:r>
-              <w:t>client</w:t>
+              <w:t>{%tr for poc in client</w:t>
             </w:r>
             <w:r>
               <w:t>.contacts</w:t>
             </w:r>
-            <w:proofErr w:type="spellEnd"/>
-            <w:proofErr w:type="gramEnd"/>
             <w:r>
               <w:t xml:space="preserve"> %}</w:t>
             </w:r>
@@ -897,13 +663,8 @@
             <w:tcW w:w="3116" w:type="dxa"/>
           </w:tcPr>
           <w:p>
-            <w:proofErr w:type="gramStart"/>
-            <w:r>
-              <w:t>{{ poc.name</w:t>
-            </w:r>
-            <w:proofErr w:type="gramEnd"/>
-            <w:r>
-              <w:t xml:space="preserve"> }}</w:t>
+            <w:r>
+              <w:t>{{ poc.name }}</w:t>
             </w:r>
           </w:p>
         </w:tc>
@@ -915,21 +676,8 @@
             <w:pPr>
               <w:jc w:val="center"/>
             </w:pPr>
-            <w:proofErr w:type="gramStart"/>
-            <w:r>
-              <w:t xml:space="preserve">{{ </w:t>
-            </w:r>
-            <w:proofErr w:type="spellStart"/>
-            <w:r>
-              <w:t>poc.job</w:t>
-            </w:r>
-            <w:proofErr w:type="gramEnd"/>
-            <w:r>
-              <w:t>_title</w:t>
-            </w:r>
-            <w:proofErr w:type="spellEnd"/>
-            <w:r>
-              <w:t xml:space="preserve"> }}</w:t>
+            <w:r>
+              <w:t>{{ poc.job_title }}</w:t>
             </w:r>
           </w:p>
         </w:tc>
@@ -941,21 +689,8 @@
             <w:pPr>
               <w:jc w:val="center"/>
             </w:pPr>
-            <w:proofErr w:type="gramStart"/>
-            <w:r>
-              <w:t xml:space="preserve">{{ </w:t>
-            </w:r>
-            <w:proofErr w:type="spellStart"/>
-            <w:r>
-              <w:t>poc</w:t>
-            </w:r>
-            <w:proofErr w:type="gramEnd"/>
-            <w:r>
-              <w:t>.email</w:t>
-            </w:r>
-            <w:proofErr w:type="spellEnd"/>
-            <w:r>
-              <w:t xml:space="preserve"> }}</w:t>
+            <w:r>
+              <w:t>{{ poc.email }}</w:t>
             </w:r>
           </w:p>
         </w:tc>
@@ -971,15 +706,7 @@
               <w:jc w:val="left"/>
             </w:pPr>
             <w:r>
-              <w:t xml:space="preserve">{%tr </w:t>
-            </w:r>
-            <w:proofErr w:type="spellStart"/>
-            <w:r>
-              <w:t>endfor</w:t>
-            </w:r>
-            <w:proofErr w:type="spellEnd"/>
-            <w:r>
-              <w:t xml:space="preserve"> %}</w:t>
+              <w:t>{%tr endfor %}</w:t>
             </w:r>
           </w:p>
         </w:tc>
@@ -992,25 +719,33 @@
       <w:r>
         <w:t xml:space="preserve">Table </w:t>
       </w:r>
-      <w:fldSimple w:instr=" SEQ Table \* ARABIC ">
-        <w:r>
-          <w:rPr>
-            <w:noProof/>
-          </w:rPr>
-          <w:t>3</w:t>
-        </w:r>
-      </w:fldSimple>
-      <w:r>
-        <w:t xml:space="preserve"> – </w:t>
-      </w:r>
-      <w:proofErr w:type="gramStart"/>
-      <w:r>
-        <w:t>{{ company</w:t>
+      <w:r>
+        <w:fldChar w:fldCharType="begin"/>
+      </w:r>
+      <w:r>
+        <w:instrText xml:space="preserve"> SEQ Table \* ARABIC </w:instrText>
+      </w:r>
+      <w:r>
+        <w:fldChar w:fldCharType="separate"/>
+      </w:r>
+      <w:r>
+        <w:rPr>
+          <w:noProof/>
+        </w:rPr>
+        <w:t>3</w:t>
+      </w:r>
+      <w:r>
+        <w:rPr>
+          <w:noProof/>
+        </w:rPr>
+        <w:fldChar w:fldCharType="end"/>
+      </w:r>
+      <w:r>
+        <w:t xml:space="preserve"> – {{ company</w:t>
       </w:r>
       <w:r>
         <w:t>.name</w:t>
       </w:r>
-      <w:proofErr w:type="gramEnd"/>
       <w:r>
         <w:t xml:space="preserve"> }} Points of Contact</w:t>
       </w:r>
@@ -1095,13 +830,8 @@
             <w:tcW w:w="3116" w:type="dxa"/>
           </w:tcPr>
           <w:p>
-            <w:proofErr w:type="gramStart"/>
-            <w:r>
-              <w:t>{{ member.name</w:t>
-            </w:r>
-            <w:proofErr w:type="gramEnd"/>
-            <w:r>
-              <w:t xml:space="preserve"> }}</w:t>
+            <w:r>
+              <w:t>{{ member.name }}</w:t>
             </w:r>
           </w:p>
         </w:tc>
@@ -1113,22 +843,12 @@
             <w:pPr>
               <w:jc w:val="center"/>
             </w:pPr>
-            <w:proofErr w:type="gramStart"/>
-            <w:r>
-              <w:t xml:space="preserve">{{ </w:t>
-            </w:r>
-            <w:proofErr w:type="spellStart"/>
-            <w:r>
-              <w:t>member</w:t>
-            </w:r>
-            <w:proofErr w:type="gramEnd"/>
-            <w:r>
-              <w:t>.</w:t>
+            <w:r>
+              <w:t>{{ member.</w:t>
             </w:r>
             <w:r>
               <w:t>role</w:t>
             </w:r>
-            <w:proofErr w:type="spellEnd"/>
             <w:r>
               <w:t xml:space="preserve"> }}</w:t>
             </w:r>
@@ -1142,21 +862,8 @@
             <w:pPr>
               <w:jc w:val="center"/>
             </w:pPr>
-            <w:proofErr w:type="gramStart"/>
-            <w:r>
-              <w:t xml:space="preserve">{{ </w:t>
-            </w:r>
-            <w:proofErr w:type="spellStart"/>
-            <w:r>
-              <w:t>member</w:t>
-            </w:r>
-            <w:proofErr w:type="gramEnd"/>
-            <w:r>
-              <w:t>.email</w:t>
-            </w:r>
-            <w:proofErr w:type="spellEnd"/>
-            <w:r>
-              <w:t xml:space="preserve"> }}</w:t>
+            <w:r>
+              <w:t>{{ member.email }}</w:t>
             </w:r>
           </w:p>
         </w:tc>
@@ -1172,15 +879,7 @@
               <w:jc w:val="left"/>
             </w:pPr>
             <w:r>
-              <w:t xml:space="preserve">{%tr </w:t>
-            </w:r>
-            <w:proofErr w:type="spellStart"/>
-            <w:r>
-              <w:t>endfor</w:t>
-            </w:r>
-            <w:proofErr w:type="spellEnd"/>
-            <w:r>
-              <w:t xml:space="preserve"> %}</w:t>
+              <w:t>{%tr endfor %}</w:t>
             </w:r>
           </w:p>
         </w:tc>
@@ -1193,14 +892,27 @@
       <w:r>
         <w:t xml:space="preserve">Table </w:t>
       </w:r>
-      <w:fldSimple w:instr=" SEQ Table \* ARABIC ">
-        <w:r>
-          <w:rPr>
-            <w:noProof/>
-          </w:rPr>
-          <w:t>4</w:t>
-        </w:r>
-      </w:fldSimple>
+      <w:r>
+        <w:fldChar w:fldCharType="begin"/>
+      </w:r>
+      <w:r>
+        <w:instrText xml:space="preserve"> SEQ Table \* ARABIC </w:instrText>
+      </w:r>
+      <w:r>
+        <w:fldChar w:fldCharType="separate"/>
+      </w:r>
+      <w:r>
+        <w:rPr>
+          <w:noProof/>
+        </w:rPr>
+        <w:t>4</w:t>
+      </w:r>
+      <w:r>
+        <w:rPr>
+          <w:noProof/>
+        </w:rPr>
+        <w:fldChar w:fldCharType="end"/>
+      </w:r>
       <w:r>
         <w:t xml:space="preserve"> – Domain Names Used for Assessment Activities</w:t>
       </w:r>
@@ -1256,18 +968,11 @@
             <w:r>
               <w:t xml:space="preserve">{%tr for domain in </w:t>
             </w:r>
-            <w:proofErr w:type="spellStart"/>
-            <w:proofErr w:type="gramStart"/>
             <w:r>
               <w:t>infrastructure.</w:t>
             </w:r>
             <w:r>
-              <w:t>domains</w:t>
-            </w:r>
-            <w:proofErr w:type="spellEnd"/>
-            <w:proofErr w:type="gramEnd"/>
-            <w:r>
-              <w:t xml:space="preserve"> %}</w:t>
+              <w:t>domains %}</w:t>
             </w:r>
           </w:p>
         </w:tc>
@@ -1278,22 +983,12 @@
             <w:tcW w:w="2995" w:type="pct"/>
           </w:tcPr>
           <w:p>
-            <w:proofErr w:type="gramStart"/>
-            <w:r>
-              <w:t xml:space="preserve">{{ </w:t>
-            </w:r>
-            <w:proofErr w:type="spellStart"/>
+            <w:r>
+              <w:t>{{ domain.</w:t>
+            </w:r>
             <w:r>
               <w:t>domain</w:t>
             </w:r>
-            <w:proofErr w:type="gramEnd"/>
-            <w:r>
-              <w:t>.</w:t>
-            </w:r>
-            <w:r>
-              <w:t>domain</w:t>
-            </w:r>
-            <w:proofErr w:type="spellEnd"/>
             <w:r>
               <w:t xml:space="preserve"> }}</w:t>
             </w:r>
@@ -1307,19 +1002,9 @@
             <w:pPr>
               <w:jc w:val="center"/>
             </w:pPr>
-            <w:proofErr w:type="gramStart"/>
-            <w:r>
-              <w:t xml:space="preserve">{{ </w:t>
-            </w:r>
-            <w:proofErr w:type="spellStart"/>
-            <w:r>
-              <w:t>domain</w:t>
-            </w:r>
-            <w:proofErr w:type="gramEnd"/>
-            <w:r>
-              <w:t>.activity</w:t>
-            </w:r>
-            <w:proofErr w:type="spellEnd"/>
+            <w:r>
+              <w:t>{{ domain.activity</w:t>
+            </w:r>
             <w:r>
               <w:t xml:space="preserve"> </w:t>
             </w:r>
@@ -1340,15 +1025,7 @@
               <w:jc w:val="left"/>
             </w:pPr>
             <w:r>
-              <w:t xml:space="preserve">{%tr </w:t>
-            </w:r>
-            <w:proofErr w:type="spellStart"/>
-            <w:r>
-              <w:t>endfor</w:t>
-            </w:r>
-            <w:proofErr w:type="spellEnd"/>
-            <w:r>
-              <w:t xml:space="preserve"> %}</w:t>
+              <w:t>{%tr endfor %}</w:t>
             </w:r>
           </w:p>
         </w:tc>
@@ -1361,14 +1038,27 @@
       <w:r>
         <w:t xml:space="preserve">Table </w:t>
       </w:r>
-      <w:fldSimple w:instr=" SEQ Table \* ARABIC ">
-        <w:r>
-          <w:rPr>
-            <w:noProof/>
-          </w:rPr>
-          <w:t>5</w:t>
-        </w:r>
-      </w:fldSimple>
+      <w:r>
+        <w:fldChar w:fldCharType="begin"/>
+      </w:r>
+      <w:r>
+        <w:instrText xml:space="preserve"> SEQ Table \* ARABIC </w:instrText>
+      </w:r>
+      <w:r>
+        <w:fldChar w:fldCharType="separate"/>
+      </w:r>
+      <w:r>
+        <w:rPr>
+          <w:noProof/>
+        </w:rPr>
+        <w:t>5</w:t>
+      </w:r>
+      <w:r>
+        <w:rPr>
+          <w:noProof/>
+        </w:rPr>
+        <w:fldChar w:fldCharType="end"/>
+      </w:r>
       <w:r>
         <w:t xml:space="preserve"> – </w:t>
       </w:r>
@@ -1444,16 +1134,12 @@
             <w:r>
               <w:t xml:space="preserve">{%tr for server in </w:t>
             </w:r>
-            <w:proofErr w:type="spellStart"/>
-            <w:proofErr w:type="gramStart"/>
             <w:r>
               <w:t>infrastructure.</w:t>
             </w:r>
             <w:r>
               <w:t>servers</w:t>
             </w:r>
-            <w:proofErr w:type="spellEnd"/>
-            <w:proofErr w:type="gramEnd"/>
             <w:r>
               <w:t xml:space="preserve"> </w:t>
             </w:r>
@@ -1469,21 +1155,8 @@
             <w:tcW w:w="3116" w:type="dxa"/>
           </w:tcPr>
           <w:p>
-            <w:proofErr w:type="gramStart"/>
-            <w:r>
-              <w:t xml:space="preserve">{{ </w:t>
-            </w:r>
-            <w:proofErr w:type="spellStart"/>
-            <w:r>
-              <w:t>server</w:t>
-            </w:r>
-            <w:proofErr w:type="gramEnd"/>
-            <w:r>
-              <w:t>.ip_address</w:t>
-            </w:r>
-            <w:proofErr w:type="spellEnd"/>
-            <w:r>
-              <w:t xml:space="preserve"> }}</w:t>
+            <w:r>
+              <w:t>{{ server.ip_address }}</w:t>
             </w:r>
           </w:p>
         </w:tc>
@@ -1495,22 +1168,12 @@
             <w:pPr>
               <w:jc w:val="center"/>
             </w:pPr>
-            <w:proofErr w:type="gramStart"/>
-            <w:r>
-              <w:t xml:space="preserve">{{ </w:t>
-            </w:r>
-            <w:proofErr w:type="spellStart"/>
-            <w:r>
-              <w:t>server</w:t>
-            </w:r>
-            <w:proofErr w:type="gramEnd"/>
-            <w:r>
-              <w:t>.</w:t>
+            <w:r>
+              <w:t>{{ server.</w:t>
             </w:r>
             <w:r>
               <w:t>activity</w:t>
             </w:r>
-            <w:proofErr w:type="spellEnd"/>
             <w:r>
               <w:t xml:space="preserve"> }}</w:t>
             </w:r>
@@ -1524,24 +1187,11 @@
             <w:pPr>
               <w:jc w:val="center"/>
             </w:pPr>
-            <w:proofErr w:type="gramStart"/>
-            <w:r>
-              <w:t xml:space="preserve">{{ </w:t>
-            </w:r>
-            <w:proofErr w:type="spellStart"/>
-            <w:r>
-              <w:t>server</w:t>
-            </w:r>
-            <w:proofErr w:type="gramEnd"/>
-            <w:r>
-              <w:t>.</w:t>
-            </w:r>
-            <w:r>
-              <w:t>role</w:t>
-            </w:r>
-            <w:proofErr w:type="spellEnd"/>
-            <w:r>
-              <w:t xml:space="preserve"> </w:t>
+            <w:r>
+              <w:t>{{ server.</w:t>
+            </w:r>
+            <w:r>
+              <w:t xml:space="preserve">role </w:t>
             </w:r>
             <w:r>
               <w:t>}}</w:t>
@@ -1560,15 +1210,7 @@
               <w:jc w:val="left"/>
             </w:pPr>
             <w:r>
-              <w:t xml:space="preserve">{%tr </w:t>
-            </w:r>
-            <w:proofErr w:type="spellStart"/>
-            <w:r>
-              <w:t>endfor</w:t>
-            </w:r>
-            <w:proofErr w:type="spellEnd"/>
-            <w:r>
-              <w:t xml:space="preserve"> %}</w:t>
+              <w:t>{%tr endfor %}</w:t>
             </w:r>
           </w:p>
         </w:tc>
@@ -1588,17 +1230,7 @@
               </w:rPr>
             </w:pPr>
             <w:r>
-              <w:t xml:space="preserve">{%tr for server in </w:t>
-            </w:r>
-            <w:proofErr w:type="spellStart"/>
-            <w:proofErr w:type="gramStart"/>
-            <w:r>
-              <w:t>infrastructure.cloud</w:t>
-            </w:r>
-            <w:proofErr w:type="spellEnd"/>
-            <w:proofErr w:type="gramEnd"/>
-            <w:r>
-              <w:t xml:space="preserve"> %}</w:t>
+              <w:t>{%tr for server in infrastructure.cloud %}</w:t>
             </w:r>
           </w:p>
         </w:tc>
@@ -1616,21 +1248,8 @@
                 <w:bCs/>
               </w:rPr>
             </w:pPr>
-            <w:proofErr w:type="gramStart"/>
-            <w:r>
-              <w:t xml:space="preserve">{{ </w:t>
-            </w:r>
-            <w:proofErr w:type="spellStart"/>
-            <w:r>
-              <w:t>server</w:t>
-            </w:r>
-            <w:proofErr w:type="gramEnd"/>
-            <w:r>
-              <w:t>.ip_address</w:t>
-            </w:r>
-            <w:proofErr w:type="spellEnd"/>
-            <w:r>
-              <w:t xml:space="preserve"> }}</w:t>
+            <w:r>
+              <w:t>{{ server.ip_address }}</w:t>
             </w:r>
           </w:p>
         </w:tc>
@@ -1646,24 +1265,11 @@
                 <w:bCs/>
               </w:rPr>
             </w:pPr>
-            <w:proofErr w:type="gramStart"/>
-            <w:r>
-              <w:t xml:space="preserve">{{ </w:t>
-            </w:r>
-            <w:proofErr w:type="spellStart"/>
-            <w:r>
-              <w:t>server</w:t>
-            </w:r>
-            <w:proofErr w:type="gramEnd"/>
-            <w:r>
-              <w:t>.</w:t>
-            </w:r>
-            <w:r>
-              <w:t>activity</w:t>
-            </w:r>
-            <w:proofErr w:type="spellEnd"/>
-            <w:r>
-              <w:t xml:space="preserve"> </w:t>
+            <w:r>
+              <w:t>{{ server.</w:t>
+            </w:r>
+            <w:r>
+              <w:t xml:space="preserve">activity </w:t>
             </w:r>
             <w:r>
               <w:t>}}</w:t>
@@ -1682,24 +1288,11 @@
                 <w:bCs/>
               </w:rPr>
             </w:pPr>
-            <w:proofErr w:type="gramStart"/>
-            <w:r>
-              <w:t xml:space="preserve">{{ </w:t>
-            </w:r>
-            <w:proofErr w:type="spellStart"/>
-            <w:r>
-              <w:t>server</w:t>
-            </w:r>
-            <w:proofErr w:type="gramEnd"/>
-            <w:r>
-              <w:t>.</w:t>
-            </w:r>
-            <w:r>
-              <w:t>role</w:t>
-            </w:r>
-            <w:proofErr w:type="spellEnd"/>
-            <w:r>
-              <w:t xml:space="preserve"> </w:t>
+            <w:r>
+              <w:t>{{ server.</w:t>
+            </w:r>
+            <w:r>
+              <w:t xml:space="preserve">role </w:t>
             </w:r>
             <w:r>
               <w:t>}}</w:t>
@@ -1722,15 +1315,7 @@
               </w:rPr>
             </w:pPr>
             <w:r>
-              <w:t xml:space="preserve">{%tr </w:t>
-            </w:r>
-            <w:proofErr w:type="spellStart"/>
-            <w:r>
-              <w:t>endfor</w:t>
-            </w:r>
-            <w:proofErr w:type="spellEnd"/>
-            <w:r>
-              <w:t xml:space="preserve"> %}</w:t>
+              <w:t>{%tr endfor %}</w:t>
             </w:r>
           </w:p>
         </w:tc>
@@ -1749,14 +1334,27 @@
         <w:lastRenderedPageBreak/>
         <w:t xml:space="preserve">Table </w:t>
       </w:r>
-      <w:fldSimple w:instr=" SEQ Table \* ARABIC ">
-        <w:r>
-          <w:rPr>
-            <w:noProof/>
-          </w:rPr>
-          <w:t>6</w:t>
-        </w:r>
-      </w:fldSimple>
+      <w:r>
+        <w:fldChar w:fldCharType="begin"/>
+      </w:r>
+      <w:r>
+        <w:instrText xml:space="preserve"> SEQ Table \* ARABIC </w:instrText>
+      </w:r>
+      <w:r>
+        <w:fldChar w:fldCharType="separate"/>
+      </w:r>
+      <w:r>
+        <w:rPr>
+          <w:noProof/>
+        </w:rPr>
+        <w:t>6</w:t>
+      </w:r>
+      <w:r>
+        <w:rPr>
+          <w:noProof/>
+        </w:rPr>
+        <w:fldChar w:fldCharType="end"/>
+      </w:r>
       <w:r>
         <w:t xml:space="preserve"> – Summary of Findings</w:t>
       </w:r>
@@ -1824,21 +1422,8 @@
             <w:pPr>
               <w:jc w:val="center"/>
             </w:pPr>
-            <w:proofErr w:type="gramStart"/>
-            <w:r>
-              <w:t xml:space="preserve">{{ </w:t>
-            </w:r>
-            <w:proofErr w:type="spellStart"/>
-            <w:r>
-              <w:t>finding</w:t>
-            </w:r>
-            <w:proofErr w:type="gramEnd"/>
-            <w:r>
-              <w:t>.title</w:t>
-            </w:r>
-            <w:proofErr w:type="spellEnd"/>
-            <w:r>
-              <w:t xml:space="preserve"> }}</w:t>
+            <w:r>
+              <w:t>{{ finding.title }}</w:t>
             </w:r>
           </w:p>
         </w:tc>
@@ -1851,45 +1436,19 @@
               <w:jc w:val="center"/>
             </w:pPr>
             <w:r>
-              <w:t xml:space="preserve">{% </w:t>
-            </w:r>
-            <w:proofErr w:type="spellStart"/>
-            <w:r>
-              <w:t>cellbg</w:t>
-            </w:r>
-            <w:proofErr w:type="spellEnd"/>
+              <w:t>{% cellbg finding.</w:t>
+            </w:r>
+            <w:r>
+              <w:t>severity_color</w:t>
+            </w:r>
             <w:r>
               <w:t xml:space="preserve"> </w:t>
             </w:r>
-            <w:proofErr w:type="spellStart"/>
-            <w:proofErr w:type="gramStart"/>
-            <w:r>
-              <w:t>finding.</w:t>
-            </w:r>
-            <w:r>
-              <w:t>severity</w:t>
-            </w:r>
-            <w:proofErr w:type="gramEnd"/>
-            <w:r>
-              <w:t>_color</w:t>
-            </w:r>
-            <w:proofErr w:type="spellEnd"/>
-            <w:r>
-              <w:t xml:space="preserve"> </w:t>
-            </w:r>
             <w:r>
               <w:t>%}</w:t>
             </w:r>
             <w:r>
-              <w:t xml:space="preserve">{{ </w:t>
-            </w:r>
-            <w:proofErr w:type="spellStart"/>
-            <w:r>
-              <w:t>finding.severity</w:t>
-            </w:r>
-            <w:proofErr w:type="spellEnd"/>
-            <w:r>
-              <w:t xml:space="preserve"> }}</w:t>
+              <w:t>{{ finding.severity }}</w:t>
             </w:r>
           </w:p>
         </w:tc>
@@ -1902,15 +1461,7 @@
           </w:tcPr>
           <w:p>
             <w:r>
-              <w:t xml:space="preserve">{%tr </w:t>
-            </w:r>
-            <w:proofErr w:type="spellStart"/>
-            <w:r>
-              <w:t>endfor</w:t>
-            </w:r>
-            <w:proofErr w:type="spellEnd"/>
-            <w:r>
-              <w:t xml:space="preserve"> %}</w:t>
+              <w:t>{%tr endfor %}</w:t>
             </w:r>
           </w:p>
         </w:tc>
@@ -1924,14 +1475,12 @@
       <w:r>
         <w:t xml:space="preserve">There are numerous Jinja2 filters available within templates. Ghostwriter also has some custom filters (see the wiki). The above template looks like this with the </w:t>
       </w:r>
-      <w:proofErr w:type="spellStart"/>
       <w:r>
         <w:rPr>
           <w:rStyle w:val="CodeInline"/>
         </w:rPr>
         <w:t>filter_severity</w:t>
       </w:r>
-      <w:proofErr w:type="spellEnd"/>
       <w:r>
         <w:t xml:space="preserve"> filter:</w:t>
       </w:r>
@@ -1985,24 +1534,14 @@
           </w:tcPr>
           <w:p>
             <w:r>
-              <w:t xml:space="preserve">{%tr for finding in </w:t>
-            </w:r>
-            <w:proofErr w:type="spellStart"/>
-            <w:r>
-              <w:t>findings</w:t>
-            </w:r>
-            <w:r>
-              <w:t>|filter_</w:t>
-            </w:r>
-            <w:proofErr w:type="gramStart"/>
-            <w:r>
-              <w:t>severity</w:t>
-            </w:r>
-            <w:proofErr w:type="spellEnd"/>
+              <w:t>{%tr for finding in findings</w:t>
+            </w:r>
+            <w:r>
+              <w:t>|filter_severity</w:t>
+            </w:r>
             <w:r>
               <w:t>(</w:t>
             </w:r>
-            <w:proofErr w:type="gramEnd"/>
             <w:r>
               <w:t>[</w:t>
             </w:r>
@@ -2042,21 +1581,8 @@
             <w:pPr>
               <w:jc w:val="center"/>
             </w:pPr>
-            <w:proofErr w:type="gramStart"/>
-            <w:r>
-              <w:t xml:space="preserve">{{ </w:t>
-            </w:r>
-            <w:proofErr w:type="spellStart"/>
-            <w:r>
-              <w:t>finding</w:t>
-            </w:r>
-            <w:proofErr w:type="gramEnd"/>
-            <w:r>
-              <w:t>.title</w:t>
-            </w:r>
-            <w:proofErr w:type="spellEnd"/>
-            <w:r>
-              <w:t xml:space="preserve"> }}</w:t>
+            <w:r>
+              <w:t>{{ finding.title }}</w:t>
             </w:r>
           </w:p>
         </w:tc>
@@ -2069,39 +1595,10 @@
               <w:jc w:val="center"/>
             </w:pPr>
             <w:r>
-              <w:t xml:space="preserve">{% </w:t>
-            </w:r>
-            <w:proofErr w:type="spellStart"/>
-            <w:r>
-              <w:t>cellbg</w:t>
-            </w:r>
-            <w:proofErr w:type="spellEnd"/>
-            <w:r>
-              <w:t xml:space="preserve"> </w:t>
-            </w:r>
-            <w:proofErr w:type="spellStart"/>
-            <w:proofErr w:type="gramStart"/>
-            <w:r>
-              <w:t>finding.severity</w:t>
-            </w:r>
-            <w:proofErr w:type="gramEnd"/>
-            <w:r>
-              <w:t>_color</w:t>
-            </w:r>
-            <w:proofErr w:type="spellEnd"/>
-            <w:r>
-              <w:t xml:space="preserve"> </w:t>
-            </w:r>
-            <w:r>
-              <w:t xml:space="preserve">%}{{ </w:t>
-            </w:r>
-            <w:proofErr w:type="spellStart"/>
-            <w:r>
-              <w:t>finding.severity</w:t>
-            </w:r>
-            <w:proofErr w:type="spellEnd"/>
-            <w:r>
-              <w:t xml:space="preserve"> }}</w:t>
+              <w:t xml:space="preserve">{% cellbg finding.severity_color </w:t>
+            </w:r>
+            <w:r>
+              <w:t>%}{{ finding.severity }}</w:t>
             </w:r>
           </w:p>
         </w:tc>
@@ -2114,15 +1611,7 @@
           </w:tcPr>
           <w:p>
             <w:r>
-              <w:t xml:space="preserve">{%tr </w:t>
-            </w:r>
-            <w:proofErr w:type="spellStart"/>
-            <w:r>
-              <w:t>endfor</w:t>
-            </w:r>
-            <w:proofErr w:type="spellEnd"/>
-            <w:r>
-              <w:t xml:space="preserve"> %}</w:t>
+              <w:t>{%tr endfor %}</w:t>
             </w:r>
           </w:p>
         </w:tc>
@@ -2136,14 +1625,12 @@
       <w:r>
         <w:t xml:space="preserve">Here is that table again with the </w:t>
       </w:r>
-      <w:proofErr w:type="spellStart"/>
       <w:r>
         <w:rPr>
           <w:rStyle w:val="CodeInline"/>
         </w:rPr>
         <w:t>filter_type</w:t>
       </w:r>
-      <w:proofErr w:type="spellEnd"/>
       <w:r>
         <w:t xml:space="preserve"> filter:</w:t>
       </w:r>
@@ -2197,30 +1684,7 @@
           </w:tcPr>
           <w:p>
             <w:r>
-              <w:t xml:space="preserve">{%tr for finding in </w:t>
-            </w:r>
-            <w:proofErr w:type="spellStart"/>
-            <w:r>
-              <w:t>findings|filter_</w:t>
-            </w:r>
-            <w:r>
-              <w:t>type</w:t>
-            </w:r>
-            <w:proofErr w:type="spellEnd"/>
-            <w:r>
-              <w:t>([“</w:t>
-            </w:r>
-            <w:r>
-              <w:t>Network</w:t>
-            </w:r>
-            <w:r>
-              <w:t>”, “</w:t>
-            </w:r>
-            <w:r>
-              <w:t>Web</w:t>
-            </w:r>
-            <w:r>
-              <w:t>”]) %}</w:t>
+              <w:t>{%tr for finding in findings|filter_type([“Network”, “Web”]) %}</w:t>
             </w:r>
           </w:p>
         </w:tc>
@@ -2234,21 +1698,8 @@
             <w:pPr>
               <w:jc w:val="center"/>
             </w:pPr>
-            <w:proofErr w:type="gramStart"/>
-            <w:r>
-              <w:t xml:space="preserve">{{ </w:t>
-            </w:r>
-            <w:proofErr w:type="spellStart"/>
-            <w:r>
-              <w:t>finding</w:t>
-            </w:r>
-            <w:proofErr w:type="gramEnd"/>
-            <w:r>
-              <w:t>.title</w:t>
-            </w:r>
-            <w:proofErr w:type="spellEnd"/>
-            <w:r>
-              <w:t xml:space="preserve"> }}</w:t>
+            <w:r>
+              <w:t>{{ finding.title }}</w:t>
             </w:r>
           </w:p>
         </w:tc>
@@ -2261,39 +1712,10 @@
               <w:jc w:val="center"/>
             </w:pPr>
             <w:r>
-              <w:t xml:space="preserve">{% </w:t>
-            </w:r>
-            <w:proofErr w:type="spellStart"/>
-            <w:r>
-              <w:t>cellbg</w:t>
-            </w:r>
-            <w:proofErr w:type="spellEnd"/>
-            <w:r>
-              <w:t xml:space="preserve"> </w:t>
-            </w:r>
-            <w:proofErr w:type="spellStart"/>
-            <w:proofErr w:type="gramStart"/>
-            <w:r>
-              <w:t>finding.severity</w:t>
-            </w:r>
-            <w:proofErr w:type="gramEnd"/>
-            <w:r>
-              <w:t>_color</w:t>
-            </w:r>
-            <w:proofErr w:type="spellEnd"/>
-            <w:r>
-              <w:t xml:space="preserve"> </w:t>
-            </w:r>
-            <w:r>
-              <w:t xml:space="preserve">%}{{ </w:t>
-            </w:r>
-            <w:proofErr w:type="spellStart"/>
-            <w:r>
-              <w:t>finding.severity</w:t>
-            </w:r>
-            <w:proofErr w:type="spellEnd"/>
-            <w:r>
-              <w:t xml:space="preserve"> }}</w:t>
+              <w:t xml:space="preserve">{% cellbg finding.severity_color </w:t>
+            </w:r>
+            <w:r>
+              <w:t>%}{{ finding.severity }}</w:t>
             </w:r>
           </w:p>
         </w:tc>
@@ -2306,15 +1728,7 @@
           </w:tcPr>
           <w:p>
             <w:r>
-              <w:t xml:space="preserve">{%tr </w:t>
-            </w:r>
-            <w:proofErr w:type="spellStart"/>
-            <w:r>
-              <w:t>endfor</w:t>
-            </w:r>
-            <w:proofErr w:type="spellEnd"/>
-            <w:r>
-              <w:t xml:space="preserve"> %}</w:t>
+              <w:t>{%tr endfor %}</w:t>
             </w:r>
           </w:p>
         </w:tc>
@@ -2328,7 +1742,6 @@
       <w:r>
         <w:t xml:space="preserve">Findings–and some other objects–include special versions of their content called </w:t>
       </w:r>
-      <w:proofErr w:type="spellStart"/>
       <w:r>
         <w:rPr>
           <w:i/>
@@ -2336,7 +1749,6 @@
         </w:rPr>
         <w:t>RichText</w:t>
       </w:r>
-      <w:proofErr w:type="spellEnd"/>
       <w:r>
         <w:t xml:space="preserve"> objects. These objects have the same name as the normal object with “_rt” at the end. For example, a finding has a </w:t>
       </w:r>
@@ -2350,35 +1762,21 @@
       <w:r>
         <w:t xml:space="preserve"> field that you access with </w:t>
       </w:r>
-      <w:proofErr w:type="spellStart"/>
-      <w:proofErr w:type="gramStart"/>
       <w:r>
         <w:rPr>
           <w:rStyle w:val="CodeInline"/>
         </w:rPr>
         <w:t>finding.description</w:t>
       </w:r>
-      <w:proofErr w:type="spellEnd"/>
-      <w:proofErr w:type="gramEnd"/>
       <w:r>
         <w:t xml:space="preserve">. There is also a </w:t>
       </w:r>
-      <w:proofErr w:type="spellStart"/>
-      <w:proofErr w:type="gramStart"/>
       <w:r>
         <w:rPr>
           <w:rStyle w:val="CodeInline"/>
         </w:rPr>
-        <w:t>finding.description</w:t>
-      </w:r>
-      <w:proofErr w:type="gramEnd"/>
-      <w:r>
-        <w:rPr>
-          <w:rStyle w:val="CodeInline"/>
-        </w:rPr>
-        <w:t>_rt</w:t>
-      </w:r>
-      <w:proofErr w:type="spellEnd"/>
+        <w:t>finding.description_rt</w:t>
+      </w:r>
       <w:r>
         <w:t xml:space="preserve"> </w:t>
       </w:r>
@@ -2427,21 +1825,8 @@
       <w:pPr>
         <w:pStyle w:val="Heading3-Finding"/>
       </w:pPr>
-      <w:proofErr w:type="gramStart"/>
-      <w:r>
-        <w:t xml:space="preserve">{{ </w:t>
-      </w:r>
-      <w:proofErr w:type="spellStart"/>
-      <w:r>
-        <w:t>finding</w:t>
-      </w:r>
-      <w:proofErr w:type="gramEnd"/>
-      <w:r>
-        <w:t>.title</w:t>
-      </w:r>
-      <w:proofErr w:type="spellEnd"/>
-      <w:r>
-        <w:t xml:space="preserve"> }}</w:t>
+      <w:r>
+        <w:t>{{ finding.title }}</w:t>
       </w:r>
     </w:p>
     <w:p>
@@ -2456,31 +1841,7 @@
           <w:b/>
           <w:bCs/>
         </w:rPr>
-        <w:t xml:space="preserve">Severity – </w:t>
-      </w:r>
-      <w:proofErr w:type="gramStart"/>
-      <w:r>
-        <w:rPr>
-          <w:b/>
-          <w:bCs/>
-        </w:rPr>
-        <w:t xml:space="preserve">{{ </w:t>
-      </w:r>
-      <w:proofErr w:type="spellStart"/>
-      <w:r>
-        <w:rPr>
-          <w:b/>
-          <w:bCs/>
-        </w:rPr>
-        <w:t>finding</w:t>
-      </w:r>
-      <w:proofErr w:type="gramEnd"/>
-      <w:r>
-        <w:rPr>
-          <w:b/>
-          <w:bCs/>
-        </w:rPr>
-        <w:t>.severity</w:t>
+        <w:t>Severity – {{ finding.severity</w:t>
       </w:r>
       <w:r>
         <w:rPr>
@@ -2489,7 +1850,6 @@
         </w:rPr>
         <w:t>_rt</w:t>
       </w:r>
-      <w:proofErr w:type="spellEnd"/>
       <w:r>
         <w:rPr>
           <w:b/>
@@ -2514,20 +1874,7 @@
         <w:t>p</w:t>
       </w:r>
       <w:r>
-        <w:t xml:space="preserve"> </w:t>
-      </w:r>
-      <w:proofErr w:type="spellStart"/>
-      <w:proofErr w:type="gramStart"/>
-      <w:r>
-        <w:t>finding.affected</w:t>
-      </w:r>
-      <w:proofErr w:type="gramEnd"/>
-      <w:r>
-        <w:t>_entities_rt</w:t>
-      </w:r>
-      <w:proofErr w:type="spellEnd"/>
-      <w:r>
-        <w:t xml:space="preserve"> }}</w:t>
+        <w:t xml:space="preserve"> finding.affected_entities_rt }}</w:t>
       </w:r>
     </w:p>
     <w:p>
@@ -2546,20 +1893,7 @@
         <w:t>p</w:t>
       </w:r>
       <w:r>
-        <w:t xml:space="preserve"> </w:t>
-      </w:r>
-      <w:proofErr w:type="spellStart"/>
-      <w:proofErr w:type="gramStart"/>
-      <w:r>
-        <w:t>finding.description</w:t>
-      </w:r>
-      <w:proofErr w:type="gramEnd"/>
-      <w:r>
-        <w:t>_rt</w:t>
-      </w:r>
-      <w:proofErr w:type="spellEnd"/>
-      <w:r>
-        <w:t xml:space="preserve"> }}</w:t>
+        <w:t xml:space="preserve"> finding.description_rt }}</w:t>
       </w:r>
     </w:p>
     <w:p>
@@ -2578,20 +1912,7 @@
         <w:t>p</w:t>
       </w:r>
       <w:r>
-        <w:t xml:space="preserve"> </w:t>
-      </w:r>
-      <w:proofErr w:type="spellStart"/>
-      <w:proofErr w:type="gramStart"/>
-      <w:r>
-        <w:t>finding.impact</w:t>
-      </w:r>
-      <w:proofErr w:type="gramEnd"/>
-      <w:r>
-        <w:t>_rt</w:t>
-      </w:r>
-      <w:proofErr w:type="spellEnd"/>
-      <w:r>
-        <w:t xml:space="preserve"> }}</w:t>
+        <w:t xml:space="preserve"> finding.impact_rt }}</w:t>
       </w:r>
     </w:p>
     <w:p>
@@ -2610,20 +1931,7 @@
         <w:t>p</w:t>
       </w:r>
       <w:r>
-        <w:t xml:space="preserve"> </w:t>
-      </w:r>
-      <w:proofErr w:type="spellStart"/>
-      <w:proofErr w:type="gramStart"/>
-      <w:r>
-        <w:t>finding.recommendation</w:t>
-      </w:r>
-      <w:proofErr w:type="gramEnd"/>
-      <w:r>
-        <w:t>_rt</w:t>
-      </w:r>
-      <w:proofErr w:type="spellEnd"/>
-      <w:r>
-        <w:t xml:space="preserve"> }}</w:t>
+        <w:t xml:space="preserve"> finding.recommendation_rt }}</w:t>
       </w:r>
     </w:p>
     <w:p>
@@ -2642,20 +1950,7 @@
         <w:t>p</w:t>
       </w:r>
       <w:r>
-        <w:t xml:space="preserve"> </w:t>
-      </w:r>
-      <w:proofErr w:type="spellStart"/>
-      <w:proofErr w:type="gramStart"/>
-      <w:r>
-        <w:t>finding.replication</w:t>
-      </w:r>
-      <w:proofErr w:type="gramEnd"/>
-      <w:r>
-        <w:t>_steps_rt</w:t>
-      </w:r>
-      <w:proofErr w:type="spellEnd"/>
-      <w:r>
-        <w:t xml:space="preserve"> }}</w:t>
+        <w:t xml:space="preserve"> finding.replication_steps_rt }}</w:t>
       </w:r>
     </w:p>
     <w:p>
@@ -2674,20 +1969,7 @@
         <w:t>p</w:t>
       </w:r>
       <w:r>
-        <w:t xml:space="preserve"> </w:t>
-      </w:r>
-      <w:proofErr w:type="spellStart"/>
-      <w:proofErr w:type="gramStart"/>
-      <w:r>
-        <w:t>finding.references</w:t>
-      </w:r>
-      <w:proofErr w:type="gramEnd"/>
-      <w:r>
-        <w:t>_rt</w:t>
-      </w:r>
-      <w:proofErr w:type="spellEnd"/>
-      <w:r>
-        <w:t xml:space="preserve"> }}</w:t>
+        <w:t xml:space="preserve"> finding.references_rt }}</w:t>
       </w:r>
     </w:p>
     <w:p>
@@ -2698,15 +1980,7 @@
     <w:p>
       <w:r>
         <w:lastRenderedPageBreak/>
-        <w:t xml:space="preserve">{% </w:t>
-      </w:r>
-      <w:proofErr w:type="spellStart"/>
-      <w:r>
-        <w:t>endfor</w:t>
-      </w:r>
-      <w:proofErr w:type="spellEnd"/>
-      <w:r>
-        <w:t xml:space="preserve"> %}</w:t>
+        <w:t>{% endfor %}</w:t>
       </w:r>
     </w:p>
     <w:p>
@@ -3189,19 +2463,11 @@
       </w:rPr>
       <w:ptab w:relativeTo="margin" w:alignment="right" w:leader="none"/>
     </w:r>
-    <w:proofErr w:type="gramStart"/>
     <w:r>
       <w:rPr>
         <w:color w:val="808080" w:themeColor="background1" w:themeShade="80"/>
       </w:rPr>
-      <w:t>{{ client.name</w:t>
-    </w:r>
-    <w:proofErr w:type="gramEnd"/>
-    <w:r>
-      <w:rPr>
-        <w:color w:val="808080" w:themeColor="background1" w:themeShade="80"/>
-      </w:rPr>
-      <w:t xml:space="preserve"> }}</w:t>
+      <w:t>{{ client.name }}</w:t>
     </w:r>
   </w:p>
   <w:p>
@@ -3285,7 +2551,7 @@
   <w:abstractNum w:abstractNumId="0" w15:restartNumberingAfterBreak="0">
     <w:nsid w:val="FFFFFF7C"/>
     <w:multiLevelType w:val="singleLevel"/>
-    <w:tmpl w:val="4CE6A5D4"/>
+    <w:tmpl w:val="E37E0984"/>
     <w:lvl w:ilvl="0">
       <w:start w:val="1"/>
       <w:numFmt w:val="decimal"/>
@@ -3302,7 +2568,7 @@
   <w:abstractNum w:abstractNumId="1" w15:restartNumberingAfterBreak="0">
     <w:nsid w:val="FFFFFF7D"/>
     <w:multiLevelType w:val="singleLevel"/>
-    <w:tmpl w:val="360E3C58"/>
+    <w:tmpl w:val="874E2D20"/>
     <w:lvl w:ilvl="0">
       <w:start w:val="1"/>
       <w:numFmt w:val="decimal"/>
@@ -3319,7 +2585,7 @@
   <w:abstractNum w:abstractNumId="2" w15:restartNumberingAfterBreak="0">
     <w:nsid w:val="FFFFFF7E"/>
     <w:multiLevelType w:val="singleLevel"/>
-    <w:tmpl w:val="59628CB4"/>
+    <w:tmpl w:val="7F2A0928"/>
     <w:lvl w:ilvl="0">
       <w:start w:val="1"/>
       <w:numFmt w:val="decimal"/>
@@ -3336,7 +2602,7 @@
   <w:abstractNum w:abstractNumId="3" w15:restartNumberingAfterBreak="0">
     <w:nsid w:val="FFFFFF7F"/>
     <w:multiLevelType w:val="singleLevel"/>
-    <w:tmpl w:val="499C6BD6"/>
+    <w:tmpl w:val="A412B588"/>
     <w:lvl w:ilvl="0">
       <w:start w:val="1"/>
       <w:numFmt w:val="decimal"/>
@@ -3353,7 +2619,7 @@
   <w:abstractNum w:abstractNumId="4" w15:restartNumberingAfterBreak="0">
     <w:nsid w:val="FFFFFF80"/>
     <w:multiLevelType w:val="singleLevel"/>
-    <w:tmpl w:val="64B61A28"/>
+    <w:tmpl w:val="214E267A"/>
     <w:lvl w:ilvl="0">
       <w:start w:val="1"/>
       <w:numFmt w:val="bullet"/>
@@ -3373,7 +2639,7 @@
   <w:abstractNum w:abstractNumId="5" w15:restartNumberingAfterBreak="0">
     <w:nsid w:val="FFFFFF81"/>
     <w:multiLevelType w:val="singleLevel"/>
-    <w:tmpl w:val="B33238BC"/>
+    <w:tmpl w:val="68260DC0"/>
     <w:lvl w:ilvl="0">
       <w:start w:val="1"/>
       <w:numFmt w:val="bullet"/>
@@ -3393,7 +2659,7 @@
   <w:abstractNum w:abstractNumId="6" w15:restartNumberingAfterBreak="0">
     <w:nsid w:val="FFFFFF82"/>
     <w:multiLevelType w:val="singleLevel"/>
-    <w:tmpl w:val="EB7A6F1A"/>
+    <w:tmpl w:val="E0862F16"/>
     <w:lvl w:ilvl="0">
       <w:start w:val="1"/>
       <w:numFmt w:val="bullet"/>
@@ -3413,7 +2679,7 @@
   <w:abstractNum w:abstractNumId="7" w15:restartNumberingAfterBreak="0">
     <w:nsid w:val="FFFFFF83"/>
     <w:multiLevelType w:val="singleLevel"/>
-    <w:tmpl w:val="9F1C9F36"/>
+    <w:tmpl w:val="CA9E9FE6"/>
     <w:lvl w:ilvl="0">
       <w:start w:val="1"/>
       <w:numFmt w:val="bullet"/>
@@ -3433,7 +2699,7 @@
   <w:abstractNum w:abstractNumId="8" w15:restartNumberingAfterBreak="0">
     <w:nsid w:val="FFFFFF88"/>
     <w:multiLevelType w:val="singleLevel"/>
-    <w:tmpl w:val="474C8BAA"/>
+    <w:tmpl w:val="903CE692"/>
     <w:lvl w:ilvl="0">
       <w:start w:val="1"/>
       <w:numFmt w:val="decimal"/>
@@ -3450,7 +2716,7 @@
   <w:abstractNum w:abstractNumId="9" w15:restartNumberingAfterBreak="0">
     <w:nsid w:val="FFFFFF89"/>
     <w:multiLevelType w:val="singleLevel"/>
-    <w:tmpl w:val="47CA7E5E"/>
+    <w:tmpl w:val="ACE6945A"/>
     <w:lvl w:ilvl="0">
       <w:start w:val="1"/>
       <w:numFmt w:val="bullet"/>
@@ -7149,6 +6415,45 @@
       <w:jc w:val="left"/>
     </w:pPr>
   </w:style>
+  <w:style w:type="paragraph" w:styleId="BlockText">
+    <w:name w:val="Block Text"/>
+    <w:basedOn w:val="Normal"/>
+    <w:uiPriority w:val="99"/>
+    <w:unhideWhenUsed/>
+    <w:rsid w:val="00EE4892"/>
+    <w:pPr>
+      <w:pBdr>
+        <w:top w:val="single" w:sz="2" w:space="10" w:color="4472C4" w:themeColor="accent1"/>
+        <w:left w:val="single" w:sz="2" w:space="10" w:color="4472C4" w:themeColor="accent1"/>
+        <w:bottom w:val="single" w:sz="2" w:space="10" w:color="4472C4" w:themeColor="accent1"/>
+        <w:right w:val="single" w:sz="2" w:space="10" w:color="4472C4" w:themeColor="accent1"/>
+      </w:pBdr>
+      <w:ind w:left="1152" w:right="1152"/>
+    </w:pPr>
+    <w:rPr>
+      <w:rFonts w:eastAsiaTheme="minorEastAsia"/>
+      <w:i/>
+      <w:iCs/>
+      <w:color w:val="4472C4" w:themeColor="accent1"/>
+    </w:rPr>
+  </w:style>
+  <w:style w:type="paragraph" w:customStyle="1" w:styleId="Blockquote">
+    <w:name w:val="Blockquote"/>
+    <w:basedOn w:val="BlockText"/>
+    <w:qFormat/>
+    <w:rsid w:val="00EE4892"/>
+    <w:pPr>
+      <w:pBdr>
+        <w:top w:val="single" w:sz="2" w:space="10" w:color="7030A0"/>
+        <w:left w:val="single" w:sz="2" w:space="10" w:color="7030A0"/>
+        <w:bottom w:val="single" w:sz="2" w:space="10" w:color="7030A0"/>
+        <w:right w:val="single" w:sz="2" w:space="10" w:color="7030A0"/>
+      </w:pBdr>
+    </w:pPr>
+    <w:rPr>
+      <w:color w:val="7030A0"/>
+    </w:rPr>
+  </w:style>
 </w:styles>
 </file>
 

</xml_diff>

<commit_message>
Added info around Jinja2 math
</commit_message>
<xml_diff>
--- a/DOCS/sample_reports/template.docx
+++ b/DOCS/sample_reports/template.docx
@@ -1,14 +1,19 @@
 
 <file path=word/document.xml><?xml version="1.0" encoding="utf-8"?>
-<w:document xmlns:wpc="http://schemas.microsoft.com/office/word/2010/wordprocessingCanvas" xmlns:cx="http://schemas.microsoft.com/office/drawing/2014/chartex" xmlns:cx1="http://schemas.microsoft.com/office/drawing/2015/9/8/chartex" xmlns:cx2="http://schemas.microsoft.com/office/drawing/2015/10/21/chartex" xmlns:cx3="http://schemas.microsoft.com/office/drawing/2016/5/9/chartex" xmlns:cx4="http://schemas.microsoft.com/office/drawing/2016/5/10/chartex" xmlns:cx5="http://schemas.microsoft.com/office/drawing/2016/5/11/chartex" xmlns:cx6="http://schemas.microsoft.com/office/drawing/2016/5/12/chartex" xmlns:cx7="http://schemas.microsoft.com/office/drawing/2016/5/13/chartex" xmlns:cx8="http://schemas.microsoft.com/office/drawing/2016/5/14/chartex" xmlns:mc="http://schemas.openxmlformats.org/markup-compatibility/2006" xmlns:aink="http://schemas.microsoft.com/office/drawing/2016/ink" xmlns:am3d="http://schemas.microsoft.com/office/drawing/2017/model3d" xmlns:o="urn:schemas-microsoft-com:office:office" xmlns:r="http://schemas.openxmlformats.org/officeDocument/2006/relationships" xmlns:m="http://schemas.openxmlformats.org/officeDocument/2006/math" xmlns:v="urn:schemas-microsoft-com:vml" xmlns:wp14="http://schemas.microsoft.com/office/word/2010/wordprocessingDrawing" xmlns:wp="http://schemas.openxmlformats.org/drawingml/2006/wordprocessingDrawing" xmlns:w10="urn:schemas-microsoft-com:office:word" xmlns:w="http://schemas.openxmlformats.org/wordprocessingml/2006/main" xmlns:w14="http://schemas.microsoft.com/office/word/2010/wordml" xmlns:w15="http://schemas.microsoft.com/office/word/2012/wordml" xmlns:w16cex="http://schemas.microsoft.com/office/word/2018/wordml/cex" xmlns:w16cid="http://schemas.microsoft.com/office/word/2016/wordml/cid" xmlns:w16="http://schemas.microsoft.com/office/word/2018/wordml" xmlns:w16se="http://schemas.microsoft.com/office/word/2015/wordml/symex" xmlns:wpg="http://schemas.microsoft.com/office/word/2010/wordprocessingGroup" xmlns:wpi="http://schemas.microsoft.com/office/word/2010/wordprocessingInk" xmlns:wne="http://schemas.microsoft.com/office/word/2006/wordml" xmlns:wps="http://schemas.microsoft.com/office/word/2010/wordprocessingShape" mc:Ignorable="w14 w15 w16se w16cid w16 w16cex wp14">
+<w:document xmlns:wpc="http://schemas.microsoft.com/office/word/2010/wordprocessingCanvas" xmlns:cx="http://schemas.microsoft.com/office/drawing/2014/chartex" xmlns:cx1="http://schemas.microsoft.com/office/drawing/2015/9/8/chartex" xmlns:cx2="http://schemas.microsoft.com/office/drawing/2015/10/21/chartex" xmlns:cx3="http://schemas.microsoft.com/office/drawing/2016/5/9/chartex" xmlns:cx4="http://schemas.microsoft.com/office/drawing/2016/5/10/chartex" xmlns:cx5="http://schemas.microsoft.com/office/drawing/2016/5/11/chartex" xmlns:cx6="http://schemas.microsoft.com/office/drawing/2016/5/12/chartex" xmlns:cx7="http://schemas.microsoft.com/office/drawing/2016/5/13/chartex" xmlns:cx8="http://schemas.microsoft.com/office/drawing/2016/5/14/chartex" xmlns:mc="http://schemas.openxmlformats.org/markup-compatibility/2006" xmlns:aink="http://schemas.microsoft.com/office/drawing/2016/ink" xmlns:am3d="http://schemas.microsoft.com/office/drawing/2017/model3d" xmlns:o="urn:schemas-microsoft-com:office:office" xmlns:r="http://schemas.openxmlformats.org/officeDocument/2006/relationships" xmlns:m="http://schemas.openxmlformats.org/officeDocument/2006/math" xmlns:v="urn:schemas-microsoft-com:vml" xmlns:wp14="http://schemas.microsoft.com/office/word/2010/wordprocessingDrawing" xmlns:wp="http://schemas.openxmlformats.org/drawingml/2006/wordprocessingDrawing" xmlns:w10="urn:schemas-microsoft-com:office:word" xmlns:w="http://schemas.openxmlformats.org/wordprocessingml/2006/main" xmlns:w14="http://schemas.microsoft.com/office/word/2010/wordml" xmlns:w15="http://schemas.microsoft.com/office/word/2012/wordml" xmlns:w16cex="http://schemas.microsoft.com/office/word/2018/wordml/cex" xmlns:w16cid="http://schemas.microsoft.com/office/word/2016/wordml/cid" xmlns:w16="http://schemas.microsoft.com/office/word/2018/wordml" xmlns:w16sdtdh="http://schemas.microsoft.com/office/word/2020/wordml/sdtdatahash" xmlns:w16se="http://schemas.microsoft.com/office/word/2015/wordml/symex" xmlns:wpg="http://schemas.microsoft.com/office/word/2010/wordprocessingGroup" xmlns:wpi="http://schemas.microsoft.com/office/word/2010/wordprocessingInk" xmlns:wne="http://schemas.microsoft.com/office/word/2006/wordml" xmlns:wps="http://schemas.microsoft.com/office/word/2010/wordprocessingShape" mc:Ignorable="w14 w15 w16se w16cid w16 w16cex w16sdtdh wp14">
   <w:body>
     <w:p>
       <w:pPr>
         <w:pStyle w:val="Heading1"/>
         <w:jc w:val="center"/>
       </w:pPr>
-      <w:r>
-        <w:t>{{ project.name }}</w:t>
+      <w:proofErr w:type="gramStart"/>
+      <w:r>
+        <w:t>{{ project.name</w:t>
+      </w:r>
+      <w:proofErr w:type="gramEnd"/>
+      <w:r>
+        <w:t xml:space="preserve"> }}</w:t>
       </w:r>
     </w:p>
     <w:p>
@@ -34,7 +39,11 @@
         <w:t>.name</w:t>
       </w:r>
       <w:r>
-        <w:t xml:space="preserve"> }} ({{ client</w:t>
+        <w:t xml:space="preserve"> }} ({{ </w:t>
+      </w:r>
+      <w:proofErr w:type="spellStart"/>
+      <w:r>
+        <w:t>client</w:t>
       </w:r>
       <w:r>
         <w:t>.short</w:t>
@@ -45,20 +54,34 @@
       <w:r>
         <w:t>name</w:t>
       </w:r>
+      <w:proofErr w:type="spellEnd"/>
       <w:r>
         <w:t xml:space="preserve"> </w:t>
       </w:r>
       <w:r>
         <w:t xml:space="preserve">}}) {{ </w:t>
       </w:r>
+      <w:proofErr w:type="spellStart"/>
       <w:r>
         <w:t>project</w:t>
       </w:r>
       <w:r>
         <w:t>.type</w:t>
       </w:r>
+      <w:proofErr w:type="spellEnd"/>
       <w:r>
         <w:t xml:space="preserve"> }}</w:t>
+      </w:r>
+      <w:r>
+        <w:t xml:space="preserve"> (generated on {{ </w:t>
+      </w:r>
+      <w:proofErr w:type="spellStart"/>
+      <w:r>
+        <w:t>report_date</w:t>
+      </w:r>
+      <w:proofErr w:type="spellEnd"/>
+      <w:r>
+        <w:t xml:space="preserve"> }})</w:t>
       </w:r>
     </w:p>
     <w:p>
@@ -67,8 +90,29 @@
       </w:r>
     </w:p>
     <w:p>
-      <w:r>
-        <w:t>{{ project.start_date }} – {{ project.end_date }}</w:t>
+      <w:proofErr w:type="gramStart"/>
+      <w:r>
+        <w:t xml:space="preserve">{{ </w:t>
+      </w:r>
+      <w:proofErr w:type="spellStart"/>
+      <w:r>
+        <w:t>project</w:t>
+      </w:r>
+      <w:proofErr w:type="gramEnd"/>
+      <w:r>
+        <w:t>.start_date</w:t>
+      </w:r>
+      <w:proofErr w:type="spellEnd"/>
+      <w:r>
+        <w:t xml:space="preserve"> }} – {{ </w:t>
+      </w:r>
+      <w:proofErr w:type="spellStart"/>
+      <w:r>
+        <w:t>project.end_date</w:t>
+      </w:r>
+      <w:proofErr w:type="spellEnd"/>
+      <w:r>
+        <w:t xml:space="preserve"> }}</w:t>
       </w:r>
     </w:p>
     <w:p>
@@ -87,7 +131,159 @@
     </w:p>
     <w:p>
       <w:r>
-        <w:t>{% if project.start_year == project.end_year %}{% if project.start_month == project.end_month %}{{ project.start_month }} {{ project.start_day }}–{{ project.end_day }}, {{ project.end_year }}{% else %}{{ project.start_day }} {{ project.start_month }} to {{ project.end_day }} {{ project.end_month }} {{ project.end_year }}{% endif %}{% else %}{{ project.start_day }} {{ project.start_month }} {{ project.end_year }} to {{ project.end_day }} {{ project.end_month }} {{ project.end_year }}{% endif %}</w:t>
+        <w:t xml:space="preserve">{% if </w:t>
+      </w:r>
+      <w:proofErr w:type="spellStart"/>
+      <w:r>
+        <w:t>project.start_year</w:t>
+      </w:r>
+      <w:proofErr w:type="spellEnd"/>
+      <w:r>
+        <w:t xml:space="preserve"> == </w:t>
+      </w:r>
+      <w:proofErr w:type="spellStart"/>
+      <w:r>
+        <w:t>project.end_year</w:t>
+      </w:r>
+      <w:proofErr w:type="spellEnd"/>
+      <w:r>
+        <w:t xml:space="preserve"> %}{% if </w:t>
+      </w:r>
+      <w:proofErr w:type="spellStart"/>
+      <w:r>
+        <w:t>project.start_month</w:t>
+      </w:r>
+      <w:proofErr w:type="spellEnd"/>
+      <w:r>
+        <w:t xml:space="preserve"> == </w:t>
+      </w:r>
+      <w:proofErr w:type="spellStart"/>
+      <w:r>
+        <w:t>project.end_month</w:t>
+      </w:r>
+      <w:proofErr w:type="spellEnd"/>
+      <w:r>
+        <w:t xml:space="preserve"> %}{{ </w:t>
+      </w:r>
+      <w:proofErr w:type="spellStart"/>
+      <w:r>
+        <w:t>project.start_month</w:t>
+      </w:r>
+      <w:proofErr w:type="spellEnd"/>
+      <w:r>
+        <w:t xml:space="preserve"> }} {{ </w:t>
+      </w:r>
+      <w:proofErr w:type="spellStart"/>
+      <w:r>
+        <w:t>project.start_day</w:t>
+      </w:r>
+      <w:proofErr w:type="spellEnd"/>
+      <w:r>
+        <w:t xml:space="preserve"> }}–{{ </w:t>
+      </w:r>
+      <w:proofErr w:type="spellStart"/>
+      <w:r>
+        <w:t>project.end_day</w:t>
+      </w:r>
+      <w:proofErr w:type="spellEnd"/>
+      <w:r>
+        <w:t xml:space="preserve"> }}, {{ </w:t>
+      </w:r>
+      <w:proofErr w:type="spellStart"/>
+      <w:r>
+        <w:t>project.end_year</w:t>
+      </w:r>
+      <w:proofErr w:type="spellEnd"/>
+      <w:r>
+        <w:t xml:space="preserve"> }}{% else %}{{ </w:t>
+      </w:r>
+      <w:proofErr w:type="spellStart"/>
+      <w:r>
+        <w:t>project.start_day</w:t>
+      </w:r>
+      <w:proofErr w:type="spellEnd"/>
+      <w:r>
+        <w:t xml:space="preserve"> }} {{ </w:t>
+      </w:r>
+      <w:proofErr w:type="spellStart"/>
+      <w:r>
+        <w:t>project.start_month</w:t>
+      </w:r>
+      <w:proofErr w:type="spellEnd"/>
+      <w:r>
+        <w:t xml:space="preserve"> }} to {{ </w:t>
+      </w:r>
+      <w:proofErr w:type="spellStart"/>
+      <w:r>
+        <w:t>project.end_day</w:t>
+      </w:r>
+      <w:proofErr w:type="spellEnd"/>
+      <w:r>
+        <w:t xml:space="preserve"> }} {{ </w:t>
+      </w:r>
+      <w:proofErr w:type="spellStart"/>
+      <w:r>
+        <w:t>project.end_month</w:t>
+      </w:r>
+      <w:proofErr w:type="spellEnd"/>
+      <w:r>
+        <w:t xml:space="preserve"> }} {{ </w:t>
+      </w:r>
+      <w:proofErr w:type="spellStart"/>
+      <w:r>
+        <w:t>project.end_year</w:t>
+      </w:r>
+      <w:proofErr w:type="spellEnd"/>
+      <w:r>
+        <w:t xml:space="preserve"> }}{% endif %}{% else %}{{ </w:t>
+      </w:r>
+      <w:proofErr w:type="spellStart"/>
+      <w:r>
+        <w:t>project.start_day</w:t>
+      </w:r>
+      <w:proofErr w:type="spellEnd"/>
+      <w:r>
+        <w:t xml:space="preserve"> }} {{ </w:t>
+      </w:r>
+      <w:proofErr w:type="spellStart"/>
+      <w:r>
+        <w:t>project.start_month</w:t>
+      </w:r>
+      <w:proofErr w:type="spellEnd"/>
+      <w:r>
+        <w:t xml:space="preserve"> }} {{ </w:t>
+      </w:r>
+      <w:proofErr w:type="spellStart"/>
+      <w:r>
+        <w:t>project.end_year</w:t>
+      </w:r>
+      <w:proofErr w:type="spellEnd"/>
+      <w:r>
+        <w:t xml:space="preserve"> }} to {{ </w:t>
+      </w:r>
+      <w:proofErr w:type="spellStart"/>
+      <w:r>
+        <w:t>project.end_day</w:t>
+      </w:r>
+      <w:proofErr w:type="spellEnd"/>
+      <w:r>
+        <w:t xml:space="preserve"> }} {{ </w:t>
+      </w:r>
+      <w:proofErr w:type="spellStart"/>
+      <w:r>
+        <w:t>project.end_month</w:t>
+      </w:r>
+      <w:proofErr w:type="spellEnd"/>
+      <w:r>
+        <w:t xml:space="preserve"> }} {{ </w:t>
+      </w:r>
+      <w:proofErr w:type="spellStart"/>
+      <w:r>
+        <w:t>project.end_year</w:t>
+      </w:r>
+      <w:proofErr w:type="spellEnd"/>
+      <w:r>
+        <w:t xml:space="preserve"> }}{% endif %}</w:t>
       </w:r>
     </w:p>
     <w:p>
@@ -111,21 +307,11 @@
       <w:r>
         <w:t xml:space="preserve">Table </w:t>
       </w:r>
-      <w:r>
-        <w:fldChar w:fldCharType="begin"/>
-      </w:r>
-      <w:r>
-        <w:instrText xml:space="preserve"> SEQ Table \* ARABIC </w:instrText>
-      </w:r>
-      <w:r>
-        <w:fldChar w:fldCharType="separate"/>
-      </w:r>
-      <w:r>
-        <w:t>1</w:t>
-      </w:r>
-      <w:r>
-        <w:fldChar w:fldCharType="end"/>
-      </w:r>
+      <w:fldSimple w:instr=" SEQ Table \* ARABIC ">
+        <w:r>
+          <w:t>1</w:t>
+        </w:r>
+      </w:fldSimple>
       <w:r>
         <w:t xml:space="preserve"> – Assessment Totals</w:t>
       </w:r>
@@ -214,8 +400,21 @@
             <w:pPr>
               <w:jc w:val="center"/>
             </w:pPr>
-            <w:r>
-              <w:t>{{ totals.objectives }}</w:t>
+            <w:proofErr w:type="gramStart"/>
+            <w:r>
+              <w:t xml:space="preserve">{{ </w:t>
+            </w:r>
+            <w:proofErr w:type="spellStart"/>
+            <w:r>
+              <w:t>totals</w:t>
+            </w:r>
+            <w:proofErr w:type="gramEnd"/>
+            <w:r>
+              <w:t>.objectives</w:t>
+            </w:r>
+            <w:proofErr w:type="spellEnd"/>
+            <w:r>
+              <w:t xml:space="preserve"> }}</w:t>
             </w:r>
           </w:p>
         </w:tc>
@@ -259,8 +458,21 @@
             <w:pPr>
               <w:jc w:val="center"/>
             </w:pPr>
-            <w:r>
-              <w:t>{{ totals.objectives_completed }}</w:t>
+            <w:proofErr w:type="gramStart"/>
+            <w:r>
+              <w:t xml:space="preserve">{{ </w:t>
+            </w:r>
+            <w:proofErr w:type="spellStart"/>
+            <w:r>
+              <w:t>totals</w:t>
+            </w:r>
+            <w:proofErr w:type="gramEnd"/>
+            <w:r>
+              <w:t>.objectives_completed</w:t>
+            </w:r>
+            <w:proofErr w:type="spellEnd"/>
+            <w:r>
+              <w:t xml:space="preserve"> }}</w:t>
             </w:r>
           </w:p>
         </w:tc>
@@ -273,10 +485,36 @@
               <w:jc w:val="center"/>
             </w:pPr>
             <w:r>
-              <w:t>{% if totals.objectives &gt; 0 %}</w:t>
-            </w:r>
-            <w:r>
-              <w:t>{{ totals.objectives_completed  / totals.objectives }}</w:t>
+              <w:t xml:space="preserve">{% if </w:t>
+            </w:r>
+            <w:proofErr w:type="spellStart"/>
+            <w:proofErr w:type="gramStart"/>
+            <w:r>
+              <w:t>totals.objectives</w:t>
+            </w:r>
+            <w:proofErr w:type="spellEnd"/>
+            <w:proofErr w:type="gramEnd"/>
+            <w:r>
+              <w:t xml:space="preserve"> &gt; 0 %}</w:t>
+            </w:r>
+            <w:r>
+              <w:t xml:space="preserve">{{ </w:t>
+            </w:r>
+            <w:proofErr w:type="spellStart"/>
+            <w:r>
+              <w:t>totals.objectives_completed</w:t>
+            </w:r>
+            <w:proofErr w:type="spellEnd"/>
+            <w:r>
+              <w:t xml:space="preserve">  / </w:t>
+            </w:r>
+            <w:proofErr w:type="spellStart"/>
+            <w:r>
+              <w:t>totals.objectives</w:t>
+            </w:r>
+            <w:proofErr w:type="spellEnd"/>
+            <w:r>
+              <w:t xml:space="preserve"> }}</w:t>
             </w:r>
             <w:r>
               <w:t>{% else %}100{% endif %}%</w:t>
@@ -313,8 +551,21 @@
             <w:pPr>
               <w:jc w:val="center"/>
             </w:pPr>
-            <w:r>
-              <w:t>{{ totals.findings }}</w:t>
+            <w:proofErr w:type="gramStart"/>
+            <w:r>
+              <w:t xml:space="preserve">{{ </w:t>
+            </w:r>
+            <w:proofErr w:type="spellStart"/>
+            <w:r>
+              <w:t>totals</w:t>
+            </w:r>
+            <w:proofErr w:type="gramEnd"/>
+            <w:r>
+              <w:t>.findings</w:t>
+            </w:r>
+            <w:proofErr w:type="spellEnd"/>
+            <w:r>
+              <w:t xml:space="preserve"> }}</w:t>
             </w:r>
           </w:p>
         </w:tc>
@@ -358,8 +609,21 @@
             <w:pPr>
               <w:jc w:val="center"/>
             </w:pPr>
-            <w:r>
-              <w:t>{{ totals.team }}</w:t>
+            <w:proofErr w:type="gramStart"/>
+            <w:r>
+              <w:t xml:space="preserve">{{ </w:t>
+            </w:r>
+            <w:proofErr w:type="spellStart"/>
+            <w:r>
+              <w:t>totals</w:t>
+            </w:r>
+            <w:proofErr w:type="gramEnd"/>
+            <w:r>
+              <w:t>.team</w:t>
+            </w:r>
+            <w:proofErr w:type="spellEnd"/>
+            <w:r>
+              <w:t xml:space="preserve"> }}</w:t>
             </w:r>
           </w:p>
         </w:tc>
@@ -403,8 +667,21 @@
             <w:pPr>
               <w:jc w:val="center"/>
             </w:pPr>
-            <w:r>
-              <w:t>{{ totals.targets }}</w:t>
+            <w:proofErr w:type="gramStart"/>
+            <w:r>
+              <w:t xml:space="preserve">{{ </w:t>
+            </w:r>
+            <w:proofErr w:type="spellStart"/>
+            <w:r>
+              <w:t>totals</w:t>
+            </w:r>
+            <w:proofErr w:type="gramEnd"/>
+            <w:r>
+              <w:t>.targets</w:t>
+            </w:r>
+            <w:proofErr w:type="spellEnd"/>
+            <w:r>
+              <w:t xml:space="preserve"> }}</w:t>
             </w:r>
           </w:p>
         </w:tc>
@@ -448,8 +725,21 @@
             <w:pPr>
               <w:jc w:val="center"/>
             </w:pPr>
-            <w:r>
-              <w:t>{{ totals.scope }}</w:t>
+            <w:proofErr w:type="gramStart"/>
+            <w:r>
+              <w:t xml:space="preserve">{{ </w:t>
+            </w:r>
+            <w:proofErr w:type="spellStart"/>
+            <w:r>
+              <w:t>totals</w:t>
+            </w:r>
+            <w:proofErr w:type="gramEnd"/>
+            <w:r>
+              <w:t>.scope</w:t>
+            </w:r>
+            <w:proofErr w:type="spellEnd"/>
+            <w:r>
+              <w:t xml:space="preserve"> }}</w:t>
             </w:r>
           </w:p>
         </w:tc>
@@ -474,12 +764,16 @@
         <w:lastRenderedPageBreak/>
         <w:t xml:space="preserve">Be mindful of performing math like dividing a value that could be zero. In the above example, this template would fail rendering with an error if </w:t>
       </w:r>
+      <w:proofErr w:type="spellStart"/>
+      <w:proofErr w:type="gramStart"/>
       <w:r>
         <w:rPr>
           <w:rStyle w:val="CodeInline"/>
         </w:rPr>
         <w:t>total.objectives</w:t>
       </w:r>
+      <w:proofErr w:type="spellEnd"/>
+      <w:proofErr w:type="gramEnd"/>
       <w:r>
         <w:t xml:space="preserve"> was zero and the block did not have </w:t>
       </w:r>
@@ -487,7 +781,21 @@
         <w:rPr>
           <w:rStyle w:val="CodeInline"/>
         </w:rPr>
-        <w:t>if totals.objectives &gt; 0</w:t>
+        <w:t xml:space="preserve">if </w:t>
+      </w:r>
+      <w:proofErr w:type="spellStart"/>
+      <w:r>
+        <w:rPr>
+          <w:rStyle w:val="CodeInline"/>
+        </w:rPr>
+        <w:t>totals.objectives</w:t>
+      </w:r>
+      <w:proofErr w:type="spellEnd"/>
+      <w:r>
+        <w:rPr>
+          <w:rStyle w:val="CodeInline"/>
+        </w:rPr>
+        <w:t xml:space="preserve"> &gt; 0</w:t>
       </w:r>
       <w:r>
         <w:t>.</w:t>
@@ -507,7 +815,15 @@
         <w:pStyle w:val="Blockquote"/>
       </w:pPr>
       <w:r>
-        <w:t>Encountered an error generating the document: division by zero</w:t>
+        <w:t>Word document generation failed because the selected template has Jinja2 code that attempts to divide by zero</w:t>
+      </w:r>
+    </w:p>
+    <w:p>
+      <w:pPr>
+        <w:pStyle w:val="Blockquote"/>
+      </w:pPr>
+      <w:r>
+        <w:t>Tip: Before performing math, check if the number is greater than zero</w:t>
       </w:r>
     </w:p>
     <w:p>
@@ -546,36 +862,25 @@
       <w:r>
         <w:t xml:space="preserve">Table </w:t>
       </w:r>
-      <w:r>
-        <w:fldChar w:fldCharType="begin"/>
-      </w:r>
-      <w:r>
-        <w:instrText xml:space="preserve"> SEQ Table \* ARABIC </w:instrText>
-      </w:r>
-      <w:r>
-        <w:fldChar w:fldCharType="separate"/>
-      </w:r>
-      <w:r>
-        <w:rPr>
-          <w:noProof/>
-        </w:rPr>
-        <w:t>2</w:t>
-      </w:r>
-      <w:r>
-        <w:rPr>
-          <w:noProof/>
-        </w:rPr>
-        <w:fldChar w:fldCharType="end"/>
-      </w:r>
+      <w:fldSimple w:instr=" SEQ Table \* ARABIC ">
+        <w:r>
+          <w:rPr>
+            <w:noProof/>
+          </w:rPr>
+          <w:t>2</w:t>
+        </w:r>
+      </w:fldSimple>
       <w:r>
         <w:t xml:space="preserve">  – </w:t>
       </w:r>
+      <w:proofErr w:type="gramStart"/>
       <w:r>
         <w:t>{{ client</w:t>
       </w:r>
       <w:r>
         <w:t>.name</w:t>
       </w:r>
+      <w:proofErr w:type="gramEnd"/>
       <w:r>
         <w:t xml:space="preserve"> }}</w:t>
       </w:r>
@@ -646,11 +951,26 @@
           </w:tcPr>
           <w:p>
             <w:r>
-              <w:t>{%tr for poc in client</w:t>
+              <w:t xml:space="preserve">{%tr for </w:t>
+            </w:r>
+            <w:proofErr w:type="spellStart"/>
+            <w:r>
+              <w:t>poc</w:t>
+            </w:r>
+            <w:proofErr w:type="spellEnd"/>
+            <w:r>
+              <w:t xml:space="preserve"> in </w:t>
+            </w:r>
+            <w:proofErr w:type="spellStart"/>
+            <w:proofErr w:type="gramStart"/>
+            <w:r>
+              <w:t>client</w:t>
             </w:r>
             <w:r>
               <w:t>.contacts</w:t>
             </w:r>
+            <w:proofErr w:type="spellEnd"/>
+            <w:proofErr w:type="gramEnd"/>
             <w:r>
               <w:t xml:space="preserve"> %}</w:t>
             </w:r>
@@ -663,8 +983,13 @@
             <w:tcW w:w="3116" w:type="dxa"/>
           </w:tcPr>
           <w:p>
-            <w:r>
-              <w:t>{{ poc.name }}</w:t>
+            <w:proofErr w:type="gramStart"/>
+            <w:r>
+              <w:t>{{ poc.name</w:t>
+            </w:r>
+            <w:proofErr w:type="gramEnd"/>
+            <w:r>
+              <w:t xml:space="preserve"> }}</w:t>
             </w:r>
           </w:p>
         </w:tc>
@@ -676,8 +1001,21 @@
             <w:pPr>
               <w:jc w:val="center"/>
             </w:pPr>
-            <w:r>
-              <w:t>{{ poc.job_title }}</w:t>
+            <w:proofErr w:type="gramStart"/>
+            <w:r>
+              <w:t xml:space="preserve">{{ </w:t>
+            </w:r>
+            <w:proofErr w:type="spellStart"/>
+            <w:r>
+              <w:t>poc.job</w:t>
+            </w:r>
+            <w:proofErr w:type="gramEnd"/>
+            <w:r>
+              <w:t>_title</w:t>
+            </w:r>
+            <w:proofErr w:type="spellEnd"/>
+            <w:r>
+              <w:t xml:space="preserve"> }}</w:t>
             </w:r>
           </w:p>
         </w:tc>
@@ -689,8 +1027,21 @@
             <w:pPr>
               <w:jc w:val="center"/>
             </w:pPr>
-            <w:r>
-              <w:t>{{ poc.email }}</w:t>
+            <w:proofErr w:type="gramStart"/>
+            <w:r>
+              <w:t xml:space="preserve">{{ </w:t>
+            </w:r>
+            <w:proofErr w:type="spellStart"/>
+            <w:r>
+              <w:t>poc</w:t>
+            </w:r>
+            <w:proofErr w:type="gramEnd"/>
+            <w:r>
+              <w:t>.email</w:t>
+            </w:r>
+            <w:proofErr w:type="spellEnd"/>
+            <w:r>
+              <w:t xml:space="preserve"> }}</w:t>
             </w:r>
           </w:p>
         </w:tc>
@@ -706,7 +1057,15 @@
               <w:jc w:val="left"/>
             </w:pPr>
             <w:r>
-              <w:t>{%tr endfor %}</w:t>
+              <w:t xml:space="preserve">{%tr </w:t>
+            </w:r>
+            <w:proofErr w:type="spellStart"/>
+            <w:r>
+              <w:t>endfor</w:t>
+            </w:r>
+            <w:proofErr w:type="spellEnd"/>
+            <w:r>
+              <w:t xml:space="preserve"> %}</w:t>
             </w:r>
           </w:p>
         </w:tc>
@@ -719,33 +1078,25 @@
       <w:r>
         <w:t xml:space="preserve">Table </w:t>
       </w:r>
-      <w:r>
-        <w:fldChar w:fldCharType="begin"/>
-      </w:r>
-      <w:r>
-        <w:instrText xml:space="preserve"> SEQ Table \* ARABIC </w:instrText>
-      </w:r>
-      <w:r>
-        <w:fldChar w:fldCharType="separate"/>
-      </w:r>
-      <w:r>
-        <w:rPr>
-          <w:noProof/>
-        </w:rPr>
-        <w:t>3</w:t>
-      </w:r>
-      <w:r>
-        <w:rPr>
-          <w:noProof/>
-        </w:rPr>
-        <w:fldChar w:fldCharType="end"/>
-      </w:r>
-      <w:r>
-        <w:t xml:space="preserve"> – {{ company</w:t>
+      <w:fldSimple w:instr=" SEQ Table \* ARABIC ">
+        <w:r>
+          <w:rPr>
+            <w:noProof/>
+          </w:rPr>
+          <w:t>3</w:t>
+        </w:r>
+      </w:fldSimple>
+      <w:r>
+        <w:t xml:space="preserve"> – </w:t>
+      </w:r>
+      <w:proofErr w:type="gramStart"/>
+      <w:r>
+        <w:t>{{ company</w:t>
       </w:r>
       <w:r>
         <w:t>.name</w:t>
       </w:r>
+      <w:proofErr w:type="gramEnd"/>
       <w:r>
         <w:t xml:space="preserve"> }} Points of Contact</w:t>
       </w:r>
@@ -830,8 +1181,13 @@
             <w:tcW w:w="3116" w:type="dxa"/>
           </w:tcPr>
           <w:p>
-            <w:r>
-              <w:t>{{ member.name }}</w:t>
+            <w:proofErr w:type="gramStart"/>
+            <w:r>
+              <w:t>{{ member.name</w:t>
+            </w:r>
+            <w:proofErr w:type="gramEnd"/>
+            <w:r>
+              <w:t xml:space="preserve"> }}</w:t>
             </w:r>
           </w:p>
         </w:tc>
@@ -843,12 +1199,22 @@
             <w:pPr>
               <w:jc w:val="center"/>
             </w:pPr>
-            <w:r>
-              <w:t>{{ member.</w:t>
+            <w:proofErr w:type="gramStart"/>
+            <w:r>
+              <w:t xml:space="preserve">{{ </w:t>
+            </w:r>
+            <w:proofErr w:type="spellStart"/>
+            <w:r>
+              <w:t>member</w:t>
+            </w:r>
+            <w:proofErr w:type="gramEnd"/>
+            <w:r>
+              <w:t>.</w:t>
             </w:r>
             <w:r>
               <w:t>role</w:t>
             </w:r>
+            <w:proofErr w:type="spellEnd"/>
             <w:r>
               <w:t xml:space="preserve"> }}</w:t>
             </w:r>
@@ -862,8 +1228,21 @@
             <w:pPr>
               <w:jc w:val="center"/>
             </w:pPr>
-            <w:r>
-              <w:t>{{ member.email }}</w:t>
+            <w:proofErr w:type="gramStart"/>
+            <w:r>
+              <w:t xml:space="preserve">{{ </w:t>
+            </w:r>
+            <w:proofErr w:type="spellStart"/>
+            <w:r>
+              <w:t>member</w:t>
+            </w:r>
+            <w:proofErr w:type="gramEnd"/>
+            <w:r>
+              <w:t>.email</w:t>
+            </w:r>
+            <w:proofErr w:type="spellEnd"/>
+            <w:r>
+              <w:t xml:space="preserve"> }}</w:t>
             </w:r>
           </w:p>
         </w:tc>
@@ -879,7 +1258,15 @@
               <w:jc w:val="left"/>
             </w:pPr>
             <w:r>
-              <w:t>{%tr endfor %}</w:t>
+              <w:t xml:space="preserve">{%tr </w:t>
+            </w:r>
+            <w:proofErr w:type="spellStart"/>
+            <w:r>
+              <w:t>endfor</w:t>
+            </w:r>
+            <w:proofErr w:type="spellEnd"/>
+            <w:r>
+              <w:t xml:space="preserve"> %}</w:t>
             </w:r>
           </w:p>
         </w:tc>
@@ -892,27 +1279,14 @@
       <w:r>
         <w:t xml:space="preserve">Table </w:t>
       </w:r>
-      <w:r>
-        <w:fldChar w:fldCharType="begin"/>
-      </w:r>
-      <w:r>
-        <w:instrText xml:space="preserve"> SEQ Table \* ARABIC </w:instrText>
-      </w:r>
-      <w:r>
-        <w:fldChar w:fldCharType="separate"/>
-      </w:r>
-      <w:r>
-        <w:rPr>
-          <w:noProof/>
-        </w:rPr>
-        <w:t>4</w:t>
-      </w:r>
-      <w:r>
-        <w:rPr>
-          <w:noProof/>
-        </w:rPr>
-        <w:fldChar w:fldCharType="end"/>
-      </w:r>
+      <w:fldSimple w:instr=" SEQ Table \* ARABIC ">
+        <w:r>
+          <w:rPr>
+            <w:noProof/>
+          </w:rPr>
+          <w:t>4</w:t>
+        </w:r>
+      </w:fldSimple>
       <w:r>
         <w:t xml:space="preserve"> – Domain Names Used for Assessment Activities</w:t>
       </w:r>
@@ -968,11 +1342,18 @@
             <w:r>
               <w:t xml:space="preserve">{%tr for domain in </w:t>
             </w:r>
+            <w:proofErr w:type="spellStart"/>
+            <w:proofErr w:type="gramStart"/>
             <w:r>
               <w:t>infrastructure.</w:t>
             </w:r>
             <w:r>
-              <w:t>domains %}</w:t>
+              <w:t>domains</w:t>
+            </w:r>
+            <w:proofErr w:type="spellEnd"/>
+            <w:proofErr w:type="gramEnd"/>
+            <w:r>
+              <w:t xml:space="preserve"> %}</w:t>
             </w:r>
           </w:p>
         </w:tc>
@@ -983,12 +1364,22 @@
             <w:tcW w:w="2995" w:type="pct"/>
           </w:tcPr>
           <w:p>
-            <w:r>
-              <w:t>{{ domain.</w:t>
-            </w:r>
+            <w:proofErr w:type="gramStart"/>
+            <w:r>
+              <w:t xml:space="preserve">{{ </w:t>
+            </w:r>
+            <w:proofErr w:type="spellStart"/>
             <w:r>
               <w:t>domain</w:t>
             </w:r>
+            <w:proofErr w:type="gramEnd"/>
+            <w:r>
+              <w:t>.</w:t>
+            </w:r>
+            <w:r>
+              <w:t>domain</w:t>
+            </w:r>
+            <w:proofErr w:type="spellEnd"/>
             <w:r>
               <w:t xml:space="preserve"> }}</w:t>
             </w:r>
@@ -1002,9 +1393,19 @@
             <w:pPr>
               <w:jc w:val="center"/>
             </w:pPr>
-            <w:r>
-              <w:t>{{ domain.activity</w:t>
-            </w:r>
+            <w:proofErr w:type="gramStart"/>
+            <w:r>
+              <w:t xml:space="preserve">{{ </w:t>
+            </w:r>
+            <w:proofErr w:type="spellStart"/>
+            <w:r>
+              <w:t>domain</w:t>
+            </w:r>
+            <w:proofErr w:type="gramEnd"/>
+            <w:r>
+              <w:t>.activity</w:t>
+            </w:r>
+            <w:proofErr w:type="spellEnd"/>
             <w:r>
               <w:t xml:space="preserve"> </w:t>
             </w:r>
@@ -1025,7 +1426,15 @@
               <w:jc w:val="left"/>
             </w:pPr>
             <w:r>
-              <w:t>{%tr endfor %}</w:t>
+              <w:t xml:space="preserve">{%tr </w:t>
+            </w:r>
+            <w:proofErr w:type="spellStart"/>
+            <w:r>
+              <w:t>endfor</w:t>
+            </w:r>
+            <w:proofErr w:type="spellEnd"/>
+            <w:r>
+              <w:t xml:space="preserve"> %}</w:t>
             </w:r>
           </w:p>
         </w:tc>
@@ -1038,27 +1447,14 @@
       <w:r>
         <w:t xml:space="preserve">Table </w:t>
       </w:r>
-      <w:r>
-        <w:fldChar w:fldCharType="begin"/>
-      </w:r>
-      <w:r>
-        <w:instrText xml:space="preserve"> SEQ Table \* ARABIC </w:instrText>
-      </w:r>
-      <w:r>
-        <w:fldChar w:fldCharType="separate"/>
-      </w:r>
-      <w:r>
-        <w:rPr>
-          <w:noProof/>
-        </w:rPr>
-        <w:t>5</w:t>
-      </w:r>
-      <w:r>
-        <w:rPr>
-          <w:noProof/>
-        </w:rPr>
-        <w:fldChar w:fldCharType="end"/>
-      </w:r>
+      <w:fldSimple w:instr=" SEQ Table \* ARABIC ">
+        <w:r>
+          <w:rPr>
+            <w:noProof/>
+          </w:rPr>
+          <w:t>5</w:t>
+        </w:r>
+      </w:fldSimple>
       <w:r>
         <w:t xml:space="preserve"> – </w:t>
       </w:r>
@@ -1134,12 +1530,16 @@
             <w:r>
               <w:t xml:space="preserve">{%tr for server in </w:t>
             </w:r>
+            <w:proofErr w:type="spellStart"/>
+            <w:proofErr w:type="gramStart"/>
             <w:r>
               <w:t>infrastructure.</w:t>
             </w:r>
             <w:r>
               <w:t>servers</w:t>
             </w:r>
+            <w:proofErr w:type="spellEnd"/>
+            <w:proofErr w:type="gramEnd"/>
             <w:r>
               <w:t xml:space="preserve"> </w:t>
             </w:r>
@@ -1155,8 +1555,21 @@
             <w:tcW w:w="3116" w:type="dxa"/>
           </w:tcPr>
           <w:p>
-            <w:r>
-              <w:t>{{ server.ip_address }}</w:t>
+            <w:proofErr w:type="gramStart"/>
+            <w:r>
+              <w:t xml:space="preserve">{{ </w:t>
+            </w:r>
+            <w:proofErr w:type="spellStart"/>
+            <w:r>
+              <w:t>server</w:t>
+            </w:r>
+            <w:proofErr w:type="gramEnd"/>
+            <w:r>
+              <w:t>.ip_address</w:t>
+            </w:r>
+            <w:proofErr w:type="spellEnd"/>
+            <w:r>
+              <w:t xml:space="preserve"> }}</w:t>
             </w:r>
           </w:p>
         </w:tc>
@@ -1168,12 +1581,22 @@
             <w:pPr>
               <w:jc w:val="center"/>
             </w:pPr>
-            <w:r>
-              <w:t>{{ server.</w:t>
+            <w:proofErr w:type="gramStart"/>
+            <w:r>
+              <w:t xml:space="preserve">{{ </w:t>
+            </w:r>
+            <w:proofErr w:type="spellStart"/>
+            <w:r>
+              <w:t>server</w:t>
+            </w:r>
+            <w:proofErr w:type="gramEnd"/>
+            <w:r>
+              <w:t>.</w:t>
             </w:r>
             <w:r>
               <w:t>activity</w:t>
             </w:r>
+            <w:proofErr w:type="spellEnd"/>
             <w:r>
               <w:t xml:space="preserve"> }}</w:t>
             </w:r>
@@ -1187,11 +1610,24 @@
             <w:pPr>
               <w:jc w:val="center"/>
             </w:pPr>
-            <w:r>
-              <w:t>{{ server.</w:t>
-            </w:r>
-            <w:r>
-              <w:t xml:space="preserve">role </w:t>
+            <w:proofErr w:type="gramStart"/>
+            <w:r>
+              <w:t xml:space="preserve">{{ </w:t>
+            </w:r>
+            <w:proofErr w:type="spellStart"/>
+            <w:r>
+              <w:t>server</w:t>
+            </w:r>
+            <w:proofErr w:type="gramEnd"/>
+            <w:r>
+              <w:t>.</w:t>
+            </w:r>
+            <w:r>
+              <w:t>role</w:t>
+            </w:r>
+            <w:proofErr w:type="spellEnd"/>
+            <w:r>
+              <w:t xml:space="preserve"> </w:t>
             </w:r>
             <w:r>
               <w:t>}}</w:t>
@@ -1210,7 +1646,15 @@
               <w:jc w:val="left"/>
             </w:pPr>
             <w:r>
-              <w:t>{%tr endfor %}</w:t>
+              <w:t xml:space="preserve">{%tr </w:t>
+            </w:r>
+            <w:proofErr w:type="spellStart"/>
+            <w:r>
+              <w:t>endfor</w:t>
+            </w:r>
+            <w:proofErr w:type="spellEnd"/>
+            <w:r>
+              <w:t xml:space="preserve"> %}</w:t>
             </w:r>
           </w:p>
         </w:tc>
@@ -1230,7 +1674,17 @@
               </w:rPr>
             </w:pPr>
             <w:r>
-              <w:t>{%tr for server in infrastructure.cloud %}</w:t>
+              <w:t xml:space="preserve">{%tr for server in </w:t>
+            </w:r>
+            <w:proofErr w:type="spellStart"/>
+            <w:proofErr w:type="gramStart"/>
+            <w:r>
+              <w:t>infrastructure.cloud</w:t>
+            </w:r>
+            <w:proofErr w:type="spellEnd"/>
+            <w:proofErr w:type="gramEnd"/>
+            <w:r>
+              <w:t xml:space="preserve"> %}</w:t>
             </w:r>
           </w:p>
         </w:tc>
@@ -1248,8 +1702,21 @@
                 <w:bCs/>
               </w:rPr>
             </w:pPr>
-            <w:r>
-              <w:t>{{ server.ip_address }}</w:t>
+            <w:proofErr w:type="gramStart"/>
+            <w:r>
+              <w:t xml:space="preserve">{{ </w:t>
+            </w:r>
+            <w:proofErr w:type="spellStart"/>
+            <w:r>
+              <w:t>server</w:t>
+            </w:r>
+            <w:proofErr w:type="gramEnd"/>
+            <w:r>
+              <w:t>.ip_address</w:t>
+            </w:r>
+            <w:proofErr w:type="spellEnd"/>
+            <w:r>
+              <w:t xml:space="preserve"> }}</w:t>
             </w:r>
           </w:p>
         </w:tc>
@@ -1265,11 +1732,24 @@
                 <w:bCs/>
               </w:rPr>
             </w:pPr>
-            <w:r>
-              <w:t>{{ server.</w:t>
-            </w:r>
-            <w:r>
-              <w:t xml:space="preserve">activity </w:t>
+            <w:proofErr w:type="gramStart"/>
+            <w:r>
+              <w:t xml:space="preserve">{{ </w:t>
+            </w:r>
+            <w:proofErr w:type="spellStart"/>
+            <w:r>
+              <w:t>server</w:t>
+            </w:r>
+            <w:proofErr w:type="gramEnd"/>
+            <w:r>
+              <w:t>.</w:t>
+            </w:r>
+            <w:r>
+              <w:t>activity</w:t>
+            </w:r>
+            <w:proofErr w:type="spellEnd"/>
+            <w:r>
+              <w:t xml:space="preserve"> </w:t>
             </w:r>
             <w:r>
               <w:t>}}</w:t>
@@ -1288,11 +1768,24 @@
                 <w:bCs/>
               </w:rPr>
             </w:pPr>
-            <w:r>
-              <w:t>{{ server.</w:t>
-            </w:r>
-            <w:r>
-              <w:t xml:space="preserve">role </w:t>
+            <w:proofErr w:type="gramStart"/>
+            <w:r>
+              <w:t xml:space="preserve">{{ </w:t>
+            </w:r>
+            <w:proofErr w:type="spellStart"/>
+            <w:r>
+              <w:t>server</w:t>
+            </w:r>
+            <w:proofErr w:type="gramEnd"/>
+            <w:r>
+              <w:t>.</w:t>
+            </w:r>
+            <w:r>
+              <w:t>role</w:t>
+            </w:r>
+            <w:proofErr w:type="spellEnd"/>
+            <w:r>
+              <w:t xml:space="preserve"> </w:t>
             </w:r>
             <w:r>
               <w:t>}}</w:t>
@@ -1315,7 +1808,15 @@
               </w:rPr>
             </w:pPr>
             <w:r>
-              <w:t>{%tr endfor %}</w:t>
+              <w:t xml:space="preserve">{%tr </w:t>
+            </w:r>
+            <w:proofErr w:type="spellStart"/>
+            <w:r>
+              <w:t>endfor</w:t>
+            </w:r>
+            <w:proofErr w:type="spellEnd"/>
+            <w:r>
+              <w:t xml:space="preserve"> %}</w:t>
             </w:r>
           </w:p>
         </w:tc>
@@ -1334,27 +1835,14 @@
         <w:lastRenderedPageBreak/>
         <w:t xml:space="preserve">Table </w:t>
       </w:r>
-      <w:r>
-        <w:fldChar w:fldCharType="begin"/>
-      </w:r>
-      <w:r>
-        <w:instrText xml:space="preserve"> SEQ Table \* ARABIC </w:instrText>
-      </w:r>
-      <w:r>
-        <w:fldChar w:fldCharType="separate"/>
-      </w:r>
-      <w:r>
-        <w:rPr>
-          <w:noProof/>
-        </w:rPr>
-        <w:t>6</w:t>
-      </w:r>
-      <w:r>
-        <w:rPr>
-          <w:noProof/>
-        </w:rPr>
-        <w:fldChar w:fldCharType="end"/>
-      </w:r>
+      <w:fldSimple w:instr=" SEQ Table \* ARABIC ">
+        <w:r>
+          <w:rPr>
+            <w:noProof/>
+          </w:rPr>
+          <w:t>6</w:t>
+        </w:r>
+      </w:fldSimple>
       <w:r>
         <w:t xml:space="preserve"> – Summary of Findings</w:t>
       </w:r>
@@ -1422,8 +1910,21 @@
             <w:pPr>
               <w:jc w:val="center"/>
             </w:pPr>
-            <w:r>
-              <w:t>{{ finding.title }}</w:t>
+            <w:proofErr w:type="gramStart"/>
+            <w:r>
+              <w:t xml:space="preserve">{{ </w:t>
+            </w:r>
+            <w:proofErr w:type="spellStart"/>
+            <w:r>
+              <w:t>finding</w:t>
+            </w:r>
+            <w:proofErr w:type="gramEnd"/>
+            <w:r>
+              <w:t>.title</w:t>
+            </w:r>
+            <w:proofErr w:type="spellEnd"/>
+            <w:r>
+              <w:t xml:space="preserve"> }}</w:t>
             </w:r>
           </w:p>
         </w:tc>
@@ -1436,19 +1937,45 @@
               <w:jc w:val="center"/>
             </w:pPr>
             <w:r>
-              <w:t>{% cellbg finding.</w:t>
-            </w:r>
-            <w:r>
-              <w:t>severity_color</w:t>
-            </w:r>
+              <w:t xml:space="preserve">{% </w:t>
+            </w:r>
+            <w:proofErr w:type="spellStart"/>
+            <w:r>
+              <w:t>cellbg</w:t>
+            </w:r>
+            <w:proofErr w:type="spellEnd"/>
             <w:r>
               <w:t xml:space="preserve"> </w:t>
             </w:r>
+            <w:proofErr w:type="spellStart"/>
+            <w:proofErr w:type="gramStart"/>
+            <w:r>
+              <w:t>finding.</w:t>
+            </w:r>
+            <w:r>
+              <w:t>severity</w:t>
+            </w:r>
+            <w:proofErr w:type="gramEnd"/>
+            <w:r>
+              <w:t>_color</w:t>
+            </w:r>
+            <w:proofErr w:type="spellEnd"/>
+            <w:r>
+              <w:t xml:space="preserve"> </w:t>
+            </w:r>
             <w:r>
               <w:t>%}</w:t>
             </w:r>
             <w:r>
-              <w:t>{{ finding.severity }}</w:t>
+              <w:t xml:space="preserve">{{ </w:t>
+            </w:r>
+            <w:proofErr w:type="spellStart"/>
+            <w:r>
+              <w:t>finding.severity</w:t>
+            </w:r>
+            <w:proofErr w:type="spellEnd"/>
+            <w:r>
+              <w:t xml:space="preserve"> }}</w:t>
             </w:r>
           </w:p>
         </w:tc>
@@ -1461,7 +1988,15 @@
           </w:tcPr>
           <w:p>
             <w:r>
-              <w:t>{%tr endfor %}</w:t>
+              <w:t xml:space="preserve">{%tr </w:t>
+            </w:r>
+            <w:proofErr w:type="spellStart"/>
+            <w:r>
+              <w:t>endfor</w:t>
+            </w:r>
+            <w:proofErr w:type="spellEnd"/>
+            <w:r>
+              <w:t xml:space="preserve"> %}</w:t>
             </w:r>
           </w:p>
         </w:tc>
@@ -1475,12 +2010,14 @@
       <w:r>
         <w:t xml:space="preserve">There are numerous Jinja2 filters available within templates. Ghostwriter also has some custom filters (see the wiki). The above template looks like this with the </w:t>
       </w:r>
+      <w:proofErr w:type="spellStart"/>
       <w:r>
         <w:rPr>
           <w:rStyle w:val="CodeInline"/>
         </w:rPr>
         <w:t>filter_severity</w:t>
       </w:r>
+      <w:proofErr w:type="spellEnd"/>
       <w:r>
         <w:t xml:space="preserve"> filter:</w:t>
       </w:r>
@@ -1534,14 +2071,24 @@
           </w:tcPr>
           <w:p>
             <w:r>
-              <w:t>{%tr for finding in findings</w:t>
-            </w:r>
-            <w:r>
-              <w:t>|filter_severity</w:t>
-            </w:r>
+              <w:t xml:space="preserve">{%tr for finding in </w:t>
+            </w:r>
+            <w:proofErr w:type="spellStart"/>
+            <w:r>
+              <w:t>findings</w:t>
+            </w:r>
+            <w:r>
+              <w:t>|filter_</w:t>
+            </w:r>
+            <w:proofErr w:type="gramStart"/>
+            <w:r>
+              <w:t>severity</w:t>
+            </w:r>
+            <w:proofErr w:type="spellEnd"/>
             <w:r>
               <w:t>(</w:t>
             </w:r>
+            <w:proofErr w:type="gramEnd"/>
             <w:r>
               <w:t>[</w:t>
             </w:r>
@@ -1581,8 +2128,21 @@
             <w:pPr>
               <w:jc w:val="center"/>
             </w:pPr>
-            <w:r>
-              <w:t>{{ finding.title }}</w:t>
+            <w:proofErr w:type="gramStart"/>
+            <w:r>
+              <w:t xml:space="preserve">{{ </w:t>
+            </w:r>
+            <w:proofErr w:type="spellStart"/>
+            <w:r>
+              <w:t>finding</w:t>
+            </w:r>
+            <w:proofErr w:type="gramEnd"/>
+            <w:r>
+              <w:t>.title</w:t>
+            </w:r>
+            <w:proofErr w:type="spellEnd"/>
+            <w:r>
+              <w:t xml:space="preserve"> }}</w:t>
             </w:r>
           </w:p>
         </w:tc>
@@ -1595,10 +2155,39 @@
               <w:jc w:val="center"/>
             </w:pPr>
             <w:r>
-              <w:t xml:space="preserve">{% cellbg finding.severity_color </w:t>
-            </w:r>
-            <w:r>
-              <w:t>%}{{ finding.severity }}</w:t>
+              <w:t xml:space="preserve">{% </w:t>
+            </w:r>
+            <w:proofErr w:type="spellStart"/>
+            <w:r>
+              <w:t>cellbg</w:t>
+            </w:r>
+            <w:proofErr w:type="spellEnd"/>
+            <w:r>
+              <w:t xml:space="preserve"> </w:t>
+            </w:r>
+            <w:proofErr w:type="spellStart"/>
+            <w:proofErr w:type="gramStart"/>
+            <w:r>
+              <w:t>finding.severity</w:t>
+            </w:r>
+            <w:proofErr w:type="gramEnd"/>
+            <w:r>
+              <w:t>_color</w:t>
+            </w:r>
+            <w:proofErr w:type="spellEnd"/>
+            <w:r>
+              <w:t xml:space="preserve"> </w:t>
+            </w:r>
+            <w:r>
+              <w:t xml:space="preserve">%}{{ </w:t>
+            </w:r>
+            <w:proofErr w:type="spellStart"/>
+            <w:r>
+              <w:t>finding.severity</w:t>
+            </w:r>
+            <w:proofErr w:type="spellEnd"/>
+            <w:r>
+              <w:t xml:space="preserve"> }}</w:t>
             </w:r>
           </w:p>
         </w:tc>
@@ -1611,7 +2200,15 @@
           </w:tcPr>
           <w:p>
             <w:r>
-              <w:t>{%tr endfor %}</w:t>
+              <w:t xml:space="preserve">{%tr </w:t>
+            </w:r>
+            <w:proofErr w:type="spellStart"/>
+            <w:r>
+              <w:t>endfor</w:t>
+            </w:r>
+            <w:proofErr w:type="spellEnd"/>
+            <w:r>
+              <w:t xml:space="preserve"> %}</w:t>
             </w:r>
           </w:p>
         </w:tc>
@@ -1625,12 +2222,14 @@
       <w:r>
         <w:t xml:space="preserve">Here is that table again with the </w:t>
       </w:r>
+      <w:proofErr w:type="spellStart"/>
       <w:r>
         <w:rPr>
           <w:rStyle w:val="CodeInline"/>
         </w:rPr>
         <w:t>filter_type</w:t>
       </w:r>
+      <w:proofErr w:type="spellEnd"/>
       <w:r>
         <w:t xml:space="preserve"> filter:</w:t>
       </w:r>
@@ -1684,7 +2283,23 @@
           </w:tcPr>
           <w:p>
             <w:r>
-              <w:t>{%tr for finding in findings|filter_type([“Network”, “Web”]) %}</w:t>
+              <w:t xml:space="preserve">{%tr for finding in </w:t>
+            </w:r>
+            <w:proofErr w:type="spellStart"/>
+            <w:r>
+              <w:t>findings|filter_</w:t>
+            </w:r>
+            <w:proofErr w:type="gramStart"/>
+            <w:r>
+              <w:t>type</w:t>
+            </w:r>
+            <w:proofErr w:type="spellEnd"/>
+            <w:r>
+              <w:t>(</w:t>
+            </w:r>
+            <w:proofErr w:type="gramEnd"/>
+            <w:r>
+              <w:t>[“Network”, “Web”]) %}</w:t>
             </w:r>
           </w:p>
         </w:tc>
@@ -1698,8 +2313,21 @@
             <w:pPr>
               <w:jc w:val="center"/>
             </w:pPr>
-            <w:r>
-              <w:t>{{ finding.title }}</w:t>
+            <w:proofErr w:type="gramStart"/>
+            <w:r>
+              <w:t xml:space="preserve">{{ </w:t>
+            </w:r>
+            <w:proofErr w:type="spellStart"/>
+            <w:r>
+              <w:t>finding</w:t>
+            </w:r>
+            <w:proofErr w:type="gramEnd"/>
+            <w:r>
+              <w:t>.title</w:t>
+            </w:r>
+            <w:proofErr w:type="spellEnd"/>
+            <w:r>
+              <w:t xml:space="preserve"> }}</w:t>
             </w:r>
           </w:p>
         </w:tc>
@@ -1712,10 +2340,39 @@
               <w:jc w:val="center"/>
             </w:pPr>
             <w:r>
-              <w:t xml:space="preserve">{% cellbg finding.severity_color </w:t>
-            </w:r>
-            <w:r>
-              <w:t>%}{{ finding.severity }}</w:t>
+              <w:t xml:space="preserve">{% </w:t>
+            </w:r>
+            <w:proofErr w:type="spellStart"/>
+            <w:r>
+              <w:t>cellbg</w:t>
+            </w:r>
+            <w:proofErr w:type="spellEnd"/>
+            <w:r>
+              <w:t xml:space="preserve"> </w:t>
+            </w:r>
+            <w:proofErr w:type="spellStart"/>
+            <w:proofErr w:type="gramStart"/>
+            <w:r>
+              <w:t>finding.severity</w:t>
+            </w:r>
+            <w:proofErr w:type="gramEnd"/>
+            <w:r>
+              <w:t>_color</w:t>
+            </w:r>
+            <w:proofErr w:type="spellEnd"/>
+            <w:r>
+              <w:t xml:space="preserve"> </w:t>
+            </w:r>
+            <w:r>
+              <w:t xml:space="preserve">%}{{ </w:t>
+            </w:r>
+            <w:proofErr w:type="spellStart"/>
+            <w:r>
+              <w:t>finding.severity</w:t>
+            </w:r>
+            <w:proofErr w:type="spellEnd"/>
+            <w:r>
+              <w:t xml:space="preserve"> }}</w:t>
             </w:r>
           </w:p>
         </w:tc>
@@ -1728,7 +2385,15 @@
           </w:tcPr>
           <w:p>
             <w:r>
-              <w:t>{%tr endfor %}</w:t>
+              <w:t xml:space="preserve">{%tr </w:t>
+            </w:r>
+            <w:proofErr w:type="spellStart"/>
+            <w:r>
+              <w:t>endfor</w:t>
+            </w:r>
+            <w:proofErr w:type="spellEnd"/>
+            <w:r>
+              <w:t xml:space="preserve"> %}</w:t>
             </w:r>
           </w:p>
         </w:tc>
@@ -1742,6 +2407,7 @@
       <w:r>
         <w:t xml:space="preserve">Findings–and some other objects–include special versions of their content called </w:t>
       </w:r>
+      <w:proofErr w:type="spellStart"/>
       <w:r>
         <w:rPr>
           <w:i/>
@@ -1749,6 +2415,7 @@
         </w:rPr>
         <w:t>RichText</w:t>
       </w:r>
+      <w:proofErr w:type="spellEnd"/>
       <w:r>
         <w:t xml:space="preserve"> objects. These objects have the same name as the normal object with “_rt” at the end. For example, a finding has a </w:t>
       </w:r>
@@ -1762,21 +2429,35 @@
       <w:r>
         <w:t xml:space="preserve"> field that you access with </w:t>
       </w:r>
+      <w:proofErr w:type="spellStart"/>
+      <w:proofErr w:type="gramStart"/>
       <w:r>
         <w:rPr>
           <w:rStyle w:val="CodeInline"/>
         </w:rPr>
         <w:t>finding.description</w:t>
       </w:r>
+      <w:proofErr w:type="spellEnd"/>
+      <w:proofErr w:type="gramEnd"/>
       <w:r>
         <w:t xml:space="preserve">. There is also a </w:t>
       </w:r>
+      <w:proofErr w:type="spellStart"/>
+      <w:proofErr w:type="gramStart"/>
       <w:r>
         <w:rPr>
           <w:rStyle w:val="CodeInline"/>
         </w:rPr>
-        <w:t>finding.description_rt</w:t>
-      </w:r>
+        <w:t>finding.description</w:t>
+      </w:r>
+      <w:proofErr w:type="gramEnd"/>
+      <w:r>
+        <w:rPr>
+          <w:rStyle w:val="CodeInline"/>
+        </w:rPr>
+        <w:t>_rt</w:t>
+      </w:r>
+      <w:proofErr w:type="spellEnd"/>
       <w:r>
         <w:t xml:space="preserve"> </w:t>
       </w:r>
@@ -1804,29 +2485,35 @@
       <w:r>
         <w:t xml:space="preserve"> look at the following section.</w:t>
       </w:r>
+      <w:r>
+        <w:br w:type="page"/>
+      </w:r>
     </w:p>
     <w:p>
-      <w:pPr>
-        <w:spacing w:before="0" w:line="240" w:lineRule="auto"/>
-        <w:jc w:val="left"/>
-      </w:pPr>
       <w:r>
         <w:lastRenderedPageBreak/>
-        <w:br w:type="page"/>
+        <w:t>{% for finding in findings %}</w:t>
       </w:r>
     </w:p>
     <w:p>
-      <w:r>
-        <w:lastRenderedPageBreak/>
-        <w:t>{% for finding in findings %}</w:t>
-      </w:r>
-    </w:p>
-    <w:p>
       <w:pPr>
         <w:pStyle w:val="Heading3-Finding"/>
       </w:pPr>
-      <w:r>
-        <w:t>{{ finding.title }}</w:t>
+      <w:proofErr w:type="gramStart"/>
+      <w:r>
+        <w:t xml:space="preserve">{{ </w:t>
+      </w:r>
+      <w:proofErr w:type="spellStart"/>
+      <w:r>
+        <w:t>finding</w:t>
+      </w:r>
+      <w:proofErr w:type="gramEnd"/>
+      <w:r>
+        <w:t>.title</w:t>
+      </w:r>
+      <w:proofErr w:type="spellEnd"/>
+      <w:r>
+        <w:t xml:space="preserve"> }}</w:t>
       </w:r>
     </w:p>
     <w:p>
@@ -1841,7 +2528,31 @@
           <w:b/>
           <w:bCs/>
         </w:rPr>
-        <w:t>Severity – {{ finding.severity</w:t>
+        <w:t xml:space="preserve">Severity – </w:t>
+      </w:r>
+      <w:proofErr w:type="gramStart"/>
+      <w:r>
+        <w:rPr>
+          <w:b/>
+          <w:bCs/>
+        </w:rPr>
+        <w:t xml:space="preserve">{{ </w:t>
+      </w:r>
+      <w:proofErr w:type="spellStart"/>
+      <w:r>
+        <w:rPr>
+          <w:b/>
+          <w:bCs/>
+        </w:rPr>
+        <w:t>finding</w:t>
+      </w:r>
+      <w:proofErr w:type="gramEnd"/>
+      <w:r>
+        <w:rPr>
+          <w:b/>
+          <w:bCs/>
+        </w:rPr>
+        <w:t>.severity</w:t>
       </w:r>
       <w:r>
         <w:rPr>
@@ -1850,6 +2561,7 @@
         </w:rPr>
         <w:t>_rt</w:t>
       </w:r>
+      <w:proofErr w:type="spellEnd"/>
       <w:r>
         <w:rPr>
           <w:b/>
@@ -1874,7 +2586,20 @@
         <w:t>p</w:t>
       </w:r>
       <w:r>
-        <w:t xml:space="preserve"> finding.affected_entities_rt }}</w:t>
+        <w:t xml:space="preserve"> </w:t>
+      </w:r>
+      <w:proofErr w:type="spellStart"/>
+      <w:proofErr w:type="gramStart"/>
+      <w:r>
+        <w:t>finding.affected</w:t>
+      </w:r>
+      <w:proofErr w:type="gramEnd"/>
+      <w:r>
+        <w:t>_entities_rt</w:t>
+      </w:r>
+      <w:proofErr w:type="spellEnd"/>
+      <w:r>
+        <w:t xml:space="preserve"> }}</w:t>
       </w:r>
     </w:p>
     <w:p>
@@ -1893,7 +2618,20 @@
         <w:t>p</w:t>
       </w:r>
       <w:r>
-        <w:t xml:space="preserve"> finding.description_rt }}</w:t>
+        <w:t xml:space="preserve"> </w:t>
+      </w:r>
+      <w:proofErr w:type="spellStart"/>
+      <w:proofErr w:type="gramStart"/>
+      <w:r>
+        <w:t>finding.description</w:t>
+      </w:r>
+      <w:proofErr w:type="gramEnd"/>
+      <w:r>
+        <w:t>_rt</w:t>
+      </w:r>
+      <w:proofErr w:type="spellEnd"/>
+      <w:r>
+        <w:t xml:space="preserve"> }}</w:t>
       </w:r>
     </w:p>
     <w:p>
@@ -1912,7 +2650,20 @@
         <w:t>p</w:t>
       </w:r>
       <w:r>
-        <w:t xml:space="preserve"> finding.impact_rt }}</w:t>
+        <w:t xml:space="preserve"> </w:t>
+      </w:r>
+      <w:proofErr w:type="spellStart"/>
+      <w:proofErr w:type="gramStart"/>
+      <w:r>
+        <w:t>finding.impact</w:t>
+      </w:r>
+      <w:proofErr w:type="gramEnd"/>
+      <w:r>
+        <w:t>_rt</w:t>
+      </w:r>
+      <w:proofErr w:type="spellEnd"/>
+      <w:r>
+        <w:t xml:space="preserve"> }}</w:t>
       </w:r>
     </w:p>
     <w:p>
@@ -1931,7 +2682,20 @@
         <w:t>p</w:t>
       </w:r>
       <w:r>
-        <w:t xml:space="preserve"> finding.recommendation_rt }}</w:t>
+        <w:t xml:space="preserve"> </w:t>
+      </w:r>
+      <w:proofErr w:type="spellStart"/>
+      <w:proofErr w:type="gramStart"/>
+      <w:r>
+        <w:t>finding.recommendation</w:t>
+      </w:r>
+      <w:proofErr w:type="gramEnd"/>
+      <w:r>
+        <w:t>_rt</w:t>
+      </w:r>
+      <w:proofErr w:type="spellEnd"/>
+      <w:r>
+        <w:t xml:space="preserve"> }}</w:t>
       </w:r>
     </w:p>
     <w:p>
@@ -1950,7 +2714,20 @@
         <w:t>p</w:t>
       </w:r>
       <w:r>
-        <w:t xml:space="preserve"> finding.replication_steps_rt }}</w:t>
+        <w:t xml:space="preserve"> </w:t>
+      </w:r>
+      <w:proofErr w:type="spellStart"/>
+      <w:proofErr w:type="gramStart"/>
+      <w:r>
+        <w:t>finding.replication</w:t>
+      </w:r>
+      <w:proofErr w:type="gramEnd"/>
+      <w:r>
+        <w:t>_steps_rt</w:t>
+      </w:r>
+      <w:proofErr w:type="spellEnd"/>
+      <w:r>
+        <w:t xml:space="preserve"> }}</w:t>
       </w:r>
     </w:p>
     <w:p>
@@ -1969,7 +2746,20 @@
         <w:t>p</w:t>
       </w:r>
       <w:r>
-        <w:t xml:space="preserve"> finding.references_rt }}</w:t>
+        <w:t xml:space="preserve"> </w:t>
+      </w:r>
+      <w:proofErr w:type="spellStart"/>
+      <w:proofErr w:type="gramStart"/>
+      <w:r>
+        <w:t>finding.references</w:t>
+      </w:r>
+      <w:proofErr w:type="gramEnd"/>
+      <w:r>
+        <w:t>_rt</w:t>
+      </w:r>
+      <w:proofErr w:type="spellEnd"/>
+      <w:r>
+        <w:t xml:space="preserve"> }}</w:t>
       </w:r>
     </w:p>
     <w:p>
@@ -1980,7 +2770,15 @@
     <w:p>
       <w:r>
         <w:lastRenderedPageBreak/>
-        <w:t>{% endfor %}</w:t>
+        <w:t xml:space="preserve">{% </w:t>
+      </w:r>
+      <w:proofErr w:type="spellStart"/>
+      <w:r>
+        <w:t>endfor</w:t>
+      </w:r>
+      <w:proofErr w:type="spellEnd"/>
+      <w:r>
+        <w:t xml:space="preserve"> %}</w:t>
       </w:r>
     </w:p>
     <w:p>
@@ -2005,7 +2803,7 @@
 </file>
 
 <file path=word/endnotes.xml><?xml version="1.0" encoding="utf-8"?>
-<w:endnotes xmlns:wpc="http://schemas.microsoft.com/office/word/2010/wordprocessingCanvas" xmlns:cx="http://schemas.microsoft.com/office/drawing/2014/chartex" xmlns:cx1="http://schemas.microsoft.com/office/drawing/2015/9/8/chartex" xmlns:cx2="http://schemas.microsoft.com/office/drawing/2015/10/21/chartex" xmlns:cx3="http://schemas.microsoft.com/office/drawing/2016/5/9/chartex" xmlns:cx4="http://schemas.microsoft.com/office/drawing/2016/5/10/chartex" xmlns:cx5="http://schemas.microsoft.com/office/drawing/2016/5/11/chartex" xmlns:cx6="http://schemas.microsoft.com/office/drawing/2016/5/12/chartex" xmlns:cx7="http://schemas.microsoft.com/office/drawing/2016/5/13/chartex" xmlns:cx8="http://schemas.microsoft.com/office/drawing/2016/5/14/chartex" xmlns:mc="http://schemas.openxmlformats.org/markup-compatibility/2006" xmlns:aink="http://schemas.microsoft.com/office/drawing/2016/ink" xmlns:am3d="http://schemas.microsoft.com/office/drawing/2017/model3d" xmlns:o="urn:schemas-microsoft-com:office:office" xmlns:r="http://schemas.openxmlformats.org/officeDocument/2006/relationships" xmlns:m="http://schemas.openxmlformats.org/officeDocument/2006/math" xmlns:v="urn:schemas-microsoft-com:vml" xmlns:wp14="http://schemas.microsoft.com/office/word/2010/wordprocessingDrawing" xmlns:wp="http://schemas.openxmlformats.org/drawingml/2006/wordprocessingDrawing" xmlns:w10="urn:schemas-microsoft-com:office:word" xmlns:w="http://schemas.openxmlformats.org/wordprocessingml/2006/main" xmlns:w14="http://schemas.microsoft.com/office/word/2010/wordml" xmlns:w15="http://schemas.microsoft.com/office/word/2012/wordml" xmlns:w16cex="http://schemas.microsoft.com/office/word/2018/wordml/cex" xmlns:w16cid="http://schemas.microsoft.com/office/word/2016/wordml/cid" xmlns:w16="http://schemas.microsoft.com/office/word/2018/wordml" xmlns:w16se="http://schemas.microsoft.com/office/word/2015/wordml/symex" xmlns:wpg="http://schemas.microsoft.com/office/word/2010/wordprocessingGroup" xmlns:wpi="http://schemas.microsoft.com/office/word/2010/wordprocessingInk" xmlns:wne="http://schemas.microsoft.com/office/word/2006/wordml" xmlns:wps="http://schemas.microsoft.com/office/word/2010/wordprocessingShape" mc:Ignorable="w14 w15 w16se w16cid w16 w16cex wp14">
+<w:endnotes xmlns:wpc="http://schemas.microsoft.com/office/word/2010/wordprocessingCanvas" xmlns:cx="http://schemas.microsoft.com/office/drawing/2014/chartex" xmlns:cx1="http://schemas.microsoft.com/office/drawing/2015/9/8/chartex" xmlns:cx2="http://schemas.microsoft.com/office/drawing/2015/10/21/chartex" xmlns:cx3="http://schemas.microsoft.com/office/drawing/2016/5/9/chartex" xmlns:cx4="http://schemas.microsoft.com/office/drawing/2016/5/10/chartex" xmlns:cx5="http://schemas.microsoft.com/office/drawing/2016/5/11/chartex" xmlns:cx6="http://schemas.microsoft.com/office/drawing/2016/5/12/chartex" xmlns:cx7="http://schemas.microsoft.com/office/drawing/2016/5/13/chartex" xmlns:cx8="http://schemas.microsoft.com/office/drawing/2016/5/14/chartex" xmlns:mc="http://schemas.openxmlformats.org/markup-compatibility/2006" xmlns:aink="http://schemas.microsoft.com/office/drawing/2016/ink" xmlns:am3d="http://schemas.microsoft.com/office/drawing/2017/model3d" xmlns:o="urn:schemas-microsoft-com:office:office" xmlns:r="http://schemas.openxmlformats.org/officeDocument/2006/relationships" xmlns:m="http://schemas.openxmlformats.org/officeDocument/2006/math" xmlns:v="urn:schemas-microsoft-com:vml" xmlns:wp14="http://schemas.microsoft.com/office/word/2010/wordprocessingDrawing" xmlns:wp="http://schemas.openxmlformats.org/drawingml/2006/wordprocessingDrawing" xmlns:w10="urn:schemas-microsoft-com:office:word" xmlns:w="http://schemas.openxmlformats.org/wordprocessingml/2006/main" xmlns:w14="http://schemas.microsoft.com/office/word/2010/wordml" xmlns:w15="http://schemas.microsoft.com/office/word/2012/wordml" xmlns:w16cex="http://schemas.microsoft.com/office/word/2018/wordml/cex" xmlns:w16cid="http://schemas.microsoft.com/office/word/2016/wordml/cid" xmlns:w16="http://schemas.microsoft.com/office/word/2018/wordml" xmlns:w16sdtdh="http://schemas.microsoft.com/office/word/2020/wordml/sdtdatahash" xmlns:w16se="http://schemas.microsoft.com/office/word/2015/wordml/symex" xmlns:wpg="http://schemas.microsoft.com/office/word/2010/wordprocessingGroup" xmlns:wpi="http://schemas.microsoft.com/office/word/2010/wordprocessingInk" xmlns:wne="http://schemas.microsoft.com/office/word/2006/wordml" xmlns:wps="http://schemas.microsoft.com/office/word/2010/wordprocessingShape" mc:Ignorable="w14 w15 w16se w16cid w16 w16cex w16sdtdh wp14">
   <w:endnote w:type="separator" w:id="-1">
     <w:p>
       <w:r>
@@ -2028,7 +2826,7 @@
 </file>
 
 <file path=word/footer1.xml><?xml version="1.0" encoding="utf-8"?>
-<w:ftr xmlns:wpc="http://schemas.microsoft.com/office/word/2010/wordprocessingCanvas" xmlns:cx="http://schemas.microsoft.com/office/drawing/2014/chartex" xmlns:cx1="http://schemas.microsoft.com/office/drawing/2015/9/8/chartex" xmlns:cx2="http://schemas.microsoft.com/office/drawing/2015/10/21/chartex" xmlns:cx3="http://schemas.microsoft.com/office/drawing/2016/5/9/chartex" xmlns:cx4="http://schemas.microsoft.com/office/drawing/2016/5/10/chartex" xmlns:cx5="http://schemas.microsoft.com/office/drawing/2016/5/11/chartex" xmlns:cx6="http://schemas.microsoft.com/office/drawing/2016/5/12/chartex" xmlns:cx7="http://schemas.microsoft.com/office/drawing/2016/5/13/chartex" xmlns:cx8="http://schemas.microsoft.com/office/drawing/2016/5/14/chartex" xmlns:mc="http://schemas.openxmlformats.org/markup-compatibility/2006" xmlns:aink="http://schemas.microsoft.com/office/drawing/2016/ink" xmlns:am3d="http://schemas.microsoft.com/office/drawing/2017/model3d" xmlns:o="urn:schemas-microsoft-com:office:office" xmlns:r="http://schemas.openxmlformats.org/officeDocument/2006/relationships" xmlns:m="http://schemas.openxmlformats.org/officeDocument/2006/math" xmlns:v="urn:schemas-microsoft-com:vml" xmlns:wp14="http://schemas.microsoft.com/office/word/2010/wordprocessingDrawing" xmlns:wp="http://schemas.openxmlformats.org/drawingml/2006/wordprocessingDrawing" xmlns:w10="urn:schemas-microsoft-com:office:word" xmlns:w="http://schemas.openxmlformats.org/wordprocessingml/2006/main" xmlns:w14="http://schemas.microsoft.com/office/word/2010/wordml" xmlns:w15="http://schemas.microsoft.com/office/word/2012/wordml" xmlns:w16cex="http://schemas.microsoft.com/office/word/2018/wordml/cex" xmlns:w16cid="http://schemas.microsoft.com/office/word/2016/wordml/cid" xmlns:w16="http://schemas.microsoft.com/office/word/2018/wordml" xmlns:w16se="http://schemas.microsoft.com/office/word/2015/wordml/symex" xmlns:wpg="http://schemas.microsoft.com/office/word/2010/wordprocessingGroup" xmlns:wpi="http://schemas.microsoft.com/office/word/2010/wordprocessingInk" xmlns:wne="http://schemas.microsoft.com/office/word/2006/wordml" xmlns:wps="http://schemas.microsoft.com/office/word/2010/wordprocessingShape" mc:Ignorable="w14 w15 w16se w16cid w16 w16cex wp14">
+<w:ftr xmlns:wpc="http://schemas.microsoft.com/office/word/2010/wordprocessingCanvas" xmlns:cx="http://schemas.microsoft.com/office/drawing/2014/chartex" xmlns:cx1="http://schemas.microsoft.com/office/drawing/2015/9/8/chartex" xmlns:cx2="http://schemas.microsoft.com/office/drawing/2015/10/21/chartex" xmlns:cx3="http://schemas.microsoft.com/office/drawing/2016/5/9/chartex" xmlns:cx4="http://schemas.microsoft.com/office/drawing/2016/5/10/chartex" xmlns:cx5="http://schemas.microsoft.com/office/drawing/2016/5/11/chartex" xmlns:cx6="http://schemas.microsoft.com/office/drawing/2016/5/12/chartex" xmlns:cx7="http://schemas.microsoft.com/office/drawing/2016/5/13/chartex" xmlns:cx8="http://schemas.microsoft.com/office/drawing/2016/5/14/chartex" xmlns:mc="http://schemas.openxmlformats.org/markup-compatibility/2006" xmlns:aink="http://schemas.microsoft.com/office/drawing/2016/ink" xmlns:am3d="http://schemas.microsoft.com/office/drawing/2017/model3d" xmlns:o="urn:schemas-microsoft-com:office:office" xmlns:r="http://schemas.openxmlformats.org/officeDocument/2006/relationships" xmlns:m="http://schemas.openxmlformats.org/officeDocument/2006/math" xmlns:v="urn:schemas-microsoft-com:vml" xmlns:wp14="http://schemas.microsoft.com/office/word/2010/wordprocessingDrawing" xmlns:wp="http://schemas.openxmlformats.org/drawingml/2006/wordprocessingDrawing" xmlns:w10="urn:schemas-microsoft-com:office:word" xmlns:w="http://schemas.openxmlformats.org/wordprocessingml/2006/main" xmlns:w14="http://schemas.microsoft.com/office/word/2010/wordml" xmlns:w15="http://schemas.microsoft.com/office/word/2012/wordml" xmlns:w16cex="http://schemas.microsoft.com/office/word/2018/wordml/cex" xmlns:w16cid="http://schemas.microsoft.com/office/word/2016/wordml/cid" xmlns:w16="http://schemas.microsoft.com/office/word/2018/wordml" xmlns:w16sdtdh="http://schemas.microsoft.com/office/word/2020/wordml/sdtdatahash" xmlns:w16se="http://schemas.microsoft.com/office/word/2015/wordml/symex" xmlns:wpg="http://schemas.microsoft.com/office/word/2010/wordprocessingGroup" xmlns:wpi="http://schemas.microsoft.com/office/word/2010/wordprocessingInk" xmlns:wne="http://schemas.microsoft.com/office/word/2006/wordml" xmlns:wps="http://schemas.microsoft.com/office/word/2010/wordprocessingShape" mc:Ignorable="w14 w15 w16se w16cid w16 w16cex w16sdtdh wp14">
   <w:sdt>
     <w:sdtPr>
       <w:rPr>
@@ -2180,7 +2978,7 @@
 </file>
 
 <file path=word/footer2.xml><?xml version="1.0" encoding="utf-8"?>
-<w:ftr xmlns:wpc="http://schemas.microsoft.com/office/word/2010/wordprocessingCanvas" xmlns:cx="http://schemas.microsoft.com/office/drawing/2014/chartex" xmlns:cx1="http://schemas.microsoft.com/office/drawing/2015/9/8/chartex" xmlns:cx2="http://schemas.microsoft.com/office/drawing/2015/10/21/chartex" xmlns:cx3="http://schemas.microsoft.com/office/drawing/2016/5/9/chartex" xmlns:cx4="http://schemas.microsoft.com/office/drawing/2016/5/10/chartex" xmlns:cx5="http://schemas.microsoft.com/office/drawing/2016/5/11/chartex" xmlns:cx6="http://schemas.microsoft.com/office/drawing/2016/5/12/chartex" xmlns:cx7="http://schemas.microsoft.com/office/drawing/2016/5/13/chartex" xmlns:cx8="http://schemas.microsoft.com/office/drawing/2016/5/14/chartex" xmlns:mc="http://schemas.openxmlformats.org/markup-compatibility/2006" xmlns:aink="http://schemas.microsoft.com/office/drawing/2016/ink" xmlns:am3d="http://schemas.microsoft.com/office/drawing/2017/model3d" xmlns:o="urn:schemas-microsoft-com:office:office" xmlns:r="http://schemas.openxmlformats.org/officeDocument/2006/relationships" xmlns:m="http://schemas.openxmlformats.org/officeDocument/2006/math" xmlns:v="urn:schemas-microsoft-com:vml" xmlns:wp14="http://schemas.microsoft.com/office/word/2010/wordprocessingDrawing" xmlns:wp="http://schemas.openxmlformats.org/drawingml/2006/wordprocessingDrawing" xmlns:w10="urn:schemas-microsoft-com:office:word" xmlns:w="http://schemas.openxmlformats.org/wordprocessingml/2006/main" xmlns:w14="http://schemas.microsoft.com/office/word/2010/wordml" xmlns:w15="http://schemas.microsoft.com/office/word/2012/wordml" xmlns:w16cex="http://schemas.microsoft.com/office/word/2018/wordml/cex" xmlns:w16cid="http://schemas.microsoft.com/office/word/2016/wordml/cid" xmlns:w16="http://schemas.microsoft.com/office/word/2018/wordml" xmlns:w16se="http://schemas.microsoft.com/office/word/2015/wordml/symex" xmlns:wpg="http://schemas.microsoft.com/office/word/2010/wordprocessingGroup" xmlns:wpi="http://schemas.microsoft.com/office/word/2010/wordprocessingInk" xmlns:wne="http://schemas.microsoft.com/office/word/2006/wordml" xmlns:wps="http://schemas.microsoft.com/office/word/2010/wordprocessingShape" mc:Ignorable="w14 w15 w16se w16cid w16 w16cex wp14">
+<w:ftr xmlns:wpc="http://schemas.microsoft.com/office/word/2010/wordprocessingCanvas" xmlns:cx="http://schemas.microsoft.com/office/drawing/2014/chartex" xmlns:cx1="http://schemas.microsoft.com/office/drawing/2015/9/8/chartex" xmlns:cx2="http://schemas.microsoft.com/office/drawing/2015/10/21/chartex" xmlns:cx3="http://schemas.microsoft.com/office/drawing/2016/5/9/chartex" xmlns:cx4="http://schemas.microsoft.com/office/drawing/2016/5/10/chartex" xmlns:cx5="http://schemas.microsoft.com/office/drawing/2016/5/11/chartex" xmlns:cx6="http://schemas.microsoft.com/office/drawing/2016/5/12/chartex" xmlns:cx7="http://schemas.microsoft.com/office/drawing/2016/5/13/chartex" xmlns:cx8="http://schemas.microsoft.com/office/drawing/2016/5/14/chartex" xmlns:mc="http://schemas.openxmlformats.org/markup-compatibility/2006" xmlns:aink="http://schemas.microsoft.com/office/drawing/2016/ink" xmlns:am3d="http://schemas.microsoft.com/office/drawing/2017/model3d" xmlns:o="urn:schemas-microsoft-com:office:office" xmlns:r="http://schemas.openxmlformats.org/officeDocument/2006/relationships" xmlns:m="http://schemas.openxmlformats.org/officeDocument/2006/math" xmlns:v="urn:schemas-microsoft-com:vml" xmlns:wp14="http://schemas.microsoft.com/office/word/2010/wordprocessingDrawing" xmlns:wp="http://schemas.openxmlformats.org/drawingml/2006/wordprocessingDrawing" xmlns:w10="urn:schemas-microsoft-com:office:word" xmlns:w="http://schemas.openxmlformats.org/wordprocessingml/2006/main" xmlns:w14="http://schemas.microsoft.com/office/word/2010/wordml" xmlns:w15="http://schemas.microsoft.com/office/word/2012/wordml" xmlns:w16cex="http://schemas.microsoft.com/office/word/2018/wordml/cex" xmlns:w16cid="http://schemas.microsoft.com/office/word/2016/wordml/cid" xmlns:w16="http://schemas.microsoft.com/office/word/2018/wordml" xmlns:w16sdtdh="http://schemas.microsoft.com/office/word/2020/wordml/sdtdatahash" xmlns:w16se="http://schemas.microsoft.com/office/word/2015/wordml/symex" xmlns:wpg="http://schemas.microsoft.com/office/word/2010/wordprocessingGroup" xmlns:wpi="http://schemas.microsoft.com/office/word/2010/wordprocessingInk" xmlns:wne="http://schemas.microsoft.com/office/word/2006/wordml" xmlns:wps="http://schemas.microsoft.com/office/word/2010/wordprocessingShape" mc:Ignorable="w14 w15 w16se w16cid w16 w16cex w16sdtdh wp14">
   <w:p>
     <w:pPr>
       <w:pStyle w:val="Footer"/>
@@ -2273,7 +3071,7 @@
 </file>
 
 <file path=word/footnotes.xml><?xml version="1.0" encoding="utf-8"?>
-<w:footnotes xmlns:wpc="http://schemas.microsoft.com/office/word/2010/wordprocessingCanvas" xmlns:cx="http://schemas.microsoft.com/office/drawing/2014/chartex" xmlns:cx1="http://schemas.microsoft.com/office/drawing/2015/9/8/chartex" xmlns:cx2="http://schemas.microsoft.com/office/drawing/2015/10/21/chartex" xmlns:cx3="http://schemas.microsoft.com/office/drawing/2016/5/9/chartex" xmlns:cx4="http://schemas.microsoft.com/office/drawing/2016/5/10/chartex" xmlns:cx5="http://schemas.microsoft.com/office/drawing/2016/5/11/chartex" xmlns:cx6="http://schemas.microsoft.com/office/drawing/2016/5/12/chartex" xmlns:cx7="http://schemas.microsoft.com/office/drawing/2016/5/13/chartex" xmlns:cx8="http://schemas.microsoft.com/office/drawing/2016/5/14/chartex" xmlns:mc="http://schemas.openxmlformats.org/markup-compatibility/2006" xmlns:aink="http://schemas.microsoft.com/office/drawing/2016/ink" xmlns:am3d="http://schemas.microsoft.com/office/drawing/2017/model3d" xmlns:o="urn:schemas-microsoft-com:office:office" xmlns:r="http://schemas.openxmlformats.org/officeDocument/2006/relationships" xmlns:m="http://schemas.openxmlformats.org/officeDocument/2006/math" xmlns:v="urn:schemas-microsoft-com:vml" xmlns:wp14="http://schemas.microsoft.com/office/word/2010/wordprocessingDrawing" xmlns:wp="http://schemas.openxmlformats.org/drawingml/2006/wordprocessingDrawing" xmlns:w10="urn:schemas-microsoft-com:office:word" xmlns:w="http://schemas.openxmlformats.org/wordprocessingml/2006/main" xmlns:w14="http://schemas.microsoft.com/office/word/2010/wordml" xmlns:w15="http://schemas.microsoft.com/office/word/2012/wordml" xmlns:w16cex="http://schemas.microsoft.com/office/word/2018/wordml/cex" xmlns:w16cid="http://schemas.microsoft.com/office/word/2016/wordml/cid" xmlns:w16="http://schemas.microsoft.com/office/word/2018/wordml" xmlns:w16se="http://schemas.microsoft.com/office/word/2015/wordml/symex" xmlns:wpg="http://schemas.microsoft.com/office/word/2010/wordprocessingGroup" xmlns:wpi="http://schemas.microsoft.com/office/word/2010/wordprocessingInk" xmlns:wne="http://schemas.microsoft.com/office/word/2006/wordml" xmlns:wps="http://schemas.microsoft.com/office/word/2010/wordprocessingShape" mc:Ignorable="w14 w15 w16se w16cid w16 w16cex wp14">
+<w:footnotes xmlns:wpc="http://schemas.microsoft.com/office/word/2010/wordprocessingCanvas" xmlns:cx="http://schemas.microsoft.com/office/drawing/2014/chartex" xmlns:cx1="http://schemas.microsoft.com/office/drawing/2015/9/8/chartex" xmlns:cx2="http://schemas.microsoft.com/office/drawing/2015/10/21/chartex" xmlns:cx3="http://schemas.microsoft.com/office/drawing/2016/5/9/chartex" xmlns:cx4="http://schemas.microsoft.com/office/drawing/2016/5/10/chartex" xmlns:cx5="http://schemas.microsoft.com/office/drawing/2016/5/11/chartex" xmlns:cx6="http://schemas.microsoft.com/office/drawing/2016/5/12/chartex" xmlns:cx7="http://schemas.microsoft.com/office/drawing/2016/5/13/chartex" xmlns:cx8="http://schemas.microsoft.com/office/drawing/2016/5/14/chartex" xmlns:mc="http://schemas.openxmlformats.org/markup-compatibility/2006" xmlns:aink="http://schemas.microsoft.com/office/drawing/2016/ink" xmlns:am3d="http://schemas.microsoft.com/office/drawing/2017/model3d" xmlns:o="urn:schemas-microsoft-com:office:office" xmlns:r="http://schemas.openxmlformats.org/officeDocument/2006/relationships" xmlns:m="http://schemas.openxmlformats.org/officeDocument/2006/math" xmlns:v="urn:schemas-microsoft-com:vml" xmlns:wp14="http://schemas.microsoft.com/office/word/2010/wordprocessingDrawing" xmlns:wp="http://schemas.openxmlformats.org/drawingml/2006/wordprocessingDrawing" xmlns:w10="urn:schemas-microsoft-com:office:word" xmlns:w="http://schemas.openxmlformats.org/wordprocessingml/2006/main" xmlns:w14="http://schemas.microsoft.com/office/word/2010/wordml" xmlns:w15="http://schemas.microsoft.com/office/word/2012/wordml" xmlns:w16cex="http://schemas.microsoft.com/office/word/2018/wordml/cex" xmlns:w16cid="http://schemas.microsoft.com/office/word/2016/wordml/cid" xmlns:w16="http://schemas.microsoft.com/office/word/2018/wordml" xmlns:w16sdtdh="http://schemas.microsoft.com/office/word/2020/wordml/sdtdatahash" xmlns:w16se="http://schemas.microsoft.com/office/word/2015/wordml/symex" xmlns:wpg="http://schemas.microsoft.com/office/word/2010/wordprocessingGroup" xmlns:wpi="http://schemas.microsoft.com/office/word/2010/wordprocessingInk" xmlns:wne="http://schemas.microsoft.com/office/word/2006/wordml" xmlns:wps="http://schemas.microsoft.com/office/word/2010/wordprocessingShape" mc:Ignorable="w14 w15 w16se w16cid w16 w16cex w16sdtdh wp14">
   <w:footnote w:type="separator" w:id="-1">
     <w:p>
       <w:r>
@@ -2296,7 +3094,7 @@
 </file>
 
 <file path=word/header1.xml><?xml version="1.0" encoding="utf-8"?>
-<w:hdr xmlns:wpc="http://schemas.microsoft.com/office/word/2010/wordprocessingCanvas" xmlns:cx="http://schemas.microsoft.com/office/drawing/2014/chartex" xmlns:cx1="http://schemas.microsoft.com/office/drawing/2015/9/8/chartex" xmlns:cx2="http://schemas.microsoft.com/office/drawing/2015/10/21/chartex" xmlns:cx3="http://schemas.microsoft.com/office/drawing/2016/5/9/chartex" xmlns:cx4="http://schemas.microsoft.com/office/drawing/2016/5/10/chartex" xmlns:cx5="http://schemas.microsoft.com/office/drawing/2016/5/11/chartex" xmlns:cx6="http://schemas.microsoft.com/office/drawing/2016/5/12/chartex" xmlns:cx7="http://schemas.microsoft.com/office/drawing/2016/5/13/chartex" xmlns:cx8="http://schemas.microsoft.com/office/drawing/2016/5/14/chartex" xmlns:mc="http://schemas.openxmlformats.org/markup-compatibility/2006" xmlns:aink="http://schemas.microsoft.com/office/drawing/2016/ink" xmlns:am3d="http://schemas.microsoft.com/office/drawing/2017/model3d" xmlns:o="urn:schemas-microsoft-com:office:office" xmlns:r="http://schemas.openxmlformats.org/officeDocument/2006/relationships" xmlns:m="http://schemas.openxmlformats.org/officeDocument/2006/math" xmlns:v="urn:schemas-microsoft-com:vml" xmlns:wp14="http://schemas.microsoft.com/office/word/2010/wordprocessingDrawing" xmlns:wp="http://schemas.openxmlformats.org/drawingml/2006/wordprocessingDrawing" xmlns:w10="urn:schemas-microsoft-com:office:word" xmlns:w="http://schemas.openxmlformats.org/wordprocessingml/2006/main" xmlns:w14="http://schemas.microsoft.com/office/word/2010/wordml" xmlns:w15="http://schemas.microsoft.com/office/word/2012/wordml" xmlns:w16cex="http://schemas.microsoft.com/office/word/2018/wordml/cex" xmlns:w16cid="http://schemas.microsoft.com/office/word/2016/wordml/cid" xmlns:w16="http://schemas.microsoft.com/office/word/2018/wordml" xmlns:w16se="http://schemas.microsoft.com/office/word/2015/wordml/symex" xmlns:wpg="http://schemas.microsoft.com/office/word/2010/wordprocessingGroup" xmlns:wpi="http://schemas.microsoft.com/office/word/2010/wordprocessingInk" xmlns:wne="http://schemas.microsoft.com/office/word/2006/wordml" xmlns:wps="http://schemas.microsoft.com/office/word/2010/wordprocessingShape" mc:Ignorable="w14 w15 w16se w16cid w16 w16cex wp14">
+<w:hdr xmlns:wpc="http://schemas.microsoft.com/office/word/2010/wordprocessingCanvas" xmlns:cx="http://schemas.microsoft.com/office/drawing/2014/chartex" xmlns:cx1="http://schemas.microsoft.com/office/drawing/2015/9/8/chartex" xmlns:cx2="http://schemas.microsoft.com/office/drawing/2015/10/21/chartex" xmlns:cx3="http://schemas.microsoft.com/office/drawing/2016/5/9/chartex" xmlns:cx4="http://schemas.microsoft.com/office/drawing/2016/5/10/chartex" xmlns:cx5="http://schemas.microsoft.com/office/drawing/2016/5/11/chartex" xmlns:cx6="http://schemas.microsoft.com/office/drawing/2016/5/12/chartex" xmlns:cx7="http://schemas.microsoft.com/office/drawing/2016/5/13/chartex" xmlns:cx8="http://schemas.microsoft.com/office/drawing/2016/5/14/chartex" xmlns:mc="http://schemas.openxmlformats.org/markup-compatibility/2006" xmlns:aink="http://schemas.microsoft.com/office/drawing/2016/ink" xmlns:am3d="http://schemas.microsoft.com/office/drawing/2017/model3d" xmlns:o="urn:schemas-microsoft-com:office:office" xmlns:r="http://schemas.openxmlformats.org/officeDocument/2006/relationships" xmlns:m="http://schemas.openxmlformats.org/officeDocument/2006/math" xmlns:v="urn:schemas-microsoft-com:vml" xmlns:wp14="http://schemas.microsoft.com/office/word/2010/wordprocessingDrawing" xmlns:wp="http://schemas.openxmlformats.org/drawingml/2006/wordprocessingDrawing" xmlns:w10="urn:schemas-microsoft-com:office:word" xmlns:w="http://schemas.openxmlformats.org/wordprocessingml/2006/main" xmlns:w14="http://schemas.microsoft.com/office/word/2010/wordml" xmlns:w15="http://schemas.microsoft.com/office/word/2012/wordml" xmlns:w16cex="http://schemas.microsoft.com/office/word/2018/wordml/cex" xmlns:w16cid="http://schemas.microsoft.com/office/word/2016/wordml/cid" xmlns:w16="http://schemas.microsoft.com/office/word/2018/wordml" xmlns:w16sdtdh="http://schemas.microsoft.com/office/word/2020/wordml/sdtdatahash" xmlns:w16se="http://schemas.microsoft.com/office/word/2015/wordml/symex" xmlns:wpg="http://schemas.microsoft.com/office/word/2010/wordprocessingGroup" xmlns:wpi="http://schemas.microsoft.com/office/word/2010/wordprocessingInk" xmlns:wne="http://schemas.microsoft.com/office/word/2006/wordml" xmlns:wps="http://schemas.microsoft.com/office/word/2010/wordprocessingShape" mc:Ignorable="w14 w15 w16se w16cid w16 w16cex w16sdtdh wp14">
   <w:p>
     <w:pPr>
       <w:pStyle w:val="Header"/>
@@ -2330,7 +3128,7 @@
           </v:handles>
           <o:lock v:ext="edit" text="t" shapetype="t"/>
         </v:shapetype>
-        <v:shape id="PowerPlusWaterMarkObject414513369" o:spid="_x0000_s2051" type="#_x0000_t136" alt="" style="position:absolute;left:0;text-align:left;margin-left:0;margin-top:0;width:494.9pt;height:164.95pt;rotation:315;z-index:-251649024;mso-wrap-edited:f;mso-width-percent:0;mso-height-percent:0;mso-position-horizontal:center;mso-position-horizontal-relative:margin;mso-position-vertical:center;mso-position-vertical-relative:margin;mso-width-percent:0;mso-height-percent:0" o:allowincell="f" fillcolor="silver" stroked="f">
+        <v:shape id="PowerPlusWaterMarkObject414513369" o:spid="_x0000_s1027" type="#_x0000_t136" alt="" style="position:absolute;left:0;text-align:left;margin-left:0;margin-top:0;width:494.9pt;height:164.95pt;rotation:315;z-index:-251649024;mso-wrap-edited:f;mso-width-percent:0;mso-height-percent:0;mso-position-horizontal:center;mso-position-horizontal-relative:margin;mso-position-vertical:center;mso-position-vertical-relative:margin;mso-width-percent:0;mso-height-percent:0" o:allowincell="f" fillcolor="silver" stroked="f">
           <v:textpath style="font-family:&quot;Calibri&quot;;font-size:1pt" string="DRAFT"/>
           <w10:wrap anchorx="margin" anchory="margin"/>
         </v:shape>
@@ -2343,7 +3141,7 @@
 </file>
 
 <file path=word/header2.xml><?xml version="1.0" encoding="utf-8"?>
-<w:hdr xmlns:wpc="http://schemas.microsoft.com/office/word/2010/wordprocessingCanvas" xmlns:cx="http://schemas.microsoft.com/office/drawing/2014/chartex" xmlns:cx1="http://schemas.microsoft.com/office/drawing/2015/9/8/chartex" xmlns:cx2="http://schemas.microsoft.com/office/drawing/2015/10/21/chartex" xmlns:cx3="http://schemas.microsoft.com/office/drawing/2016/5/9/chartex" xmlns:cx4="http://schemas.microsoft.com/office/drawing/2016/5/10/chartex" xmlns:cx5="http://schemas.microsoft.com/office/drawing/2016/5/11/chartex" xmlns:cx6="http://schemas.microsoft.com/office/drawing/2016/5/12/chartex" xmlns:cx7="http://schemas.microsoft.com/office/drawing/2016/5/13/chartex" xmlns:cx8="http://schemas.microsoft.com/office/drawing/2016/5/14/chartex" xmlns:mc="http://schemas.openxmlformats.org/markup-compatibility/2006" xmlns:aink="http://schemas.microsoft.com/office/drawing/2016/ink" xmlns:am3d="http://schemas.microsoft.com/office/drawing/2017/model3d" xmlns:o="urn:schemas-microsoft-com:office:office" xmlns:r="http://schemas.openxmlformats.org/officeDocument/2006/relationships" xmlns:m="http://schemas.openxmlformats.org/officeDocument/2006/math" xmlns:v="urn:schemas-microsoft-com:vml" xmlns:wp14="http://schemas.microsoft.com/office/word/2010/wordprocessingDrawing" xmlns:wp="http://schemas.openxmlformats.org/drawingml/2006/wordprocessingDrawing" xmlns:w10="urn:schemas-microsoft-com:office:word" xmlns:w="http://schemas.openxmlformats.org/wordprocessingml/2006/main" xmlns:w14="http://schemas.microsoft.com/office/word/2010/wordml" xmlns:w15="http://schemas.microsoft.com/office/word/2012/wordml" xmlns:w16cex="http://schemas.microsoft.com/office/word/2018/wordml/cex" xmlns:w16cid="http://schemas.microsoft.com/office/word/2016/wordml/cid" xmlns:w16="http://schemas.microsoft.com/office/word/2018/wordml" xmlns:w16se="http://schemas.microsoft.com/office/word/2015/wordml/symex" xmlns:wpg="http://schemas.microsoft.com/office/word/2010/wordprocessingGroup" xmlns:wpi="http://schemas.microsoft.com/office/word/2010/wordprocessingInk" xmlns:wne="http://schemas.microsoft.com/office/word/2006/wordml" xmlns:wps="http://schemas.microsoft.com/office/word/2010/wordprocessingShape" mc:Ignorable="w14 w15 w16se w16cid w16 w16cex wp14">
+<w:hdr xmlns:wpc="http://schemas.microsoft.com/office/word/2010/wordprocessingCanvas" xmlns:cx="http://schemas.microsoft.com/office/drawing/2014/chartex" xmlns:cx1="http://schemas.microsoft.com/office/drawing/2015/9/8/chartex" xmlns:cx2="http://schemas.microsoft.com/office/drawing/2015/10/21/chartex" xmlns:cx3="http://schemas.microsoft.com/office/drawing/2016/5/9/chartex" xmlns:cx4="http://schemas.microsoft.com/office/drawing/2016/5/10/chartex" xmlns:cx5="http://schemas.microsoft.com/office/drawing/2016/5/11/chartex" xmlns:cx6="http://schemas.microsoft.com/office/drawing/2016/5/12/chartex" xmlns:cx7="http://schemas.microsoft.com/office/drawing/2016/5/13/chartex" xmlns:cx8="http://schemas.microsoft.com/office/drawing/2016/5/14/chartex" xmlns:mc="http://schemas.openxmlformats.org/markup-compatibility/2006" xmlns:aink="http://schemas.microsoft.com/office/drawing/2016/ink" xmlns:am3d="http://schemas.microsoft.com/office/drawing/2017/model3d" xmlns:o="urn:schemas-microsoft-com:office:office" xmlns:r="http://schemas.openxmlformats.org/officeDocument/2006/relationships" xmlns:m="http://schemas.openxmlformats.org/officeDocument/2006/math" xmlns:v="urn:schemas-microsoft-com:vml" xmlns:wp14="http://schemas.microsoft.com/office/word/2010/wordprocessingDrawing" xmlns:wp="http://schemas.openxmlformats.org/drawingml/2006/wordprocessingDrawing" xmlns:w10="urn:schemas-microsoft-com:office:word" xmlns:w="http://schemas.openxmlformats.org/wordprocessingml/2006/main" xmlns:w14="http://schemas.microsoft.com/office/word/2010/wordml" xmlns:w15="http://schemas.microsoft.com/office/word/2012/wordml" xmlns:w16cex="http://schemas.microsoft.com/office/word/2018/wordml/cex" xmlns:w16cid="http://schemas.microsoft.com/office/word/2016/wordml/cid" xmlns:w16="http://schemas.microsoft.com/office/word/2018/wordml" xmlns:w16sdtdh="http://schemas.microsoft.com/office/word/2020/wordml/sdtdatahash" xmlns:w16se="http://schemas.microsoft.com/office/word/2015/wordml/symex" xmlns:wpg="http://schemas.microsoft.com/office/word/2010/wordprocessingGroup" xmlns:wpi="http://schemas.microsoft.com/office/word/2010/wordprocessingInk" xmlns:wne="http://schemas.microsoft.com/office/word/2006/wordml" xmlns:wps="http://schemas.microsoft.com/office/word/2010/wordprocessingShape" mc:Ignorable="w14 w15 w16se w16cid w16 w16cex w16sdtdh wp14">
   <w:p>
     <w:pPr>
       <w:pStyle w:val="Header"/>
@@ -2443,7 +3241,7 @@
           </v:handles>
           <o:lock v:ext="edit" text="t" shapetype="t"/>
         </v:shapetype>
-        <v:shape id="PowerPlusWaterMarkObject414513370" o:spid="_x0000_s2050" type="#_x0000_t136" alt="" style="position:absolute;margin-left:0;margin-top:0;width:494.9pt;height:164.95pt;rotation:315;z-index:-251644928;mso-wrap-edited:f;mso-width-percent:0;mso-height-percent:0;mso-position-horizontal:center;mso-position-horizontal-relative:margin;mso-position-vertical:center;mso-position-vertical-relative:margin;mso-width-percent:0;mso-height-percent:0" o:allowincell="f" fillcolor="silver" stroked="f">
+        <v:shape id="PowerPlusWaterMarkObject414513370" o:spid="_x0000_s1026" type="#_x0000_t136" alt="" style="position:absolute;margin-left:0;margin-top:0;width:494.9pt;height:164.95pt;rotation:315;z-index:-251644928;mso-wrap-edited:f;mso-width-percent:0;mso-height-percent:0;mso-position-horizontal:center;mso-position-horizontal-relative:margin;mso-position-vertical:center;mso-position-vertical-relative:margin;mso-width-percent:0;mso-height-percent:0" o:allowincell="f" fillcolor="silver" stroked="f">
           <v:textpath style="font-family:&quot;Calibri&quot;;font-size:1pt" string="DRAFT"/>
           <w10:wrap anchorx="margin" anchory="margin"/>
         </v:shape>
@@ -2463,11 +3261,19 @@
       </w:rPr>
       <w:ptab w:relativeTo="margin" w:alignment="right" w:leader="none"/>
     </w:r>
+    <w:proofErr w:type="gramStart"/>
     <w:r>
       <w:rPr>
         <w:color w:val="808080" w:themeColor="background1" w:themeShade="80"/>
       </w:rPr>
-      <w:t>{{ client.name }}</w:t>
+      <w:t>{{ client.name</w:t>
+    </w:r>
+    <w:proofErr w:type="gramEnd"/>
+    <w:r>
+      <w:rPr>
+        <w:color w:val="808080" w:themeColor="background1" w:themeShade="80"/>
+      </w:rPr>
+      <w:t xml:space="preserve"> }}</w:t>
     </w:r>
   </w:p>
   <w:p>
@@ -2502,7 +3308,7 @@
 </file>
 
 <file path=word/header3.xml><?xml version="1.0" encoding="utf-8"?>
-<w:hdr xmlns:wpc="http://schemas.microsoft.com/office/word/2010/wordprocessingCanvas" xmlns:cx="http://schemas.microsoft.com/office/drawing/2014/chartex" xmlns:cx1="http://schemas.microsoft.com/office/drawing/2015/9/8/chartex" xmlns:cx2="http://schemas.microsoft.com/office/drawing/2015/10/21/chartex" xmlns:cx3="http://schemas.microsoft.com/office/drawing/2016/5/9/chartex" xmlns:cx4="http://schemas.microsoft.com/office/drawing/2016/5/10/chartex" xmlns:cx5="http://schemas.microsoft.com/office/drawing/2016/5/11/chartex" xmlns:cx6="http://schemas.microsoft.com/office/drawing/2016/5/12/chartex" xmlns:cx7="http://schemas.microsoft.com/office/drawing/2016/5/13/chartex" xmlns:cx8="http://schemas.microsoft.com/office/drawing/2016/5/14/chartex" xmlns:mc="http://schemas.openxmlformats.org/markup-compatibility/2006" xmlns:aink="http://schemas.microsoft.com/office/drawing/2016/ink" xmlns:am3d="http://schemas.microsoft.com/office/drawing/2017/model3d" xmlns:o="urn:schemas-microsoft-com:office:office" xmlns:r="http://schemas.openxmlformats.org/officeDocument/2006/relationships" xmlns:m="http://schemas.openxmlformats.org/officeDocument/2006/math" xmlns:v="urn:schemas-microsoft-com:vml" xmlns:wp14="http://schemas.microsoft.com/office/word/2010/wordprocessingDrawing" xmlns:wp="http://schemas.openxmlformats.org/drawingml/2006/wordprocessingDrawing" xmlns:w10="urn:schemas-microsoft-com:office:word" xmlns:w="http://schemas.openxmlformats.org/wordprocessingml/2006/main" xmlns:w14="http://schemas.microsoft.com/office/word/2010/wordml" xmlns:w15="http://schemas.microsoft.com/office/word/2012/wordml" xmlns:w16cex="http://schemas.microsoft.com/office/word/2018/wordml/cex" xmlns:w16cid="http://schemas.microsoft.com/office/word/2016/wordml/cid" xmlns:w16="http://schemas.microsoft.com/office/word/2018/wordml" xmlns:w16se="http://schemas.microsoft.com/office/word/2015/wordml/symex" xmlns:wpg="http://schemas.microsoft.com/office/word/2010/wordprocessingGroup" xmlns:wpi="http://schemas.microsoft.com/office/word/2010/wordprocessingInk" xmlns:wne="http://schemas.microsoft.com/office/word/2006/wordml" xmlns:wps="http://schemas.microsoft.com/office/word/2010/wordprocessingShape" mc:Ignorable="w14 w15 w16se w16cid w16 w16cex wp14">
+<w:hdr xmlns:wpc="http://schemas.microsoft.com/office/word/2010/wordprocessingCanvas" xmlns:cx="http://schemas.microsoft.com/office/drawing/2014/chartex" xmlns:cx1="http://schemas.microsoft.com/office/drawing/2015/9/8/chartex" xmlns:cx2="http://schemas.microsoft.com/office/drawing/2015/10/21/chartex" xmlns:cx3="http://schemas.microsoft.com/office/drawing/2016/5/9/chartex" xmlns:cx4="http://schemas.microsoft.com/office/drawing/2016/5/10/chartex" xmlns:cx5="http://schemas.microsoft.com/office/drawing/2016/5/11/chartex" xmlns:cx6="http://schemas.microsoft.com/office/drawing/2016/5/12/chartex" xmlns:cx7="http://schemas.microsoft.com/office/drawing/2016/5/13/chartex" xmlns:cx8="http://schemas.microsoft.com/office/drawing/2016/5/14/chartex" xmlns:mc="http://schemas.openxmlformats.org/markup-compatibility/2006" xmlns:aink="http://schemas.microsoft.com/office/drawing/2016/ink" xmlns:am3d="http://schemas.microsoft.com/office/drawing/2017/model3d" xmlns:o="urn:schemas-microsoft-com:office:office" xmlns:r="http://schemas.openxmlformats.org/officeDocument/2006/relationships" xmlns:m="http://schemas.openxmlformats.org/officeDocument/2006/math" xmlns:v="urn:schemas-microsoft-com:vml" xmlns:wp14="http://schemas.microsoft.com/office/word/2010/wordprocessingDrawing" xmlns:wp="http://schemas.openxmlformats.org/drawingml/2006/wordprocessingDrawing" xmlns:w10="urn:schemas-microsoft-com:office:word" xmlns:w="http://schemas.openxmlformats.org/wordprocessingml/2006/main" xmlns:w14="http://schemas.microsoft.com/office/word/2010/wordml" xmlns:w15="http://schemas.microsoft.com/office/word/2012/wordml" xmlns:w16cex="http://schemas.microsoft.com/office/word/2018/wordml/cex" xmlns:w16cid="http://schemas.microsoft.com/office/word/2016/wordml/cid" xmlns:w16="http://schemas.microsoft.com/office/word/2018/wordml" xmlns:w16sdtdh="http://schemas.microsoft.com/office/word/2020/wordml/sdtdatahash" xmlns:w16se="http://schemas.microsoft.com/office/word/2015/wordml/symex" xmlns:wpg="http://schemas.microsoft.com/office/word/2010/wordprocessingGroup" xmlns:wpi="http://schemas.microsoft.com/office/word/2010/wordprocessingInk" xmlns:wne="http://schemas.microsoft.com/office/word/2006/wordml" xmlns:wps="http://schemas.microsoft.com/office/word/2010/wordprocessingShape" mc:Ignorable="w14 w15 w16se w16cid w16 w16cex w16sdtdh wp14">
   <w:p>
     <w:pPr>
       <w:pStyle w:val="Header"/>
@@ -2536,7 +3342,7 @@
           </v:handles>
           <o:lock v:ext="edit" text="t" shapetype="t"/>
         </v:shapetype>
-        <v:shape id="PowerPlusWaterMarkObject414513368" o:spid="_x0000_s2049" type="#_x0000_t136" alt="" style="position:absolute;left:0;text-align:left;margin-left:0;margin-top:0;width:494.9pt;height:164.95pt;rotation:315;z-index:-251653120;mso-wrap-edited:f;mso-width-percent:0;mso-height-percent:0;mso-position-horizontal:center;mso-position-horizontal-relative:margin;mso-position-vertical:center;mso-position-vertical-relative:margin;mso-width-percent:0;mso-height-percent:0" o:allowincell="f" fillcolor="silver" stroked="f">
+        <v:shape id="PowerPlusWaterMarkObject414513368" o:spid="_x0000_s1025" type="#_x0000_t136" alt="" style="position:absolute;left:0;text-align:left;margin-left:0;margin-top:0;width:494.9pt;height:164.95pt;rotation:315;z-index:-251653120;mso-wrap-edited:f;mso-width-percent:0;mso-height-percent:0;mso-position-horizontal:center;mso-position-horizontal-relative:margin;mso-position-vertical:center;mso-position-vertical-relative:margin;mso-width-percent:0;mso-height-percent:0" o:allowincell="f" fillcolor="silver" stroked="f">
           <v:textpath style="font-family:&quot;Calibri&quot;;font-size:1pt" string="DRAFT"/>
           <w10:wrap anchorx="margin" anchory="margin"/>
         </v:shape>
@@ -2547,7 +3353,7 @@
 </file>
 
 <file path=word/numbering.xml><?xml version="1.0" encoding="utf-8"?>
-<w:numbering xmlns:wpc="http://schemas.microsoft.com/office/word/2010/wordprocessingCanvas" xmlns:cx="http://schemas.microsoft.com/office/drawing/2014/chartex" xmlns:cx1="http://schemas.microsoft.com/office/drawing/2015/9/8/chartex" xmlns:cx2="http://schemas.microsoft.com/office/drawing/2015/10/21/chartex" xmlns:cx3="http://schemas.microsoft.com/office/drawing/2016/5/9/chartex" xmlns:cx4="http://schemas.microsoft.com/office/drawing/2016/5/10/chartex" xmlns:cx5="http://schemas.microsoft.com/office/drawing/2016/5/11/chartex" xmlns:cx6="http://schemas.microsoft.com/office/drawing/2016/5/12/chartex" xmlns:cx7="http://schemas.microsoft.com/office/drawing/2016/5/13/chartex" xmlns:cx8="http://schemas.microsoft.com/office/drawing/2016/5/14/chartex" xmlns:mc="http://schemas.openxmlformats.org/markup-compatibility/2006" xmlns:aink="http://schemas.microsoft.com/office/drawing/2016/ink" xmlns:am3d="http://schemas.microsoft.com/office/drawing/2017/model3d" xmlns:o="urn:schemas-microsoft-com:office:office" xmlns:r="http://schemas.openxmlformats.org/officeDocument/2006/relationships" xmlns:m="http://schemas.openxmlformats.org/officeDocument/2006/math" xmlns:v="urn:schemas-microsoft-com:vml" xmlns:wp14="http://schemas.microsoft.com/office/word/2010/wordprocessingDrawing" xmlns:wp="http://schemas.openxmlformats.org/drawingml/2006/wordprocessingDrawing" xmlns:w10="urn:schemas-microsoft-com:office:word" xmlns:w="http://schemas.openxmlformats.org/wordprocessingml/2006/main" xmlns:w14="http://schemas.microsoft.com/office/word/2010/wordml" xmlns:w15="http://schemas.microsoft.com/office/word/2012/wordml" xmlns:w16cex="http://schemas.microsoft.com/office/word/2018/wordml/cex" xmlns:w16cid="http://schemas.microsoft.com/office/word/2016/wordml/cid" xmlns:w16="http://schemas.microsoft.com/office/word/2018/wordml" xmlns:w16se="http://schemas.microsoft.com/office/word/2015/wordml/symex" xmlns:wpg="http://schemas.microsoft.com/office/word/2010/wordprocessingGroup" xmlns:wpi="http://schemas.microsoft.com/office/word/2010/wordprocessingInk" xmlns:wne="http://schemas.microsoft.com/office/word/2006/wordml" xmlns:wps="http://schemas.microsoft.com/office/word/2010/wordprocessingShape" mc:Ignorable="w14 w15 w16se w16cid w16 w16cex wp14">
+<w:numbering xmlns:wpc="http://schemas.microsoft.com/office/word/2010/wordprocessingCanvas" xmlns:cx="http://schemas.microsoft.com/office/drawing/2014/chartex" xmlns:cx1="http://schemas.microsoft.com/office/drawing/2015/9/8/chartex" xmlns:cx2="http://schemas.microsoft.com/office/drawing/2015/10/21/chartex" xmlns:cx3="http://schemas.microsoft.com/office/drawing/2016/5/9/chartex" xmlns:cx4="http://schemas.microsoft.com/office/drawing/2016/5/10/chartex" xmlns:cx5="http://schemas.microsoft.com/office/drawing/2016/5/11/chartex" xmlns:cx6="http://schemas.microsoft.com/office/drawing/2016/5/12/chartex" xmlns:cx7="http://schemas.microsoft.com/office/drawing/2016/5/13/chartex" xmlns:cx8="http://schemas.microsoft.com/office/drawing/2016/5/14/chartex" xmlns:mc="http://schemas.openxmlformats.org/markup-compatibility/2006" xmlns:aink="http://schemas.microsoft.com/office/drawing/2016/ink" xmlns:am3d="http://schemas.microsoft.com/office/drawing/2017/model3d" xmlns:o="urn:schemas-microsoft-com:office:office" xmlns:r="http://schemas.openxmlformats.org/officeDocument/2006/relationships" xmlns:m="http://schemas.openxmlformats.org/officeDocument/2006/math" xmlns:v="urn:schemas-microsoft-com:vml" xmlns:wp14="http://schemas.microsoft.com/office/word/2010/wordprocessingDrawing" xmlns:wp="http://schemas.openxmlformats.org/drawingml/2006/wordprocessingDrawing" xmlns:w10="urn:schemas-microsoft-com:office:word" xmlns:w="http://schemas.openxmlformats.org/wordprocessingml/2006/main" xmlns:w14="http://schemas.microsoft.com/office/word/2010/wordml" xmlns:w15="http://schemas.microsoft.com/office/word/2012/wordml" xmlns:w16cex="http://schemas.microsoft.com/office/word/2018/wordml/cex" xmlns:w16cid="http://schemas.microsoft.com/office/word/2016/wordml/cid" xmlns:w16="http://schemas.microsoft.com/office/word/2018/wordml" xmlns:w16sdtdh="http://schemas.microsoft.com/office/word/2020/wordml/sdtdatahash" xmlns:w16se="http://schemas.microsoft.com/office/word/2015/wordml/symex" xmlns:wpg="http://schemas.microsoft.com/office/word/2010/wordprocessingGroup" xmlns:wpi="http://schemas.microsoft.com/office/word/2010/wordprocessingInk" xmlns:wne="http://schemas.microsoft.com/office/word/2006/wordml" xmlns:wps="http://schemas.microsoft.com/office/word/2010/wordprocessingShape" mc:Ignorable="w14 w15 w16se w16cid w16 w16cex w16sdtdh wp14">
   <w:abstractNum w:abstractNumId="0" w15:restartNumberingAfterBreak="0">
     <w:nsid w:val="FFFFFF7C"/>
     <w:multiLevelType w:val="singleLevel"/>
@@ -5047,7 +5853,7 @@
 </file>
 
 <file path=word/styles.xml><?xml version="1.0" encoding="utf-8"?>
-<w:styles xmlns:mc="http://schemas.openxmlformats.org/markup-compatibility/2006" xmlns:r="http://schemas.openxmlformats.org/officeDocument/2006/relationships" xmlns:w="http://schemas.openxmlformats.org/wordprocessingml/2006/main" xmlns:w14="http://schemas.microsoft.com/office/word/2010/wordml" xmlns:w15="http://schemas.microsoft.com/office/word/2012/wordml" xmlns:w16cex="http://schemas.microsoft.com/office/word/2018/wordml/cex" xmlns:w16cid="http://schemas.microsoft.com/office/word/2016/wordml/cid" xmlns:w16="http://schemas.microsoft.com/office/word/2018/wordml" xmlns:w16se="http://schemas.microsoft.com/office/word/2015/wordml/symex" mc:Ignorable="w14 w15 w16se w16cid w16 w16cex">
+<w:styles xmlns:mc="http://schemas.openxmlformats.org/markup-compatibility/2006" xmlns:r="http://schemas.openxmlformats.org/officeDocument/2006/relationships" xmlns:w="http://schemas.openxmlformats.org/wordprocessingml/2006/main" xmlns:w14="http://schemas.microsoft.com/office/word/2010/wordml" xmlns:w15="http://schemas.microsoft.com/office/word/2012/wordml" xmlns:w16cex="http://schemas.microsoft.com/office/word/2018/wordml/cex" xmlns:w16cid="http://schemas.microsoft.com/office/word/2016/wordml/cid" xmlns:w16="http://schemas.microsoft.com/office/word/2018/wordml" xmlns:w16sdtdh="http://schemas.microsoft.com/office/word/2020/wordml/sdtdatahash" xmlns:w16se="http://schemas.microsoft.com/office/word/2015/wordml/symex" mc:Ignorable="w14 w15 w16se w16cid w16 w16cex w16sdtdh">
   <w:docDefaults>
     <w:rPrDefault>
       <w:rPr>
@@ -5671,7 +6477,6 @@
   <w:style w:type="character" w:default="1" w:styleId="DefaultParagraphFont">
     <w:name w:val="Default Paragraph Font"/>
     <w:uiPriority w:val="1"/>
-    <w:semiHidden/>
     <w:unhideWhenUsed/>
   </w:style>
   <w:style w:type="table" w:default="1" w:styleId="TableNormal">

</xml_diff>

<commit_message>
Added phone numbers to linting template and example report template
Fixes #190
</commit_message>
<xml_diff>
--- a/DOCS/sample_reports/template.docx
+++ b/DOCS/sample_reports/template.docx
@@ -307,11 +307,21 @@
       <w:r>
         <w:t xml:space="preserve">Table </w:t>
       </w:r>
-      <w:fldSimple w:instr=" SEQ Table \* ARABIC ">
-        <w:r>
-          <w:t>1</w:t>
-        </w:r>
-      </w:fldSimple>
+      <w:r>
+        <w:fldChar w:fldCharType="begin"/>
+      </w:r>
+      <w:r>
+        <w:instrText xml:space="preserve"> SEQ Table \* ARABIC </w:instrText>
+      </w:r>
+      <w:r>
+        <w:fldChar w:fldCharType="separate"/>
+      </w:r>
+      <w:r>
+        <w:t>1</w:t>
+      </w:r>
+      <w:r>
+        <w:fldChar w:fldCharType="end"/>
+      </w:r>
       <w:r>
         <w:t xml:space="preserve"> – Assessment Totals</w:t>
       </w:r>
@@ -862,14 +872,27 @@
       <w:r>
         <w:t xml:space="preserve">Table </w:t>
       </w:r>
-      <w:fldSimple w:instr=" SEQ Table \* ARABIC ">
-        <w:r>
-          <w:rPr>
-            <w:noProof/>
-          </w:rPr>
-          <w:t>2</w:t>
-        </w:r>
-      </w:fldSimple>
+      <w:r>
+        <w:fldChar w:fldCharType="begin"/>
+      </w:r>
+      <w:r>
+        <w:instrText xml:space="preserve"> SEQ Table \* ARABIC </w:instrText>
+      </w:r>
+      <w:r>
+        <w:fldChar w:fldCharType="separate"/>
+      </w:r>
+      <w:r>
+        <w:rPr>
+          <w:noProof/>
+        </w:rPr>
+        <w:t>2</w:t>
+      </w:r>
+      <w:r>
+        <w:rPr>
+          <w:noProof/>
+        </w:rPr>
+        <w:fldChar w:fldCharType="end"/>
+      </w:r>
       <w:r>
         <w:t xml:space="preserve">  – </w:t>
       </w:r>
@@ -1078,14 +1101,27 @@
       <w:r>
         <w:t xml:space="preserve">Table </w:t>
       </w:r>
-      <w:fldSimple w:instr=" SEQ Table \* ARABIC ">
-        <w:r>
-          <w:rPr>
-            <w:noProof/>
-          </w:rPr>
-          <w:t>3</w:t>
-        </w:r>
-      </w:fldSimple>
+      <w:r>
+        <w:fldChar w:fldCharType="begin"/>
+      </w:r>
+      <w:r>
+        <w:instrText xml:space="preserve"> SEQ Table \* ARABIC </w:instrText>
+      </w:r>
+      <w:r>
+        <w:fldChar w:fldCharType="separate"/>
+      </w:r>
+      <w:r>
+        <w:rPr>
+          <w:noProof/>
+        </w:rPr>
+        <w:t>3</w:t>
+      </w:r>
+      <w:r>
+        <w:rPr>
+          <w:noProof/>
+        </w:rPr>
+        <w:fldChar w:fldCharType="end"/>
+      </w:r>
       <w:r>
         <w:t xml:space="preserve"> – </w:t>
       </w:r>
@@ -1099,6 +1135,425 @@
       <w:proofErr w:type="gramEnd"/>
       <w:r>
         <w:t xml:space="preserve"> }} Points of Contact</w:t>
+      </w:r>
+    </w:p>
+    <w:tbl>
+      <w:tblPr>
+        <w:tblStyle w:val="GhostwriterTable"/>
+        <w:tblW w:w="0" w:type="auto"/>
+        <w:tblLook w:val="04A0" w:firstRow="1" w:lastRow="0" w:firstColumn="1" w:lastColumn="0" w:noHBand="0" w:noVBand="1"/>
+      </w:tblPr>
+      <w:tblGrid>
+        <w:gridCol w:w="2507"/>
+        <w:gridCol w:w="2437"/>
+        <w:gridCol w:w="2161"/>
+        <w:gridCol w:w="2245"/>
+      </w:tblGrid>
+      <w:tr>
+        <w:trPr>
+          <w:cnfStyle w:val="100000000000" w:firstRow="1" w:lastRow="0" w:firstColumn="0" w:lastColumn="0" w:oddVBand="0" w:evenVBand="0" w:oddHBand="0" w:evenHBand="0" w:firstRowFirstColumn="0" w:firstRowLastColumn="0" w:lastRowFirstColumn="0" w:lastRowLastColumn="0"/>
+        </w:trPr>
+        <w:tc>
+          <w:tcPr>
+            <w:tcW w:w="2507" w:type="dxa"/>
+          </w:tcPr>
+          <w:p>
+            <w:pPr>
+              <w:jc w:val="center"/>
+            </w:pPr>
+            <w:r>
+              <w:t>Name</w:t>
+            </w:r>
+          </w:p>
+        </w:tc>
+        <w:tc>
+          <w:tcPr>
+            <w:tcW w:w="2437" w:type="dxa"/>
+          </w:tcPr>
+          <w:p>
+            <w:pPr>
+              <w:jc w:val="center"/>
+            </w:pPr>
+            <w:r>
+              <w:t>Role</w:t>
+            </w:r>
+          </w:p>
+        </w:tc>
+        <w:tc>
+          <w:tcPr>
+            <w:tcW w:w="2161" w:type="dxa"/>
+          </w:tcPr>
+          <w:p>
+            <w:pPr>
+              <w:jc w:val="center"/>
+            </w:pPr>
+            <w:r>
+              <w:t>Email</w:t>
+            </w:r>
+          </w:p>
+        </w:tc>
+        <w:tc>
+          <w:tcPr>
+            <w:tcW w:w="2245" w:type="dxa"/>
+          </w:tcPr>
+          <w:p>
+            <w:pPr>
+              <w:jc w:val="center"/>
+            </w:pPr>
+          </w:p>
+        </w:tc>
+      </w:tr>
+      <w:tr>
+        <w:tc>
+          <w:tcPr>
+            <w:tcW w:w="9350" w:type="dxa"/>
+            <w:gridSpan w:val="4"/>
+          </w:tcPr>
+          <w:p>
+            <w:r>
+              <w:t>{%tr for member in team %}</w:t>
+            </w:r>
+          </w:p>
+        </w:tc>
+      </w:tr>
+      <w:tr>
+        <w:tc>
+          <w:tcPr>
+            <w:tcW w:w="2507" w:type="dxa"/>
+          </w:tcPr>
+          <w:p>
+            <w:proofErr w:type="gramStart"/>
+            <w:r>
+              <w:t>{{ member.name</w:t>
+            </w:r>
+            <w:proofErr w:type="gramEnd"/>
+            <w:r>
+              <w:t xml:space="preserve"> }}</w:t>
+            </w:r>
+          </w:p>
+        </w:tc>
+        <w:tc>
+          <w:tcPr>
+            <w:tcW w:w="2437" w:type="dxa"/>
+          </w:tcPr>
+          <w:p>
+            <w:pPr>
+              <w:jc w:val="center"/>
+            </w:pPr>
+            <w:proofErr w:type="gramStart"/>
+            <w:r>
+              <w:t xml:space="preserve">{{ </w:t>
+            </w:r>
+            <w:proofErr w:type="spellStart"/>
+            <w:r>
+              <w:t>member</w:t>
+            </w:r>
+            <w:proofErr w:type="gramEnd"/>
+            <w:r>
+              <w:t>.role</w:t>
+            </w:r>
+            <w:proofErr w:type="spellEnd"/>
+            <w:r>
+              <w:t xml:space="preserve"> }}</w:t>
+            </w:r>
+          </w:p>
+        </w:tc>
+        <w:tc>
+          <w:tcPr>
+            <w:tcW w:w="2161" w:type="dxa"/>
+          </w:tcPr>
+          <w:p>
+            <w:pPr>
+              <w:jc w:val="center"/>
+            </w:pPr>
+            <w:proofErr w:type="gramStart"/>
+            <w:r>
+              <w:t xml:space="preserve">{{ </w:t>
+            </w:r>
+            <w:proofErr w:type="spellStart"/>
+            <w:r>
+              <w:t>member</w:t>
+            </w:r>
+            <w:proofErr w:type="gramEnd"/>
+            <w:r>
+              <w:t>.email</w:t>
+            </w:r>
+            <w:proofErr w:type="spellEnd"/>
+            <w:r>
+              <w:t xml:space="preserve"> }}</w:t>
+            </w:r>
+          </w:p>
+        </w:tc>
+        <w:tc>
+          <w:tcPr>
+            <w:tcW w:w="2245" w:type="dxa"/>
+          </w:tcPr>
+          <w:p>
+            <w:pPr>
+              <w:jc w:val="center"/>
+            </w:pPr>
+            <w:r>
+              <w:t xml:space="preserve">{{ </w:t>
+            </w:r>
+            <w:proofErr w:type="spellStart"/>
+            <w:r>
+              <w:t>member.</w:t>
+            </w:r>
+            <w:r>
+              <w:t>phone</w:t>
+            </w:r>
+            <w:proofErr w:type="spellEnd"/>
+            <w:r>
+              <w:t xml:space="preserve"> </w:t>
+            </w:r>
+            <w:r>
+              <w:t>}}</w:t>
+            </w:r>
+          </w:p>
+        </w:tc>
+      </w:tr>
+      <w:tr>
+        <w:tc>
+          <w:tcPr>
+            <w:tcW w:w="9350" w:type="dxa"/>
+            <w:gridSpan w:val="4"/>
+          </w:tcPr>
+          <w:p>
+            <w:pPr>
+              <w:jc w:val="left"/>
+            </w:pPr>
+            <w:r>
+              <w:t xml:space="preserve">{%tr </w:t>
+            </w:r>
+            <w:proofErr w:type="spellStart"/>
+            <w:r>
+              <w:t>endfor</w:t>
+            </w:r>
+            <w:proofErr w:type="spellEnd"/>
+            <w:r>
+              <w:t xml:space="preserve"> %}</w:t>
+            </w:r>
+          </w:p>
+        </w:tc>
+      </w:tr>
+    </w:tbl>
+    <w:p>
+      <w:pPr>
+        <w:pStyle w:val="Quote"/>
+      </w:pPr>
+      <w:r>
+        <w:t xml:space="preserve">Table </w:t>
+      </w:r>
+      <w:r>
+        <w:fldChar w:fldCharType="begin"/>
+      </w:r>
+      <w:r>
+        <w:instrText xml:space="preserve"> SEQ Table \* ARABIC </w:instrText>
+      </w:r>
+      <w:r>
+        <w:fldChar w:fldCharType="separate"/>
+      </w:r>
+      <w:r>
+        <w:rPr>
+          <w:noProof/>
+        </w:rPr>
+        <w:t>4</w:t>
+      </w:r>
+      <w:r>
+        <w:rPr>
+          <w:noProof/>
+        </w:rPr>
+        <w:fldChar w:fldCharType="end"/>
+      </w:r>
+      <w:r>
+        <w:t xml:space="preserve"> – Domain Names Used for Assessment Activities</w:t>
+      </w:r>
+    </w:p>
+    <w:tbl>
+      <w:tblPr>
+        <w:tblStyle w:val="GhostwriterTable"/>
+        <w:tblW w:w="5000" w:type="pct"/>
+        <w:tblLook w:val="04A0" w:firstRow="1" w:lastRow="0" w:firstColumn="1" w:lastColumn="0" w:noHBand="0" w:noVBand="1"/>
+      </w:tblPr>
+      <w:tblGrid>
+        <w:gridCol w:w="5601"/>
+        <w:gridCol w:w="3749"/>
+      </w:tblGrid>
+      <w:tr>
+        <w:trPr>
+          <w:cnfStyle w:val="100000000000" w:firstRow="1" w:lastRow="0" w:firstColumn="0" w:lastColumn="0" w:oddVBand="0" w:evenVBand="0" w:oddHBand="0" w:evenHBand="0" w:firstRowFirstColumn="0" w:firstRowLastColumn="0" w:lastRowFirstColumn="0" w:lastRowLastColumn="0"/>
+        </w:trPr>
+        <w:tc>
+          <w:tcPr>
+            <w:tcW w:w="2995" w:type="pct"/>
+          </w:tcPr>
+          <w:p>
+            <w:pPr>
+              <w:jc w:val="center"/>
+            </w:pPr>
+            <w:r>
+              <w:t>Domain Name</w:t>
+            </w:r>
+          </w:p>
+        </w:tc>
+        <w:tc>
+          <w:tcPr>
+            <w:tcW w:w="2005" w:type="pct"/>
+          </w:tcPr>
+          <w:p>
+            <w:pPr>
+              <w:jc w:val="center"/>
+            </w:pPr>
+            <w:r>
+              <w:t>Role</w:t>
+            </w:r>
+          </w:p>
+        </w:tc>
+      </w:tr>
+      <w:tr>
+        <w:tc>
+          <w:tcPr>
+            <w:tcW w:w="5000" w:type="pct"/>
+            <w:gridSpan w:val="2"/>
+          </w:tcPr>
+          <w:p>
+            <w:r>
+              <w:t xml:space="preserve">{%tr for domain in </w:t>
+            </w:r>
+            <w:proofErr w:type="spellStart"/>
+            <w:proofErr w:type="gramStart"/>
+            <w:r>
+              <w:t>infrastructure.</w:t>
+            </w:r>
+            <w:r>
+              <w:t>domains</w:t>
+            </w:r>
+            <w:proofErr w:type="spellEnd"/>
+            <w:proofErr w:type="gramEnd"/>
+            <w:r>
+              <w:t xml:space="preserve"> %}</w:t>
+            </w:r>
+          </w:p>
+        </w:tc>
+      </w:tr>
+      <w:tr>
+        <w:tc>
+          <w:tcPr>
+            <w:tcW w:w="2995" w:type="pct"/>
+          </w:tcPr>
+          <w:p>
+            <w:proofErr w:type="gramStart"/>
+            <w:r>
+              <w:t xml:space="preserve">{{ </w:t>
+            </w:r>
+            <w:proofErr w:type="spellStart"/>
+            <w:r>
+              <w:t>domain</w:t>
+            </w:r>
+            <w:proofErr w:type="gramEnd"/>
+            <w:r>
+              <w:t>.</w:t>
+            </w:r>
+            <w:r>
+              <w:t>domain</w:t>
+            </w:r>
+            <w:proofErr w:type="spellEnd"/>
+            <w:r>
+              <w:t xml:space="preserve"> }}</w:t>
+            </w:r>
+          </w:p>
+        </w:tc>
+        <w:tc>
+          <w:tcPr>
+            <w:tcW w:w="2005" w:type="pct"/>
+          </w:tcPr>
+          <w:p>
+            <w:pPr>
+              <w:jc w:val="center"/>
+            </w:pPr>
+            <w:proofErr w:type="gramStart"/>
+            <w:r>
+              <w:t xml:space="preserve">{{ </w:t>
+            </w:r>
+            <w:proofErr w:type="spellStart"/>
+            <w:r>
+              <w:t>domain</w:t>
+            </w:r>
+            <w:proofErr w:type="gramEnd"/>
+            <w:r>
+              <w:t>.activity</w:t>
+            </w:r>
+            <w:proofErr w:type="spellEnd"/>
+            <w:r>
+              <w:t xml:space="preserve"> </w:t>
+            </w:r>
+            <w:r>
+              <w:t>}}</w:t>
+            </w:r>
+          </w:p>
+        </w:tc>
+      </w:tr>
+      <w:tr>
+        <w:tc>
+          <w:tcPr>
+            <w:tcW w:w="5000" w:type="pct"/>
+            <w:gridSpan w:val="2"/>
+          </w:tcPr>
+          <w:p>
+            <w:pPr>
+              <w:jc w:val="left"/>
+            </w:pPr>
+            <w:r>
+              <w:t xml:space="preserve">{%tr </w:t>
+            </w:r>
+            <w:proofErr w:type="spellStart"/>
+            <w:r>
+              <w:t>endfor</w:t>
+            </w:r>
+            <w:proofErr w:type="spellEnd"/>
+            <w:r>
+              <w:t xml:space="preserve"> %}</w:t>
+            </w:r>
+          </w:p>
+        </w:tc>
+      </w:tr>
+    </w:tbl>
+    <w:p>
+      <w:pPr>
+        <w:pStyle w:val="Quote"/>
+      </w:pPr>
+      <w:r>
+        <w:t xml:space="preserve">Table </w:t>
+      </w:r>
+      <w:r>
+        <w:fldChar w:fldCharType="begin"/>
+      </w:r>
+      <w:r>
+        <w:instrText xml:space="preserve"> SEQ Table \* ARABIC </w:instrText>
+      </w:r>
+      <w:r>
+        <w:fldChar w:fldCharType="separate"/>
+      </w:r>
+      <w:r>
+        <w:rPr>
+          <w:noProof/>
+        </w:rPr>
+        <w:t>5</w:t>
+      </w:r>
+      <w:r>
+        <w:rPr>
+          <w:noProof/>
+        </w:rPr>
+        <w:fldChar w:fldCharType="end"/>
+      </w:r>
+      <w:r>
+        <w:t xml:space="preserve"> – </w:t>
+      </w:r>
+      <w:r>
+        <w:t>Servers</w:t>
+      </w:r>
+      <w:r>
+        <w:t xml:space="preserve"> Used for Assessment Activities</w:t>
       </w:r>
     </w:p>
     <w:tbl>
@@ -1125,370 +1580,6 @@
               <w:jc w:val="center"/>
             </w:pPr>
             <w:r>
-              <w:t>Name</w:t>
-            </w:r>
-          </w:p>
-        </w:tc>
-        <w:tc>
-          <w:tcPr>
-            <w:tcW w:w="3117" w:type="dxa"/>
-          </w:tcPr>
-          <w:p>
-            <w:pPr>
-              <w:jc w:val="center"/>
-            </w:pPr>
-            <w:r>
-              <w:t>Role</w:t>
-            </w:r>
-          </w:p>
-        </w:tc>
-        <w:tc>
-          <w:tcPr>
-            <w:tcW w:w="3117" w:type="dxa"/>
-          </w:tcPr>
-          <w:p>
-            <w:pPr>
-              <w:jc w:val="center"/>
-            </w:pPr>
-            <w:r>
-              <w:t>Email</w:t>
-            </w:r>
-          </w:p>
-        </w:tc>
-      </w:tr>
-      <w:tr>
-        <w:tc>
-          <w:tcPr>
-            <w:tcW w:w="9350" w:type="dxa"/>
-            <w:gridSpan w:val="3"/>
-          </w:tcPr>
-          <w:p>
-            <w:r>
-              <w:t xml:space="preserve">{%tr for member in </w:t>
-            </w:r>
-            <w:r>
-              <w:t>team</w:t>
-            </w:r>
-            <w:r>
-              <w:t xml:space="preserve"> %}</w:t>
-            </w:r>
-          </w:p>
-        </w:tc>
-      </w:tr>
-      <w:tr>
-        <w:tc>
-          <w:tcPr>
-            <w:tcW w:w="3116" w:type="dxa"/>
-          </w:tcPr>
-          <w:p>
-            <w:proofErr w:type="gramStart"/>
-            <w:r>
-              <w:t>{{ member.name</w:t>
-            </w:r>
-            <w:proofErr w:type="gramEnd"/>
-            <w:r>
-              <w:t xml:space="preserve"> }}</w:t>
-            </w:r>
-          </w:p>
-        </w:tc>
-        <w:tc>
-          <w:tcPr>
-            <w:tcW w:w="3117" w:type="dxa"/>
-          </w:tcPr>
-          <w:p>
-            <w:pPr>
-              <w:jc w:val="center"/>
-            </w:pPr>
-            <w:proofErr w:type="gramStart"/>
-            <w:r>
-              <w:t xml:space="preserve">{{ </w:t>
-            </w:r>
-            <w:proofErr w:type="spellStart"/>
-            <w:r>
-              <w:t>member</w:t>
-            </w:r>
-            <w:proofErr w:type="gramEnd"/>
-            <w:r>
-              <w:t>.</w:t>
-            </w:r>
-            <w:r>
-              <w:t>role</w:t>
-            </w:r>
-            <w:proofErr w:type="spellEnd"/>
-            <w:r>
-              <w:t xml:space="preserve"> }}</w:t>
-            </w:r>
-          </w:p>
-        </w:tc>
-        <w:tc>
-          <w:tcPr>
-            <w:tcW w:w="3117" w:type="dxa"/>
-          </w:tcPr>
-          <w:p>
-            <w:pPr>
-              <w:jc w:val="center"/>
-            </w:pPr>
-            <w:proofErr w:type="gramStart"/>
-            <w:r>
-              <w:t xml:space="preserve">{{ </w:t>
-            </w:r>
-            <w:proofErr w:type="spellStart"/>
-            <w:r>
-              <w:t>member</w:t>
-            </w:r>
-            <w:proofErr w:type="gramEnd"/>
-            <w:r>
-              <w:t>.email</w:t>
-            </w:r>
-            <w:proofErr w:type="spellEnd"/>
-            <w:r>
-              <w:t xml:space="preserve"> }}</w:t>
-            </w:r>
-          </w:p>
-        </w:tc>
-      </w:tr>
-      <w:tr>
-        <w:tc>
-          <w:tcPr>
-            <w:tcW w:w="9350" w:type="dxa"/>
-            <w:gridSpan w:val="3"/>
-          </w:tcPr>
-          <w:p>
-            <w:pPr>
-              <w:jc w:val="left"/>
-            </w:pPr>
-            <w:r>
-              <w:t xml:space="preserve">{%tr </w:t>
-            </w:r>
-            <w:proofErr w:type="spellStart"/>
-            <w:r>
-              <w:t>endfor</w:t>
-            </w:r>
-            <w:proofErr w:type="spellEnd"/>
-            <w:r>
-              <w:t xml:space="preserve"> %}</w:t>
-            </w:r>
-          </w:p>
-        </w:tc>
-      </w:tr>
-    </w:tbl>
-    <w:p>
-      <w:pPr>
-        <w:pStyle w:val="Quote"/>
-      </w:pPr>
-      <w:r>
-        <w:t xml:space="preserve">Table </w:t>
-      </w:r>
-      <w:fldSimple w:instr=" SEQ Table \* ARABIC ">
-        <w:r>
-          <w:rPr>
-            <w:noProof/>
-          </w:rPr>
-          <w:t>4</w:t>
-        </w:r>
-      </w:fldSimple>
-      <w:r>
-        <w:t xml:space="preserve"> – Domain Names Used for Assessment Activities</w:t>
-      </w:r>
-    </w:p>
-    <w:tbl>
-      <w:tblPr>
-        <w:tblStyle w:val="GhostwriterTable"/>
-        <w:tblW w:w="5000" w:type="pct"/>
-        <w:tblLook w:val="04A0" w:firstRow="1" w:lastRow="0" w:firstColumn="1" w:lastColumn="0" w:noHBand="0" w:noVBand="1"/>
-      </w:tblPr>
-      <w:tblGrid>
-        <w:gridCol w:w="5601"/>
-        <w:gridCol w:w="3749"/>
-      </w:tblGrid>
-      <w:tr>
-        <w:trPr>
-          <w:cnfStyle w:val="100000000000" w:firstRow="1" w:lastRow="0" w:firstColumn="0" w:lastColumn="0" w:oddVBand="0" w:evenVBand="0" w:oddHBand="0" w:evenHBand="0" w:firstRowFirstColumn="0" w:firstRowLastColumn="0" w:lastRowFirstColumn="0" w:lastRowLastColumn="0"/>
-        </w:trPr>
-        <w:tc>
-          <w:tcPr>
-            <w:tcW w:w="2995" w:type="pct"/>
-          </w:tcPr>
-          <w:p>
-            <w:pPr>
-              <w:jc w:val="center"/>
-            </w:pPr>
-            <w:r>
-              <w:t>Domain Name</w:t>
-            </w:r>
-          </w:p>
-        </w:tc>
-        <w:tc>
-          <w:tcPr>
-            <w:tcW w:w="2005" w:type="pct"/>
-          </w:tcPr>
-          <w:p>
-            <w:pPr>
-              <w:jc w:val="center"/>
-            </w:pPr>
-            <w:r>
-              <w:t>Role</w:t>
-            </w:r>
-          </w:p>
-        </w:tc>
-      </w:tr>
-      <w:tr>
-        <w:tc>
-          <w:tcPr>
-            <w:tcW w:w="5000" w:type="pct"/>
-            <w:gridSpan w:val="2"/>
-          </w:tcPr>
-          <w:p>
-            <w:r>
-              <w:t xml:space="preserve">{%tr for domain in </w:t>
-            </w:r>
-            <w:proofErr w:type="spellStart"/>
-            <w:proofErr w:type="gramStart"/>
-            <w:r>
-              <w:t>infrastructure.</w:t>
-            </w:r>
-            <w:r>
-              <w:t>domains</w:t>
-            </w:r>
-            <w:proofErr w:type="spellEnd"/>
-            <w:proofErr w:type="gramEnd"/>
-            <w:r>
-              <w:t xml:space="preserve"> %}</w:t>
-            </w:r>
-          </w:p>
-        </w:tc>
-      </w:tr>
-      <w:tr>
-        <w:tc>
-          <w:tcPr>
-            <w:tcW w:w="2995" w:type="pct"/>
-          </w:tcPr>
-          <w:p>
-            <w:proofErr w:type="gramStart"/>
-            <w:r>
-              <w:t xml:space="preserve">{{ </w:t>
-            </w:r>
-            <w:proofErr w:type="spellStart"/>
-            <w:r>
-              <w:t>domain</w:t>
-            </w:r>
-            <w:proofErr w:type="gramEnd"/>
-            <w:r>
-              <w:t>.</w:t>
-            </w:r>
-            <w:r>
-              <w:t>domain</w:t>
-            </w:r>
-            <w:proofErr w:type="spellEnd"/>
-            <w:r>
-              <w:t xml:space="preserve"> }}</w:t>
-            </w:r>
-          </w:p>
-        </w:tc>
-        <w:tc>
-          <w:tcPr>
-            <w:tcW w:w="2005" w:type="pct"/>
-          </w:tcPr>
-          <w:p>
-            <w:pPr>
-              <w:jc w:val="center"/>
-            </w:pPr>
-            <w:proofErr w:type="gramStart"/>
-            <w:r>
-              <w:t xml:space="preserve">{{ </w:t>
-            </w:r>
-            <w:proofErr w:type="spellStart"/>
-            <w:r>
-              <w:t>domain</w:t>
-            </w:r>
-            <w:proofErr w:type="gramEnd"/>
-            <w:r>
-              <w:t>.activity</w:t>
-            </w:r>
-            <w:proofErr w:type="spellEnd"/>
-            <w:r>
-              <w:t xml:space="preserve"> </w:t>
-            </w:r>
-            <w:r>
-              <w:t>}}</w:t>
-            </w:r>
-          </w:p>
-        </w:tc>
-      </w:tr>
-      <w:tr>
-        <w:tc>
-          <w:tcPr>
-            <w:tcW w:w="5000" w:type="pct"/>
-            <w:gridSpan w:val="2"/>
-          </w:tcPr>
-          <w:p>
-            <w:pPr>
-              <w:jc w:val="left"/>
-            </w:pPr>
-            <w:r>
-              <w:t xml:space="preserve">{%tr </w:t>
-            </w:r>
-            <w:proofErr w:type="spellStart"/>
-            <w:r>
-              <w:t>endfor</w:t>
-            </w:r>
-            <w:proofErr w:type="spellEnd"/>
-            <w:r>
-              <w:t xml:space="preserve"> %}</w:t>
-            </w:r>
-          </w:p>
-        </w:tc>
-      </w:tr>
-    </w:tbl>
-    <w:p>
-      <w:pPr>
-        <w:pStyle w:val="Quote"/>
-      </w:pPr>
-      <w:r>
-        <w:t xml:space="preserve">Table </w:t>
-      </w:r>
-      <w:fldSimple w:instr=" SEQ Table \* ARABIC ">
-        <w:r>
-          <w:rPr>
-            <w:noProof/>
-          </w:rPr>
-          <w:t>5</w:t>
-        </w:r>
-      </w:fldSimple>
-      <w:r>
-        <w:t xml:space="preserve"> – </w:t>
-      </w:r>
-      <w:r>
-        <w:t>Servers</w:t>
-      </w:r>
-      <w:r>
-        <w:t xml:space="preserve"> Used for Assessment Activities</w:t>
-      </w:r>
-    </w:p>
-    <w:tbl>
-      <w:tblPr>
-        <w:tblStyle w:val="GhostwriterTable"/>
-        <w:tblW w:w="0" w:type="auto"/>
-        <w:tblLook w:val="04A0" w:firstRow="1" w:lastRow="0" w:firstColumn="1" w:lastColumn="0" w:noHBand="0" w:noVBand="1"/>
-      </w:tblPr>
-      <w:tblGrid>
-        <w:gridCol w:w="3116"/>
-        <w:gridCol w:w="3117"/>
-        <w:gridCol w:w="3117"/>
-      </w:tblGrid>
-      <w:tr>
-        <w:trPr>
-          <w:cnfStyle w:val="100000000000" w:firstRow="1" w:lastRow="0" w:firstColumn="0" w:lastColumn="0" w:oddVBand="0" w:evenVBand="0" w:oddHBand="0" w:evenHBand="0" w:firstRowFirstColumn="0" w:firstRowLastColumn="0" w:lastRowFirstColumn="0" w:lastRowLastColumn="0"/>
-        </w:trPr>
-        <w:tc>
-          <w:tcPr>
-            <w:tcW w:w="3116" w:type="dxa"/>
-          </w:tcPr>
-          <w:p>
-            <w:pPr>
-              <w:jc w:val="center"/>
-            </w:pPr>
-            <w:r>
               <w:t>IP Address</w:t>
             </w:r>
           </w:p>
@@ -1835,14 +1926,27 @@
         <w:lastRenderedPageBreak/>
         <w:t xml:space="preserve">Table </w:t>
       </w:r>
-      <w:fldSimple w:instr=" SEQ Table \* ARABIC ">
-        <w:r>
-          <w:rPr>
-            <w:noProof/>
-          </w:rPr>
-          <w:t>6</w:t>
-        </w:r>
-      </w:fldSimple>
+      <w:r>
+        <w:fldChar w:fldCharType="begin"/>
+      </w:r>
+      <w:r>
+        <w:instrText xml:space="preserve"> SEQ Table \* ARABIC </w:instrText>
+      </w:r>
+      <w:r>
+        <w:fldChar w:fldCharType="separate"/>
+      </w:r>
+      <w:r>
+        <w:rPr>
+          <w:noProof/>
+        </w:rPr>
+        <w:t>6</w:t>
+      </w:r>
+      <w:r>
+        <w:rPr>
+          <w:noProof/>
+        </w:rPr>
+        <w:fldChar w:fldCharType="end"/>
+      </w:r>
       <w:r>
         <w:t xml:space="preserve"> – Summary of Findings</w:t>
       </w:r>
@@ -3168,7 +3272,7 @@
           <wp:extent cx="1727200" cy="330200"/>
           <wp:effectExtent l="0" t="0" r="0" b="0"/>
           <wp:wrapNone/>
-          <wp:docPr id="5" name="Picture 5" descr="A picture containing text&#10;&#10;Description automatically generated"/>
+          <wp:docPr id="4" name="Picture 4" descr="A picture containing text&#10;&#10;Description automatically generated"/>
           <wp:cNvGraphicFramePr>
             <a:graphicFrameLocks xmlns:a="http://schemas.openxmlformats.org/drawingml/2006/main" noChangeAspect="1"/>
           </wp:cNvGraphicFramePr>
@@ -6477,6 +6581,7 @@
   <w:style w:type="character" w:default="1" w:styleId="DefaultParagraphFont">
     <w:name w:val="Default Paragraph Font"/>
     <w:uiPriority w:val="1"/>
+    <w:semiHidden/>
     <w:unhideWhenUsed/>
   </w:style>
   <w:style w:type="table" w:default="1" w:styleId="TableNormal">

</xml_diff>

<commit_message>
Updated template for latest reporting changes
</commit_message>
<xml_diff>
--- a/DOCS/sample_reports/template.docx
+++ b/DOCS/sample_reports/template.docx
@@ -1,6 +1,6 @@
 
 <file path=word/document.xml><?xml version="1.0" encoding="utf-8"?>
-<w:document xmlns:wpc="http://schemas.microsoft.com/office/word/2010/wordprocessingCanvas" xmlns:cx="http://schemas.microsoft.com/office/drawing/2014/chartex" xmlns:cx1="http://schemas.microsoft.com/office/drawing/2015/9/8/chartex" xmlns:cx2="http://schemas.microsoft.com/office/drawing/2015/10/21/chartex" xmlns:cx3="http://schemas.microsoft.com/office/drawing/2016/5/9/chartex" xmlns:cx4="http://schemas.microsoft.com/office/drawing/2016/5/10/chartex" xmlns:cx5="http://schemas.microsoft.com/office/drawing/2016/5/11/chartex" xmlns:cx6="http://schemas.microsoft.com/office/drawing/2016/5/12/chartex" xmlns:cx7="http://schemas.microsoft.com/office/drawing/2016/5/13/chartex" xmlns:cx8="http://schemas.microsoft.com/office/drawing/2016/5/14/chartex" xmlns:mc="http://schemas.openxmlformats.org/markup-compatibility/2006" xmlns:aink="http://schemas.microsoft.com/office/drawing/2016/ink" xmlns:am3d="http://schemas.microsoft.com/office/drawing/2017/model3d" xmlns:o="urn:schemas-microsoft-com:office:office" xmlns:r="http://schemas.openxmlformats.org/officeDocument/2006/relationships" xmlns:m="http://schemas.openxmlformats.org/officeDocument/2006/math" xmlns:v="urn:schemas-microsoft-com:vml" xmlns:wp14="http://schemas.microsoft.com/office/word/2010/wordprocessingDrawing" xmlns:wp="http://schemas.openxmlformats.org/drawingml/2006/wordprocessingDrawing" xmlns:w10="urn:schemas-microsoft-com:office:word" xmlns:w="http://schemas.openxmlformats.org/wordprocessingml/2006/main" xmlns:w14="http://schemas.microsoft.com/office/word/2010/wordml" xmlns:w15="http://schemas.microsoft.com/office/word/2012/wordml" xmlns:w16cex="http://schemas.microsoft.com/office/word/2018/wordml/cex" xmlns:w16cid="http://schemas.microsoft.com/office/word/2016/wordml/cid" xmlns:w16="http://schemas.microsoft.com/office/word/2018/wordml" xmlns:w16sdtdh="http://schemas.microsoft.com/office/word/2020/wordml/sdtdatahash" xmlns:w16se="http://schemas.microsoft.com/office/word/2015/wordml/symex" xmlns:wpg="http://schemas.microsoft.com/office/word/2010/wordprocessingGroup" xmlns:wpi="http://schemas.microsoft.com/office/word/2010/wordprocessingInk" xmlns:wne="http://schemas.microsoft.com/office/word/2006/wordml" xmlns:wps="http://schemas.microsoft.com/office/word/2010/wordprocessingShape" mc:Ignorable="w14 w15 w16se w16cid w16 w16cex w16sdtdh wp14">
+<w:document xmlns:wpc="http://schemas.microsoft.com/office/word/2010/wordprocessingCanvas" xmlns:cx="http://schemas.microsoft.com/office/drawing/2014/chartex" xmlns:cx1="http://schemas.microsoft.com/office/drawing/2015/9/8/chartex" xmlns:cx2="http://schemas.microsoft.com/office/drawing/2015/10/21/chartex" xmlns:cx3="http://schemas.microsoft.com/office/drawing/2016/5/9/chartex" xmlns:cx4="http://schemas.microsoft.com/office/drawing/2016/5/10/chartex" xmlns:cx5="http://schemas.microsoft.com/office/drawing/2016/5/11/chartex" xmlns:cx6="http://schemas.microsoft.com/office/drawing/2016/5/12/chartex" xmlns:cx7="http://schemas.microsoft.com/office/drawing/2016/5/13/chartex" xmlns:cx8="http://schemas.microsoft.com/office/drawing/2016/5/14/chartex" xmlns:mc="http://schemas.openxmlformats.org/markup-compatibility/2006" xmlns:aink="http://schemas.microsoft.com/office/drawing/2016/ink" xmlns:am3d="http://schemas.microsoft.com/office/drawing/2017/model3d" xmlns:o="urn:schemas-microsoft-com:office:office" xmlns:oel="http://schemas.microsoft.com/office/2019/extlst" xmlns:r="http://schemas.openxmlformats.org/officeDocument/2006/relationships" xmlns:m="http://schemas.openxmlformats.org/officeDocument/2006/math" xmlns:v="urn:schemas-microsoft-com:vml" xmlns:wp14="http://schemas.microsoft.com/office/word/2010/wordprocessingDrawing" xmlns:wp="http://schemas.openxmlformats.org/drawingml/2006/wordprocessingDrawing" xmlns:w10="urn:schemas-microsoft-com:office:word" xmlns:w="http://schemas.openxmlformats.org/wordprocessingml/2006/main" xmlns:w14="http://schemas.microsoft.com/office/word/2010/wordml" xmlns:w15="http://schemas.microsoft.com/office/word/2012/wordml" xmlns:w16cex="http://schemas.microsoft.com/office/word/2018/wordml/cex" xmlns:w16cid="http://schemas.microsoft.com/office/word/2016/wordml/cid" xmlns:w16="http://schemas.microsoft.com/office/word/2018/wordml" xmlns:w16sdtdh="http://schemas.microsoft.com/office/word/2020/wordml/sdtdatahash" xmlns:w16se="http://schemas.microsoft.com/office/word/2015/wordml/symex" xmlns:wpg="http://schemas.microsoft.com/office/word/2010/wordprocessingGroup" xmlns:wpi="http://schemas.microsoft.com/office/word/2010/wordprocessingInk" xmlns:wne="http://schemas.microsoft.com/office/word/2006/wordml" xmlns:wps="http://schemas.microsoft.com/office/word/2010/wordprocessingShape" mc:Ignorable="w14 w15 w16se w16cid w16 w16cex w16sdtdh wp14">
   <w:body>
     <w:p>
       <w:pPr>
@@ -86,7 +86,13 @@
     </w:p>
     <w:p>
       <w:r>
-        <w:t>The “raw” (JSON) report will show you the data accessible from your template. Some of this data is chopped-up into smaller bits to make it easy to reassemble in different ways. For example, the project’s start and end dates are accessible as pre-formatted dates based on your locale:</w:t>
+        <w:t xml:space="preserve">The “raw” (JSON) report will show you the data accessible from your template. Some of this data is chopped-up into smaller bits to make it easy to reassemble in different ways. For example, the project’s start and end dates are accessible as pre-formatted dates based on your </w:t>
+      </w:r>
+      <w:r>
+        <w:t>date format configuration</w:t>
+      </w:r>
+      <w:r>
+        <w:t>:</w:t>
       </w:r>
     </w:p>
     <w:p>
@@ -288,20 +294,38 @@
     </w:p>
     <w:p>
       <w:r>
-        <w:t>You can also pull in some pre-calculated values for various parts of your project</w:t>
-      </w:r>
-      <w:r>
-        <w:t xml:space="preserve"> and </w:t>
-      </w:r>
-      <w:r>
-        <w:t>perform calculations</w:t>
-      </w:r>
-      <w:r>
-        <w:t>:</w:t>
+        <w:t xml:space="preserve">That looks kind of complicated, but it outputs several different date formats based on the months and years involved. You can add newlines to break-up the </w:t>
+      </w:r>
+      <w:r>
+        <w:t>statements to make them easier to read. We write Jinja2 statements in one line so we don’t end up with blank lines and extra whitespace.</w:t>
       </w:r>
     </w:p>
     <w:p>
       <w:pPr>
+        <w:spacing w:before="0" w:line="240" w:lineRule="auto"/>
+        <w:jc w:val="left"/>
+      </w:pPr>
+      <w:r>
+        <w:br w:type="page"/>
+      </w:r>
+    </w:p>
+    <w:p>
+      <w:r>
+        <w:lastRenderedPageBreak/>
+        <w:t>You can also pull in some pre-calculated values for various parts of your project</w:t>
+      </w:r>
+      <w:r>
+        <w:t xml:space="preserve"> and </w:t>
+      </w:r>
+      <w:r>
+        <w:t>perform calculations</w:t>
+      </w:r>
+      <w:r>
+        <w:t>:</w:t>
+      </w:r>
+    </w:p>
+    <w:p>
+      <w:pPr>
         <w:pStyle w:val="Quote"/>
       </w:pPr>
       <w:r>
@@ -323,7 +347,13 @@
         <w:fldChar w:fldCharType="end"/>
       </w:r>
       <w:r>
-        <w:t xml:space="preserve"> – Assessment Totals</w:t>
+        <w:t xml:space="preserve"> – Assessment </w:t>
+      </w:r>
+      <w:r>
+        <w:t>Result</w:t>
+      </w:r>
+      <w:r>
+        <w:t>s</w:t>
       </w:r>
     </w:p>
     <w:tbl>
@@ -771,7 +801,6 @@
         <w:jc w:val="left"/>
       </w:pPr>
       <w:r>
-        <w:lastRenderedPageBreak/>
         <w:t xml:space="preserve">Be mindful of performing math like dividing a value that could be zero. In the above example, this template would fail rendering with an error if </w:t>
       </w:r>
       <w:proofErr w:type="spellStart"/>
@@ -1297,10 +1326,7 @@
             </w:r>
             <w:proofErr w:type="spellStart"/>
             <w:r>
-              <w:t>member.</w:t>
-            </w:r>
-            <w:r>
-              <w:t>phone</w:t>
+              <w:t>member.phone</w:t>
             </w:r>
             <w:proofErr w:type="spellEnd"/>
             <w:r>
@@ -2907,7 +2933,7 @@
 </file>
 
 <file path=word/endnotes.xml><?xml version="1.0" encoding="utf-8"?>
-<w:endnotes xmlns:wpc="http://schemas.microsoft.com/office/word/2010/wordprocessingCanvas" xmlns:cx="http://schemas.microsoft.com/office/drawing/2014/chartex" xmlns:cx1="http://schemas.microsoft.com/office/drawing/2015/9/8/chartex" xmlns:cx2="http://schemas.microsoft.com/office/drawing/2015/10/21/chartex" xmlns:cx3="http://schemas.microsoft.com/office/drawing/2016/5/9/chartex" xmlns:cx4="http://schemas.microsoft.com/office/drawing/2016/5/10/chartex" xmlns:cx5="http://schemas.microsoft.com/office/drawing/2016/5/11/chartex" xmlns:cx6="http://schemas.microsoft.com/office/drawing/2016/5/12/chartex" xmlns:cx7="http://schemas.microsoft.com/office/drawing/2016/5/13/chartex" xmlns:cx8="http://schemas.microsoft.com/office/drawing/2016/5/14/chartex" xmlns:mc="http://schemas.openxmlformats.org/markup-compatibility/2006" xmlns:aink="http://schemas.microsoft.com/office/drawing/2016/ink" xmlns:am3d="http://schemas.microsoft.com/office/drawing/2017/model3d" xmlns:o="urn:schemas-microsoft-com:office:office" xmlns:r="http://schemas.openxmlformats.org/officeDocument/2006/relationships" xmlns:m="http://schemas.openxmlformats.org/officeDocument/2006/math" xmlns:v="urn:schemas-microsoft-com:vml" xmlns:wp14="http://schemas.microsoft.com/office/word/2010/wordprocessingDrawing" xmlns:wp="http://schemas.openxmlformats.org/drawingml/2006/wordprocessingDrawing" xmlns:w10="urn:schemas-microsoft-com:office:word" xmlns:w="http://schemas.openxmlformats.org/wordprocessingml/2006/main" xmlns:w14="http://schemas.microsoft.com/office/word/2010/wordml" xmlns:w15="http://schemas.microsoft.com/office/word/2012/wordml" xmlns:w16cex="http://schemas.microsoft.com/office/word/2018/wordml/cex" xmlns:w16cid="http://schemas.microsoft.com/office/word/2016/wordml/cid" xmlns:w16="http://schemas.microsoft.com/office/word/2018/wordml" xmlns:w16sdtdh="http://schemas.microsoft.com/office/word/2020/wordml/sdtdatahash" xmlns:w16se="http://schemas.microsoft.com/office/word/2015/wordml/symex" xmlns:wpg="http://schemas.microsoft.com/office/word/2010/wordprocessingGroup" xmlns:wpi="http://schemas.microsoft.com/office/word/2010/wordprocessingInk" xmlns:wne="http://schemas.microsoft.com/office/word/2006/wordml" xmlns:wps="http://schemas.microsoft.com/office/word/2010/wordprocessingShape" mc:Ignorable="w14 w15 w16se w16cid w16 w16cex w16sdtdh wp14">
+<w:endnotes xmlns:wpc="http://schemas.microsoft.com/office/word/2010/wordprocessingCanvas" xmlns:cx="http://schemas.microsoft.com/office/drawing/2014/chartex" xmlns:cx1="http://schemas.microsoft.com/office/drawing/2015/9/8/chartex" xmlns:cx2="http://schemas.microsoft.com/office/drawing/2015/10/21/chartex" xmlns:cx3="http://schemas.microsoft.com/office/drawing/2016/5/9/chartex" xmlns:cx4="http://schemas.microsoft.com/office/drawing/2016/5/10/chartex" xmlns:cx5="http://schemas.microsoft.com/office/drawing/2016/5/11/chartex" xmlns:cx6="http://schemas.microsoft.com/office/drawing/2016/5/12/chartex" xmlns:cx7="http://schemas.microsoft.com/office/drawing/2016/5/13/chartex" xmlns:cx8="http://schemas.microsoft.com/office/drawing/2016/5/14/chartex" xmlns:mc="http://schemas.openxmlformats.org/markup-compatibility/2006" xmlns:aink="http://schemas.microsoft.com/office/drawing/2016/ink" xmlns:am3d="http://schemas.microsoft.com/office/drawing/2017/model3d" xmlns:o="urn:schemas-microsoft-com:office:office" xmlns:oel="http://schemas.microsoft.com/office/2019/extlst" xmlns:r="http://schemas.openxmlformats.org/officeDocument/2006/relationships" xmlns:m="http://schemas.openxmlformats.org/officeDocument/2006/math" xmlns:v="urn:schemas-microsoft-com:vml" xmlns:wp14="http://schemas.microsoft.com/office/word/2010/wordprocessingDrawing" xmlns:wp="http://schemas.openxmlformats.org/drawingml/2006/wordprocessingDrawing" xmlns:w10="urn:schemas-microsoft-com:office:word" xmlns:w="http://schemas.openxmlformats.org/wordprocessingml/2006/main" xmlns:w14="http://schemas.microsoft.com/office/word/2010/wordml" xmlns:w15="http://schemas.microsoft.com/office/word/2012/wordml" xmlns:w16cex="http://schemas.microsoft.com/office/word/2018/wordml/cex" xmlns:w16cid="http://schemas.microsoft.com/office/word/2016/wordml/cid" xmlns:w16="http://schemas.microsoft.com/office/word/2018/wordml" xmlns:w16sdtdh="http://schemas.microsoft.com/office/word/2020/wordml/sdtdatahash" xmlns:w16se="http://schemas.microsoft.com/office/word/2015/wordml/symex" xmlns:wpg="http://schemas.microsoft.com/office/word/2010/wordprocessingGroup" xmlns:wpi="http://schemas.microsoft.com/office/word/2010/wordprocessingInk" xmlns:wne="http://schemas.microsoft.com/office/word/2006/wordml" xmlns:wps="http://schemas.microsoft.com/office/word/2010/wordprocessingShape" mc:Ignorable="w14 w15 w16se w16cid w16 w16cex w16sdtdh wp14">
   <w:endnote w:type="separator" w:id="-1">
     <w:p>
       <w:r>
@@ -2930,7 +2956,7 @@
 </file>
 
 <file path=word/footer1.xml><?xml version="1.0" encoding="utf-8"?>
-<w:ftr xmlns:wpc="http://schemas.microsoft.com/office/word/2010/wordprocessingCanvas" xmlns:cx="http://schemas.microsoft.com/office/drawing/2014/chartex" xmlns:cx1="http://schemas.microsoft.com/office/drawing/2015/9/8/chartex" xmlns:cx2="http://schemas.microsoft.com/office/drawing/2015/10/21/chartex" xmlns:cx3="http://schemas.microsoft.com/office/drawing/2016/5/9/chartex" xmlns:cx4="http://schemas.microsoft.com/office/drawing/2016/5/10/chartex" xmlns:cx5="http://schemas.microsoft.com/office/drawing/2016/5/11/chartex" xmlns:cx6="http://schemas.microsoft.com/office/drawing/2016/5/12/chartex" xmlns:cx7="http://schemas.microsoft.com/office/drawing/2016/5/13/chartex" xmlns:cx8="http://schemas.microsoft.com/office/drawing/2016/5/14/chartex" xmlns:mc="http://schemas.openxmlformats.org/markup-compatibility/2006" xmlns:aink="http://schemas.microsoft.com/office/drawing/2016/ink" xmlns:am3d="http://schemas.microsoft.com/office/drawing/2017/model3d" xmlns:o="urn:schemas-microsoft-com:office:office" xmlns:r="http://schemas.openxmlformats.org/officeDocument/2006/relationships" xmlns:m="http://schemas.openxmlformats.org/officeDocument/2006/math" xmlns:v="urn:schemas-microsoft-com:vml" xmlns:wp14="http://schemas.microsoft.com/office/word/2010/wordprocessingDrawing" xmlns:wp="http://schemas.openxmlformats.org/drawingml/2006/wordprocessingDrawing" xmlns:w10="urn:schemas-microsoft-com:office:word" xmlns:w="http://schemas.openxmlformats.org/wordprocessingml/2006/main" xmlns:w14="http://schemas.microsoft.com/office/word/2010/wordml" xmlns:w15="http://schemas.microsoft.com/office/word/2012/wordml" xmlns:w16cex="http://schemas.microsoft.com/office/word/2018/wordml/cex" xmlns:w16cid="http://schemas.microsoft.com/office/word/2016/wordml/cid" xmlns:w16="http://schemas.microsoft.com/office/word/2018/wordml" xmlns:w16sdtdh="http://schemas.microsoft.com/office/word/2020/wordml/sdtdatahash" xmlns:w16se="http://schemas.microsoft.com/office/word/2015/wordml/symex" xmlns:wpg="http://schemas.microsoft.com/office/word/2010/wordprocessingGroup" xmlns:wpi="http://schemas.microsoft.com/office/word/2010/wordprocessingInk" xmlns:wne="http://schemas.microsoft.com/office/word/2006/wordml" xmlns:wps="http://schemas.microsoft.com/office/word/2010/wordprocessingShape" mc:Ignorable="w14 w15 w16se w16cid w16 w16cex w16sdtdh wp14">
+<w:ftr xmlns:wpc="http://schemas.microsoft.com/office/word/2010/wordprocessingCanvas" xmlns:cx="http://schemas.microsoft.com/office/drawing/2014/chartex" xmlns:cx1="http://schemas.microsoft.com/office/drawing/2015/9/8/chartex" xmlns:cx2="http://schemas.microsoft.com/office/drawing/2015/10/21/chartex" xmlns:cx3="http://schemas.microsoft.com/office/drawing/2016/5/9/chartex" xmlns:cx4="http://schemas.microsoft.com/office/drawing/2016/5/10/chartex" xmlns:cx5="http://schemas.microsoft.com/office/drawing/2016/5/11/chartex" xmlns:cx6="http://schemas.microsoft.com/office/drawing/2016/5/12/chartex" xmlns:cx7="http://schemas.microsoft.com/office/drawing/2016/5/13/chartex" xmlns:cx8="http://schemas.microsoft.com/office/drawing/2016/5/14/chartex" xmlns:mc="http://schemas.openxmlformats.org/markup-compatibility/2006" xmlns:aink="http://schemas.microsoft.com/office/drawing/2016/ink" xmlns:am3d="http://schemas.microsoft.com/office/drawing/2017/model3d" xmlns:o="urn:schemas-microsoft-com:office:office" xmlns:oel="http://schemas.microsoft.com/office/2019/extlst" xmlns:r="http://schemas.openxmlformats.org/officeDocument/2006/relationships" xmlns:m="http://schemas.openxmlformats.org/officeDocument/2006/math" xmlns:v="urn:schemas-microsoft-com:vml" xmlns:wp14="http://schemas.microsoft.com/office/word/2010/wordprocessingDrawing" xmlns:wp="http://schemas.openxmlformats.org/drawingml/2006/wordprocessingDrawing" xmlns:w10="urn:schemas-microsoft-com:office:word" xmlns:w="http://schemas.openxmlformats.org/wordprocessingml/2006/main" xmlns:w14="http://schemas.microsoft.com/office/word/2010/wordml" xmlns:w15="http://schemas.microsoft.com/office/word/2012/wordml" xmlns:w16cex="http://schemas.microsoft.com/office/word/2018/wordml/cex" xmlns:w16cid="http://schemas.microsoft.com/office/word/2016/wordml/cid" xmlns:w16="http://schemas.microsoft.com/office/word/2018/wordml" xmlns:w16sdtdh="http://schemas.microsoft.com/office/word/2020/wordml/sdtdatahash" xmlns:w16se="http://schemas.microsoft.com/office/word/2015/wordml/symex" xmlns:wpg="http://schemas.microsoft.com/office/word/2010/wordprocessingGroup" xmlns:wpi="http://schemas.microsoft.com/office/word/2010/wordprocessingInk" xmlns:wne="http://schemas.microsoft.com/office/word/2006/wordml" xmlns:wps="http://schemas.microsoft.com/office/word/2010/wordprocessingShape" mc:Ignorable="w14 w15 w16se w16cid w16 w16cex w16sdtdh wp14">
   <w:sdt>
     <w:sdtPr>
       <w:rPr>
@@ -3082,7 +3108,7 @@
 </file>
 
 <file path=word/footer2.xml><?xml version="1.0" encoding="utf-8"?>
-<w:ftr xmlns:wpc="http://schemas.microsoft.com/office/word/2010/wordprocessingCanvas" xmlns:cx="http://schemas.microsoft.com/office/drawing/2014/chartex" xmlns:cx1="http://schemas.microsoft.com/office/drawing/2015/9/8/chartex" xmlns:cx2="http://schemas.microsoft.com/office/drawing/2015/10/21/chartex" xmlns:cx3="http://schemas.microsoft.com/office/drawing/2016/5/9/chartex" xmlns:cx4="http://schemas.microsoft.com/office/drawing/2016/5/10/chartex" xmlns:cx5="http://schemas.microsoft.com/office/drawing/2016/5/11/chartex" xmlns:cx6="http://schemas.microsoft.com/office/drawing/2016/5/12/chartex" xmlns:cx7="http://schemas.microsoft.com/office/drawing/2016/5/13/chartex" xmlns:cx8="http://schemas.microsoft.com/office/drawing/2016/5/14/chartex" xmlns:mc="http://schemas.openxmlformats.org/markup-compatibility/2006" xmlns:aink="http://schemas.microsoft.com/office/drawing/2016/ink" xmlns:am3d="http://schemas.microsoft.com/office/drawing/2017/model3d" xmlns:o="urn:schemas-microsoft-com:office:office" xmlns:r="http://schemas.openxmlformats.org/officeDocument/2006/relationships" xmlns:m="http://schemas.openxmlformats.org/officeDocument/2006/math" xmlns:v="urn:schemas-microsoft-com:vml" xmlns:wp14="http://schemas.microsoft.com/office/word/2010/wordprocessingDrawing" xmlns:wp="http://schemas.openxmlformats.org/drawingml/2006/wordprocessingDrawing" xmlns:w10="urn:schemas-microsoft-com:office:word" xmlns:w="http://schemas.openxmlformats.org/wordprocessingml/2006/main" xmlns:w14="http://schemas.microsoft.com/office/word/2010/wordml" xmlns:w15="http://schemas.microsoft.com/office/word/2012/wordml" xmlns:w16cex="http://schemas.microsoft.com/office/word/2018/wordml/cex" xmlns:w16cid="http://schemas.microsoft.com/office/word/2016/wordml/cid" xmlns:w16="http://schemas.microsoft.com/office/word/2018/wordml" xmlns:w16sdtdh="http://schemas.microsoft.com/office/word/2020/wordml/sdtdatahash" xmlns:w16se="http://schemas.microsoft.com/office/word/2015/wordml/symex" xmlns:wpg="http://schemas.microsoft.com/office/word/2010/wordprocessingGroup" xmlns:wpi="http://schemas.microsoft.com/office/word/2010/wordprocessingInk" xmlns:wne="http://schemas.microsoft.com/office/word/2006/wordml" xmlns:wps="http://schemas.microsoft.com/office/word/2010/wordprocessingShape" mc:Ignorable="w14 w15 w16se w16cid w16 w16cex w16sdtdh wp14">
+<w:ftr xmlns:wpc="http://schemas.microsoft.com/office/word/2010/wordprocessingCanvas" xmlns:cx="http://schemas.microsoft.com/office/drawing/2014/chartex" xmlns:cx1="http://schemas.microsoft.com/office/drawing/2015/9/8/chartex" xmlns:cx2="http://schemas.microsoft.com/office/drawing/2015/10/21/chartex" xmlns:cx3="http://schemas.microsoft.com/office/drawing/2016/5/9/chartex" xmlns:cx4="http://schemas.microsoft.com/office/drawing/2016/5/10/chartex" xmlns:cx5="http://schemas.microsoft.com/office/drawing/2016/5/11/chartex" xmlns:cx6="http://schemas.microsoft.com/office/drawing/2016/5/12/chartex" xmlns:cx7="http://schemas.microsoft.com/office/drawing/2016/5/13/chartex" xmlns:cx8="http://schemas.microsoft.com/office/drawing/2016/5/14/chartex" xmlns:mc="http://schemas.openxmlformats.org/markup-compatibility/2006" xmlns:aink="http://schemas.microsoft.com/office/drawing/2016/ink" xmlns:am3d="http://schemas.microsoft.com/office/drawing/2017/model3d" xmlns:o="urn:schemas-microsoft-com:office:office" xmlns:oel="http://schemas.microsoft.com/office/2019/extlst" xmlns:r="http://schemas.openxmlformats.org/officeDocument/2006/relationships" xmlns:m="http://schemas.openxmlformats.org/officeDocument/2006/math" xmlns:v="urn:schemas-microsoft-com:vml" xmlns:wp14="http://schemas.microsoft.com/office/word/2010/wordprocessingDrawing" xmlns:wp="http://schemas.openxmlformats.org/drawingml/2006/wordprocessingDrawing" xmlns:w10="urn:schemas-microsoft-com:office:word" xmlns:w="http://schemas.openxmlformats.org/wordprocessingml/2006/main" xmlns:w14="http://schemas.microsoft.com/office/word/2010/wordml" xmlns:w15="http://schemas.microsoft.com/office/word/2012/wordml" xmlns:w16cex="http://schemas.microsoft.com/office/word/2018/wordml/cex" xmlns:w16cid="http://schemas.microsoft.com/office/word/2016/wordml/cid" xmlns:w16="http://schemas.microsoft.com/office/word/2018/wordml" xmlns:w16sdtdh="http://schemas.microsoft.com/office/word/2020/wordml/sdtdatahash" xmlns:w16se="http://schemas.microsoft.com/office/word/2015/wordml/symex" xmlns:wpg="http://schemas.microsoft.com/office/word/2010/wordprocessingGroup" xmlns:wpi="http://schemas.microsoft.com/office/word/2010/wordprocessingInk" xmlns:wne="http://schemas.microsoft.com/office/word/2006/wordml" xmlns:wps="http://schemas.microsoft.com/office/word/2010/wordprocessingShape" mc:Ignorable="w14 w15 w16se w16cid w16 w16cex w16sdtdh wp14">
   <w:p>
     <w:pPr>
       <w:pStyle w:val="Footer"/>
@@ -3175,7 +3201,7 @@
 </file>
 
 <file path=word/footnotes.xml><?xml version="1.0" encoding="utf-8"?>
-<w:footnotes xmlns:wpc="http://schemas.microsoft.com/office/word/2010/wordprocessingCanvas" xmlns:cx="http://schemas.microsoft.com/office/drawing/2014/chartex" xmlns:cx1="http://schemas.microsoft.com/office/drawing/2015/9/8/chartex" xmlns:cx2="http://schemas.microsoft.com/office/drawing/2015/10/21/chartex" xmlns:cx3="http://schemas.microsoft.com/office/drawing/2016/5/9/chartex" xmlns:cx4="http://schemas.microsoft.com/office/drawing/2016/5/10/chartex" xmlns:cx5="http://schemas.microsoft.com/office/drawing/2016/5/11/chartex" xmlns:cx6="http://schemas.microsoft.com/office/drawing/2016/5/12/chartex" xmlns:cx7="http://schemas.microsoft.com/office/drawing/2016/5/13/chartex" xmlns:cx8="http://schemas.microsoft.com/office/drawing/2016/5/14/chartex" xmlns:mc="http://schemas.openxmlformats.org/markup-compatibility/2006" xmlns:aink="http://schemas.microsoft.com/office/drawing/2016/ink" xmlns:am3d="http://schemas.microsoft.com/office/drawing/2017/model3d" xmlns:o="urn:schemas-microsoft-com:office:office" xmlns:r="http://schemas.openxmlformats.org/officeDocument/2006/relationships" xmlns:m="http://schemas.openxmlformats.org/officeDocument/2006/math" xmlns:v="urn:schemas-microsoft-com:vml" xmlns:wp14="http://schemas.microsoft.com/office/word/2010/wordprocessingDrawing" xmlns:wp="http://schemas.openxmlformats.org/drawingml/2006/wordprocessingDrawing" xmlns:w10="urn:schemas-microsoft-com:office:word" xmlns:w="http://schemas.openxmlformats.org/wordprocessingml/2006/main" xmlns:w14="http://schemas.microsoft.com/office/word/2010/wordml" xmlns:w15="http://schemas.microsoft.com/office/word/2012/wordml" xmlns:w16cex="http://schemas.microsoft.com/office/word/2018/wordml/cex" xmlns:w16cid="http://schemas.microsoft.com/office/word/2016/wordml/cid" xmlns:w16="http://schemas.microsoft.com/office/word/2018/wordml" xmlns:w16sdtdh="http://schemas.microsoft.com/office/word/2020/wordml/sdtdatahash" xmlns:w16se="http://schemas.microsoft.com/office/word/2015/wordml/symex" xmlns:wpg="http://schemas.microsoft.com/office/word/2010/wordprocessingGroup" xmlns:wpi="http://schemas.microsoft.com/office/word/2010/wordprocessingInk" xmlns:wne="http://schemas.microsoft.com/office/word/2006/wordml" xmlns:wps="http://schemas.microsoft.com/office/word/2010/wordprocessingShape" mc:Ignorable="w14 w15 w16se w16cid w16 w16cex w16sdtdh wp14">
+<w:footnotes xmlns:wpc="http://schemas.microsoft.com/office/word/2010/wordprocessingCanvas" xmlns:cx="http://schemas.microsoft.com/office/drawing/2014/chartex" xmlns:cx1="http://schemas.microsoft.com/office/drawing/2015/9/8/chartex" xmlns:cx2="http://schemas.microsoft.com/office/drawing/2015/10/21/chartex" xmlns:cx3="http://schemas.microsoft.com/office/drawing/2016/5/9/chartex" xmlns:cx4="http://schemas.microsoft.com/office/drawing/2016/5/10/chartex" xmlns:cx5="http://schemas.microsoft.com/office/drawing/2016/5/11/chartex" xmlns:cx6="http://schemas.microsoft.com/office/drawing/2016/5/12/chartex" xmlns:cx7="http://schemas.microsoft.com/office/drawing/2016/5/13/chartex" xmlns:cx8="http://schemas.microsoft.com/office/drawing/2016/5/14/chartex" xmlns:mc="http://schemas.openxmlformats.org/markup-compatibility/2006" xmlns:aink="http://schemas.microsoft.com/office/drawing/2016/ink" xmlns:am3d="http://schemas.microsoft.com/office/drawing/2017/model3d" xmlns:o="urn:schemas-microsoft-com:office:office" xmlns:oel="http://schemas.microsoft.com/office/2019/extlst" xmlns:r="http://schemas.openxmlformats.org/officeDocument/2006/relationships" xmlns:m="http://schemas.openxmlformats.org/officeDocument/2006/math" xmlns:v="urn:schemas-microsoft-com:vml" xmlns:wp14="http://schemas.microsoft.com/office/word/2010/wordprocessingDrawing" xmlns:wp="http://schemas.openxmlformats.org/drawingml/2006/wordprocessingDrawing" xmlns:w10="urn:schemas-microsoft-com:office:word" xmlns:w="http://schemas.openxmlformats.org/wordprocessingml/2006/main" xmlns:w14="http://schemas.microsoft.com/office/word/2010/wordml" xmlns:w15="http://schemas.microsoft.com/office/word/2012/wordml" xmlns:w16cex="http://schemas.microsoft.com/office/word/2018/wordml/cex" xmlns:w16cid="http://schemas.microsoft.com/office/word/2016/wordml/cid" xmlns:w16="http://schemas.microsoft.com/office/word/2018/wordml" xmlns:w16sdtdh="http://schemas.microsoft.com/office/word/2020/wordml/sdtdatahash" xmlns:w16se="http://schemas.microsoft.com/office/word/2015/wordml/symex" xmlns:wpg="http://schemas.microsoft.com/office/word/2010/wordprocessingGroup" xmlns:wpi="http://schemas.microsoft.com/office/word/2010/wordprocessingInk" xmlns:wne="http://schemas.microsoft.com/office/word/2006/wordml" xmlns:wps="http://schemas.microsoft.com/office/word/2010/wordprocessingShape" mc:Ignorable="w14 w15 w16se w16cid w16 w16cex w16sdtdh wp14">
   <w:footnote w:type="separator" w:id="-1">
     <w:p>
       <w:r>
@@ -3198,7 +3224,7 @@
 </file>
 
 <file path=word/header1.xml><?xml version="1.0" encoding="utf-8"?>
-<w:hdr xmlns:wpc="http://schemas.microsoft.com/office/word/2010/wordprocessingCanvas" xmlns:cx="http://schemas.microsoft.com/office/drawing/2014/chartex" xmlns:cx1="http://schemas.microsoft.com/office/drawing/2015/9/8/chartex" xmlns:cx2="http://schemas.microsoft.com/office/drawing/2015/10/21/chartex" xmlns:cx3="http://schemas.microsoft.com/office/drawing/2016/5/9/chartex" xmlns:cx4="http://schemas.microsoft.com/office/drawing/2016/5/10/chartex" xmlns:cx5="http://schemas.microsoft.com/office/drawing/2016/5/11/chartex" xmlns:cx6="http://schemas.microsoft.com/office/drawing/2016/5/12/chartex" xmlns:cx7="http://schemas.microsoft.com/office/drawing/2016/5/13/chartex" xmlns:cx8="http://schemas.microsoft.com/office/drawing/2016/5/14/chartex" xmlns:mc="http://schemas.openxmlformats.org/markup-compatibility/2006" xmlns:aink="http://schemas.microsoft.com/office/drawing/2016/ink" xmlns:am3d="http://schemas.microsoft.com/office/drawing/2017/model3d" xmlns:o="urn:schemas-microsoft-com:office:office" xmlns:r="http://schemas.openxmlformats.org/officeDocument/2006/relationships" xmlns:m="http://schemas.openxmlformats.org/officeDocument/2006/math" xmlns:v="urn:schemas-microsoft-com:vml" xmlns:wp14="http://schemas.microsoft.com/office/word/2010/wordprocessingDrawing" xmlns:wp="http://schemas.openxmlformats.org/drawingml/2006/wordprocessingDrawing" xmlns:w10="urn:schemas-microsoft-com:office:word" xmlns:w="http://schemas.openxmlformats.org/wordprocessingml/2006/main" xmlns:w14="http://schemas.microsoft.com/office/word/2010/wordml" xmlns:w15="http://schemas.microsoft.com/office/word/2012/wordml" xmlns:w16cex="http://schemas.microsoft.com/office/word/2018/wordml/cex" xmlns:w16cid="http://schemas.microsoft.com/office/word/2016/wordml/cid" xmlns:w16="http://schemas.microsoft.com/office/word/2018/wordml" xmlns:w16sdtdh="http://schemas.microsoft.com/office/word/2020/wordml/sdtdatahash" xmlns:w16se="http://schemas.microsoft.com/office/word/2015/wordml/symex" xmlns:wpg="http://schemas.microsoft.com/office/word/2010/wordprocessingGroup" xmlns:wpi="http://schemas.microsoft.com/office/word/2010/wordprocessingInk" xmlns:wne="http://schemas.microsoft.com/office/word/2006/wordml" xmlns:wps="http://schemas.microsoft.com/office/word/2010/wordprocessingShape" mc:Ignorable="w14 w15 w16se w16cid w16 w16cex w16sdtdh wp14">
+<w:hdr xmlns:wpc="http://schemas.microsoft.com/office/word/2010/wordprocessingCanvas" xmlns:cx="http://schemas.microsoft.com/office/drawing/2014/chartex" xmlns:cx1="http://schemas.microsoft.com/office/drawing/2015/9/8/chartex" xmlns:cx2="http://schemas.microsoft.com/office/drawing/2015/10/21/chartex" xmlns:cx3="http://schemas.microsoft.com/office/drawing/2016/5/9/chartex" xmlns:cx4="http://schemas.microsoft.com/office/drawing/2016/5/10/chartex" xmlns:cx5="http://schemas.microsoft.com/office/drawing/2016/5/11/chartex" xmlns:cx6="http://schemas.microsoft.com/office/drawing/2016/5/12/chartex" xmlns:cx7="http://schemas.microsoft.com/office/drawing/2016/5/13/chartex" xmlns:cx8="http://schemas.microsoft.com/office/drawing/2016/5/14/chartex" xmlns:mc="http://schemas.openxmlformats.org/markup-compatibility/2006" xmlns:aink="http://schemas.microsoft.com/office/drawing/2016/ink" xmlns:am3d="http://schemas.microsoft.com/office/drawing/2017/model3d" xmlns:o="urn:schemas-microsoft-com:office:office" xmlns:oel="http://schemas.microsoft.com/office/2019/extlst" xmlns:r="http://schemas.openxmlformats.org/officeDocument/2006/relationships" xmlns:m="http://schemas.openxmlformats.org/officeDocument/2006/math" xmlns:v="urn:schemas-microsoft-com:vml" xmlns:wp14="http://schemas.microsoft.com/office/word/2010/wordprocessingDrawing" xmlns:wp="http://schemas.openxmlformats.org/drawingml/2006/wordprocessingDrawing" xmlns:w10="urn:schemas-microsoft-com:office:word" xmlns:w="http://schemas.openxmlformats.org/wordprocessingml/2006/main" xmlns:w14="http://schemas.microsoft.com/office/word/2010/wordml" xmlns:w15="http://schemas.microsoft.com/office/word/2012/wordml" xmlns:w16cex="http://schemas.microsoft.com/office/word/2018/wordml/cex" xmlns:w16cid="http://schemas.microsoft.com/office/word/2016/wordml/cid" xmlns:w16="http://schemas.microsoft.com/office/word/2018/wordml" xmlns:w16sdtdh="http://schemas.microsoft.com/office/word/2020/wordml/sdtdatahash" xmlns:w16se="http://schemas.microsoft.com/office/word/2015/wordml/symex" xmlns:wpg="http://schemas.microsoft.com/office/word/2010/wordprocessingGroup" xmlns:wpi="http://schemas.microsoft.com/office/word/2010/wordprocessingInk" xmlns:wne="http://schemas.microsoft.com/office/word/2006/wordml" xmlns:wps="http://schemas.microsoft.com/office/word/2010/wordprocessingShape" mc:Ignorable="w14 w15 w16se w16cid w16 w16cex w16sdtdh wp14">
   <w:p>
     <w:pPr>
       <w:pStyle w:val="Header"/>
@@ -3245,7 +3271,7 @@
 </file>
 
 <file path=word/header2.xml><?xml version="1.0" encoding="utf-8"?>
-<w:hdr xmlns:wpc="http://schemas.microsoft.com/office/word/2010/wordprocessingCanvas" xmlns:cx="http://schemas.microsoft.com/office/drawing/2014/chartex" xmlns:cx1="http://schemas.microsoft.com/office/drawing/2015/9/8/chartex" xmlns:cx2="http://schemas.microsoft.com/office/drawing/2015/10/21/chartex" xmlns:cx3="http://schemas.microsoft.com/office/drawing/2016/5/9/chartex" xmlns:cx4="http://schemas.microsoft.com/office/drawing/2016/5/10/chartex" xmlns:cx5="http://schemas.microsoft.com/office/drawing/2016/5/11/chartex" xmlns:cx6="http://schemas.microsoft.com/office/drawing/2016/5/12/chartex" xmlns:cx7="http://schemas.microsoft.com/office/drawing/2016/5/13/chartex" xmlns:cx8="http://schemas.microsoft.com/office/drawing/2016/5/14/chartex" xmlns:mc="http://schemas.openxmlformats.org/markup-compatibility/2006" xmlns:aink="http://schemas.microsoft.com/office/drawing/2016/ink" xmlns:am3d="http://schemas.microsoft.com/office/drawing/2017/model3d" xmlns:o="urn:schemas-microsoft-com:office:office" xmlns:r="http://schemas.openxmlformats.org/officeDocument/2006/relationships" xmlns:m="http://schemas.openxmlformats.org/officeDocument/2006/math" xmlns:v="urn:schemas-microsoft-com:vml" xmlns:wp14="http://schemas.microsoft.com/office/word/2010/wordprocessingDrawing" xmlns:wp="http://schemas.openxmlformats.org/drawingml/2006/wordprocessingDrawing" xmlns:w10="urn:schemas-microsoft-com:office:word" xmlns:w="http://schemas.openxmlformats.org/wordprocessingml/2006/main" xmlns:w14="http://schemas.microsoft.com/office/word/2010/wordml" xmlns:w15="http://schemas.microsoft.com/office/word/2012/wordml" xmlns:w16cex="http://schemas.microsoft.com/office/word/2018/wordml/cex" xmlns:w16cid="http://schemas.microsoft.com/office/word/2016/wordml/cid" xmlns:w16="http://schemas.microsoft.com/office/word/2018/wordml" xmlns:w16sdtdh="http://schemas.microsoft.com/office/word/2020/wordml/sdtdatahash" xmlns:w16se="http://schemas.microsoft.com/office/word/2015/wordml/symex" xmlns:wpg="http://schemas.microsoft.com/office/word/2010/wordprocessingGroup" xmlns:wpi="http://schemas.microsoft.com/office/word/2010/wordprocessingInk" xmlns:wne="http://schemas.microsoft.com/office/word/2006/wordml" xmlns:wps="http://schemas.microsoft.com/office/word/2010/wordprocessingShape" mc:Ignorable="w14 w15 w16se w16cid w16 w16cex w16sdtdh wp14">
+<w:hdr xmlns:wpc="http://schemas.microsoft.com/office/word/2010/wordprocessingCanvas" xmlns:cx="http://schemas.microsoft.com/office/drawing/2014/chartex" xmlns:cx1="http://schemas.microsoft.com/office/drawing/2015/9/8/chartex" xmlns:cx2="http://schemas.microsoft.com/office/drawing/2015/10/21/chartex" xmlns:cx3="http://schemas.microsoft.com/office/drawing/2016/5/9/chartex" xmlns:cx4="http://schemas.microsoft.com/office/drawing/2016/5/10/chartex" xmlns:cx5="http://schemas.microsoft.com/office/drawing/2016/5/11/chartex" xmlns:cx6="http://schemas.microsoft.com/office/drawing/2016/5/12/chartex" xmlns:cx7="http://schemas.microsoft.com/office/drawing/2016/5/13/chartex" xmlns:cx8="http://schemas.microsoft.com/office/drawing/2016/5/14/chartex" xmlns:mc="http://schemas.openxmlformats.org/markup-compatibility/2006" xmlns:aink="http://schemas.microsoft.com/office/drawing/2016/ink" xmlns:am3d="http://schemas.microsoft.com/office/drawing/2017/model3d" xmlns:o="urn:schemas-microsoft-com:office:office" xmlns:oel="http://schemas.microsoft.com/office/2019/extlst" xmlns:r="http://schemas.openxmlformats.org/officeDocument/2006/relationships" xmlns:m="http://schemas.openxmlformats.org/officeDocument/2006/math" xmlns:v="urn:schemas-microsoft-com:vml" xmlns:wp14="http://schemas.microsoft.com/office/word/2010/wordprocessingDrawing" xmlns:wp="http://schemas.openxmlformats.org/drawingml/2006/wordprocessingDrawing" xmlns:w10="urn:schemas-microsoft-com:office:word" xmlns:w="http://schemas.openxmlformats.org/wordprocessingml/2006/main" xmlns:w14="http://schemas.microsoft.com/office/word/2010/wordml" xmlns:w15="http://schemas.microsoft.com/office/word/2012/wordml" xmlns:w16cex="http://schemas.microsoft.com/office/word/2018/wordml/cex" xmlns:w16cid="http://schemas.microsoft.com/office/word/2016/wordml/cid" xmlns:w16="http://schemas.microsoft.com/office/word/2018/wordml" xmlns:w16sdtdh="http://schemas.microsoft.com/office/word/2020/wordml/sdtdatahash" xmlns:w16se="http://schemas.microsoft.com/office/word/2015/wordml/symex" xmlns:wpg="http://schemas.microsoft.com/office/word/2010/wordprocessingGroup" xmlns:wpi="http://schemas.microsoft.com/office/word/2010/wordprocessingInk" xmlns:wne="http://schemas.microsoft.com/office/word/2006/wordml" xmlns:wps="http://schemas.microsoft.com/office/word/2010/wordprocessingShape" mc:Ignorable="w14 w15 w16se w16cid w16 w16cex w16sdtdh wp14">
   <w:p>
     <w:pPr>
       <w:pStyle w:val="Header"/>
@@ -3412,7 +3438,7 @@
 </file>
 
 <file path=word/header3.xml><?xml version="1.0" encoding="utf-8"?>
-<w:hdr xmlns:wpc="http://schemas.microsoft.com/office/word/2010/wordprocessingCanvas" xmlns:cx="http://schemas.microsoft.com/office/drawing/2014/chartex" xmlns:cx1="http://schemas.microsoft.com/office/drawing/2015/9/8/chartex" xmlns:cx2="http://schemas.microsoft.com/office/drawing/2015/10/21/chartex" xmlns:cx3="http://schemas.microsoft.com/office/drawing/2016/5/9/chartex" xmlns:cx4="http://schemas.microsoft.com/office/drawing/2016/5/10/chartex" xmlns:cx5="http://schemas.microsoft.com/office/drawing/2016/5/11/chartex" xmlns:cx6="http://schemas.microsoft.com/office/drawing/2016/5/12/chartex" xmlns:cx7="http://schemas.microsoft.com/office/drawing/2016/5/13/chartex" xmlns:cx8="http://schemas.microsoft.com/office/drawing/2016/5/14/chartex" xmlns:mc="http://schemas.openxmlformats.org/markup-compatibility/2006" xmlns:aink="http://schemas.microsoft.com/office/drawing/2016/ink" xmlns:am3d="http://schemas.microsoft.com/office/drawing/2017/model3d" xmlns:o="urn:schemas-microsoft-com:office:office" xmlns:r="http://schemas.openxmlformats.org/officeDocument/2006/relationships" xmlns:m="http://schemas.openxmlformats.org/officeDocument/2006/math" xmlns:v="urn:schemas-microsoft-com:vml" xmlns:wp14="http://schemas.microsoft.com/office/word/2010/wordprocessingDrawing" xmlns:wp="http://schemas.openxmlformats.org/drawingml/2006/wordprocessingDrawing" xmlns:w10="urn:schemas-microsoft-com:office:word" xmlns:w="http://schemas.openxmlformats.org/wordprocessingml/2006/main" xmlns:w14="http://schemas.microsoft.com/office/word/2010/wordml" xmlns:w15="http://schemas.microsoft.com/office/word/2012/wordml" xmlns:w16cex="http://schemas.microsoft.com/office/word/2018/wordml/cex" xmlns:w16cid="http://schemas.microsoft.com/office/word/2016/wordml/cid" xmlns:w16="http://schemas.microsoft.com/office/word/2018/wordml" xmlns:w16sdtdh="http://schemas.microsoft.com/office/word/2020/wordml/sdtdatahash" xmlns:w16se="http://schemas.microsoft.com/office/word/2015/wordml/symex" xmlns:wpg="http://schemas.microsoft.com/office/word/2010/wordprocessingGroup" xmlns:wpi="http://schemas.microsoft.com/office/word/2010/wordprocessingInk" xmlns:wne="http://schemas.microsoft.com/office/word/2006/wordml" xmlns:wps="http://schemas.microsoft.com/office/word/2010/wordprocessingShape" mc:Ignorable="w14 w15 w16se w16cid w16 w16cex w16sdtdh wp14">
+<w:hdr xmlns:wpc="http://schemas.microsoft.com/office/word/2010/wordprocessingCanvas" xmlns:cx="http://schemas.microsoft.com/office/drawing/2014/chartex" xmlns:cx1="http://schemas.microsoft.com/office/drawing/2015/9/8/chartex" xmlns:cx2="http://schemas.microsoft.com/office/drawing/2015/10/21/chartex" xmlns:cx3="http://schemas.microsoft.com/office/drawing/2016/5/9/chartex" xmlns:cx4="http://schemas.microsoft.com/office/drawing/2016/5/10/chartex" xmlns:cx5="http://schemas.microsoft.com/office/drawing/2016/5/11/chartex" xmlns:cx6="http://schemas.microsoft.com/office/drawing/2016/5/12/chartex" xmlns:cx7="http://schemas.microsoft.com/office/drawing/2016/5/13/chartex" xmlns:cx8="http://schemas.microsoft.com/office/drawing/2016/5/14/chartex" xmlns:mc="http://schemas.openxmlformats.org/markup-compatibility/2006" xmlns:aink="http://schemas.microsoft.com/office/drawing/2016/ink" xmlns:am3d="http://schemas.microsoft.com/office/drawing/2017/model3d" xmlns:o="urn:schemas-microsoft-com:office:office" xmlns:oel="http://schemas.microsoft.com/office/2019/extlst" xmlns:r="http://schemas.openxmlformats.org/officeDocument/2006/relationships" xmlns:m="http://schemas.openxmlformats.org/officeDocument/2006/math" xmlns:v="urn:schemas-microsoft-com:vml" xmlns:wp14="http://schemas.microsoft.com/office/word/2010/wordprocessingDrawing" xmlns:wp="http://schemas.openxmlformats.org/drawingml/2006/wordprocessingDrawing" xmlns:w10="urn:schemas-microsoft-com:office:word" xmlns:w="http://schemas.openxmlformats.org/wordprocessingml/2006/main" xmlns:w14="http://schemas.microsoft.com/office/word/2010/wordml" xmlns:w15="http://schemas.microsoft.com/office/word/2012/wordml" xmlns:w16cex="http://schemas.microsoft.com/office/word/2018/wordml/cex" xmlns:w16cid="http://schemas.microsoft.com/office/word/2016/wordml/cid" xmlns:w16="http://schemas.microsoft.com/office/word/2018/wordml" xmlns:w16sdtdh="http://schemas.microsoft.com/office/word/2020/wordml/sdtdatahash" xmlns:w16se="http://schemas.microsoft.com/office/word/2015/wordml/symex" xmlns:wpg="http://schemas.microsoft.com/office/word/2010/wordprocessingGroup" xmlns:wpi="http://schemas.microsoft.com/office/word/2010/wordprocessingInk" xmlns:wne="http://schemas.microsoft.com/office/word/2006/wordml" xmlns:wps="http://schemas.microsoft.com/office/word/2010/wordprocessingShape" mc:Ignorable="w14 w15 w16se w16cid w16 w16cex w16sdtdh wp14">
   <w:p>
     <w:pPr>
       <w:pStyle w:val="Header"/>
@@ -3457,7 +3483,7 @@
 </file>
 
 <file path=word/numbering.xml><?xml version="1.0" encoding="utf-8"?>
-<w:numbering xmlns:wpc="http://schemas.microsoft.com/office/word/2010/wordprocessingCanvas" xmlns:cx="http://schemas.microsoft.com/office/drawing/2014/chartex" xmlns:cx1="http://schemas.microsoft.com/office/drawing/2015/9/8/chartex" xmlns:cx2="http://schemas.microsoft.com/office/drawing/2015/10/21/chartex" xmlns:cx3="http://schemas.microsoft.com/office/drawing/2016/5/9/chartex" xmlns:cx4="http://schemas.microsoft.com/office/drawing/2016/5/10/chartex" xmlns:cx5="http://schemas.microsoft.com/office/drawing/2016/5/11/chartex" xmlns:cx6="http://schemas.microsoft.com/office/drawing/2016/5/12/chartex" xmlns:cx7="http://schemas.microsoft.com/office/drawing/2016/5/13/chartex" xmlns:cx8="http://schemas.microsoft.com/office/drawing/2016/5/14/chartex" xmlns:mc="http://schemas.openxmlformats.org/markup-compatibility/2006" xmlns:aink="http://schemas.microsoft.com/office/drawing/2016/ink" xmlns:am3d="http://schemas.microsoft.com/office/drawing/2017/model3d" xmlns:o="urn:schemas-microsoft-com:office:office" xmlns:r="http://schemas.openxmlformats.org/officeDocument/2006/relationships" xmlns:m="http://schemas.openxmlformats.org/officeDocument/2006/math" xmlns:v="urn:schemas-microsoft-com:vml" xmlns:wp14="http://schemas.microsoft.com/office/word/2010/wordprocessingDrawing" xmlns:wp="http://schemas.openxmlformats.org/drawingml/2006/wordprocessingDrawing" xmlns:w10="urn:schemas-microsoft-com:office:word" xmlns:w="http://schemas.openxmlformats.org/wordprocessingml/2006/main" xmlns:w14="http://schemas.microsoft.com/office/word/2010/wordml" xmlns:w15="http://schemas.microsoft.com/office/word/2012/wordml" xmlns:w16cex="http://schemas.microsoft.com/office/word/2018/wordml/cex" xmlns:w16cid="http://schemas.microsoft.com/office/word/2016/wordml/cid" xmlns:w16="http://schemas.microsoft.com/office/word/2018/wordml" xmlns:w16sdtdh="http://schemas.microsoft.com/office/word/2020/wordml/sdtdatahash" xmlns:w16se="http://schemas.microsoft.com/office/word/2015/wordml/symex" xmlns:wpg="http://schemas.microsoft.com/office/word/2010/wordprocessingGroup" xmlns:wpi="http://schemas.microsoft.com/office/word/2010/wordprocessingInk" xmlns:wne="http://schemas.microsoft.com/office/word/2006/wordml" xmlns:wps="http://schemas.microsoft.com/office/word/2010/wordprocessingShape" mc:Ignorable="w14 w15 w16se w16cid w16 w16cex w16sdtdh wp14">
+<w:numbering xmlns:wpc="http://schemas.microsoft.com/office/word/2010/wordprocessingCanvas" xmlns:cx="http://schemas.microsoft.com/office/drawing/2014/chartex" xmlns:cx1="http://schemas.microsoft.com/office/drawing/2015/9/8/chartex" xmlns:cx2="http://schemas.microsoft.com/office/drawing/2015/10/21/chartex" xmlns:cx3="http://schemas.microsoft.com/office/drawing/2016/5/9/chartex" xmlns:cx4="http://schemas.microsoft.com/office/drawing/2016/5/10/chartex" xmlns:cx5="http://schemas.microsoft.com/office/drawing/2016/5/11/chartex" xmlns:cx6="http://schemas.microsoft.com/office/drawing/2016/5/12/chartex" xmlns:cx7="http://schemas.microsoft.com/office/drawing/2016/5/13/chartex" xmlns:cx8="http://schemas.microsoft.com/office/drawing/2016/5/14/chartex" xmlns:mc="http://schemas.openxmlformats.org/markup-compatibility/2006" xmlns:aink="http://schemas.microsoft.com/office/drawing/2016/ink" xmlns:am3d="http://schemas.microsoft.com/office/drawing/2017/model3d" xmlns:o="urn:schemas-microsoft-com:office:office" xmlns:oel="http://schemas.microsoft.com/office/2019/extlst" xmlns:r="http://schemas.openxmlformats.org/officeDocument/2006/relationships" xmlns:m="http://schemas.openxmlformats.org/officeDocument/2006/math" xmlns:v="urn:schemas-microsoft-com:vml" xmlns:wp14="http://schemas.microsoft.com/office/word/2010/wordprocessingDrawing" xmlns:wp="http://schemas.openxmlformats.org/drawingml/2006/wordprocessingDrawing" xmlns:w10="urn:schemas-microsoft-com:office:word" xmlns:w="http://schemas.openxmlformats.org/wordprocessingml/2006/main" xmlns:w14="http://schemas.microsoft.com/office/word/2010/wordml" xmlns:w15="http://schemas.microsoft.com/office/word/2012/wordml" xmlns:w16cex="http://schemas.microsoft.com/office/word/2018/wordml/cex" xmlns:w16cid="http://schemas.microsoft.com/office/word/2016/wordml/cid" xmlns:w16="http://schemas.microsoft.com/office/word/2018/wordml" xmlns:w16sdtdh="http://schemas.microsoft.com/office/word/2020/wordml/sdtdatahash" xmlns:w16se="http://schemas.microsoft.com/office/word/2015/wordml/symex" xmlns:wpg="http://schemas.microsoft.com/office/word/2010/wordprocessingGroup" xmlns:wpi="http://schemas.microsoft.com/office/word/2010/wordprocessingInk" xmlns:wne="http://schemas.microsoft.com/office/word/2006/wordml" xmlns:wps="http://schemas.microsoft.com/office/word/2010/wordprocessingShape" mc:Ignorable="w14 w15 w16se w16cid w16 w16cex w16sdtdh wp14">
   <w:abstractNum w:abstractNumId="0" w15:restartNumberingAfterBreak="0">
     <w:nsid w:val="FFFFFF7C"/>
     <w:multiLevelType w:val="singleLevel"/>
@@ -5859,97 +5885,97 @@
       </w:rPr>
     </w:lvl>
   </w:abstractNum>
-  <w:num w:numId="1">
+  <w:num w:numId="1" w16cid:durableId="666708026">
     <w:abstractNumId w:val="17"/>
   </w:num>
-  <w:num w:numId="2">
+  <w:num w:numId="2" w16cid:durableId="828328105">
     <w:abstractNumId w:val="28"/>
   </w:num>
-  <w:num w:numId="3">
+  <w:num w:numId="3" w16cid:durableId="339548081">
     <w:abstractNumId w:val="29"/>
   </w:num>
-  <w:num w:numId="4">
+  <w:num w:numId="4" w16cid:durableId="1693653991">
     <w:abstractNumId w:val="22"/>
   </w:num>
-  <w:num w:numId="5">
+  <w:num w:numId="5" w16cid:durableId="1798179427">
     <w:abstractNumId w:val="13"/>
   </w:num>
-  <w:num w:numId="6">
+  <w:num w:numId="6" w16cid:durableId="263459157">
     <w:abstractNumId w:val="11"/>
   </w:num>
-  <w:num w:numId="7">
+  <w:num w:numId="7" w16cid:durableId="1798715354">
     <w:abstractNumId w:val="0"/>
   </w:num>
-  <w:num w:numId="8">
+  <w:num w:numId="8" w16cid:durableId="961807108">
     <w:abstractNumId w:val="1"/>
   </w:num>
-  <w:num w:numId="9">
+  <w:num w:numId="9" w16cid:durableId="1811358471">
     <w:abstractNumId w:val="2"/>
   </w:num>
-  <w:num w:numId="10">
+  <w:num w:numId="10" w16cid:durableId="780296887">
     <w:abstractNumId w:val="3"/>
   </w:num>
-  <w:num w:numId="11">
+  <w:num w:numId="11" w16cid:durableId="2044666095">
     <w:abstractNumId w:val="8"/>
   </w:num>
-  <w:num w:numId="12">
+  <w:num w:numId="12" w16cid:durableId="1094939592">
     <w:abstractNumId w:val="4"/>
   </w:num>
-  <w:num w:numId="13">
+  <w:num w:numId="13" w16cid:durableId="1810632315">
     <w:abstractNumId w:val="5"/>
   </w:num>
-  <w:num w:numId="14">
+  <w:num w:numId="14" w16cid:durableId="559171691">
     <w:abstractNumId w:val="6"/>
   </w:num>
-  <w:num w:numId="15">
+  <w:num w:numId="15" w16cid:durableId="1993949999">
     <w:abstractNumId w:val="7"/>
   </w:num>
-  <w:num w:numId="16">
+  <w:num w:numId="16" w16cid:durableId="1977446019">
     <w:abstractNumId w:val="9"/>
   </w:num>
-  <w:num w:numId="17">
+  <w:num w:numId="17" w16cid:durableId="993801553">
     <w:abstractNumId w:val="26"/>
   </w:num>
-  <w:num w:numId="18">
+  <w:num w:numId="18" w16cid:durableId="811483772">
     <w:abstractNumId w:val="24"/>
   </w:num>
-  <w:num w:numId="19">
+  <w:num w:numId="19" w16cid:durableId="198207066">
     <w:abstractNumId w:val="15"/>
   </w:num>
-  <w:num w:numId="20">
+  <w:num w:numId="20" w16cid:durableId="1884633569">
     <w:abstractNumId w:val="19"/>
   </w:num>
-  <w:num w:numId="21">
+  <w:num w:numId="21" w16cid:durableId="1714770368">
     <w:abstractNumId w:val="18"/>
   </w:num>
-  <w:num w:numId="22">
+  <w:num w:numId="22" w16cid:durableId="1138911541">
     <w:abstractNumId w:val="20"/>
   </w:num>
-  <w:num w:numId="23">
+  <w:num w:numId="23" w16cid:durableId="1094859959">
     <w:abstractNumId w:val="25"/>
   </w:num>
-  <w:num w:numId="24">
+  <w:num w:numId="24" w16cid:durableId="862327534">
     <w:abstractNumId w:val="12"/>
   </w:num>
-  <w:num w:numId="25">
+  <w:num w:numId="25" w16cid:durableId="1759984692">
     <w:abstractNumId w:val="14"/>
   </w:num>
-  <w:num w:numId="26">
+  <w:num w:numId="26" w16cid:durableId="2089113966">
     <w:abstractNumId w:val="23"/>
   </w:num>
-  <w:num w:numId="27">
+  <w:num w:numId="27" w16cid:durableId="904755300">
     <w:abstractNumId w:val="30"/>
   </w:num>
-  <w:num w:numId="28">
+  <w:num w:numId="28" w16cid:durableId="287201693">
     <w:abstractNumId w:val="16"/>
   </w:num>
-  <w:num w:numId="29">
+  <w:num w:numId="29" w16cid:durableId="1990279160">
     <w:abstractNumId w:val="10"/>
   </w:num>
-  <w:num w:numId="30">
+  <w:num w:numId="30" w16cid:durableId="1733231036">
     <w:abstractNumId w:val="21"/>
   </w:num>
-  <w:num w:numId="31">
+  <w:num w:numId="31" w16cid:durableId="258486472">
     <w:abstractNumId w:val="27"/>
   </w:num>
   <w:numIdMacAtCleanup w:val="4"/>

</xml_diff>

<commit_message>
Improved tutorial template with explainers for filter and variable use
</commit_message>
<xml_diff>
--- a/DOCS/sample_reports/template.docx
+++ b/DOCS/sample_reports/template.docx
@@ -27,72 +27,493 @@
         <w:t xml:space="preserve"> is an example of how Jinja2 variables can be used in a Word template to dynamically drop-in information and generate tables.</w:t>
       </w:r>
       <w:r>
-        <w:t xml:space="preserve"> </w:t>
-      </w:r>
-      <w:r>
-        <w:t>The following output is based on the Ghostwriter project:</w:t>
-      </w:r>
-      <w:r>
-        <w:t xml:space="preserve"> {{ client</w:t>
-      </w:r>
-      <w:r>
-        <w:t>.name</w:t>
-      </w:r>
-      <w:r>
-        <w:t xml:space="preserve"> }} ({{ </w:t>
-      </w:r>
-      <w:proofErr w:type="spellStart"/>
-      <w:r>
-        <w:t>client</w:t>
-      </w:r>
-      <w:r>
-        <w:t>.short</w:t>
-      </w:r>
-      <w:r>
-        <w:t>_</w:t>
-      </w:r>
-      <w:r>
-        <w:t>name</w:t>
-      </w:r>
-      <w:proofErr w:type="spellEnd"/>
-      <w:r>
-        <w:t xml:space="preserve"> </w:t>
-      </w:r>
-      <w:r>
-        <w:t xml:space="preserve">}}) {{ </w:t>
-      </w:r>
-      <w:proofErr w:type="spellStart"/>
-      <w:r>
-        <w:t>project</w:t>
-      </w:r>
-      <w:r>
-        <w:t>.type</w:t>
-      </w:r>
-      <w:proofErr w:type="spellEnd"/>
-      <w:r>
-        <w:t xml:space="preserve"> }}</w:t>
-      </w:r>
-      <w:r>
-        <w:t xml:space="preserve"> (generated on {{ </w:t>
-      </w:r>
-      <w:proofErr w:type="spellStart"/>
-      <w:r>
-        <w:t>report_date</w:t>
-      </w:r>
-      <w:proofErr w:type="spellEnd"/>
-      <w:r>
-        <w:t xml:space="preserve"> }})</w:t>
+        <w:t xml:space="preserve"> Use this template to generate a report to see how it looks.</w:t>
       </w:r>
     </w:p>
     <w:p>
-      <w:r>
-        <w:t xml:space="preserve">The “raw” (JSON) report will show you the data accessible from your template. Some of this data is chopped-up into smaller bits to make it easy to reassemble in different ways. For example, the project’s start and end dates are accessible as pre-formatted dates based on your </w:t>
+      <w:pPr>
+        <w:pStyle w:val="Heading2"/>
+      </w:pPr>
+      <w:r>
+        <w:t>The Report Data</w:t>
+      </w:r>
+    </w:p>
+    <w:p>
+      <w:r>
+        <w:t xml:space="preserve">Generate a </w:t>
+      </w:r>
+      <w:r>
+        <w:t xml:space="preserve">JSON report </w:t>
+      </w:r>
+      <w:r>
+        <w:t>for your project to see</w:t>
+      </w:r>
+      <w:r>
+        <w:t xml:space="preserve"> the data accessible from </w:t>
+      </w:r>
+      <w:r>
+        <w:t>within your</w:t>
+      </w:r>
+      <w:r>
+        <w:t xml:space="preserve"> template</w:t>
+      </w:r>
+      <w:r>
+        <w:t>s</w:t>
+      </w:r>
+      <w:r>
+        <w:t>.</w:t>
+      </w:r>
+      <w:r>
+        <w:t xml:space="preserve"> You can access the values just like you would in a language like Python–i.e., you will reference the key and use periods to access nested values. </w:t>
+      </w:r>
+      <w:r>
+        <w:t xml:space="preserve">For example, </w:t>
+      </w:r>
+      <w:r>
+        <w:t xml:space="preserve">here we can construct a string from the </w:t>
+      </w:r>
+      <w:r>
+        <w:rPr>
+          <w:rStyle w:val="CodeInline"/>
+        </w:rPr>
+        <w:t>client</w:t>
+      </w:r>
+      <w:r>
+        <w:t xml:space="preserve"> and </w:t>
+      </w:r>
+      <w:r>
+        <w:rPr>
+          <w:rStyle w:val="CodeInline"/>
+        </w:rPr>
+        <w:t>project</w:t>
+      </w:r>
+      <w:r>
+        <w:t xml:space="preserve"> keys</w:t>
+      </w:r>
+      <w:r>
+        <w:t>:</w:t>
+      </w:r>
+    </w:p>
+    <w:p>
+      <w:pPr>
+        <w:jc w:val="center"/>
+        <w:rPr>
+          <w:rStyle w:val="SubtleEmphasis"/>
+        </w:rPr>
+      </w:pPr>
+      <w:proofErr w:type="gramStart"/>
+      <w:r>
+        <w:rPr>
+          <w:rStyle w:val="SubtleEmphasis"/>
+        </w:rPr>
+        <w:t>{{ client.name</w:t>
+      </w:r>
+      <w:proofErr w:type="gramEnd"/>
+      <w:r>
+        <w:rPr>
+          <w:rStyle w:val="SubtleEmphasis"/>
+        </w:rPr>
+        <w:t xml:space="preserve"> }} ({{ </w:t>
+      </w:r>
+      <w:proofErr w:type="spellStart"/>
+      <w:r>
+        <w:rPr>
+          <w:rStyle w:val="SubtleEmphasis"/>
+        </w:rPr>
+        <w:t>client.short_name</w:t>
+      </w:r>
+      <w:proofErr w:type="spellEnd"/>
+      <w:r>
+        <w:rPr>
+          <w:rStyle w:val="SubtleEmphasis"/>
+        </w:rPr>
+        <w:t xml:space="preserve"> }}) {{ </w:t>
+      </w:r>
+      <w:proofErr w:type="spellStart"/>
+      <w:r>
+        <w:rPr>
+          <w:rStyle w:val="SubtleEmphasis"/>
+        </w:rPr>
+        <w:t>project.type</w:t>
+      </w:r>
+      <w:proofErr w:type="spellEnd"/>
+      <w:r>
+        <w:rPr>
+          <w:rStyle w:val="SubtleEmphasis"/>
+        </w:rPr>
+        <w:t xml:space="preserve"> }} (generated on {{ </w:t>
+      </w:r>
+      <w:proofErr w:type="spellStart"/>
+      <w:r>
+        <w:rPr>
+          <w:rStyle w:val="SubtleEmphasis"/>
+        </w:rPr>
+        <w:t>report_date</w:t>
+      </w:r>
+      <w:proofErr w:type="spellEnd"/>
+      <w:r>
+        <w:rPr>
+          <w:rStyle w:val="SubtleEmphasis"/>
+        </w:rPr>
+        <w:t xml:space="preserve"> }})</w:t>
+      </w:r>
+    </w:p>
+    <w:p>
+      <w:r>
+        <w:t xml:space="preserve">Some of this data is chopped-up into smaller bits to make it easy to reassemble in different ways. For example, the project’s start and end dates are accessible as pre-formatted dates based on your </w:t>
       </w:r>
       <w:r>
         <w:t>date format configuration</w:t>
       </w:r>
       <w:r>
         <w:t>:</w:t>
+      </w:r>
+    </w:p>
+    <w:p>
+      <w:pPr>
+        <w:jc w:val="center"/>
+      </w:pPr>
+      <w:proofErr w:type="gramStart"/>
+      <w:r>
+        <w:t xml:space="preserve">{{ </w:t>
+      </w:r>
+      <w:proofErr w:type="spellStart"/>
+      <w:r>
+        <w:t>project</w:t>
+      </w:r>
+      <w:proofErr w:type="gramEnd"/>
+      <w:r>
+        <w:t>.start_date</w:t>
+      </w:r>
+      <w:proofErr w:type="spellEnd"/>
+      <w:r>
+        <w:t xml:space="preserve"> }} – {{ </w:t>
+      </w:r>
+      <w:proofErr w:type="spellStart"/>
+      <w:r>
+        <w:t>project.end_date</w:t>
+      </w:r>
+      <w:proofErr w:type="spellEnd"/>
+      <w:r>
+        <w:t xml:space="preserve"> }}</w:t>
+      </w:r>
+    </w:p>
+    <w:p>
+      <w:r>
+        <w:t xml:space="preserve">Perhaps you want to reference only pieces </w:t>
+      </w:r>
+      <w:r>
+        <w:t xml:space="preserve">(e.g., day, month, and year) </w:t>
+      </w:r>
+      <w:r>
+        <w:t xml:space="preserve">of these dates to present them in different ways. Here </w:t>
+      </w:r>
+      <w:r>
+        <w:t>is one option for dynamically assembling a date range:</w:t>
+      </w:r>
+    </w:p>
+    <w:p>
+      <w:pPr>
+        <w:jc w:val="center"/>
+      </w:pPr>
+      <w:r>
+        <w:t xml:space="preserve">{% if </w:t>
+      </w:r>
+      <w:proofErr w:type="spellStart"/>
+      <w:r>
+        <w:t>project.start_year</w:t>
+      </w:r>
+      <w:proofErr w:type="spellEnd"/>
+      <w:r>
+        <w:t xml:space="preserve"> == </w:t>
+      </w:r>
+      <w:proofErr w:type="spellStart"/>
+      <w:r>
+        <w:t>project.end_year</w:t>
+      </w:r>
+      <w:proofErr w:type="spellEnd"/>
+      <w:r>
+        <w:t xml:space="preserve"> %}{% if </w:t>
+      </w:r>
+      <w:proofErr w:type="spellStart"/>
+      <w:r>
+        <w:t>project.start_month</w:t>
+      </w:r>
+      <w:proofErr w:type="spellEnd"/>
+      <w:r>
+        <w:t xml:space="preserve"> == </w:t>
+      </w:r>
+      <w:proofErr w:type="spellStart"/>
+      <w:r>
+        <w:t>project.end_month</w:t>
+      </w:r>
+      <w:proofErr w:type="spellEnd"/>
+      <w:r>
+        <w:t xml:space="preserve"> %}{{ </w:t>
+      </w:r>
+      <w:proofErr w:type="spellStart"/>
+      <w:r>
+        <w:t>project.start_month</w:t>
+      </w:r>
+      <w:proofErr w:type="spellEnd"/>
+      <w:r>
+        <w:t xml:space="preserve"> }} {{ </w:t>
+      </w:r>
+      <w:proofErr w:type="spellStart"/>
+      <w:r>
+        <w:t>project.start_day</w:t>
+      </w:r>
+      <w:proofErr w:type="spellEnd"/>
+      <w:r>
+        <w:t xml:space="preserve"> }}–{{ </w:t>
+      </w:r>
+      <w:proofErr w:type="spellStart"/>
+      <w:r>
+        <w:t>project.end_day</w:t>
+      </w:r>
+      <w:proofErr w:type="spellEnd"/>
+      <w:r>
+        <w:t xml:space="preserve"> }}, {{ </w:t>
+      </w:r>
+      <w:proofErr w:type="spellStart"/>
+      <w:r>
+        <w:t>project.end_year</w:t>
+      </w:r>
+      <w:proofErr w:type="spellEnd"/>
+      <w:r>
+        <w:t xml:space="preserve"> }}{% else %}{{ </w:t>
+      </w:r>
+      <w:proofErr w:type="spellStart"/>
+      <w:r>
+        <w:t>project.start_day</w:t>
+      </w:r>
+      <w:proofErr w:type="spellEnd"/>
+      <w:r>
+        <w:t xml:space="preserve"> }} {{ </w:t>
+      </w:r>
+      <w:proofErr w:type="spellStart"/>
+      <w:r>
+        <w:t>project.start_month</w:t>
+      </w:r>
+      <w:proofErr w:type="spellEnd"/>
+      <w:r>
+        <w:t xml:space="preserve"> }} to {{ </w:t>
+      </w:r>
+      <w:proofErr w:type="spellStart"/>
+      <w:r>
+        <w:t>project.end_day</w:t>
+      </w:r>
+      <w:proofErr w:type="spellEnd"/>
+      <w:r>
+        <w:t xml:space="preserve"> }} {{ </w:t>
+      </w:r>
+      <w:proofErr w:type="spellStart"/>
+      <w:r>
+        <w:t>project.end_month</w:t>
+      </w:r>
+      <w:proofErr w:type="spellEnd"/>
+      <w:r>
+        <w:t xml:space="preserve"> }} {{ </w:t>
+      </w:r>
+      <w:proofErr w:type="spellStart"/>
+      <w:r>
+        <w:t>project.end_year</w:t>
+      </w:r>
+      <w:proofErr w:type="spellEnd"/>
+      <w:r>
+        <w:t xml:space="preserve"> }}{% endif %}{% else %}{{ </w:t>
+      </w:r>
+      <w:proofErr w:type="spellStart"/>
+      <w:r>
+        <w:t>project.start_day</w:t>
+      </w:r>
+      <w:proofErr w:type="spellEnd"/>
+      <w:r>
+        <w:t xml:space="preserve"> }} {{ </w:t>
+      </w:r>
+      <w:proofErr w:type="spellStart"/>
+      <w:r>
+        <w:t>project.start_month</w:t>
+      </w:r>
+      <w:proofErr w:type="spellEnd"/>
+      <w:r>
+        <w:t xml:space="preserve"> }} {{ </w:t>
+      </w:r>
+      <w:proofErr w:type="spellStart"/>
+      <w:r>
+        <w:t>project.end_year</w:t>
+      </w:r>
+      <w:proofErr w:type="spellEnd"/>
+      <w:r>
+        <w:t xml:space="preserve"> }} to {{ </w:t>
+      </w:r>
+      <w:proofErr w:type="spellStart"/>
+      <w:r>
+        <w:t>project.end_day</w:t>
+      </w:r>
+      <w:proofErr w:type="spellEnd"/>
+      <w:r>
+        <w:t xml:space="preserve"> }} {{ </w:t>
+      </w:r>
+      <w:proofErr w:type="spellStart"/>
+      <w:r>
+        <w:t>project.end_month</w:t>
+      </w:r>
+      <w:proofErr w:type="spellEnd"/>
+      <w:r>
+        <w:t xml:space="preserve"> }} {{ </w:t>
+      </w:r>
+      <w:proofErr w:type="spellStart"/>
+      <w:r>
+        <w:t>project.end_year</w:t>
+      </w:r>
+      <w:proofErr w:type="spellEnd"/>
+      <w:r>
+        <w:t xml:space="preserve"> }}{% endif %}</w:t>
+      </w:r>
+    </w:p>
+    <w:p>
+      <w:r>
+        <w:t xml:space="preserve">That looks kind of complicated, but it outputs several different date formats based on the months and years involved. You can add newlines to break-up the </w:t>
+      </w:r>
+      <w:r>
+        <w:t xml:space="preserve">statements to make them easier to read. We </w:t>
+      </w:r>
+      <w:r>
+        <w:t xml:space="preserve">want to </w:t>
+      </w:r>
+      <w:r>
+        <w:t>write Jinja2 statements in one line</w:t>
+      </w:r>
+      <w:r>
+        <w:t xml:space="preserve"> in our final template,</w:t>
+      </w:r>
+      <w:r>
+        <w:t xml:space="preserve"> so we don’t end up with blank lines and extra whitespace</w:t>
+      </w:r>
+      <w:r>
+        <w:t xml:space="preserve"> when the Jinja2 expressions are removed during rendering.</w:t>
+      </w:r>
+    </w:p>
+    <w:p>
+      <w:pPr>
+        <w:spacing w:before="0" w:line="240" w:lineRule="auto"/>
+        <w:jc w:val="left"/>
+      </w:pPr>
+      <w:r>
+        <w:br w:type="page"/>
+      </w:r>
+    </w:p>
+    <w:p>
+      <w:pPr>
+        <w:pStyle w:val="Heading2"/>
+      </w:pPr>
+      <w:r>
+        <w:lastRenderedPageBreak/>
+        <w:t>Plain Text and Rich Text</w:t>
+      </w:r>
+    </w:p>
+    <w:p>
+      <w:r>
+        <w:t>In Ghostwriter, you edit some content in a WYSIWYG editor where you can apply styles</w:t>
+      </w:r>
+      <w:r>
+        <w:t xml:space="preserve">. The formatted text is stored as HTML, so inserting that text will include HTML tags. You can use the </w:t>
+      </w:r>
+      <w:proofErr w:type="spellStart"/>
+      <w:r>
+        <w:rPr>
+          <w:rStyle w:val="CodeInline"/>
+        </w:rPr>
+        <w:t>strip_html</w:t>
+      </w:r>
+      <w:proofErr w:type="spellEnd"/>
+      <w:r>
+        <w:t xml:space="preserve"> filter to remove the tags, but you probably want to include your formatting. To do that, you can reference the </w:t>
+      </w:r>
+      <w:proofErr w:type="spellStart"/>
+      <w:r>
+        <w:rPr>
+          <w:rStyle w:val="CodeInline"/>
+        </w:rPr>
+        <w:t>RichText</w:t>
+      </w:r>
+      <w:proofErr w:type="spellEnd"/>
+      <w:r>
+        <w:t xml:space="preserve"> object version of the variable (denoted by the </w:t>
+      </w:r>
+      <w:r>
+        <w:rPr>
+          <w:rStyle w:val="CodeInline"/>
+        </w:rPr>
+        <w:t>_rt</w:t>
+      </w:r>
+      <w:r>
+        <w:t xml:space="preserve"> suffix).</w:t>
+      </w:r>
+    </w:p>
+    <w:p>
+      <w:r>
+        <w:t>For example, here is the project description in both forms:</w:t>
+      </w:r>
+    </w:p>
+    <w:p>
+      <w:pPr>
+        <w:tabs>
+          <w:tab w:val="left" w:pos="4000"/>
+        </w:tabs>
+        <w:rPr>
+          <w:b/>
+          <w:bCs/>
+        </w:rPr>
+      </w:pPr>
+      <w:r>
+        <w:rPr>
+          <w:b/>
+          <w:bCs/>
+        </w:rPr>
+        <w:t>Raw:</w:t>
+      </w:r>
+    </w:p>
+    <w:p>
+      <w:pPr>
+        <w:tabs>
+          <w:tab w:val="left" w:pos="4000"/>
+        </w:tabs>
+      </w:pPr>
+      <w:proofErr w:type="gramStart"/>
+      <w:r>
+        <w:t xml:space="preserve">{{ </w:t>
+      </w:r>
+      <w:proofErr w:type="spellStart"/>
+      <w:r>
+        <w:t>project</w:t>
+      </w:r>
+      <w:proofErr w:type="gramEnd"/>
+      <w:r>
+        <w:t>.note</w:t>
+      </w:r>
+      <w:proofErr w:type="spellEnd"/>
+      <w:r>
+        <w:t xml:space="preserve"> }}</w:t>
+      </w:r>
+      <w:r>
+        <w:tab/>
+      </w:r>
+    </w:p>
+    <w:p>
+      <w:pPr>
+        <w:rPr>
+          <w:b/>
+          <w:bCs/>
+        </w:rPr>
+      </w:pPr>
+      <w:r>
+        <w:rPr>
+          <w:b/>
+          <w:bCs/>
+        </w:rPr>
+        <w:t>Stripped HTML:</w:t>
       </w:r>
     </w:p>
     <w:p>
@@ -106,15 +527,10 @@
       </w:r>
       <w:proofErr w:type="gramEnd"/>
       <w:r>
-        <w:t>.start_date</w:t>
-      </w:r>
-      <w:proofErr w:type="spellEnd"/>
-      <w:r>
-        <w:t xml:space="preserve"> }} – {{ </w:t>
-      </w:r>
-      <w:proofErr w:type="spellStart"/>
-      <w:r>
-        <w:t>project.end_date</w:t>
+        <w:t>.note</w:t>
+      </w:r>
+      <w:r>
+        <w:t>|strip_html</w:t>
       </w:r>
       <w:proofErr w:type="spellEnd"/>
       <w:r>
@@ -122,183 +538,58 @@
       </w:r>
     </w:p>
     <w:p>
-      <w:r>
-        <w:t xml:space="preserve">Perhaps you want to reference only pieces </w:t>
-      </w:r>
-      <w:r>
-        <w:t xml:space="preserve">(e.g., day, month, and year) </w:t>
-      </w:r>
-      <w:r>
-        <w:t xml:space="preserve">of these dates to present them in different ways. Here </w:t>
-      </w:r>
-      <w:r>
-        <w:t>is one option for dynamically assembling a date range:</w:t>
+      <w:pPr>
+        <w:rPr>
+          <w:b/>
+          <w:bCs/>
+        </w:rPr>
+      </w:pPr>
+      <w:proofErr w:type="spellStart"/>
+      <w:r>
+        <w:rPr>
+          <w:b/>
+          <w:bCs/>
+        </w:rPr>
+        <w:t>RichText</w:t>
+      </w:r>
+      <w:proofErr w:type="spellEnd"/>
+      <w:r>
+        <w:rPr>
+          <w:b/>
+          <w:bCs/>
+        </w:rPr>
+        <w:t>:</w:t>
       </w:r>
     </w:p>
     <w:p>
       <w:r>
-        <w:t xml:space="preserve">{% if </w:t>
+        <w:t>{{</w:t>
+      </w:r>
+      <w:r>
+        <w:t>p</w:t>
+      </w:r>
+      <w:r>
+        <w:t xml:space="preserve"> </w:t>
       </w:r>
       <w:proofErr w:type="spellStart"/>
-      <w:r>
-        <w:t>project.start_year</w:t>
+      <w:proofErr w:type="gramStart"/>
+      <w:r>
+        <w:t>project.note</w:t>
+      </w:r>
+      <w:proofErr w:type="gramEnd"/>
+      <w:r>
+        <w:t>_rt</w:t>
       </w:r>
       <w:proofErr w:type="spellEnd"/>
       <w:r>
-        <w:t xml:space="preserve"> == </w:t>
-      </w:r>
-      <w:proofErr w:type="spellStart"/>
-      <w:r>
-        <w:t>project.end_year</w:t>
-      </w:r>
-      <w:proofErr w:type="spellEnd"/>
-      <w:r>
-        <w:t xml:space="preserve"> %}{% if </w:t>
-      </w:r>
-      <w:proofErr w:type="spellStart"/>
-      <w:r>
-        <w:t>project.start_month</w:t>
-      </w:r>
-      <w:proofErr w:type="spellEnd"/>
-      <w:r>
-        <w:t xml:space="preserve"> == </w:t>
-      </w:r>
-      <w:proofErr w:type="spellStart"/>
-      <w:r>
-        <w:t>project.end_month</w:t>
-      </w:r>
-      <w:proofErr w:type="spellEnd"/>
-      <w:r>
-        <w:t xml:space="preserve"> %}{{ </w:t>
-      </w:r>
-      <w:proofErr w:type="spellStart"/>
-      <w:r>
-        <w:t>project.start_month</w:t>
-      </w:r>
-      <w:proofErr w:type="spellEnd"/>
-      <w:r>
-        <w:t xml:space="preserve"> }} {{ </w:t>
-      </w:r>
-      <w:proofErr w:type="spellStart"/>
-      <w:r>
-        <w:t>project.start_day</w:t>
-      </w:r>
-      <w:proofErr w:type="spellEnd"/>
-      <w:r>
-        <w:t xml:space="preserve"> }}–{{ </w:t>
-      </w:r>
-      <w:proofErr w:type="spellStart"/>
-      <w:r>
-        <w:t>project.end_day</w:t>
-      </w:r>
-      <w:proofErr w:type="spellEnd"/>
-      <w:r>
-        <w:t xml:space="preserve"> }}, {{ </w:t>
-      </w:r>
-      <w:proofErr w:type="spellStart"/>
-      <w:r>
-        <w:t>project.end_year</w:t>
-      </w:r>
-      <w:proofErr w:type="spellEnd"/>
-      <w:r>
-        <w:t xml:space="preserve"> }}{% else %}{{ </w:t>
-      </w:r>
-      <w:proofErr w:type="spellStart"/>
-      <w:r>
-        <w:t>project.start_day</w:t>
-      </w:r>
-      <w:proofErr w:type="spellEnd"/>
-      <w:r>
-        <w:t xml:space="preserve"> }} {{ </w:t>
-      </w:r>
-      <w:proofErr w:type="spellStart"/>
-      <w:r>
-        <w:t>project.start_month</w:t>
-      </w:r>
-      <w:proofErr w:type="spellEnd"/>
-      <w:r>
-        <w:t xml:space="preserve"> }} to {{ </w:t>
-      </w:r>
-      <w:proofErr w:type="spellStart"/>
-      <w:r>
-        <w:t>project.end_day</w:t>
-      </w:r>
-      <w:proofErr w:type="spellEnd"/>
-      <w:r>
-        <w:t xml:space="preserve"> }} {{ </w:t>
-      </w:r>
-      <w:proofErr w:type="spellStart"/>
-      <w:r>
-        <w:t>project.end_month</w:t>
-      </w:r>
-      <w:proofErr w:type="spellEnd"/>
-      <w:r>
-        <w:t xml:space="preserve"> }} {{ </w:t>
-      </w:r>
-      <w:proofErr w:type="spellStart"/>
-      <w:r>
-        <w:t>project.end_year</w:t>
-      </w:r>
-      <w:proofErr w:type="spellEnd"/>
-      <w:r>
-        <w:t xml:space="preserve"> }}{% endif %}{% else %}{{ </w:t>
-      </w:r>
-      <w:proofErr w:type="spellStart"/>
-      <w:r>
-        <w:t>project.start_day</w:t>
-      </w:r>
-      <w:proofErr w:type="spellEnd"/>
-      <w:r>
-        <w:t xml:space="preserve"> }} {{ </w:t>
-      </w:r>
-      <w:proofErr w:type="spellStart"/>
-      <w:r>
-        <w:t>project.start_month</w:t>
-      </w:r>
-      <w:proofErr w:type="spellEnd"/>
-      <w:r>
-        <w:t xml:space="preserve"> }} {{ </w:t>
-      </w:r>
-      <w:proofErr w:type="spellStart"/>
-      <w:r>
-        <w:t>project.end_year</w:t>
-      </w:r>
-      <w:proofErr w:type="spellEnd"/>
-      <w:r>
-        <w:t xml:space="preserve"> }} to {{ </w:t>
-      </w:r>
-      <w:proofErr w:type="spellStart"/>
-      <w:r>
-        <w:t>project.end_day</w:t>
-      </w:r>
-      <w:proofErr w:type="spellEnd"/>
-      <w:r>
-        <w:t xml:space="preserve"> }} {{ </w:t>
-      </w:r>
-      <w:proofErr w:type="spellStart"/>
-      <w:r>
-        <w:t>project.end_month</w:t>
-      </w:r>
-      <w:proofErr w:type="spellEnd"/>
-      <w:r>
-        <w:t xml:space="preserve"> }} {{ </w:t>
-      </w:r>
-      <w:proofErr w:type="spellStart"/>
-      <w:r>
-        <w:t>project.end_year</w:t>
-      </w:r>
-      <w:proofErr w:type="spellEnd"/>
-      <w:r>
-        <w:t xml:space="preserve"> }}{% endif %}</w:t>
+        <w:t xml:space="preserve"> }}</w:t>
       </w:r>
     </w:p>
     <w:p>
-      <w:r>
-        <w:t xml:space="preserve">That looks kind of complicated, but it outputs several different date formats based on the months and years involved. You can add newlines to break-up the </w:t>
-      </w:r>
-      <w:r>
-        <w:t>statements to make them easier to read. We write Jinja2 statements in one line so we don’t end up with blank lines and extra whitespace.</w:t>
-      </w:r>
+      <w:pPr>
+        <w:spacing w:before="0" w:line="240" w:lineRule="auto"/>
+        <w:jc w:val="left"/>
+      </w:pPr>
     </w:p>
     <w:p>
       <w:pPr>
@@ -306,13 +597,55 @@
         <w:jc w:val="left"/>
       </w:pPr>
       <w:r>
+        <w:t xml:space="preserve">Check the wiki for more </w:t>
+      </w:r>
+      <w:r>
+        <w:t xml:space="preserve">details: </w:t>
+      </w:r>
+      <w:hyperlink r:id="rId8" w:history="1">
+        <w:r>
+          <w:rPr>
+            <w:rStyle w:val="Hyperlink"/>
+          </w:rPr>
+          <w:t>https://www.ghostwriter.wiki/features/reporting/report-templates/word-template-variables</w:t>
+        </w:r>
+      </w:hyperlink>
+      <w:r>
         <w:br w:type="page"/>
       </w:r>
     </w:p>
     <w:p>
+      <w:pPr>
+        <w:pStyle w:val="Heading2"/>
+      </w:pPr>
       <w:r>
         <w:lastRenderedPageBreak/>
-        <w:t>You can also pull in some pre-calculated values for various parts of your project</w:t>
+        <w:t>Making Tables</w:t>
+      </w:r>
+      <w:r>
+        <w:t xml:space="preserve"> &amp; Using Math</w:t>
+      </w:r>
+    </w:p>
+    <w:p>
+      <w:r>
+        <w:t>There is a lot you can do with Jinja2. Here we will look at some common things you are likely to want to do in a report, make tables and calculate values.</w:t>
+      </w:r>
+    </w:p>
+    <w:p>
+      <w:r>
+        <w:t xml:space="preserve">You can pull in some pre-calculated values </w:t>
+      </w:r>
+      <w:r>
+        <w:t xml:space="preserve">from the </w:t>
+      </w:r>
+      <w:r>
+        <w:rPr>
+          <w:rStyle w:val="CodeInline"/>
+        </w:rPr>
+        <w:t>totals</w:t>
+      </w:r>
+      <w:r>
+        <w:t xml:space="preserve"> key</w:t>
       </w:r>
       <w:r>
         <w:t xml:space="preserve"> and </w:t>
@@ -363,9 +696,9 @@
         <w:tblLook w:val="04A0" w:firstRow="1" w:lastRow="0" w:firstColumn="1" w:lastColumn="0" w:noHBand="0" w:noVBand="1"/>
       </w:tblPr>
       <w:tblGrid>
-        <w:gridCol w:w="2422"/>
-        <w:gridCol w:w="3513"/>
-        <w:gridCol w:w="3415"/>
+        <w:gridCol w:w="1975"/>
+        <w:gridCol w:w="2982"/>
+        <w:gridCol w:w="4393"/>
       </w:tblGrid>
       <w:tr>
         <w:trPr>
@@ -373,7 +706,7 @@
         </w:trPr>
         <w:tc>
           <w:tcPr>
-            <w:tcW w:w="2422" w:type="dxa"/>
+            <w:tcW w:w="1975" w:type="dxa"/>
           </w:tcPr>
           <w:p>
             <w:pPr>
@@ -386,7 +719,7 @@
         </w:tc>
         <w:tc>
           <w:tcPr>
-            <w:tcW w:w="3513" w:type="dxa"/>
+            <w:tcW w:w="2981" w:type="dxa"/>
           </w:tcPr>
           <w:p>
             <w:pPr>
@@ -399,7 +732,7 @@
         </w:tc>
         <w:tc>
           <w:tcPr>
-            <w:tcW w:w="3415" w:type="dxa"/>
+            <w:tcW w:w="4394" w:type="dxa"/>
           </w:tcPr>
           <w:p>
             <w:pPr>
@@ -414,7 +747,7 @@
       <w:tr>
         <w:tc>
           <w:tcPr>
-            <w:tcW w:w="2422" w:type="dxa"/>
+            <w:tcW w:w="1975" w:type="dxa"/>
           </w:tcPr>
           <w:p>
             <w:pPr>
@@ -434,7 +767,7 @@
         </w:tc>
         <w:tc>
           <w:tcPr>
-            <w:tcW w:w="3513" w:type="dxa"/>
+            <w:tcW w:w="2981" w:type="dxa"/>
           </w:tcPr>
           <w:p>
             <w:pPr>
@@ -460,19 +793,22 @@
         </w:tc>
         <w:tc>
           <w:tcPr>
-            <w:tcW w:w="3415" w:type="dxa"/>
+            <w:tcW w:w="4394" w:type="dxa"/>
           </w:tcPr>
           <w:p>
             <w:pPr>
               <w:jc w:val="center"/>
             </w:pPr>
+            <w:r>
+              <w:t>--</w:t>
+            </w:r>
           </w:p>
         </w:tc>
       </w:tr>
       <w:tr>
         <w:tc>
           <w:tcPr>
-            <w:tcW w:w="2422" w:type="dxa"/>
+            <w:tcW w:w="1975" w:type="dxa"/>
           </w:tcPr>
           <w:p>
             <w:pPr>
@@ -492,7 +828,7 @@
         </w:tc>
         <w:tc>
           <w:tcPr>
-            <w:tcW w:w="3513" w:type="dxa"/>
+            <w:tcW w:w="2981" w:type="dxa"/>
           </w:tcPr>
           <w:p>
             <w:pPr>
@@ -518,7 +854,7 @@
         </w:tc>
         <w:tc>
           <w:tcPr>
-            <w:tcW w:w="3415" w:type="dxa"/>
+            <w:tcW w:w="4394" w:type="dxa"/>
           </w:tcPr>
           <w:p>
             <w:pPr>
@@ -554,7 +890,13 @@
             </w:r>
             <w:proofErr w:type="spellEnd"/>
             <w:r>
-              <w:t xml:space="preserve"> }}</w:t>
+              <w:t xml:space="preserve"> </w:t>
+            </w:r>
+            <w:r>
+              <w:t xml:space="preserve">* 100 </w:t>
+            </w:r>
+            <w:r>
+              <w:t>}}</w:t>
             </w:r>
             <w:r>
               <w:t>{% else %}100{% endif %}%</w:t>
@@ -565,7 +907,7 @@
       <w:tr>
         <w:tc>
           <w:tcPr>
-            <w:tcW w:w="2422" w:type="dxa"/>
+            <w:tcW w:w="1975" w:type="dxa"/>
           </w:tcPr>
           <w:p>
             <w:pPr>
@@ -585,7 +927,7 @@
         </w:tc>
         <w:tc>
           <w:tcPr>
-            <w:tcW w:w="3513" w:type="dxa"/>
+            <w:tcW w:w="2981" w:type="dxa"/>
           </w:tcPr>
           <w:p>
             <w:pPr>
@@ -611,19 +953,22 @@
         </w:tc>
         <w:tc>
           <w:tcPr>
-            <w:tcW w:w="3415" w:type="dxa"/>
+            <w:tcW w:w="4394" w:type="dxa"/>
           </w:tcPr>
           <w:p>
             <w:pPr>
               <w:jc w:val="center"/>
             </w:pPr>
+            <w:r>
+              <w:t>--</w:t>
+            </w:r>
           </w:p>
         </w:tc>
       </w:tr>
       <w:tr>
         <w:tc>
           <w:tcPr>
-            <w:tcW w:w="2422" w:type="dxa"/>
+            <w:tcW w:w="1975" w:type="dxa"/>
           </w:tcPr>
           <w:p>
             <w:pPr>
@@ -637,13 +982,13 @@
                 <w:b/>
                 <w:bCs/>
               </w:rPr>
-              <w:t>Team Members</w:t>
-            </w:r>
-          </w:p>
-        </w:tc>
-        <w:tc>
-          <w:tcPr>
-            <w:tcW w:w="3513" w:type="dxa"/>
+              <w:t>Critical Findings</w:t>
+            </w:r>
+          </w:p>
+        </w:tc>
+        <w:tc>
+          <w:tcPr>
+            <w:tcW w:w="2981" w:type="dxa"/>
           </w:tcPr>
           <w:p>
             <w:pPr>
@@ -659,7 +1004,10 @@
             </w:r>
             <w:proofErr w:type="gramEnd"/>
             <w:r>
-              <w:t>.team</w:t>
+              <w:t>.findings</w:t>
+            </w:r>
+            <w:r>
+              <w:t>_critical</w:t>
             </w:r>
             <w:proofErr w:type="spellEnd"/>
             <w:r>
@@ -669,19 +1017,63 @@
         </w:tc>
         <w:tc>
           <w:tcPr>
-            <w:tcW w:w="3415" w:type="dxa"/>
+            <w:tcW w:w="4394" w:type="dxa"/>
           </w:tcPr>
           <w:p>
             <w:pPr>
               <w:jc w:val="center"/>
             </w:pPr>
+            <w:r>
+              <w:t xml:space="preserve">{% if </w:t>
+            </w:r>
+            <w:proofErr w:type="spellStart"/>
+            <w:proofErr w:type="gramStart"/>
+            <w:r>
+              <w:t>totals.</w:t>
+            </w:r>
+            <w:r>
+              <w:t>findings</w:t>
+            </w:r>
+            <w:proofErr w:type="gramEnd"/>
+            <w:r>
+              <w:t>_critical</w:t>
+            </w:r>
+            <w:proofErr w:type="spellEnd"/>
+            <w:r>
+              <w:t xml:space="preserve"> &gt; 0 %}{{ </w:t>
+            </w:r>
+            <w:proofErr w:type="spellStart"/>
+            <w:r>
+              <w:t>totals.</w:t>
+            </w:r>
+            <w:r>
+              <w:t>findings_critical</w:t>
+            </w:r>
+            <w:proofErr w:type="spellEnd"/>
+            <w:r>
+              <w:t xml:space="preserve">  / </w:t>
+            </w:r>
+            <w:proofErr w:type="spellStart"/>
+            <w:r>
+              <w:t>totals.</w:t>
+            </w:r>
+            <w:r>
+              <w:t>findings</w:t>
+            </w:r>
+            <w:proofErr w:type="spellEnd"/>
+            <w:r>
+              <w:t xml:space="preserve"> * 100</w:t>
+            </w:r>
+            <w:r>
+              <w:t xml:space="preserve"> }}{% else %}100{% endif %}%</w:t>
+            </w:r>
           </w:p>
         </w:tc>
       </w:tr>
       <w:tr>
         <w:tc>
           <w:tcPr>
-            <w:tcW w:w="2422" w:type="dxa"/>
+            <w:tcW w:w="1975" w:type="dxa"/>
           </w:tcPr>
           <w:p>
             <w:pPr>
@@ -695,13 +1087,13 @@
                 <w:b/>
                 <w:bCs/>
               </w:rPr>
-              <w:t>Targeted Hosts</w:t>
-            </w:r>
-          </w:p>
-        </w:tc>
-        <w:tc>
-          <w:tcPr>
-            <w:tcW w:w="3513" w:type="dxa"/>
+              <w:t>High Findings</w:t>
+            </w:r>
+          </w:p>
+        </w:tc>
+        <w:tc>
+          <w:tcPr>
+            <w:tcW w:w="2981" w:type="dxa"/>
           </w:tcPr>
           <w:p>
             <w:pPr>
@@ -717,7 +1109,10 @@
             </w:r>
             <w:proofErr w:type="gramEnd"/>
             <w:r>
-              <w:t>.targets</w:t>
+              <w:t>.findings</w:t>
+            </w:r>
+            <w:r>
+              <w:t>_high</w:t>
             </w:r>
             <w:proofErr w:type="spellEnd"/>
             <w:r>
@@ -727,19 +1122,66 @@
         </w:tc>
         <w:tc>
           <w:tcPr>
-            <w:tcW w:w="3415" w:type="dxa"/>
+            <w:tcW w:w="4394" w:type="dxa"/>
           </w:tcPr>
           <w:p>
             <w:pPr>
               <w:jc w:val="center"/>
             </w:pPr>
+            <w:r>
+              <w:t xml:space="preserve">{% if </w:t>
+            </w:r>
+            <w:proofErr w:type="spellStart"/>
+            <w:proofErr w:type="gramStart"/>
+            <w:r>
+              <w:t>totals.findings</w:t>
+            </w:r>
+            <w:proofErr w:type="gramEnd"/>
+            <w:r>
+              <w:t>_high</w:t>
+            </w:r>
+            <w:proofErr w:type="spellEnd"/>
+            <w:r>
+              <w:t xml:space="preserve"> &gt; 0 %}{{ </w:t>
+            </w:r>
+            <w:proofErr w:type="spellStart"/>
+            <w:r>
+              <w:t>totals.findings_high</w:t>
+            </w:r>
+            <w:proofErr w:type="spellEnd"/>
+            <w:r>
+              <w:t xml:space="preserve">  / </w:t>
+            </w:r>
+            <w:proofErr w:type="spellStart"/>
+            <w:r>
+              <w:t>totals.findings</w:t>
+            </w:r>
+            <w:proofErr w:type="spellEnd"/>
+            <w:r>
+              <w:t xml:space="preserve"> * 100 }}{% el</w:t>
+            </w:r>
+            <w:r>
+              <w:t>s</w:t>
+            </w:r>
+            <w:r>
+              <w:t>e %}</w:t>
+            </w:r>
+            <w:r>
+              <w:t>0</w:t>
+            </w:r>
+            <w:r>
+              <w:t>{% endif %}</w:t>
+            </w:r>
+            <w:r>
+              <w:t>%</w:t>
+            </w:r>
           </w:p>
         </w:tc>
       </w:tr>
       <w:tr>
         <w:tc>
           <w:tcPr>
-            <w:tcW w:w="2422" w:type="dxa"/>
+            <w:tcW w:w="1975" w:type="dxa"/>
           </w:tcPr>
           <w:p>
             <w:pPr>
@@ -753,13 +1195,13 @@
                 <w:b/>
                 <w:bCs/>
               </w:rPr>
-              <w:t>Scope</w:t>
-            </w:r>
-          </w:p>
-        </w:tc>
-        <w:tc>
-          <w:tcPr>
-            <w:tcW w:w="3513" w:type="dxa"/>
+              <w:t>Medium Findings</w:t>
+            </w:r>
+          </w:p>
+        </w:tc>
+        <w:tc>
+          <w:tcPr>
+            <w:tcW w:w="2981" w:type="dxa"/>
           </w:tcPr>
           <w:p>
             <w:pPr>
@@ -775,7 +1217,10 @@
             </w:r>
             <w:proofErr w:type="gramEnd"/>
             <w:r>
-              <w:t>.scope</w:t>
+              <w:t>.findings</w:t>
+            </w:r>
+            <w:r>
+              <w:t>_medium</w:t>
             </w:r>
             <w:proofErr w:type="spellEnd"/>
             <w:r>
@@ -785,12 +1230,434 @@
         </w:tc>
         <w:tc>
           <w:tcPr>
-            <w:tcW w:w="3415" w:type="dxa"/>
+            <w:tcW w:w="4394" w:type="dxa"/>
           </w:tcPr>
           <w:p>
             <w:pPr>
               <w:jc w:val="center"/>
             </w:pPr>
+            <w:r>
+              <w:t xml:space="preserve">{% if </w:t>
+            </w:r>
+            <w:proofErr w:type="spellStart"/>
+            <w:proofErr w:type="gramStart"/>
+            <w:r>
+              <w:t>totals.findings</w:t>
+            </w:r>
+            <w:proofErr w:type="gramEnd"/>
+            <w:r>
+              <w:t>_medium</w:t>
+            </w:r>
+            <w:proofErr w:type="spellEnd"/>
+            <w:r>
+              <w:t xml:space="preserve"> &gt; 0 %}{{ </w:t>
+            </w:r>
+            <w:proofErr w:type="spellStart"/>
+            <w:r>
+              <w:t>totals.findings_medium</w:t>
+            </w:r>
+            <w:proofErr w:type="spellEnd"/>
+            <w:r>
+              <w:t xml:space="preserve">  / </w:t>
+            </w:r>
+            <w:proofErr w:type="spellStart"/>
+            <w:r>
+              <w:t>totals.findings</w:t>
+            </w:r>
+            <w:proofErr w:type="spellEnd"/>
+            <w:r>
+              <w:t xml:space="preserve"> * 100 }}{% else %}</w:t>
+            </w:r>
+            <w:r>
+              <w:t>0</w:t>
+            </w:r>
+            <w:r>
+              <w:t>{% endif %}</w:t>
+            </w:r>
+            <w:r>
+              <w:t>%</w:t>
+            </w:r>
+          </w:p>
+        </w:tc>
+      </w:tr>
+      <w:tr>
+        <w:tc>
+          <w:tcPr>
+            <w:tcW w:w="1975" w:type="dxa"/>
+          </w:tcPr>
+          <w:p>
+            <w:pPr>
+              <w:rPr>
+                <w:b/>
+                <w:bCs/>
+              </w:rPr>
+            </w:pPr>
+            <w:r>
+              <w:rPr>
+                <w:b/>
+                <w:bCs/>
+              </w:rPr>
+              <w:t>Low Findings</w:t>
+            </w:r>
+          </w:p>
+        </w:tc>
+        <w:tc>
+          <w:tcPr>
+            <w:tcW w:w="2981" w:type="dxa"/>
+          </w:tcPr>
+          <w:p>
+            <w:pPr>
+              <w:jc w:val="center"/>
+            </w:pPr>
+            <w:proofErr w:type="gramStart"/>
+            <w:r>
+              <w:t xml:space="preserve">{{ </w:t>
+            </w:r>
+            <w:proofErr w:type="spellStart"/>
+            <w:r>
+              <w:t>totals</w:t>
+            </w:r>
+            <w:proofErr w:type="gramEnd"/>
+            <w:r>
+              <w:t>.findings</w:t>
+            </w:r>
+            <w:r>
+              <w:t>_low</w:t>
+            </w:r>
+            <w:proofErr w:type="spellEnd"/>
+            <w:r>
+              <w:t xml:space="preserve"> }}</w:t>
+            </w:r>
+          </w:p>
+        </w:tc>
+        <w:tc>
+          <w:tcPr>
+            <w:tcW w:w="4394" w:type="dxa"/>
+          </w:tcPr>
+          <w:p>
+            <w:pPr>
+              <w:jc w:val="center"/>
+            </w:pPr>
+            <w:r>
+              <w:t xml:space="preserve">{% if </w:t>
+            </w:r>
+            <w:proofErr w:type="spellStart"/>
+            <w:proofErr w:type="gramStart"/>
+            <w:r>
+              <w:t>totals.findings</w:t>
+            </w:r>
+            <w:proofErr w:type="gramEnd"/>
+            <w:r>
+              <w:t>_low</w:t>
+            </w:r>
+            <w:proofErr w:type="spellEnd"/>
+            <w:r>
+              <w:t xml:space="preserve"> &gt; 0 %}{{ </w:t>
+            </w:r>
+            <w:proofErr w:type="spellStart"/>
+            <w:r>
+              <w:t>totals.findings_low</w:t>
+            </w:r>
+            <w:proofErr w:type="spellEnd"/>
+            <w:r>
+              <w:t xml:space="preserve">  / </w:t>
+            </w:r>
+            <w:proofErr w:type="spellStart"/>
+            <w:r>
+              <w:t>totals.findings</w:t>
+            </w:r>
+            <w:proofErr w:type="spellEnd"/>
+            <w:r>
+              <w:t xml:space="preserve"> * 100 }}{% else %}</w:t>
+            </w:r>
+            <w:r>
+              <w:t>0</w:t>
+            </w:r>
+            <w:r>
+              <w:t>{% endif %}%</w:t>
+            </w:r>
+          </w:p>
+        </w:tc>
+      </w:tr>
+      <w:tr>
+        <w:tc>
+          <w:tcPr>
+            <w:tcW w:w="1975" w:type="dxa"/>
+          </w:tcPr>
+          <w:p>
+            <w:pPr>
+              <w:rPr>
+                <w:b/>
+                <w:bCs/>
+              </w:rPr>
+            </w:pPr>
+            <w:r>
+              <w:rPr>
+                <w:b/>
+                <w:bCs/>
+              </w:rPr>
+              <w:t>Info Findings</w:t>
+            </w:r>
+          </w:p>
+        </w:tc>
+        <w:tc>
+          <w:tcPr>
+            <w:tcW w:w="2981" w:type="dxa"/>
+          </w:tcPr>
+          <w:p>
+            <w:pPr>
+              <w:jc w:val="center"/>
+            </w:pPr>
+            <w:proofErr w:type="gramStart"/>
+            <w:r>
+              <w:t xml:space="preserve">{{ </w:t>
+            </w:r>
+            <w:proofErr w:type="spellStart"/>
+            <w:r>
+              <w:t>totals</w:t>
+            </w:r>
+            <w:proofErr w:type="gramEnd"/>
+            <w:r>
+              <w:t>.findings</w:t>
+            </w:r>
+            <w:r>
+              <w:t>_info</w:t>
+            </w:r>
+            <w:proofErr w:type="spellEnd"/>
+            <w:r>
+              <w:t xml:space="preserve"> }}</w:t>
+            </w:r>
+          </w:p>
+        </w:tc>
+        <w:tc>
+          <w:tcPr>
+            <w:tcW w:w="4394" w:type="dxa"/>
+          </w:tcPr>
+          <w:p>
+            <w:pPr>
+              <w:jc w:val="center"/>
+            </w:pPr>
+            <w:r>
+              <w:t xml:space="preserve">{% if </w:t>
+            </w:r>
+            <w:proofErr w:type="spellStart"/>
+            <w:proofErr w:type="gramStart"/>
+            <w:r>
+              <w:t>totals.findings</w:t>
+            </w:r>
+            <w:proofErr w:type="gramEnd"/>
+            <w:r>
+              <w:t>_info</w:t>
+            </w:r>
+            <w:proofErr w:type="spellEnd"/>
+            <w:r>
+              <w:t xml:space="preserve"> &gt; 0 %}{{ </w:t>
+            </w:r>
+            <w:proofErr w:type="spellStart"/>
+            <w:r>
+              <w:t>totals.findings_info</w:t>
+            </w:r>
+            <w:proofErr w:type="spellEnd"/>
+            <w:r>
+              <w:t xml:space="preserve">  / </w:t>
+            </w:r>
+            <w:proofErr w:type="spellStart"/>
+            <w:r>
+              <w:t>totals.findings</w:t>
+            </w:r>
+            <w:proofErr w:type="spellEnd"/>
+            <w:r>
+              <w:t xml:space="preserve"> * 100 }}{% else %}</w:t>
+            </w:r>
+            <w:r>
+              <w:t>0</w:t>
+            </w:r>
+            <w:r>
+              <w:t>{% endif %}%</w:t>
+            </w:r>
+          </w:p>
+        </w:tc>
+      </w:tr>
+      <w:tr>
+        <w:tc>
+          <w:tcPr>
+            <w:tcW w:w="1975" w:type="dxa"/>
+          </w:tcPr>
+          <w:p>
+            <w:pPr>
+              <w:rPr>
+                <w:b/>
+                <w:bCs/>
+              </w:rPr>
+            </w:pPr>
+            <w:r>
+              <w:rPr>
+                <w:b/>
+                <w:bCs/>
+              </w:rPr>
+              <w:t>Team Members</w:t>
+            </w:r>
+          </w:p>
+        </w:tc>
+        <w:tc>
+          <w:tcPr>
+            <w:tcW w:w="2981" w:type="dxa"/>
+          </w:tcPr>
+          <w:p>
+            <w:pPr>
+              <w:jc w:val="center"/>
+            </w:pPr>
+            <w:proofErr w:type="gramStart"/>
+            <w:r>
+              <w:t xml:space="preserve">{{ </w:t>
+            </w:r>
+            <w:proofErr w:type="spellStart"/>
+            <w:r>
+              <w:t>totals</w:t>
+            </w:r>
+            <w:proofErr w:type="gramEnd"/>
+            <w:r>
+              <w:t>.team</w:t>
+            </w:r>
+            <w:proofErr w:type="spellEnd"/>
+            <w:r>
+              <w:t xml:space="preserve"> }}</w:t>
+            </w:r>
+          </w:p>
+        </w:tc>
+        <w:tc>
+          <w:tcPr>
+            <w:tcW w:w="4394" w:type="dxa"/>
+          </w:tcPr>
+          <w:p>
+            <w:pPr>
+              <w:jc w:val="center"/>
+            </w:pPr>
+            <w:r>
+              <w:t>--</w:t>
+            </w:r>
+          </w:p>
+        </w:tc>
+      </w:tr>
+      <w:tr>
+        <w:tc>
+          <w:tcPr>
+            <w:tcW w:w="1975" w:type="dxa"/>
+          </w:tcPr>
+          <w:p>
+            <w:pPr>
+              <w:rPr>
+                <w:b/>
+                <w:bCs/>
+              </w:rPr>
+            </w:pPr>
+            <w:r>
+              <w:rPr>
+                <w:b/>
+                <w:bCs/>
+              </w:rPr>
+              <w:t>Targeted Hosts</w:t>
+            </w:r>
+          </w:p>
+        </w:tc>
+        <w:tc>
+          <w:tcPr>
+            <w:tcW w:w="2981" w:type="dxa"/>
+          </w:tcPr>
+          <w:p>
+            <w:pPr>
+              <w:jc w:val="center"/>
+            </w:pPr>
+            <w:proofErr w:type="gramStart"/>
+            <w:r>
+              <w:t xml:space="preserve">{{ </w:t>
+            </w:r>
+            <w:proofErr w:type="spellStart"/>
+            <w:r>
+              <w:t>totals</w:t>
+            </w:r>
+            <w:proofErr w:type="gramEnd"/>
+            <w:r>
+              <w:t>.targets</w:t>
+            </w:r>
+            <w:proofErr w:type="spellEnd"/>
+            <w:r>
+              <w:t xml:space="preserve"> }}</w:t>
+            </w:r>
+          </w:p>
+        </w:tc>
+        <w:tc>
+          <w:tcPr>
+            <w:tcW w:w="4394" w:type="dxa"/>
+          </w:tcPr>
+          <w:p>
+            <w:pPr>
+              <w:jc w:val="center"/>
+            </w:pPr>
+            <w:r>
+              <w:t>--</w:t>
+            </w:r>
+          </w:p>
+        </w:tc>
+      </w:tr>
+      <w:tr>
+        <w:tc>
+          <w:tcPr>
+            <w:tcW w:w="1975" w:type="dxa"/>
+          </w:tcPr>
+          <w:p>
+            <w:pPr>
+              <w:rPr>
+                <w:b/>
+                <w:bCs/>
+              </w:rPr>
+            </w:pPr>
+            <w:r>
+              <w:rPr>
+                <w:b/>
+                <w:bCs/>
+              </w:rPr>
+              <w:t>Scope</w:t>
+            </w:r>
+          </w:p>
+        </w:tc>
+        <w:tc>
+          <w:tcPr>
+            <w:tcW w:w="2981" w:type="dxa"/>
+          </w:tcPr>
+          <w:p>
+            <w:pPr>
+              <w:jc w:val="center"/>
+            </w:pPr>
+            <w:proofErr w:type="gramStart"/>
+            <w:r>
+              <w:t xml:space="preserve">{{ </w:t>
+            </w:r>
+            <w:proofErr w:type="spellStart"/>
+            <w:r>
+              <w:t>totals</w:t>
+            </w:r>
+            <w:proofErr w:type="gramEnd"/>
+            <w:r>
+              <w:t>.scope</w:t>
+            </w:r>
+            <w:proofErr w:type="spellEnd"/>
+            <w:r>
+              <w:t xml:space="preserve"> }}</w:t>
+            </w:r>
+          </w:p>
+        </w:tc>
+        <w:tc>
+          <w:tcPr>
+            <w:tcW w:w="4394" w:type="dxa"/>
+          </w:tcPr>
+          <w:p>
+            <w:pPr>
+              <w:jc w:val="center"/>
+            </w:pPr>
+            <w:r>
+              <w:t>--</w:t>
+            </w:r>
           </w:p>
         </w:tc>
       </w:tr>
@@ -801,7 +1668,20 @@
         <w:jc w:val="left"/>
       </w:pPr>
       <w:r>
-        <w:t xml:space="preserve">Be mindful of performing math like dividing a value that could be zero. In the above example, this template would fail rendering with an error if </w:t>
+        <w:lastRenderedPageBreak/>
+        <w:t>Be mindful of performing math like dividing a value that could be zero. In the above example</w:t>
+      </w:r>
+      <w:r>
+        <w:t>s</w:t>
+      </w:r>
+      <w:r>
+        <w:t>, this template would fail rendering with an error if</w:t>
+      </w:r>
+      <w:r>
+        <w:t xml:space="preserve"> a value like</w:t>
+      </w:r>
+      <w:r>
+        <w:t xml:space="preserve"> </w:t>
       </w:r>
       <w:proofErr w:type="spellStart"/>
       <w:proofErr w:type="gramStart"/>
@@ -869,29 +1749,72 @@
       <w:pPr>
         <w:spacing w:before="0" w:line="240" w:lineRule="auto"/>
         <w:jc w:val="left"/>
-        <w:rPr>
-          <w:rFonts w:asciiTheme="majorHAnsi" w:eastAsiaTheme="majorEastAsia" w:hAnsiTheme="majorHAnsi" w:cstheme="majorBidi"/>
-          <w:color w:val="6F6FAB"/>
-          <w:sz w:val="40"/>
-          <w:szCs w:val="26"/>
-        </w:rPr>
-      </w:pPr>
-      <w:r>
-        <w:br w:type="page"/>
-      </w:r>
+      </w:pPr>
     </w:p>
     <w:p>
       <w:pPr>
-        <w:pStyle w:val="Heading2"/>
-      </w:pPr>
-      <w:r>
-        <w:lastRenderedPageBreak/>
-        <w:t>Assessment Points of Contact &amp; Stakeholders</w:t>
+        <w:spacing w:before="0" w:line="240" w:lineRule="auto"/>
+        <w:jc w:val="left"/>
+      </w:pPr>
+      <w:r>
+        <w:t xml:space="preserve">You might want to get a value that isn’t pre-calculated. You can count something using the Jinja2 </w:t>
+      </w:r>
+      <w:r>
+        <w:rPr>
+          <w:rStyle w:val="CodeInline"/>
+        </w:rPr>
+        <w:t>length</w:t>
+      </w:r>
+      <w:r>
+        <w:t xml:space="preserve"> filter. For example, this pre-calculated value for the total number of findings is equal to the output of this filter:</w:t>
+      </w:r>
+      <w:r>
+        <w:t xml:space="preserve"> </w:t>
+      </w:r>
+      <w:proofErr w:type="gramStart"/>
+      <w:r>
+        <w:t xml:space="preserve">{{ </w:t>
+      </w:r>
+      <w:proofErr w:type="spellStart"/>
+      <w:r>
+        <w:t>totals</w:t>
+      </w:r>
+      <w:proofErr w:type="gramEnd"/>
+      <w:r>
+        <w:t>.findings</w:t>
+      </w:r>
+      <w:proofErr w:type="spellEnd"/>
+      <w:r>
+        <w:t xml:space="preserve"> }} == {{ </w:t>
+      </w:r>
+      <w:proofErr w:type="spellStart"/>
+      <w:r>
+        <w:t>findings|length</w:t>
+      </w:r>
+      <w:proofErr w:type="spellEnd"/>
+      <w:r>
+        <w:t xml:space="preserve"> }}</w:t>
+      </w:r>
+      <w:r>
+        <w:br w:type="page"/>
       </w:r>
     </w:p>
     <w:p>
       <w:r>
-        <w:t>You can also create tables with loops:</w:t>
+        <w:lastRenderedPageBreak/>
+        <w:t>You can also create tables with loops</w:t>
+      </w:r>
+      <w:r>
+        <w:t xml:space="preserve">. Note the use of a special prefix, </w:t>
+      </w:r>
+      <w:r>
+        <w:rPr>
+          <w:rStyle w:val="CodeInline"/>
+        </w:rPr>
+        <w:t>{tr</w:t>
+      </w:r>
+      <w:r>
+        <w:t>, to start the blocks. These table rows will not appear in your final document.</w:t>
       </w:r>
     </w:p>
     <w:p>
@@ -1090,6 +2013,41 @@
             <w:proofErr w:type="gramEnd"/>
             <w:r>
               <w:t>.email</w:t>
+            </w:r>
+            <w:proofErr w:type="spellEnd"/>
+            <w:r>
+              <w:t xml:space="preserve"> }}</w:t>
+            </w:r>
+          </w:p>
+        </w:tc>
+      </w:tr>
+      <w:tr>
+        <w:tc>
+          <w:tcPr>
+            <w:tcW w:w="9350" w:type="dxa"/>
+            <w:gridSpan w:val="3"/>
+          </w:tcPr>
+          <w:p>
+            <w:pPr>
+              <w:jc w:val="left"/>
+            </w:pPr>
+            <w:r>
+              <w:t>{{</w:t>
+            </w:r>
+            <w:r>
+              <w:t>p</w:t>
+            </w:r>
+            <w:r>
+              <w:t xml:space="preserve"> </w:t>
+            </w:r>
+            <w:proofErr w:type="spellStart"/>
+            <w:proofErr w:type="gramStart"/>
+            <w:r>
+              <w:t>poc.note</w:t>
+            </w:r>
+            <w:proofErr w:type="gramEnd"/>
+            <w:r>
+              <w:t>_rt</w:t>
             </w:r>
             <w:proofErr w:type="spellEnd"/>
             <w:r>
@@ -1229,6 +2187,9 @@
             <w:pPr>
               <w:jc w:val="center"/>
             </w:pPr>
+            <w:r>
+              <w:t>Phone</w:t>
+            </w:r>
           </w:p>
         </w:tc>
       </w:tr>
@@ -1321,12 +2282,17 @@
             <w:pPr>
               <w:jc w:val="center"/>
             </w:pPr>
+            <w:proofErr w:type="gramStart"/>
             <w:r>
               <w:t xml:space="preserve">{{ </w:t>
             </w:r>
             <w:proofErr w:type="spellStart"/>
             <w:r>
-              <w:t>member.phone</w:t>
+              <w:t>member</w:t>
+            </w:r>
+            <w:proofErr w:type="gramEnd"/>
+            <w:r>
+              <w:t>.phone</w:t>
             </w:r>
             <w:proofErr w:type="spellEnd"/>
             <w:r>
@@ -1334,6 +2300,41 @@
             </w:r>
             <w:r>
               <w:t>}}</w:t>
+            </w:r>
+          </w:p>
+        </w:tc>
+      </w:tr>
+      <w:tr>
+        <w:tc>
+          <w:tcPr>
+            <w:tcW w:w="9350" w:type="dxa"/>
+            <w:gridSpan w:val="4"/>
+          </w:tcPr>
+          <w:p>
+            <w:pPr>
+              <w:jc w:val="left"/>
+            </w:pPr>
+            <w:r>
+              <w:t>{{</w:t>
+            </w:r>
+            <w:r>
+              <w:t>p</w:t>
+            </w:r>
+            <w:r>
+              <w:t xml:space="preserve"> </w:t>
+            </w:r>
+            <w:proofErr w:type="spellStart"/>
+            <w:proofErr w:type="gramStart"/>
+            <w:r>
+              <w:t>member.note</w:t>
+            </w:r>
+            <w:proofErr w:type="gramEnd"/>
+            <w:r>
+              <w:t>_rt</w:t>
+            </w:r>
+            <w:proofErr w:type="spellEnd"/>
+            <w:r>
+              <w:t xml:space="preserve"> }}</w:t>
             </w:r>
           </w:p>
         </w:tc>
@@ -1402,8 +2403,9 @@
         <w:tblLook w:val="04A0" w:firstRow="1" w:lastRow="0" w:firstColumn="1" w:lastColumn="0" w:noHBand="0" w:noVBand="1"/>
       </w:tblPr>
       <w:tblGrid>
-        <w:gridCol w:w="5601"/>
-        <w:gridCol w:w="3749"/>
+        <w:gridCol w:w="3998"/>
+        <w:gridCol w:w="2676"/>
+        <w:gridCol w:w="2676"/>
       </w:tblGrid>
       <w:tr>
         <w:trPr>
@@ -1411,7 +2413,7 @@
         </w:trPr>
         <w:tc>
           <w:tcPr>
-            <w:tcW w:w="2995" w:type="pct"/>
+            <w:tcW w:w="2138" w:type="pct"/>
           </w:tcPr>
           <w:p>
             <w:pPr>
@@ -1424,7 +2426,7 @@
         </w:tc>
         <w:tc>
           <w:tcPr>
-            <w:tcW w:w="2005" w:type="pct"/>
+            <w:tcW w:w="1431" w:type="pct"/>
           </w:tcPr>
           <w:p>
             <w:pPr>
@@ -1435,12 +2437,25 @@
             </w:r>
           </w:p>
         </w:tc>
+        <w:tc>
+          <w:tcPr>
+            <w:tcW w:w="1431" w:type="pct"/>
+          </w:tcPr>
+          <w:p>
+            <w:pPr>
+              <w:jc w:val="center"/>
+            </w:pPr>
+            <w:r>
+              <w:t>Note</w:t>
+            </w:r>
+          </w:p>
+        </w:tc>
       </w:tr>
       <w:tr>
         <w:tc>
           <w:tcPr>
             <w:tcW w:w="5000" w:type="pct"/>
-            <w:gridSpan w:val="2"/>
+            <w:gridSpan w:val="3"/>
           </w:tcPr>
           <w:p>
             <w:r>
@@ -1449,10 +2464,7 @@
             <w:proofErr w:type="spellStart"/>
             <w:proofErr w:type="gramStart"/>
             <w:r>
-              <w:t>infrastructure.</w:t>
-            </w:r>
-            <w:r>
-              <w:t>domains</w:t>
+              <w:t>infrastructure.domains</w:t>
             </w:r>
             <w:proofErr w:type="spellEnd"/>
             <w:proofErr w:type="gramEnd"/>
@@ -1465,7 +2477,7 @@
       <w:tr>
         <w:tc>
           <w:tcPr>
-            <w:tcW w:w="2995" w:type="pct"/>
+            <w:tcW w:w="2138" w:type="pct"/>
           </w:tcPr>
           <w:p>
             <w:proofErr w:type="gramStart"/>
@@ -1478,10 +2490,7 @@
             </w:r>
             <w:proofErr w:type="gramEnd"/>
             <w:r>
-              <w:t>.</w:t>
-            </w:r>
-            <w:r>
-              <w:t>domain</w:t>
+              <w:t>.domain</w:t>
             </w:r>
             <w:proofErr w:type="spellEnd"/>
             <w:r>
@@ -1491,7 +2500,7 @@
         </w:tc>
         <w:tc>
           <w:tcPr>
-            <w:tcW w:w="2005" w:type="pct"/>
+            <w:tcW w:w="1431" w:type="pct"/>
           </w:tcPr>
           <w:p>
             <w:pPr>
@@ -1511,10 +2520,39 @@
             </w:r>
             <w:proofErr w:type="spellEnd"/>
             <w:r>
+              <w:t xml:space="preserve"> }}</w:t>
+            </w:r>
+          </w:p>
+        </w:tc>
+        <w:tc>
+          <w:tcPr>
+            <w:tcW w:w="1431" w:type="pct"/>
+          </w:tcPr>
+          <w:p>
+            <w:pPr>
+              <w:jc w:val="center"/>
+            </w:pPr>
+            <w:r>
+              <w:t xml:space="preserve"> {{</w:t>
+            </w:r>
+            <w:r>
+              <w:t>p</w:t>
+            </w:r>
+            <w:r>
               <w:t xml:space="preserve"> </w:t>
             </w:r>
-            <w:r>
-              <w:t>}}</w:t>
+            <w:proofErr w:type="spellStart"/>
+            <w:proofErr w:type="gramStart"/>
+            <w:r>
+              <w:t>domain.note</w:t>
+            </w:r>
+            <w:proofErr w:type="gramEnd"/>
+            <w:r>
+              <w:t>_rt</w:t>
+            </w:r>
+            <w:proofErr w:type="spellEnd"/>
+            <w:r>
+              <w:t xml:space="preserve"> }}</w:t>
             </w:r>
           </w:p>
         </w:tc>
@@ -1523,7 +2561,7 @@
         <w:tc>
           <w:tcPr>
             <w:tcW w:w="5000" w:type="pct"/>
-            <w:gridSpan w:val="2"/>
+            <w:gridSpan w:val="3"/>
           </w:tcPr>
           <w:p>
             <w:pPr>
@@ -1589,9 +2627,10 @@
         <w:tblLook w:val="04A0" w:firstRow="1" w:lastRow="0" w:firstColumn="1" w:lastColumn="0" w:noHBand="0" w:noVBand="1"/>
       </w:tblPr>
       <w:tblGrid>
-        <w:gridCol w:w="3116"/>
-        <w:gridCol w:w="3117"/>
-        <w:gridCol w:w="3117"/>
+        <w:gridCol w:w="2626"/>
+        <w:gridCol w:w="2477"/>
+        <w:gridCol w:w="2343"/>
+        <w:gridCol w:w="1904"/>
       </w:tblGrid>
       <w:tr>
         <w:trPr>
@@ -1599,7 +2638,7 @@
         </w:trPr>
         <w:tc>
           <w:tcPr>
-            <w:tcW w:w="3116" w:type="dxa"/>
+            <w:tcW w:w="2626" w:type="dxa"/>
           </w:tcPr>
           <w:p>
             <w:pPr>
@@ -1612,7 +2651,7 @@
         </w:tc>
         <w:tc>
           <w:tcPr>
-            <w:tcW w:w="3117" w:type="dxa"/>
+            <w:tcW w:w="2477" w:type="dxa"/>
           </w:tcPr>
           <w:p>
             <w:pPr>
@@ -1625,7 +2664,7 @@
         </w:tc>
         <w:tc>
           <w:tcPr>
-            <w:tcW w:w="3117" w:type="dxa"/>
+            <w:tcW w:w="2343" w:type="dxa"/>
           </w:tcPr>
           <w:p>
             <w:pPr>
@@ -1636,12 +2675,22 @@
             </w:r>
           </w:p>
         </w:tc>
+        <w:tc>
+          <w:tcPr>
+            <w:tcW w:w="1904" w:type="dxa"/>
+          </w:tcPr>
+          <w:p>
+            <w:pPr>
+              <w:jc w:val="center"/>
+            </w:pPr>
+          </w:p>
+        </w:tc>
       </w:tr>
       <w:tr>
         <w:tc>
           <w:tcPr>
             <w:tcW w:w="9350" w:type="dxa"/>
-            <w:gridSpan w:val="3"/>
+            <w:gridSpan w:val="4"/>
           </w:tcPr>
           <w:p>
             <w:r>
@@ -1658,10 +2707,7 @@
             <w:proofErr w:type="spellEnd"/>
             <w:proofErr w:type="gramEnd"/>
             <w:r>
-              <w:t xml:space="preserve"> </w:t>
-            </w:r>
-            <w:r>
-              <w:t>%}</w:t>
+              <w:t xml:space="preserve"> %}</w:t>
             </w:r>
           </w:p>
         </w:tc>
@@ -1669,7 +2715,7 @@
       <w:tr>
         <w:tc>
           <w:tcPr>
-            <w:tcW w:w="3116" w:type="dxa"/>
+            <w:tcW w:w="2626" w:type="dxa"/>
           </w:tcPr>
           <w:p>
             <w:proofErr w:type="gramStart"/>
@@ -1692,7 +2738,7 @@
         </w:tc>
         <w:tc>
           <w:tcPr>
-            <w:tcW w:w="3117" w:type="dxa"/>
+            <w:tcW w:w="2477" w:type="dxa"/>
           </w:tcPr>
           <w:p>
             <w:pPr>
@@ -1708,10 +2754,7 @@
             </w:r>
             <w:proofErr w:type="gramEnd"/>
             <w:r>
-              <w:t>.</w:t>
-            </w:r>
-            <w:r>
-              <w:t>activity</w:t>
+              <w:t>.activity</w:t>
             </w:r>
             <w:proofErr w:type="spellEnd"/>
             <w:r>
@@ -1721,7 +2764,7 @@
         </w:tc>
         <w:tc>
           <w:tcPr>
-            <w:tcW w:w="3117" w:type="dxa"/>
+            <w:tcW w:w="2343" w:type="dxa"/>
           </w:tcPr>
           <w:p>
             <w:pPr>
@@ -1737,17 +2780,43 @@
             </w:r>
             <w:proofErr w:type="gramEnd"/>
             <w:r>
-              <w:t>.</w:t>
-            </w:r>
-            <w:r>
-              <w:t>role</w:t>
+              <w:t>.role</w:t>
             </w:r>
             <w:proofErr w:type="spellEnd"/>
             <w:r>
+              <w:t xml:space="preserve"> }}</w:t>
+            </w:r>
+          </w:p>
+        </w:tc>
+        <w:tc>
+          <w:tcPr>
+            <w:tcW w:w="1904" w:type="dxa"/>
+          </w:tcPr>
+          <w:p>
+            <w:pPr>
+              <w:jc w:val="center"/>
+            </w:pPr>
+            <w:r>
+              <w:t>{{</w:t>
+            </w:r>
+            <w:r>
+              <w:t>p</w:t>
+            </w:r>
+            <w:r>
               <w:t xml:space="preserve"> </w:t>
             </w:r>
-            <w:r>
-              <w:t>}}</w:t>
+            <w:proofErr w:type="spellStart"/>
+            <w:proofErr w:type="gramStart"/>
+            <w:r>
+              <w:t>server.note</w:t>
+            </w:r>
+            <w:proofErr w:type="gramEnd"/>
+            <w:r>
+              <w:t>_rt</w:t>
+            </w:r>
+            <w:proofErr w:type="spellEnd"/>
+            <w:r>
+              <w:t xml:space="preserve"> }}</w:t>
             </w:r>
           </w:p>
         </w:tc>
@@ -1756,7 +2825,7 @@
         <w:tc>
           <w:tcPr>
             <w:tcW w:w="9350" w:type="dxa"/>
-            <w:gridSpan w:val="3"/>
+            <w:gridSpan w:val="4"/>
           </w:tcPr>
           <w:p>
             <w:pPr>
@@ -1780,15 +2849,11 @@
         <w:tc>
           <w:tcPr>
             <w:tcW w:w="9350" w:type="dxa"/>
-            <w:gridSpan w:val="3"/>
+            <w:gridSpan w:val="4"/>
           </w:tcPr>
           <w:p>
             <w:pPr>
               <w:jc w:val="left"/>
-              <w:rPr>
-                <w:b/>
-                <w:bCs/>
-              </w:rPr>
             </w:pPr>
             <w:r>
               <w:t xml:space="preserve">{%tr for server in </w:t>
@@ -1809,7 +2874,7 @@
       <w:tr>
         <w:tc>
           <w:tcPr>
-            <w:tcW w:w="3116" w:type="dxa"/>
+            <w:tcW w:w="2626" w:type="dxa"/>
           </w:tcPr>
           <w:p>
             <w:pPr>
@@ -1839,7 +2904,7 @@
         </w:tc>
         <w:tc>
           <w:tcPr>
-            <w:tcW w:w="3117" w:type="dxa"/>
+            <w:tcW w:w="2477" w:type="dxa"/>
           </w:tcPr>
           <w:p>
             <w:pPr>
@@ -1859,23 +2924,17 @@
             </w:r>
             <w:proofErr w:type="gramEnd"/>
             <w:r>
-              <w:t>.</w:t>
-            </w:r>
-            <w:r>
-              <w:t>activity</w:t>
+              <w:t>.activity</w:t>
             </w:r>
             <w:proofErr w:type="spellEnd"/>
             <w:r>
-              <w:t xml:space="preserve"> </w:t>
-            </w:r>
-            <w:r>
-              <w:t>}}</w:t>
-            </w:r>
-          </w:p>
-        </w:tc>
-        <w:tc>
-          <w:tcPr>
-            <w:tcW w:w="3117" w:type="dxa"/>
+              <w:t xml:space="preserve"> }}</w:t>
+            </w:r>
+          </w:p>
+        </w:tc>
+        <w:tc>
+          <w:tcPr>
+            <w:tcW w:w="2343" w:type="dxa"/>
           </w:tcPr>
           <w:p>
             <w:pPr>
@@ -1895,17 +2954,43 @@
             </w:r>
             <w:proofErr w:type="gramEnd"/>
             <w:r>
-              <w:t>.</w:t>
-            </w:r>
-            <w:r>
-              <w:t>role</w:t>
+              <w:t>.role</w:t>
             </w:r>
             <w:proofErr w:type="spellEnd"/>
             <w:r>
+              <w:t xml:space="preserve"> }}</w:t>
+            </w:r>
+          </w:p>
+        </w:tc>
+        <w:tc>
+          <w:tcPr>
+            <w:tcW w:w="1904" w:type="dxa"/>
+          </w:tcPr>
+          <w:p>
+            <w:pPr>
+              <w:jc w:val="center"/>
+            </w:pPr>
+            <w:r>
+              <w:t>{{</w:t>
+            </w:r>
+            <w:r>
+              <w:t>p</w:t>
+            </w:r>
+            <w:r>
               <w:t xml:space="preserve"> </w:t>
             </w:r>
-            <w:r>
-              <w:t>}}</w:t>
+            <w:proofErr w:type="spellStart"/>
+            <w:proofErr w:type="gramStart"/>
+            <w:r>
+              <w:t>server.note</w:t>
+            </w:r>
+            <w:proofErr w:type="gramEnd"/>
+            <w:r>
+              <w:t>_rt</w:t>
+            </w:r>
+            <w:proofErr w:type="spellEnd"/>
+            <w:r>
+              <w:t xml:space="preserve"> }}</w:t>
             </w:r>
           </w:p>
         </w:tc>
@@ -1914,17 +2999,14 @@
         <w:tc>
           <w:tcPr>
             <w:tcW w:w="9350" w:type="dxa"/>
-            <w:gridSpan w:val="3"/>
+            <w:gridSpan w:val="4"/>
           </w:tcPr>
           <w:p>
             <w:pPr>
               <w:jc w:val="left"/>
-              <w:rPr>
-                <w:b/>
-                <w:bCs/>
-              </w:rPr>
             </w:pPr>
             <w:r>
+              <w:lastRenderedPageBreak/>
               <w:t xml:space="preserve">{%tr </w:t>
             </w:r>
             <w:proofErr w:type="spellStart"/>
@@ -1945,11 +3027,37 @@
       </w:r>
     </w:p>
     <w:p>
+      <w:r>
+        <w:lastRenderedPageBreak/>
+        <w:t xml:space="preserve">Here is an example of some light table formatting that is possible via a Jinja2 expression. The </w:t>
+      </w:r>
+      <w:proofErr w:type="spellStart"/>
+      <w:r>
+        <w:rPr>
+          <w:rStyle w:val="CodeInline"/>
+        </w:rPr>
+        <w:t>cellbg</w:t>
+      </w:r>
+      <w:proofErr w:type="spellEnd"/>
+      <w:r>
+        <w:t xml:space="preserve"> expression will set a background color for the cell. In this case, we set the background color of the </w:t>
+      </w:r>
+      <w:r>
+        <w:rPr>
+          <w:i/>
+          <w:iCs/>
+        </w:rPr>
+        <w:t>Severity</w:t>
+      </w:r>
+      <w:r>
+        <w:t xml:space="preserve"> column to match the color assigned to each finding’s severity:</w:t>
+      </w:r>
+    </w:p>
+    <w:p>
       <w:pPr>
         <w:pStyle w:val="Quote"/>
       </w:pPr>
       <w:r>
-        <w:lastRenderedPageBreak/>
         <w:t xml:space="preserve">Table </w:t>
       </w:r>
       <w:r>
@@ -2137,8 +3245,53 @@
         <w:spacing w:after="120" w:line="240" w:lineRule="auto"/>
         <w:jc w:val="left"/>
       </w:pPr>
-      <w:r>
-        <w:t xml:space="preserve">There are numerous Jinja2 filters available within templates. Ghostwriter also has some custom filters (see the wiki). The above template looks like this with the </w:t>
+    </w:p>
+    <w:p>
+      <w:pPr>
+        <w:spacing w:before="0" w:line="240" w:lineRule="auto"/>
+        <w:jc w:val="left"/>
+      </w:pPr>
+      <w:r>
+        <w:br w:type="page"/>
+      </w:r>
+    </w:p>
+    <w:p>
+      <w:pPr>
+        <w:pStyle w:val="Heading2"/>
+      </w:pPr>
+      <w:r>
+        <w:lastRenderedPageBreak/>
+        <w:t>Using Filters</w:t>
+      </w:r>
+    </w:p>
+    <w:p>
+      <w:pPr>
+        <w:spacing w:after="120" w:line="240" w:lineRule="auto"/>
+        <w:jc w:val="left"/>
+      </w:pPr>
+      <w:r>
+        <w:t>Filters have already been used in previous sections, but let’s take a closer look at some ex</w:t>
+      </w:r>
+      <w:r>
+        <w:t>am</w:t>
+      </w:r>
+      <w:r>
+        <w:t>ples.</w:t>
+      </w:r>
+    </w:p>
+    <w:p>
+      <w:pPr>
+        <w:spacing w:after="120" w:line="240" w:lineRule="auto"/>
+        <w:jc w:val="left"/>
+      </w:pPr>
+      <w:r>
+        <w:t xml:space="preserve">There are numerous Jinja2 filters available within templates. Ghostwriter also has some custom filters (see the wiki). </w:t>
+      </w:r>
+      <w:r>
+        <w:t xml:space="preserve">We can recreate the findings table </w:t>
+      </w:r>
+      <w:r>
+        <w:t xml:space="preserve">with the </w:t>
       </w:r>
       <w:proofErr w:type="spellStart"/>
       <w:r>
@@ -2149,7 +3302,28 @@
       </w:r>
       <w:proofErr w:type="spellEnd"/>
       <w:r>
-        <w:t xml:space="preserve"> filter:</w:t>
+        <w:t xml:space="preserve"> filter</w:t>
+      </w:r>
+      <w:r>
+        <w:t>.</w:t>
+      </w:r>
+    </w:p>
+    <w:p>
+      <w:pPr>
+        <w:spacing w:after="120" w:line="240" w:lineRule="auto"/>
+        <w:jc w:val="left"/>
+      </w:pPr>
+      <w:r>
+        <w:t>This version only includes findings that are Critical or High</w:t>
+      </w:r>
+      <w:r>
+        <w:t xml:space="preserve"> </w:t>
+      </w:r>
+      <w:r>
+        <w:t>severity</w:t>
+      </w:r>
+      <w:r>
+        <w:t>:</w:t>
       </w:r>
     </w:p>
     <w:tbl>
@@ -2350,7 +3524,19 @@
         <w:jc w:val="left"/>
       </w:pPr>
       <w:r>
-        <w:t xml:space="preserve">Here is that table again with the </w:t>
+        <w:t>Depending on your findings, that table could appear empty (just the header row and nothing else). That’s no good.</w:t>
+      </w:r>
+    </w:p>
+    <w:p>
+      <w:pPr>
+        <w:spacing w:after="120" w:line="240" w:lineRule="auto"/>
+        <w:jc w:val="left"/>
+      </w:pPr>
+      <w:r>
+        <w:t>You can check for conditions before including something in your report. Let’s say you want to use</w:t>
+      </w:r>
+      <w:r>
+        <w:t xml:space="preserve"> the </w:t>
       </w:r>
       <w:proofErr w:type="spellStart"/>
       <w:r>
@@ -2361,7 +3547,35 @@
       </w:r>
       <w:proofErr w:type="spellEnd"/>
       <w:r>
-        <w:t xml:space="preserve"> filter:</w:t>
+        <w:t xml:space="preserve"> filter</w:t>
+      </w:r>
+      <w:r>
+        <w:t xml:space="preserve"> to make a table of only certain types of findings, but you might not always need it. You can check if those findings exist before including the table</w:t>
+      </w:r>
+      <w:r>
+        <w:t>:</w:t>
+      </w:r>
+      <w:r>
+        <w:t xml:space="preserve"> </w:t>
+      </w:r>
+      <w:r>
+        <w:t xml:space="preserve">{% if </w:t>
+      </w:r>
+      <w:proofErr w:type="spellStart"/>
+      <w:r>
+        <w:t>findings|filter_</w:t>
+      </w:r>
+      <w:proofErr w:type="gramStart"/>
+      <w:r>
+        <w:t>type</w:t>
+      </w:r>
+      <w:proofErr w:type="spellEnd"/>
+      <w:r>
+        <w:t>(</w:t>
+      </w:r>
+      <w:proofErr w:type="gramEnd"/>
+      <w:r>
+        <w:t>[“Network”, “Web”]) %}</w:t>
       </w:r>
     </w:p>
     <w:tbl>
@@ -2380,7 +3594,7 @@
         </w:trPr>
         <w:tc>
           <w:tcPr>
-            <w:tcW w:w="7593" w:type="dxa"/>
+            <w:tcW w:w="7027" w:type="dxa"/>
           </w:tcPr>
           <w:p>
             <w:pPr>
@@ -2393,7 +3607,7 @@
         </w:tc>
         <w:tc>
           <w:tcPr>
-            <w:tcW w:w="1767" w:type="dxa"/>
+            <w:tcW w:w="2333" w:type="dxa"/>
           </w:tcPr>
           <w:p>
             <w:pPr>
@@ -2437,7 +3651,7 @@
       <w:tr>
         <w:tc>
           <w:tcPr>
-            <w:tcW w:w="7593" w:type="dxa"/>
+            <w:tcW w:w="7027" w:type="dxa"/>
           </w:tcPr>
           <w:p>
             <w:pPr>
@@ -2463,7 +3677,7 @@
         </w:tc>
         <w:tc>
           <w:tcPr>
-            <w:tcW w:w="1767" w:type="dxa"/>
+            <w:tcW w:w="2333" w:type="dxa"/>
           </w:tcPr>
           <w:p>
             <w:pPr>
@@ -2535,70 +3749,501 @@
         <w:jc w:val="left"/>
       </w:pPr>
       <w:r>
-        <w:t xml:space="preserve">Findings–and some other objects–include special versions of their content called </w:t>
+        <w:t xml:space="preserve">{% else </w:t>
+      </w:r>
+      <w:proofErr w:type="gramStart"/>
+      <w:r>
+        <w:t>%}Nothing</w:t>
+      </w:r>
+      <w:proofErr w:type="gramEnd"/>
+      <w:r>
+        <w:t xml:space="preserve"> to see here! </w:t>
+      </w:r>
+      <w:r>
+        <w:t>{% endif %}</w:t>
+      </w:r>
+      <w:r>
+        <w:t xml:space="preserve">Learn more about Jinja2’s built-in filters: </w:t>
+      </w:r>
+      <w:hyperlink r:id="rId9" w:anchor="list-of-builtin-filters" w:history="1">
+        <w:r>
+          <w:rPr>
+            <w:rStyle w:val="Hyperlink"/>
+          </w:rPr>
+          <w:t>https://jinja.palletsprojects.com/en/3.0.x/templates/#list-of-builtin-filters</w:t>
+        </w:r>
+      </w:hyperlink>
+    </w:p>
+    <w:p>
+      <w:pPr>
+        <w:spacing w:before="0" w:line="240" w:lineRule="auto"/>
+        <w:jc w:val="left"/>
+      </w:pPr>
+      <w:r>
+        <w:br w:type="page"/>
+      </w:r>
+    </w:p>
+    <w:p>
+      <w:pPr>
+        <w:pStyle w:val="Heading2"/>
+      </w:pPr>
+      <w:r>
+        <w:lastRenderedPageBreak/>
+        <w:t>Advanced Variable Usage</w:t>
+      </w:r>
+    </w:p>
+    <w:p>
+      <w:pPr>
+        <w:spacing w:line="240" w:lineRule="auto"/>
+        <w:jc w:val="left"/>
+      </w:pPr>
+      <w:r>
+        <w:t>You may have noticed the previous example ran the filter twice–once to check the condition and again to perform the loo</w:t>
+      </w:r>
+      <w:r>
+        <w:t>p</w:t>
+      </w:r>
+      <w:r>
+        <w:t xml:space="preserve">. There may be times you want to check a condition, calculate </w:t>
+      </w:r>
+      <w:r>
+        <w:t>a sum</w:t>
+      </w:r>
+      <w:r>
+        <w:t xml:space="preserve">, or generate some other value and then use it more than once. Rather than recreating the value multiple times, you can use the </w:t>
+      </w:r>
+      <w:r>
+        <w:rPr>
+          <w:rStyle w:val="CodeInline"/>
+        </w:rPr>
+        <w:t>with</w:t>
+      </w:r>
+      <w:r>
+        <w:t xml:space="preserve"> block.</w:t>
+      </w:r>
+    </w:p>
+    <w:p>
+      <w:pPr>
+        <w:spacing w:line="240" w:lineRule="auto"/>
+        <w:jc w:val="left"/>
+      </w:pPr>
+      <w:r>
+        <w:t xml:space="preserve">This block checks the </w:t>
       </w:r>
       <w:proofErr w:type="spellStart"/>
+      <w:r>
+        <w:rPr>
+          <w:rStyle w:val="CodeInline"/>
+        </w:rPr>
+        <w:t>filter_type</w:t>
+      </w:r>
+      <w:proofErr w:type="spellEnd"/>
+      <w:r>
+        <w:rPr>
+          <w:rStyle w:val="CodeInline"/>
+        </w:rPr>
+        <w:t xml:space="preserve"> </w:t>
+      </w:r>
+      <w:r>
+        <w:t xml:space="preserve">filter output and stores the value </w:t>
+      </w:r>
+      <w:r>
+        <w:t xml:space="preserve">in the </w:t>
+      </w:r>
+      <w:r>
+        <w:rPr>
+          <w:rStyle w:val="CodeInline"/>
+        </w:rPr>
+        <w:t>filtered</w:t>
+      </w:r>
+      <w:r>
+        <w:t xml:space="preserve"> variable. That value is available </w:t>
+      </w:r>
+      <w:r>
+        <w:t xml:space="preserve">for reuse as much as we want until the </w:t>
+      </w:r>
+      <w:proofErr w:type="spellStart"/>
+      <w:r>
+        <w:rPr>
+          <w:rStyle w:val="CodeInline"/>
+        </w:rPr>
+        <w:t>endwith</w:t>
+      </w:r>
+      <w:proofErr w:type="spellEnd"/>
+      <w:r>
+        <w:t xml:space="preserve"> tag.{% with </w:t>
+      </w:r>
+      <w:r>
+        <w:t xml:space="preserve">filtered </w:t>
+      </w:r>
+      <w:r>
+        <w:t xml:space="preserve">= </w:t>
+      </w:r>
+      <w:proofErr w:type="spellStart"/>
+      <w:r>
+        <w:t>findings|filter_type</w:t>
+      </w:r>
+      <w:proofErr w:type="spellEnd"/>
+      <w:r>
+        <w:t>([“Network”, “Web”])</w:t>
+      </w:r>
+      <w:r>
+        <w:t xml:space="preserve"> </w:t>
+      </w:r>
+      <w:r>
+        <w:t>%}</w:t>
+      </w:r>
+      <w:r>
+        <w:t xml:space="preserve">{% if </w:t>
+      </w:r>
+      <w:r>
+        <w:t>filtered</w:t>
+      </w:r>
+      <w:r>
+        <w:t xml:space="preserve"> %}</w:t>
+      </w:r>
+      <w:r>
+        <w:t xml:space="preserve">{% set web = </w:t>
+      </w:r>
+      <w:proofErr w:type="spellStart"/>
+      <w:r>
+        <w:t>filtered|selectattr</w:t>
+      </w:r>
+      <w:proofErr w:type="spellEnd"/>
+      <w:r>
+        <w:t>(“</w:t>
+      </w:r>
+      <w:proofErr w:type="spellStart"/>
+      <w:r>
+        <w:rPr>
+          <w:rStyle w:val="treelabel"/>
+        </w:rPr>
+        <w:t>finding_type</w:t>
+      </w:r>
+      <w:proofErr w:type="spellEnd"/>
+      <w:r>
+        <w:t>”, “</w:t>
+      </w:r>
+      <w:r>
+        <w:t>==</w:t>
+      </w:r>
+      <w:r>
+        <w:t>”</w:t>
+      </w:r>
+      <w:r>
+        <w:t>, “Web”</w:t>
+      </w:r>
+      <w:r>
+        <w:t>)|</w:t>
+      </w:r>
+      <w:proofErr w:type="spellStart"/>
+      <w:r>
+        <w:t>list|length</w:t>
+      </w:r>
+      <w:proofErr w:type="spellEnd"/>
+      <w:r>
+        <w:t xml:space="preserve"> %}{% set network = </w:t>
+      </w:r>
+      <w:proofErr w:type="spellStart"/>
+      <w:r>
+        <w:t>filtered|selectattr</w:t>
+      </w:r>
+      <w:proofErr w:type="spellEnd"/>
+      <w:r>
+        <w:t>(“</w:t>
+      </w:r>
+      <w:proofErr w:type="spellStart"/>
+      <w:r>
+        <w:rPr>
+          <w:rStyle w:val="treelabel"/>
+        </w:rPr>
+        <w:t>finding_type</w:t>
+      </w:r>
+      <w:proofErr w:type="spellEnd"/>
+      <w:r>
+        <w:t xml:space="preserve">”, </w:t>
+      </w:r>
+      <w:r>
+        <w:t xml:space="preserve">“==”, </w:t>
+      </w:r>
+      <w:r>
+        <w:t>“Network”)|</w:t>
+      </w:r>
+      <w:proofErr w:type="spellStart"/>
+      <w:r>
+        <w:t>list|length</w:t>
+      </w:r>
+      <w:proofErr w:type="spellEnd"/>
+      <w:r>
+        <w:t xml:space="preserve"> %}</w:t>
+      </w:r>
+    </w:p>
+    <w:p>
+      <w:pPr>
+        <w:spacing w:line="240" w:lineRule="auto"/>
+        <w:jc w:val="left"/>
+      </w:pPr>
+      <w:r>
+        <w:t xml:space="preserve">There are </w:t>
+      </w:r>
+      <w:proofErr w:type="gramStart"/>
+      <w:r>
+        <w:t>{{ network</w:t>
+      </w:r>
+      <w:proofErr w:type="gramEnd"/>
+      <w:r>
+        <w:t xml:space="preserve"> }} </w:t>
+      </w:r>
       <w:r>
         <w:rPr>
           <w:i/>
           <w:iCs/>
         </w:rPr>
-        <w:t>RichText</w:t>
-      </w:r>
-      <w:proofErr w:type="spellEnd"/>
-      <w:r>
-        <w:t xml:space="preserve"> objects. These objects have the same name as the normal object with “_rt” at the end. For example, a finding has a </w:t>
+        <w:t>Network</w:t>
+      </w:r>
+      <w:r>
+        <w:t xml:space="preserve"> and {{ web }} </w:t>
       </w:r>
       <w:r>
         <w:rPr>
           <w:i/>
           <w:iCs/>
         </w:rPr>
-        <w:t>Description</w:t>
-      </w:r>
-      <w:r>
-        <w:t xml:space="preserve"> field that you access with </w:t>
+        <w:t>Web</w:t>
+      </w:r>
+      <w:r>
+        <w:t xml:space="preserve"> findings.</w:t>
+      </w:r>
+    </w:p>
+    <w:tbl>
+      <w:tblPr>
+        <w:tblStyle w:val="GhostwriterTable"/>
+        <w:tblW w:w="9360" w:type="dxa"/>
+        <w:tblLook w:val="04A0" w:firstRow="1" w:lastRow="0" w:firstColumn="1" w:lastColumn="0" w:noHBand="0" w:noVBand="1"/>
+      </w:tblPr>
+      <w:tblGrid>
+        <w:gridCol w:w="7027"/>
+        <w:gridCol w:w="2333"/>
+      </w:tblGrid>
+      <w:tr>
+        <w:trPr>
+          <w:cnfStyle w:val="100000000000" w:firstRow="1" w:lastRow="0" w:firstColumn="0" w:lastColumn="0" w:oddVBand="0" w:evenVBand="0" w:oddHBand="0" w:evenHBand="0" w:firstRowFirstColumn="0" w:firstRowLastColumn="0" w:lastRowFirstColumn="0" w:lastRowLastColumn="0"/>
+        </w:trPr>
+        <w:tc>
+          <w:tcPr>
+            <w:tcW w:w="7593" w:type="dxa"/>
+          </w:tcPr>
+          <w:p>
+            <w:pPr>
+              <w:jc w:val="center"/>
+            </w:pPr>
+            <w:r>
+              <w:t>Finding</w:t>
+            </w:r>
+          </w:p>
+        </w:tc>
+        <w:tc>
+          <w:tcPr>
+            <w:tcW w:w="1767" w:type="dxa"/>
+          </w:tcPr>
+          <w:p>
+            <w:pPr>
+              <w:jc w:val="center"/>
+            </w:pPr>
+            <w:r>
+              <w:t>Severity</w:t>
+            </w:r>
+          </w:p>
+        </w:tc>
+      </w:tr>
+      <w:tr>
+        <w:tc>
+          <w:tcPr>
+            <w:tcW w:w="9360" w:type="dxa"/>
+            <w:gridSpan w:val="2"/>
+          </w:tcPr>
+          <w:p>
+            <w:r>
+              <w:t xml:space="preserve">{%tr for finding in </w:t>
+            </w:r>
+            <w:r>
+              <w:t>filtered</w:t>
+            </w:r>
+            <w:r>
+              <w:t xml:space="preserve"> %}</w:t>
+            </w:r>
+          </w:p>
+        </w:tc>
+      </w:tr>
+      <w:tr>
+        <w:tc>
+          <w:tcPr>
+            <w:tcW w:w="7593" w:type="dxa"/>
+          </w:tcPr>
+          <w:p>
+            <w:pPr>
+              <w:jc w:val="center"/>
+            </w:pPr>
+            <w:proofErr w:type="gramStart"/>
+            <w:r>
+              <w:t xml:space="preserve">{{ </w:t>
+            </w:r>
+            <w:proofErr w:type="spellStart"/>
+            <w:r>
+              <w:t>finding</w:t>
+            </w:r>
+            <w:proofErr w:type="gramEnd"/>
+            <w:r>
+              <w:t>.title</w:t>
+            </w:r>
+            <w:proofErr w:type="spellEnd"/>
+            <w:r>
+              <w:t xml:space="preserve"> }}</w:t>
+            </w:r>
+          </w:p>
+        </w:tc>
+        <w:tc>
+          <w:tcPr>
+            <w:tcW w:w="1767" w:type="dxa"/>
+          </w:tcPr>
+          <w:p>
+            <w:pPr>
+              <w:jc w:val="center"/>
+            </w:pPr>
+            <w:r>
+              <w:t xml:space="preserve">{% </w:t>
+            </w:r>
+            <w:proofErr w:type="spellStart"/>
+            <w:r>
+              <w:t>cellbg</w:t>
+            </w:r>
+            <w:proofErr w:type="spellEnd"/>
+            <w:r>
+              <w:t xml:space="preserve"> </w:t>
+            </w:r>
+            <w:proofErr w:type="spellStart"/>
+            <w:proofErr w:type="gramStart"/>
+            <w:r>
+              <w:t>finding.severity</w:t>
+            </w:r>
+            <w:proofErr w:type="gramEnd"/>
+            <w:r>
+              <w:t>_color</w:t>
+            </w:r>
+            <w:proofErr w:type="spellEnd"/>
+            <w:r>
+              <w:t xml:space="preserve"> </w:t>
+            </w:r>
+            <w:r>
+              <w:t xml:space="preserve">%}{{ </w:t>
+            </w:r>
+            <w:proofErr w:type="spellStart"/>
+            <w:r>
+              <w:t>finding.severity</w:t>
+            </w:r>
+            <w:proofErr w:type="spellEnd"/>
+            <w:r>
+              <w:t xml:space="preserve"> }}</w:t>
+            </w:r>
+          </w:p>
+        </w:tc>
+      </w:tr>
+      <w:tr>
+        <w:tc>
+          <w:tcPr>
+            <w:tcW w:w="9360" w:type="dxa"/>
+            <w:gridSpan w:val="2"/>
+          </w:tcPr>
+          <w:p>
+            <w:r>
+              <w:t xml:space="preserve">{%tr </w:t>
+            </w:r>
+            <w:proofErr w:type="spellStart"/>
+            <w:r>
+              <w:t>endfor</w:t>
+            </w:r>
+            <w:proofErr w:type="spellEnd"/>
+            <w:r>
+              <w:t xml:space="preserve"> %}</w:t>
+            </w:r>
+          </w:p>
+        </w:tc>
+      </w:tr>
+    </w:tbl>
+    <w:p>
+      <w:pPr>
+        <w:spacing w:line="240" w:lineRule="auto"/>
+        <w:jc w:val="left"/>
+      </w:pPr>
+      <w:r>
+        <w:t xml:space="preserve">{% endif </w:t>
+      </w:r>
+      <w:proofErr w:type="gramStart"/>
+      <w:r>
+        <w:t>%}</w:t>
+      </w:r>
+      <w:r>
+        <w:t>{</w:t>
+      </w:r>
+      <w:proofErr w:type="gramEnd"/>
+      <w:r>
+        <w:t xml:space="preserve">% </w:t>
       </w:r>
       <w:proofErr w:type="spellStart"/>
-      <w:proofErr w:type="gramStart"/>
+      <w:r>
+        <w:t>endwith</w:t>
+      </w:r>
+      <w:proofErr w:type="spellEnd"/>
+      <w:r>
+        <w:t xml:space="preserve"> %}The </w:t>
+      </w:r>
       <w:r>
         <w:rPr>
           <w:rStyle w:val="CodeInline"/>
         </w:rPr>
-        <w:t>finding.description</w:t>
-      </w:r>
-      <w:proofErr w:type="spellEnd"/>
-      <w:proofErr w:type="gramEnd"/>
-      <w:r>
-        <w:t xml:space="preserve">. There is also a </w:t>
-      </w:r>
-      <w:proofErr w:type="spellStart"/>
-      <w:proofErr w:type="gramStart"/>
+        <w:t>filtered</w:t>
+      </w:r>
+      <w:r>
+        <w:t xml:space="preserve">, </w:t>
+      </w:r>
       <w:r>
         <w:rPr>
           <w:rStyle w:val="CodeInline"/>
         </w:rPr>
-        <w:t>finding.description</w:t>
-      </w:r>
-      <w:proofErr w:type="gramEnd"/>
+        <w:t>web</w:t>
+      </w:r>
+      <w:r>
+        <w:t xml:space="preserve">, and </w:t>
+      </w:r>
       <w:r>
         <w:rPr>
           <w:rStyle w:val="CodeInline"/>
         </w:rPr>
-        <w:t>_rt</w:t>
-      </w:r>
-      <w:proofErr w:type="spellEnd"/>
+        <w:t>network</w:t>
+      </w:r>
       <w:r>
         <w:t xml:space="preserve"> </w:t>
       </w:r>
       <w:r>
-        <w:t xml:space="preserve">version </w:t>
-      </w:r>
-      <w:r>
-        <w:t xml:space="preserve">that </w:t>
-      </w:r>
-      <w:r>
-        <w:t>drops into a Word document fully formatted and styled.</w:t>
+        <w:t>variable</w:t>
+      </w:r>
+      <w:r>
+        <w:t>s</w:t>
+      </w:r>
+      <w:r>
+        <w:t xml:space="preserve"> </w:t>
+      </w:r>
+      <w:r>
+        <w:t>are</w:t>
+      </w:r>
+      <w:r>
+        <w:t xml:space="preserve"> gone now, so </w:t>
+      </w:r>
+      <w:r>
+        <w:t>trying to use it here would cause a linting error</w:t>
+      </w:r>
+      <w:r>
+        <w:t>.</w:t>
       </w:r>
     </w:p>
     <w:p>
@@ -2606,15 +4251,6 @@
         <w:spacing w:line="240" w:lineRule="auto"/>
         <w:jc w:val="left"/>
       </w:pPr>
-      <w:r>
-        <w:t xml:space="preserve">Check the wiki for </w:t>
-      </w:r>
-      <w:r>
-        <w:t>more and</w:t>
-      </w:r>
-      <w:r>
-        <w:t xml:space="preserve"> look at the following section.</w:t>
-      </w:r>
       <w:r>
         <w:br w:type="page"/>
       </w:r>
@@ -2918,11 +4554,11 @@
       </w:pPr>
     </w:p>
     <w:sectPr>
-      <w:headerReference w:type="even" r:id="rId8"/>
-      <w:headerReference w:type="default" r:id="rId9"/>
-      <w:footerReference w:type="even" r:id="rId10"/>
-      <w:footerReference w:type="default" r:id="rId11"/>
-      <w:headerReference w:type="first" r:id="rId12"/>
+      <w:headerReference w:type="even" r:id="rId10"/>
+      <w:headerReference w:type="default" r:id="rId11"/>
+      <w:footerReference w:type="even" r:id="rId12"/>
+      <w:footerReference w:type="default" r:id="rId13"/>
+      <w:headerReference w:type="first" r:id="rId14"/>
       <w:pgSz w:w="12240" w:h="15840"/>
       <w:pgMar w:top="1440" w:right="1440" w:bottom="1440" w:left="1440" w:header="576" w:footer="288" w:gutter="0"/>
       <w:cols w:space="720"/>
@@ -2968,11 +4604,6 @@
         <w:docPartUnique/>
       </w:docPartObj>
     </w:sdtPr>
-    <w:sdtEndPr>
-      <w:rPr>
-        <w:rStyle w:val="PageNumber"/>
-      </w:rPr>
-    </w:sdtEndPr>
     <w:sdtContent>
       <w:p>
         <w:pPr>
@@ -3014,11 +4645,6 @@
         <w:docPartUnique/>
       </w:docPartObj>
     </w:sdtPr>
-    <w:sdtEndPr>
-      <w:rPr>
-        <w:rStyle w:val="PageNumber"/>
-      </w:rPr>
-    </w:sdtEndPr>
     <w:sdtContent>
       <w:p>
         <w:pPr>
@@ -3060,11 +4686,6 @@
         <w:docPartUnique/>
       </w:docPartObj>
     </w:sdtPr>
-    <w:sdtEndPr>
-      <w:rPr>
-        <w:rStyle w:val="PageNumber"/>
-      </w:rPr>
-    </w:sdtEndPr>
     <w:sdtContent>
       <w:p>
         <w:pPr>
@@ -3134,11 +4755,6 @@
           <w:docPartUnique/>
         </w:docPartObj>
       </w:sdtPr>
-      <w:sdtEndPr>
-        <w:rPr>
-          <w:rStyle w:val="PageNumber"/>
-        </w:rPr>
-      </w:sdtEndPr>
       <w:sdtContent>
         <w:r>
           <w:rPr>
@@ -3487,7 +5103,7 @@
   <w:abstractNum w:abstractNumId="0" w15:restartNumberingAfterBreak="0">
     <w:nsid w:val="FFFFFF7C"/>
     <w:multiLevelType w:val="singleLevel"/>
-    <w:tmpl w:val="E37E0984"/>
+    <w:tmpl w:val="5792F27C"/>
     <w:lvl w:ilvl="0">
       <w:start w:val="1"/>
       <w:numFmt w:val="decimal"/>
@@ -3504,7 +5120,7 @@
   <w:abstractNum w:abstractNumId="1" w15:restartNumberingAfterBreak="0">
     <w:nsid w:val="FFFFFF7D"/>
     <w:multiLevelType w:val="singleLevel"/>
-    <w:tmpl w:val="874E2D20"/>
+    <w:tmpl w:val="03841DE0"/>
     <w:lvl w:ilvl="0">
       <w:start w:val="1"/>
       <w:numFmt w:val="decimal"/>
@@ -3521,7 +5137,7 @@
   <w:abstractNum w:abstractNumId="2" w15:restartNumberingAfterBreak="0">
     <w:nsid w:val="FFFFFF7E"/>
     <w:multiLevelType w:val="singleLevel"/>
-    <w:tmpl w:val="7F2A0928"/>
+    <w:tmpl w:val="94FCF146"/>
     <w:lvl w:ilvl="0">
       <w:start w:val="1"/>
       <w:numFmt w:val="decimal"/>
@@ -3538,7 +5154,7 @@
   <w:abstractNum w:abstractNumId="3" w15:restartNumberingAfterBreak="0">
     <w:nsid w:val="FFFFFF7F"/>
     <w:multiLevelType w:val="singleLevel"/>
-    <w:tmpl w:val="A412B588"/>
+    <w:tmpl w:val="99C80534"/>
     <w:lvl w:ilvl="0">
       <w:start w:val="1"/>
       <w:numFmt w:val="decimal"/>
@@ -3555,7 +5171,7 @@
   <w:abstractNum w:abstractNumId="4" w15:restartNumberingAfterBreak="0">
     <w:nsid w:val="FFFFFF80"/>
     <w:multiLevelType w:val="singleLevel"/>
-    <w:tmpl w:val="214E267A"/>
+    <w:tmpl w:val="457E4E0A"/>
     <w:lvl w:ilvl="0">
       <w:start w:val="1"/>
       <w:numFmt w:val="bullet"/>
@@ -3575,7 +5191,7 @@
   <w:abstractNum w:abstractNumId="5" w15:restartNumberingAfterBreak="0">
     <w:nsid w:val="FFFFFF81"/>
     <w:multiLevelType w:val="singleLevel"/>
-    <w:tmpl w:val="68260DC0"/>
+    <w:tmpl w:val="57446016"/>
     <w:lvl w:ilvl="0">
       <w:start w:val="1"/>
       <w:numFmt w:val="bullet"/>
@@ -3595,7 +5211,7 @@
   <w:abstractNum w:abstractNumId="6" w15:restartNumberingAfterBreak="0">
     <w:nsid w:val="FFFFFF82"/>
     <w:multiLevelType w:val="singleLevel"/>
-    <w:tmpl w:val="E0862F16"/>
+    <w:tmpl w:val="8DC2CA00"/>
     <w:lvl w:ilvl="0">
       <w:start w:val="1"/>
       <w:numFmt w:val="bullet"/>
@@ -3615,7 +5231,7 @@
   <w:abstractNum w:abstractNumId="7" w15:restartNumberingAfterBreak="0">
     <w:nsid w:val="FFFFFF83"/>
     <w:multiLevelType w:val="singleLevel"/>
-    <w:tmpl w:val="CA9E9FE6"/>
+    <w:tmpl w:val="F000B56A"/>
     <w:lvl w:ilvl="0">
       <w:start w:val="1"/>
       <w:numFmt w:val="bullet"/>
@@ -3635,7 +5251,7 @@
   <w:abstractNum w:abstractNumId="8" w15:restartNumberingAfterBreak="0">
     <w:nsid w:val="FFFFFF88"/>
     <w:multiLevelType w:val="singleLevel"/>
-    <w:tmpl w:val="903CE692"/>
+    <w:tmpl w:val="DB3AC24A"/>
     <w:lvl w:ilvl="0">
       <w:start w:val="1"/>
       <w:numFmt w:val="decimal"/>
@@ -3652,7 +5268,7 @@
   <w:abstractNum w:abstractNumId="9" w15:restartNumberingAfterBreak="0">
     <w:nsid w:val="FFFFFF89"/>
     <w:multiLevelType w:val="singleLevel"/>
-    <w:tmpl w:val="ACE6945A"/>
+    <w:tmpl w:val="323ECC62"/>
     <w:lvl w:ilvl="0">
       <w:start w:val="1"/>
       <w:numFmt w:val="bullet"/>
@@ -7390,6 +9006,192 @@
       <w:color w:val="7030A0"/>
     </w:rPr>
   </w:style>
+  <w:style w:type="paragraph" w:styleId="Signature">
+    <w:name w:val="Signature"/>
+    <w:basedOn w:val="Normal"/>
+    <w:link w:val="SignatureChar"/>
+    <w:uiPriority w:val="99"/>
+    <w:unhideWhenUsed/>
+    <w:rsid w:val="00E80279"/>
+    <w:pPr>
+      <w:spacing w:before="0" w:line="240" w:lineRule="auto"/>
+      <w:ind w:left="4320"/>
+    </w:pPr>
+  </w:style>
+  <w:style w:type="character" w:customStyle="1" w:styleId="SignatureChar">
+    <w:name w:val="Signature Char"/>
+    <w:basedOn w:val="DefaultParagraphFont"/>
+    <w:link w:val="Signature"/>
+    <w:uiPriority w:val="99"/>
+    <w:rsid w:val="00E80279"/>
+  </w:style>
+  <w:style w:type="character" w:styleId="HTMLCode">
+    <w:name w:val="HTML Code"/>
+    <w:basedOn w:val="DefaultParagraphFont"/>
+    <w:uiPriority w:val="99"/>
+    <w:unhideWhenUsed/>
+    <w:rsid w:val="00E80279"/>
+    <w:rPr>
+      <w:rFonts w:ascii="Consolas" w:hAnsi="Consolas" w:cs="Consolas"/>
+      <w:sz w:val="20"/>
+      <w:szCs w:val="20"/>
+    </w:rPr>
+  </w:style>
+  <w:style w:type="paragraph" w:styleId="EndnoteText">
+    <w:name w:val="endnote text"/>
+    <w:basedOn w:val="Normal"/>
+    <w:link w:val="EndnoteTextChar"/>
+    <w:uiPriority w:val="99"/>
+    <w:unhideWhenUsed/>
+    <w:rsid w:val="00E80279"/>
+    <w:pPr>
+      <w:spacing w:before="0" w:line="240" w:lineRule="auto"/>
+    </w:pPr>
+    <w:rPr>
+      <w:sz w:val="20"/>
+      <w:szCs w:val="20"/>
+    </w:rPr>
+  </w:style>
+  <w:style w:type="character" w:customStyle="1" w:styleId="EndnoteTextChar">
+    <w:name w:val="Endnote Text Char"/>
+    <w:basedOn w:val="DefaultParagraphFont"/>
+    <w:link w:val="EndnoteText"/>
+    <w:uiPriority w:val="99"/>
+    <w:rsid w:val="00E80279"/>
+    <w:rPr>
+      <w:sz w:val="20"/>
+      <w:szCs w:val="20"/>
+    </w:rPr>
+  </w:style>
+  <w:style w:type="paragraph" w:styleId="E-mailSignature">
+    <w:name w:val="E-mail Signature"/>
+    <w:basedOn w:val="Normal"/>
+    <w:link w:val="E-mailSignatureChar"/>
+    <w:uiPriority w:val="99"/>
+    <w:unhideWhenUsed/>
+    <w:rsid w:val="00E80279"/>
+    <w:pPr>
+      <w:spacing w:before="0" w:line="240" w:lineRule="auto"/>
+    </w:pPr>
+  </w:style>
+  <w:style w:type="character" w:customStyle="1" w:styleId="E-mailSignatureChar">
+    <w:name w:val="E-mail Signature Char"/>
+    <w:basedOn w:val="DefaultParagraphFont"/>
+    <w:link w:val="E-mailSignature"/>
+    <w:uiPriority w:val="99"/>
+    <w:rsid w:val="00E80279"/>
+  </w:style>
+  <w:style w:type="paragraph" w:styleId="DocumentMap">
+    <w:name w:val="Document Map"/>
+    <w:basedOn w:val="Normal"/>
+    <w:link w:val="DocumentMapChar"/>
+    <w:uiPriority w:val="99"/>
+    <w:unhideWhenUsed/>
+    <w:rsid w:val="00E80279"/>
+    <w:pPr>
+      <w:spacing w:before="0" w:line="240" w:lineRule="auto"/>
+    </w:pPr>
+    <w:rPr>
+      <w:rFonts w:ascii="Helvetica" w:hAnsi="Helvetica"/>
+      <w:sz w:val="26"/>
+      <w:szCs w:val="26"/>
+    </w:rPr>
+  </w:style>
+  <w:style w:type="character" w:customStyle="1" w:styleId="DocumentMapChar">
+    <w:name w:val="Document Map Char"/>
+    <w:basedOn w:val="DefaultParagraphFont"/>
+    <w:link w:val="DocumentMap"/>
+    <w:uiPriority w:val="99"/>
+    <w:rsid w:val="00E80279"/>
+    <w:rPr>
+      <w:rFonts w:ascii="Helvetica" w:hAnsi="Helvetica"/>
+      <w:sz w:val="26"/>
+      <w:szCs w:val="26"/>
+    </w:rPr>
+  </w:style>
+  <w:style w:type="paragraph" w:styleId="BodyText">
+    <w:name w:val="Body Text"/>
+    <w:basedOn w:val="Normal"/>
+    <w:link w:val="BodyTextChar"/>
+    <w:uiPriority w:val="99"/>
+    <w:unhideWhenUsed/>
+    <w:rsid w:val="00E80279"/>
+    <w:pPr>
+      <w:spacing w:after="120"/>
+    </w:pPr>
+  </w:style>
+  <w:style w:type="character" w:customStyle="1" w:styleId="BodyTextChar">
+    <w:name w:val="Body Text Char"/>
+    <w:basedOn w:val="DefaultParagraphFont"/>
+    <w:link w:val="BodyText"/>
+    <w:uiPriority w:val="99"/>
+    <w:rsid w:val="00E80279"/>
+  </w:style>
+  <w:style w:type="character" w:styleId="IntenseEmphasis">
+    <w:name w:val="Intense Emphasis"/>
+    <w:basedOn w:val="DefaultParagraphFont"/>
+    <w:uiPriority w:val="21"/>
+    <w:qFormat/>
+    <w:rsid w:val="00E80279"/>
+    <w:rPr>
+      <w:i/>
+      <w:iCs/>
+      <w:color w:val="4472C4" w:themeColor="accent1"/>
+    </w:rPr>
+  </w:style>
+  <w:style w:type="character" w:styleId="SubtleEmphasis">
+    <w:name w:val="Subtle Emphasis"/>
+    <w:basedOn w:val="DefaultParagraphFont"/>
+    <w:uiPriority w:val="19"/>
+    <w:qFormat/>
+    <w:rsid w:val="00E80279"/>
+    <w:rPr>
+      <w:i/>
+      <w:iCs/>
+      <w:color w:val="404040" w:themeColor="text1" w:themeTint="BF"/>
+    </w:rPr>
+  </w:style>
+  <w:style w:type="paragraph" w:styleId="Subtitle">
+    <w:name w:val="Subtitle"/>
+    <w:basedOn w:val="Normal"/>
+    <w:next w:val="Normal"/>
+    <w:link w:val="SubtitleChar"/>
+    <w:uiPriority w:val="11"/>
+    <w:qFormat/>
+    <w:rsid w:val="00E80279"/>
+    <w:pPr>
+      <w:numPr>
+        <w:ilvl w:val="1"/>
+      </w:numPr>
+      <w:spacing w:after="160"/>
+    </w:pPr>
+    <w:rPr>
+      <w:rFonts w:eastAsiaTheme="minorEastAsia"/>
+      <w:color w:val="5A5A5A" w:themeColor="text1" w:themeTint="A5"/>
+      <w:spacing w:val="15"/>
+      <w:sz w:val="22"/>
+      <w:szCs w:val="22"/>
+    </w:rPr>
+  </w:style>
+  <w:style w:type="character" w:customStyle="1" w:styleId="SubtitleChar">
+    <w:name w:val="Subtitle Char"/>
+    <w:basedOn w:val="DefaultParagraphFont"/>
+    <w:link w:val="Subtitle"/>
+    <w:uiPriority w:val="11"/>
+    <w:rsid w:val="00E80279"/>
+    <w:rPr>
+      <w:rFonts w:eastAsiaTheme="minorEastAsia"/>
+      <w:color w:val="5A5A5A" w:themeColor="text1" w:themeTint="A5"/>
+      <w:spacing w:val="15"/>
+      <w:sz w:val="22"/>
+      <w:szCs w:val="22"/>
+    </w:rPr>
+  </w:style>
+  <w:style w:type="character" w:customStyle="1" w:styleId="treelabel">
+    <w:name w:val="treelabel"/>
+    <w:basedOn w:val="DefaultParagraphFont"/>
+    <w:rsid w:val="00430538"/>
+  </w:style>
 </w:styles>
 </file>
 

</xml_diff>

<commit_message>
Adjusted sample template to fix an XML error in the docx
</commit_message>
<xml_diff>
--- a/DOCS/sample_reports/template.docx
+++ b/DOCS/sample_reports/template.docx
@@ -7,13 +7,8 @@
         <w:pStyle w:val="Heading1"/>
         <w:jc w:val="center"/>
       </w:pPr>
-      <w:proofErr w:type="gramStart"/>
-      <w:r>
-        <w:t>{{ project.name</w:t>
-      </w:r>
-      <w:proofErr w:type="gramEnd"/>
-      <w:r>
-        <w:t xml:space="preserve"> }}</w:t>
+      <w:r>
+        <w:t>{{ project.name }}</w:t>
       </w:r>
     </w:p>
     <w:p>
@@ -64,13 +59,7 @@
         <w:t>.</w:t>
       </w:r>
       <w:r>
-        <w:t xml:space="preserve"> You can access the values just like you would in a language like Python–i.e., you will reference the key and use periods to access nested values. </w:t>
-      </w:r>
-      <w:r>
-        <w:t xml:space="preserve">For example, </w:t>
-      </w:r>
-      <w:r>
-        <w:t xml:space="preserve">here we can construct a string from the </w:t>
+        <w:t xml:space="preserve"> You can access the values just like you would in a language like Python–i.e., you will reference the key and use periods to access nested values. For example, here we can construct a string from the </w:t>
       </w:r>
       <w:r>
         <w:rPr>
@@ -88,10 +77,7 @@
         <w:t>project</w:t>
       </w:r>
       <w:r>
-        <w:t xml:space="preserve"> keys</w:t>
-      </w:r>
-      <w:r>
-        <w:t>:</w:t>
+        <w:t xml:space="preserve"> keys:</w:t>
       </w:r>
     </w:p>
     <w:p>
@@ -101,61 +87,11 @@
           <w:rStyle w:val="SubtleEmphasis"/>
         </w:rPr>
       </w:pPr>
-      <w:proofErr w:type="gramStart"/>
       <w:r>
         <w:rPr>
           <w:rStyle w:val="SubtleEmphasis"/>
         </w:rPr>
-        <w:t>{{ client.name</w:t>
-      </w:r>
-      <w:proofErr w:type="gramEnd"/>
-      <w:r>
-        <w:rPr>
-          <w:rStyle w:val="SubtleEmphasis"/>
-        </w:rPr>
-        <w:t xml:space="preserve"> }} ({{ </w:t>
-      </w:r>
-      <w:proofErr w:type="spellStart"/>
-      <w:r>
-        <w:rPr>
-          <w:rStyle w:val="SubtleEmphasis"/>
-        </w:rPr>
-        <w:t>client.short_name</w:t>
-      </w:r>
-      <w:proofErr w:type="spellEnd"/>
-      <w:r>
-        <w:rPr>
-          <w:rStyle w:val="SubtleEmphasis"/>
-        </w:rPr>
-        <w:t xml:space="preserve"> }}) {{ </w:t>
-      </w:r>
-      <w:proofErr w:type="spellStart"/>
-      <w:r>
-        <w:rPr>
-          <w:rStyle w:val="SubtleEmphasis"/>
-        </w:rPr>
-        <w:t>project.type</w:t>
-      </w:r>
-      <w:proofErr w:type="spellEnd"/>
-      <w:r>
-        <w:rPr>
-          <w:rStyle w:val="SubtleEmphasis"/>
-        </w:rPr>
-        <w:t xml:space="preserve"> }} (generated on {{ </w:t>
-      </w:r>
-      <w:proofErr w:type="spellStart"/>
-      <w:r>
-        <w:rPr>
-          <w:rStyle w:val="SubtleEmphasis"/>
-        </w:rPr>
-        <w:t>report_date</w:t>
-      </w:r>
-      <w:proofErr w:type="spellEnd"/>
-      <w:r>
-        <w:rPr>
-          <w:rStyle w:val="SubtleEmphasis"/>
-        </w:rPr>
-        <w:t xml:space="preserve"> }})</w:t>
+        <w:t>{{ client.name }} ({{ client.short_name }}) {{ project.type }} (generated on {{ report_date }})</w:t>
       </w:r>
     </w:p>
     <w:p>
@@ -173,29 +109,8 @@
       <w:pPr>
         <w:jc w:val="center"/>
       </w:pPr>
-      <w:proofErr w:type="gramStart"/>
-      <w:r>
-        <w:t xml:space="preserve">{{ </w:t>
-      </w:r>
-      <w:proofErr w:type="spellStart"/>
-      <w:r>
-        <w:t>project</w:t>
-      </w:r>
-      <w:proofErr w:type="gramEnd"/>
-      <w:r>
-        <w:t>.start_date</w:t>
-      </w:r>
-      <w:proofErr w:type="spellEnd"/>
-      <w:r>
-        <w:t xml:space="preserve"> }} – {{ </w:t>
-      </w:r>
-      <w:proofErr w:type="spellStart"/>
-      <w:r>
-        <w:t>project.end_date</w:t>
-      </w:r>
-      <w:proofErr w:type="spellEnd"/>
-      <w:r>
-        <w:t xml:space="preserve"> }}</w:t>
+      <w:r>
+        <w:t>{{ project.start_date }} – {{ project.end_date }}</w:t>
       </w:r>
     </w:p>
     <w:p>
@@ -217,159 +132,7 @@
         <w:jc w:val="center"/>
       </w:pPr>
       <w:r>
-        <w:t xml:space="preserve">{% if </w:t>
-      </w:r>
-      <w:proofErr w:type="spellStart"/>
-      <w:r>
-        <w:t>project.start_year</w:t>
-      </w:r>
-      <w:proofErr w:type="spellEnd"/>
-      <w:r>
-        <w:t xml:space="preserve"> == </w:t>
-      </w:r>
-      <w:proofErr w:type="spellStart"/>
-      <w:r>
-        <w:t>project.end_year</w:t>
-      </w:r>
-      <w:proofErr w:type="spellEnd"/>
-      <w:r>
-        <w:t xml:space="preserve"> %}{% if </w:t>
-      </w:r>
-      <w:proofErr w:type="spellStart"/>
-      <w:r>
-        <w:t>project.start_month</w:t>
-      </w:r>
-      <w:proofErr w:type="spellEnd"/>
-      <w:r>
-        <w:t xml:space="preserve"> == </w:t>
-      </w:r>
-      <w:proofErr w:type="spellStart"/>
-      <w:r>
-        <w:t>project.end_month</w:t>
-      </w:r>
-      <w:proofErr w:type="spellEnd"/>
-      <w:r>
-        <w:t xml:space="preserve"> %}{{ </w:t>
-      </w:r>
-      <w:proofErr w:type="spellStart"/>
-      <w:r>
-        <w:t>project.start_month</w:t>
-      </w:r>
-      <w:proofErr w:type="spellEnd"/>
-      <w:r>
-        <w:t xml:space="preserve"> }} {{ </w:t>
-      </w:r>
-      <w:proofErr w:type="spellStart"/>
-      <w:r>
-        <w:t>project.start_day</w:t>
-      </w:r>
-      <w:proofErr w:type="spellEnd"/>
-      <w:r>
-        <w:t xml:space="preserve"> }}–{{ </w:t>
-      </w:r>
-      <w:proofErr w:type="spellStart"/>
-      <w:r>
-        <w:t>project.end_day</w:t>
-      </w:r>
-      <w:proofErr w:type="spellEnd"/>
-      <w:r>
-        <w:t xml:space="preserve"> }}, {{ </w:t>
-      </w:r>
-      <w:proofErr w:type="spellStart"/>
-      <w:r>
-        <w:t>project.end_year</w:t>
-      </w:r>
-      <w:proofErr w:type="spellEnd"/>
-      <w:r>
-        <w:t xml:space="preserve"> }}{% else %}{{ </w:t>
-      </w:r>
-      <w:proofErr w:type="spellStart"/>
-      <w:r>
-        <w:t>project.start_day</w:t>
-      </w:r>
-      <w:proofErr w:type="spellEnd"/>
-      <w:r>
-        <w:t xml:space="preserve"> }} {{ </w:t>
-      </w:r>
-      <w:proofErr w:type="spellStart"/>
-      <w:r>
-        <w:t>project.start_month</w:t>
-      </w:r>
-      <w:proofErr w:type="spellEnd"/>
-      <w:r>
-        <w:t xml:space="preserve"> }} to {{ </w:t>
-      </w:r>
-      <w:proofErr w:type="spellStart"/>
-      <w:r>
-        <w:t>project.end_day</w:t>
-      </w:r>
-      <w:proofErr w:type="spellEnd"/>
-      <w:r>
-        <w:t xml:space="preserve"> }} {{ </w:t>
-      </w:r>
-      <w:proofErr w:type="spellStart"/>
-      <w:r>
-        <w:t>project.end_month</w:t>
-      </w:r>
-      <w:proofErr w:type="spellEnd"/>
-      <w:r>
-        <w:t xml:space="preserve"> }} {{ </w:t>
-      </w:r>
-      <w:proofErr w:type="spellStart"/>
-      <w:r>
-        <w:t>project.end_year</w:t>
-      </w:r>
-      <w:proofErr w:type="spellEnd"/>
-      <w:r>
-        <w:t xml:space="preserve"> }}{% endif %}{% else %}{{ </w:t>
-      </w:r>
-      <w:proofErr w:type="spellStart"/>
-      <w:r>
-        <w:t>project.start_day</w:t>
-      </w:r>
-      <w:proofErr w:type="spellEnd"/>
-      <w:r>
-        <w:t xml:space="preserve"> }} {{ </w:t>
-      </w:r>
-      <w:proofErr w:type="spellStart"/>
-      <w:r>
-        <w:t>project.start_month</w:t>
-      </w:r>
-      <w:proofErr w:type="spellEnd"/>
-      <w:r>
-        <w:t xml:space="preserve"> }} {{ </w:t>
-      </w:r>
-      <w:proofErr w:type="spellStart"/>
-      <w:r>
-        <w:t>project.end_year</w:t>
-      </w:r>
-      <w:proofErr w:type="spellEnd"/>
-      <w:r>
-        <w:t xml:space="preserve"> }} to {{ </w:t>
-      </w:r>
-      <w:proofErr w:type="spellStart"/>
-      <w:r>
-        <w:t>project.end_day</w:t>
-      </w:r>
-      <w:proofErr w:type="spellEnd"/>
-      <w:r>
-        <w:t xml:space="preserve"> }} {{ </w:t>
-      </w:r>
-      <w:proofErr w:type="spellStart"/>
-      <w:r>
-        <w:t>project.end_month</w:t>
-      </w:r>
-      <w:proofErr w:type="spellEnd"/>
-      <w:r>
-        <w:t xml:space="preserve"> }} {{ </w:t>
-      </w:r>
-      <w:proofErr w:type="spellStart"/>
-      <w:r>
-        <w:t>project.end_year</w:t>
-      </w:r>
-      <w:proofErr w:type="spellEnd"/>
-      <w:r>
-        <w:t xml:space="preserve"> }}{% endif %}</w:t>
+        <w:t>{% if project.start_year == project.end_year %}{% if project.start_month == project.end_month %}{{ project.start_month }} {{ project.start_day }}–{{ project.end_day }}, {{ project.end_year }}{% else %}{{ project.start_day }} {{ project.start_month }} to {{ project.end_day }} {{ project.end_month }} {{ project.end_year }}{% endif %}{% else %}{{ project.start_day }} {{ project.start_month }} {{ project.end_year }} to {{ project.end_day }} {{ project.end_month }} {{ project.end_year }}{% endif %}</w:t>
       </w:r>
     </w:p>
     <w:p>
@@ -420,25 +183,21 @@
       <w:r>
         <w:t xml:space="preserve">. The formatted text is stored as HTML, so inserting that text will include HTML tags. You can use the </w:t>
       </w:r>
-      <w:proofErr w:type="spellStart"/>
       <w:r>
         <w:rPr>
           <w:rStyle w:val="CodeInline"/>
         </w:rPr>
         <w:t>strip_html</w:t>
       </w:r>
-      <w:proofErr w:type="spellEnd"/>
       <w:r>
         <w:t xml:space="preserve"> filter to remove the tags, but you probably want to include your formatting. To do that, you can reference the </w:t>
       </w:r>
-      <w:proofErr w:type="spellStart"/>
       <w:r>
         <w:rPr>
           <w:rStyle w:val="CodeInline"/>
         </w:rPr>
         <w:t>RichText</w:t>
       </w:r>
-      <w:proofErr w:type="spellEnd"/>
       <w:r>
         <w:t xml:space="preserve"> object version of the variable (denoted by the </w:t>
       </w:r>
@@ -481,21 +240,8 @@
           <w:tab w:val="left" w:pos="4000"/>
         </w:tabs>
       </w:pPr>
-      <w:proofErr w:type="gramStart"/>
-      <w:r>
-        <w:t xml:space="preserve">{{ </w:t>
-      </w:r>
-      <w:proofErr w:type="spellStart"/>
-      <w:r>
-        <w:t>project</w:t>
-      </w:r>
-      <w:proofErr w:type="gramEnd"/>
-      <w:r>
-        <w:t>.note</w:t>
-      </w:r>
-      <w:proofErr w:type="spellEnd"/>
-      <w:r>
-        <w:t xml:space="preserve"> }}</w:t>
+      <w:r>
+        <w:t>{{ project.note }}</w:t>
       </w:r>
       <w:r>
         <w:tab/>
@@ -517,24 +263,8 @@
       </w:r>
     </w:p>
     <w:p>
-      <w:proofErr w:type="gramStart"/>
-      <w:r>
-        <w:t xml:space="preserve">{{ </w:t>
-      </w:r>
-      <w:proofErr w:type="spellStart"/>
-      <w:r>
-        <w:t>project</w:t>
-      </w:r>
-      <w:proofErr w:type="gramEnd"/>
-      <w:r>
-        <w:t>.note</w:t>
-      </w:r>
-      <w:r>
-        <w:t>|strip_html</w:t>
-      </w:r>
-      <w:proofErr w:type="spellEnd"/>
-      <w:r>
-        <w:t xml:space="preserve"> }}</w:t>
+      <w:r>
+        <w:t>{{ project.note|strip_html }}</w:t>
       </w:r>
     </w:p>
     <w:p>
@@ -544,21 +274,12 @@
           <w:bCs/>
         </w:rPr>
       </w:pPr>
-      <w:proofErr w:type="spellStart"/>
       <w:r>
         <w:rPr>
           <w:b/>
           <w:bCs/>
         </w:rPr>
-        <w:t>RichText</w:t>
-      </w:r>
-      <w:proofErr w:type="spellEnd"/>
-      <w:r>
-        <w:rPr>
-          <w:b/>
-          <w:bCs/>
-        </w:rPr>
-        <w:t>:</w:t>
+        <w:t>RichText:</w:t>
       </w:r>
     </w:p>
     <w:p>
@@ -569,20 +290,7 @@
         <w:t>p</w:t>
       </w:r>
       <w:r>
-        <w:t xml:space="preserve"> </w:t>
-      </w:r>
-      <w:proofErr w:type="spellStart"/>
-      <w:proofErr w:type="gramStart"/>
-      <w:r>
-        <w:t>project.note</w:t>
-      </w:r>
-      <w:proofErr w:type="gramEnd"/>
-      <w:r>
-        <w:t>_rt</w:t>
-      </w:r>
-      <w:proofErr w:type="spellEnd"/>
-      <w:r>
-        <w:t xml:space="preserve"> }}</w:t>
+        <w:t xml:space="preserve"> project.note_rt }}</w:t>
       </w:r>
     </w:p>
     <w:p>
@@ -597,10 +305,7 @@
         <w:jc w:val="left"/>
       </w:pPr>
       <w:r>
-        <w:t xml:space="preserve">Check the wiki for more </w:t>
-      </w:r>
-      <w:r>
-        <w:t xml:space="preserve">details: </w:t>
+        <w:t xml:space="preserve">Check the wiki for more details: </w:t>
       </w:r>
       <w:hyperlink r:id="rId8" w:history="1">
         <w:r>
@@ -664,21 +369,11 @@
       <w:r>
         <w:t xml:space="preserve">Table </w:t>
       </w:r>
-      <w:r>
-        <w:fldChar w:fldCharType="begin"/>
-      </w:r>
-      <w:r>
-        <w:instrText xml:space="preserve"> SEQ Table \* ARABIC </w:instrText>
-      </w:r>
-      <w:r>
-        <w:fldChar w:fldCharType="separate"/>
-      </w:r>
-      <w:r>
-        <w:t>1</w:t>
-      </w:r>
-      <w:r>
-        <w:fldChar w:fldCharType="end"/>
-      </w:r>
+      <w:fldSimple w:instr=" SEQ Table \* ARABIC ">
+        <w:r>
+          <w:t>1</w:t>
+        </w:r>
+      </w:fldSimple>
       <w:r>
         <w:t xml:space="preserve"> – Assessment </w:t>
       </w:r>
@@ -773,21 +468,8 @@
             <w:pPr>
               <w:jc w:val="center"/>
             </w:pPr>
-            <w:proofErr w:type="gramStart"/>
-            <w:r>
-              <w:t xml:space="preserve">{{ </w:t>
-            </w:r>
-            <w:proofErr w:type="spellStart"/>
-            <w:r>
-              <w:t>totals</w:t>
-            </w:r>
-            <w:proofErr w:type="gramEnd"/>
-            <w:r>
-              <w:t>.objectives</w:t>
-            </w:r>
-            <w:proofErr w:type="spellEnd"/>
-            <w:r>
-              <w:t xml:space="preserve"> }}</w:t>
+            <w:r>
+              <w:t>{{ totals.objectives }}</w:t>
             </w:r>
           </w:p>
         </w:tc>
@@ -834,21 +516,8 @@
             <w:pPr>
               <w:jc w:val="center"/>
             </w:pPr>
-            <w:proofErr w:type="gramStart"/>
-            <w:r>
-              <w:t xml:space="preserve">{{ </w:t>
-            </w:r>
-            <w:proofErr w:type="spellStart"/>
-            <w:r>
-              <w:t>totals</w:t>
-            </w:r>
-            <w:proofErr w:type="gramEnd"/>
-            <w:r>
-              <w:t>.objectives_completed</w:t>
-            </w:r>
-            <w:proofErr w:type="spellEnd"/>
-            <w:r>
-              <w:t xml:space="preserve"> }}</w:t>
+            <w:r>
+              <w:t>{{ totals.objectives_completed }}</w:t>
             </w:r>
           </w:p>
         </w:tc>
@@ -861,36 +530,10 @@
               <w:jc w:val="center"/>
             </w:pPr>
             <w:r>
-              <w:t xml:space="preserve">{% if </w:t>
-            </w:r>
-            <w:proofErr w:type="spellStart"/>
-            <w:proofErr w:type="gramStart"/>
-            <w:r>
-              <w:t>totals.objectives</w:t>
-            </w:r>
-            <w:proofErr w:type="spellEnd"/>
-            <w:proofErr w:type="gramEnd"/>
-            <w:r>
-              <w:t xml:space="preserve"> &gt; 0 %}</w:t>
-            </w:r>
-            <w:r>
-              <w:t xml:space="preserve">{{ </w:t>
-            </w:r>
-            <w:proofErr w:type="spellStart"/>
-            <w:r>
-              <w:t>totals.objectives_completed</w:t>
-            </w:r>
-            <w:proofErr w:type="spellEnd"/>
-            <w:r>
-              <w:t xml:space="preserve">  / </w:t>
-            </w:r>
-            <w:proofErr w:type="spellStart"/>
-            <w:r>
-              <w:t>totals.objectives</w:t>
-            </w:r>
-            <w:proofErr w:type="spellEnd"/>
-            <w:r>
-              <w:t xml:space="preserve"> </w:t>
+              <w:t>{% if totals.objectives &gt; 0 %}</w:t>
+            </w:r>
+            <w:r>
+              <w:t xml:space="preserve">{{ totals.objectives_completed  / totals.objectives </w:t>
             </w:r>
             <w:r>
               <w:t xml:space="preserve">* 100 </w:t>
@@ -933,21 +576,8 @@
             <w:pPr>
               <w:jc w:val="center"/>
             </w:pPr>
-            <w:proofErr w:type="gramStart"/>
-            <w:r>
-              <w:t xml:space="preserve">{{ </w:t>
-            </w:r>
-            <w:proofErr w:type="spellStart"/>
-            <w:r>
-              <w:t>totals</w:t>
-            </w:r>
-            <w:proofErr w:type="gramEnd"/>
-            <w:r>
-              <w:t>.findings</w:t>
-            </w:r>
-            <w:proofErr w:type="spellEnd"/>
-            <w:r>
-              <w:t xml:space="preserve"> }}</w:t>
+            <w:r>
+              <w:t>{{ totals.findings }}</w:t>
             </w:r>
           </w:p>
         </w:tc>
@@ -994,24 +624,8 @@
             <w:pPr>
               <w:jc w:val="center"/>
             </w:pPr>
-            <w:proofErr w:type="gramStart"/>
-            <w:r>
-              <w:t xml:space="preserve">{{ </w:t>
-            </w:r>
-            <w:proofErr w:type="spellStart"/>
-            <w:r>
-              <w:t>totals</w:t>
-            </w:r>
-            <w:proofErr w:type="gramEnd"/>
-            <w:r>
-              <w:t>.findings</w:t>
-            </w:r>
-            <w:r>
-              <w:t>_critical</w:t>
-            </w:r>
-            <w:proofErr w:type="spellEnd"/>
-            <w:r>
-              <w:t xml:space="preserve"> }}</w:t>
+            <w:r>
+              <w:t>{{ totals.findings_critical }}</w:t>
             </w:r>
           </w:p>
         </w:tc>
@@ -1024,48 +638,7 @@
               <w:jc w:val="center"/>
             </w:pPr>
             <w:r>
-              <w:t xml:space="preserve">{% if </w:t>
-            </w:r>
-            <w:proofErr w:type="spellStart"/>
-            <w:proofErr w:type="gramStart"/>
-            <w:r>
-              <w:t>totals.</w:t>
-            </w:r>
-            <w:r>
-              <w:t>findings</w:t>
-            </w:r>
-            <w:proofErr w:type="gramEnd"/>
-            <w:r>
-              <w:t>_critical</w:t>
-            </w:r>
-            <w:proofErr w:type="spellEnd"/>
-            <w:r>
-              <w:t xml:space="preserve"> &gt; 0 %}{{ </w:t>
-            </w:r>
-            <w:proofErr w:type="spellStart"/>
-            <w:r>
-              <w:t>totals.</w:t>
-            </w:r>
-            <w:r>
-              <w:t>findings_critical</w:t>
-            </w:r>
-            <w:proofErr w:type="spellEnd"/>
-            <w:r>
-              <w:t xml:space="preserve">  / </w:t>
-            </w:r>
-            <w:proofErr w:type="spellStart"/>
-            <w:r>
-              <w:t>totals.</w:t>
-            </w:r>
-            <w:r>
-              <w:t>findings</w:t>
-            </w:r>
-            <w:proofErr w:type="spellEnd"/>
-            <w:r>
-              <w:t xml:space="preserve"> * 100</w:t>
-            </w:r>
-            <w:r>
-              <w:t xml:space="preserve"> }}{% else %}100{% endif %}%</w:t>
+              <w:t>{% if totals.findings_critical &gt; 0 %}{{ totals.findings_critical  / totals.findings * 100 }}{% else %}100{% endif %}%</w:t>
             </w:r>
           </w:p>
         </w:tc>
@@ -1099,24 +672,8 @@
             <w:pPr>
               <w:jc w:val="center"/>
             </w:pPr>
-            <w:proofErr w:type="gramStart"/>
-            <w:r>
-              <w:t xml:space="preserve">{{ </w:t>
-            </w:r>
-            <w:proofErr w:type="spellStart"/>
-            <w:r>
-              <w:t>totals</w:t>
-            </w:r>
-            <w:proofErr w:type="gramEnd"/>
-            <w:r>
-              <w:t>.findings</w:t>
-            </w:r>
-            <w:r>
-              <w:t>_high</w:t>
-            </w:r>
-            <w:proofErr w:type="spellEnd"/>
-            <w:r>
-              <w:t xml:space="preserve"> }}</w:t>
+            <w:r>
+              <w:t>{{ totals.findings_high }}</w:t>
             </w:r>
           </w:p>
         </w:tc>
@@ -1129,36 +686,7 @@
               <w:jc w:val="center"/>
             </w:pPr>
             <w:r>
-              <w:t xml:space="preserve">{% if </w:t>
-            </w:r>
-            <w:proofErr w:type="spellStart"/>
-            <w:proofErr w:type="gramStart"/>
-            <w:r>
-              <w:t>totals.findings</w:t>
-            </w:r>
-            <w:proofErr w:type="gramEnd"/>
-            <w:r>
-              <w:t>_high</w:t>
-            </w:r>
-            <w:proofErr w:type="spellEnd"/>
-            <w:r>
-              <w:t xml:space="preserve"> &gt; 0 %}{{ </w:t>
-            </w:r>
-            <w:proofErr w:type="spellStart"/>
-            <w:r>
-              <w:t>totals.findings_high</w:t>
-            </w:r>
-            <w:proofErr w:type="spellEnd"/>
-            <w:r>
-              <w:t xml:space="preserve">  / </w:t>
-            </w:r>
-            <w:proofErr w:type="spellStart"/>
-            <w:r>
-              <w:t>totals.findings</w:t>
-            </w:r>
-            <w:proofErr w:type="spellEnd"/>
-            <w:r>
-              <w:t xml:space="preserve"> * 100 }}{% el</w:t>
+              <w:t>{% if totals.findings_high &gt; 0 %}{{ totals.findings_high  / totals.findings * 100 }}{% el</w:t>
             </w:r>
             <w:r>
               <w:t>s</w:t>
@@ -1207,24 +735,8 @@
             <w:pPr>
               <w:jc w:val="center"/>
             </w:pPr>
-            <w:proofErr w:type="gramStart"/>
-            <w:r>
-              <w:t xml:space="preserve">{{ </w:t>
-            </w:r>
-            <w:proofErr w:type="spellStart"/>
-            <w:r>
-              <w:t>totals</w:t>
-            </w:r>
-            <w:proofErr w:type="gramEnd"/>
-            <w:r>
-              <w:t>.findings</w:t>
-            </w:r>
-            <w:r>
-              <w:t>_medium</w:t>
-            </w:r>
-            <w:proofErr w:type="spellEnd"/>
-            <w:r>
-              <w:t xml:space="preserve"> }}</w:t>
+            <w:r>
+              <w:t>{{ totals.findings_medium }}</w:t>
             </w:r>
           </w:p>
         </w:tc>
@@ -1237,36 +749,7 @@
               <w:jc w:val="center"/>
             </w:pPr>
             <w:r>
-              <w:t xml:space="preserve">{% if </w:t>
-            </w:r>
-            <w:proofErr w:type="spellStart"/>
-            <w:proofErr w:type="gramStart"/>
-            <w:r>
-              <w:t>totals.findings</w:t>
-            </w:r>
-            <w:proofErr w:type="gramEnd"/>
-            <w:r>
-              <w:t>_medium</w:t>
-            </w:r>
-            <w:proofErr w:type="spellEnd"/>
-            <w:r>
-              <w:t xml:space="preserve"> &gt; 0 %}{{ </w:t>
-            </w:r>
-            <w:proofErr w:type="spellStart"/>
-            <w:r>
-              <w:t>totals.findings_medium</w:t>
-            </w:r>
-            <w:proofErr w:type="spellEnd"/>
-            <w:r>
-              <w:t xml:space="preserve">  / </w:t>
-            </w:r>
-            <w:proofErr w:type="spellStart"/>
-            <w:r>
-              <w:t>totals.findings</w:t>
-            </w:r>
-            <w:proofErr w:type="spellEnd"/>
-            <w:r>
-              <w:t xml:space="preserve"> * 100 }}{% else %}</w:t>
+              <w:t>{% if totals.findings_medium &gt; 0 %}{{ totals.findings_medium  / totals.findings * 100 }}{% else %}</w:t>
             </w:r>
             <w:r>
               <w:t>0</w:t>
@@ -1309,24 +792,8 @@
             <w:pPr>
               <w:jc w:val="center"/>
             </w:pPr>
-            <w:proofErr w:type="gramStart"/>
-            <w:r>
-              <w:t xml:space="preserve">{{ </w:t>
-            </w:r>
-            <w:proofErr w:type="spellStart"/>
-            <w:r>
-              <w:t>totals</w:t>
-            </w:r>
-            <w:proofErr w:type="gramEnd"/>
-            <w:r>
-              <w:t>.findings</w:t>
-            </w:r>
-            <w:r>
-              <w:t>_low</w:t>
-            </w:r>
-            <w:proofErr w:type="spellEnd"/>
-            <w:r>
-              <w:t xml:space="preserve"> }}</w:t>
+            <w:r>
+              <w:t>{{ totals.findings_low }}</w:t>
             </w:r>
           </w:p>
         </w:tc>
@@ -1339,36 +806,7 @@
               <w:jc w:val="center"/>
             </w:pPr>
             <w:r>
-              <w:t xml:space="preserve">{% if </w:t>
-            </w:r>
-            <w:proofErr w:type="spellStart"/>
-            <w:proofErr w:type="gramStart"/>
-            <w:r>
-              <w:t>totals.findings</w:t>
-            </w:r>
-            <w:proofErr w:type="gramEnd"/>
-            <w:r>
-              <w:t>_low</w:t>
-            </w:r>
-            <w:proofErr w:type="spellEnd"/>
-            <w:r>
-              <w:t xml:space="preserve"> &gt; 0 %}{{ </w:t>
-            </w:r>
-            <w:proofErr w:type="spellStart"/>
-            <w:r>
-              <w:t>totals.findings_low</w:t>
-            </w:r>
-            <w:proofErr w:type="spellEnd"/>
-            <w:r>
-              <w:t xml:space="preserve">  / </w:t>
-            </w:r>
-            <w:proofErr w:type="spellStart"/>
-            <w:r>
-              <w:t>totals.findings</w:t>
-            </w:r>
-            <w:proofErr w:type="spellEnd"/>
-            <w:r>
-              <w:t xml:space="preserve"> * 100 }}{% else %}</w:t>
+              <w:t>{% if totals.findings_low &gt; 0 %}{{ totals.findings_low  / totals.findings * 100 }}{% else %}</w:t>
             </w:r>
             <w:r>
               <w:t>0</w:t>
@@ -1408,24 +846,8 @@
             <w:pPr>
               <w:jc w:val="center"/>
             </w:pPr>
-            <w:proofErr w:type="gramStart"/>
-            <w:r>
-              <w:t xml:space="preserve">{{ </w:t>
-            </w:r>
-            <w:proofErr w:type="spellStart"/>
-            <w:r>
-              <w:t>totals</w:t>
-            </w:r>
-            <w:proofErr w:type="gramEnd"/>
-            <w:r>
-              <w:t>.findings</w:t>
-            </w:r>
-            <w:r>
-              <w:t>_info</w:t>
-            </w:r>
-            <w:proofErr w:type="spellEnd"/>
-            <w:r>
-              <w:t xml:space="preserve"> }}</w:t>
+            <w:r>
+              <w:t>{{ totals.findings_info }}</w:t>
             </w:r>
           </w:p>
         </w:tc>
@@ -1438,36 +860,7 @@
               <w:jc w:val="center"/>
             </w:pPr>
             <w:r>
-              <w:t xml:space="preserve">{% if </w:t>
-            </w:r>
-            <w:proofErr w:type="spellStart"/>
-            <w:proofErr w:type="gramStart"/>
-            <w:r>
-              <w:t>totals.findings</w:t>
-            </w:r>
-            <w:proofErr w:type="gramEnd"/>
-            <w:r>
-              <w:t>_info</w:t>
-            </w:r>
-            <w:proofErr w:type="spellEnd"/>
-            <w:r>
-              <w:t xml:space="preserve"> &gt; 0 %}{{ </w:t>
-            </w:r>
-            <w:proofErr w:type="spellStart"/>
-            <w:r>
-              <w:t>totals.findings_info</w:t>
-            </w:r>
-            <w:proofErr w:type="spellEnd"/>
-            <w:r>
-              <w:t xml:space="preserve">  / </w:t>
-            </w:r>
-            <w:proofErr w:type="spellStart"/>
-            <w:r>
-              <w:t>totals.findings</w:t>
-            </w:r>
-            <w:proofErr w:type="spellEnd"/>
-            <w:r>
-              <w:t xml:space="preserve"> * 100 }}{% else %}</w:t>
+              <w:t>{% if totals.findings_info &gt; 0 %}{{ totals.findings_info  / totals.findings * 100 }}{% else %}</w:t>
             </w:r>
             <w:r>
               <w:t>0</w:t>
@@ -1507,21 +900,8 @@
             <w:pPr>
               <w:jc w:val="center"/>
             </w:pPr>
-            <w:proofErr w:type="gramStart"/>
-            <w:r>
-              <w:t xml:space="preserve">{{ </w:t>
-            </w:r>
-            <w:proofErr w:type="spellStart"/>
-            <w:r>
-              <w:t>totals</w:t>
-            </w:r>
-            <w:proofErr w:type="gramEnd"/>
-            <w:r>
-              <w:t>.team</w:t>
-            </w:r>
-            <w:proofErr w:type="spellEnd"/>
-            <w:r>
-              <w:t xml:space="preserve"> }}</w:t>
+            <w:r>
+              <w:t>{{ totals.team }}</w:t>
             </w:r>
           </w:p>
         </w:tc>
@@ -1568,21 +948,8 @@
             <w:pPr>
               <w:jc w:val="center"/>
             </w:pPr>
-            <w:proofErr w:type="gramStart"/>
-            <w:r>
-              <w:t xml:space="preserve">{{ </w:t>
-            </w:r>
-            <w:proofErr w:type="spellStart"/>
-            <w:r>
-              <w:t>totals</w:t>
-            </w:r>
-            <w:proofErr w:type="gramEnd"/>
-            <w:r>
-              <w:t>.targets</w:t>
-            </w:r>
-            <w:proofErr w:type="spellEnd"/>
-            <w:r>
-              <w:t xml:space="preserve"> }}</w:t>
+            <w:r>
+              <w:t>{{ totals.targets }}</w:t>
             </w:r>
           </w:p>
         </w:tc>
@@ -1629,21 +996,8 @@
             <w:pPr>
               <w:jc w:val="center"/>
             </w:pPr>
-            <w:proofErr w:type="gramStart"/>
-            <w:r>
-              <w:t xml:space="preserve">{{ </w:t>
-            </w:r>
-            <w:proofErr w:type="spellStart"/>
-            <w:r>
-              <w:t>totals</w:t>
-            </w:r>
-            <w:proofErr w:type="gramEnd"/>
-            <w:r>
-              <w:t>.scope</w:t>
-            </w:r>
-            <w:proofErr w:type="spellEnd"/>
-            <w:r>
-              <w:t xml:space="preserve"> }}</w:t>
+            <w:r>
+              <w:t>{{ totals.scope }}</w:t>
             </w:r>
           </w:p>
         </w:tc>
@@ -1683,16 +1037,12 @@
       <w:r>
         <w:t xml:space="preserve"> </w:t>
       </w:r>
-      <w:proofErr w:type="spellStart"/>
-      <w:proofErr w:type="gramStart"/>
       <w:r>
         <w:rPr>
           <w:rStyle w:val="CodeInline"/>
         </w:rPr>
         <w:t>total.objectives</w:t>
       </w:r>
-      <w:proofErr w:type="spellEnd"/>
-      <w:proofErr w:type="gramEnd"/>
       <w:r>
         <w:t xml:space="preserve"> was zero and the block did not have </w:t>
       </w:r>
@@ -1700,21 +1050,7 @@
         <w:rPr>
           <w:rStyle w:val="CodeInline"/>
         </w:rPr>
-        <w:t xml:space="preserve">if </w:t>
-      </w:r>
-      <w:proofErr w:type="spellStart"/>
-      <w:r>
-        <w:rPr>
-          <w:rStyle w:val="CodeInline"/>
-        </w:rPr>
-        <w:t>totals.objectives</w:t>
-      </w:r>
-      <w:proofErr w:type="spellEnd"/>
-      <w:r>
-        <w:rPr>
-          <w:rStyle w:val="CodeInline"/>
-        </w:rPr>
-        <w:t xml:space="preserve"> &gt; 0</w:t>
+        <w:t>if totals.objectives &gt; 0</w:t>
       </w:r>
       <w:r>
         <w:t>.</w:t>
@@ -1771,29 +1107,8 @@
       <w:r>
         <w:t xml:space="preserve"> </w:t>
       </w:r>
-      <w:proofErr w:type="gramStart"/>
-      <w:r>
-        <w:t xml:space="preserve">{{ </w:t>
-      </w:r>
-      <w:proofErr w:type="spellStart"/>
-      <w:r>
-        <w:t>totals</w:t>
-      </w:r>
-      <w:proofErr w:type="gramEnd"/>
-      <w:r>
-        <w:t>.findings</w:t>
-      </w:r>
-      <w:proofErr w:type="spellEnd"/>
-      <w:r>
-        <w:t xml:space="preserve"> }} == {{ </w:t>
-      </w:r>
-      <w:proofErr w:type="spellStart"/>
-      <w:r>
-        <w:t>findings|length</w:t>
-      </w:r>
-      <w:proofErr w:type="spellEnd"/>
-      <w:r>
-        <w:t xml:space="preserve"> }}</w:t>
+      <w:r>
+        <w:t>{{ totals.findings }} == {{ findings|length }}</w:t>
       </w:r>
       <w:r>
         <w:br w:type="page"/>
@@ -1824,38 +1139,23 @@
       <w:r>
         <w:t xml:space="preserve">Table </w:t>
       </w:r>
-      <w:r>
-        <w:fldChar w:fldCharType="begin"/>
-      </w:r>
-      <w:r>
-        <w:instrText xml:space="preserve"> SEQ Table \* ARABIC </w:instrText>
-      </w:r>
-      <w:r>
-        <w:fldChar w:fldCharType="separate"/>
-      </w:r>
-      <w:r>
-        <w:rPr>
-          <w:noProof/>
-        </w:rPr>
-        <w:t>2</w:t>
-      </w:r>
-      <w:r>
-        <w:rPr>
-          <w:noProof/>
-        </w:rPr>
-        <w:fldChar w:fldCharType="end"/>
-      </w:r>
+      <w:fldSimple w:instr=" SEQ Table \* ARABIC ">
+        <w:r>
+          <w:rPr>
+            <w:noProof/>
+          </w:rPr>
+          <w:t>2</w:t>
+        </w:r>
+      </w:fldSimple>
       <w:r>
         <w:t xml:space="preserve">  – </w:t>
       </w:r>
-      <w:proofErr w:type="gramStart"/>
       <w:r>
         <w:t>{{ client</w:t>
       </w:r>
       <w:r>
         <w:t>.name</w:t>
       </w:r>
-      <w:proofErr w:type="gramEnd"/>
       <w:r>
         <w:t xml:space="preserve"> }}</w:t>
       </w:r>
@@ -1926,26 +1226,11 @@
           </w:tcPr>
           <w:p>
             <w:r>
-              <w:t xml:space="preserve">{%tr for </w:t>
-            </w:r>
-            <w:proofErr w:type="spellStart"/>
-            <w:r>
-              <w:t>poc</w:t>
-            </w:r>
-            <w:proofErr w:type="spellEnd"/>
-            <w:r>
-              <w:t xml:space="preserve"> in </w:t>
-            </w:r>
-            <w:proofErr w:type="spellStart"/>
-            <w:proofErr w:type="gramStart"/>
-            <w:r>
-              <w:t>client</w:t>
+              <w:t>{%tr for poc in client</w:t>
             </w:r>
             <w:r>
               <w:t>.contacts</w:t>
             </w:r>
-            <w:proofErr w:type="spellEnd"/>
-            <w:proofErr w:type="gramEnd"/>
             <w:r>
               <w:t xml:space="preserve"> %}</w:t>
             </w:r>
@@ -1958,13 +1243,8 @@
             <w:tcW w:w="3116" w:type="dxa"/>
           </w:tcPr>
           <w:p>
-            <w:proofErr w:type="gramStart"/>
-            <w:r>
-              <w:t>{{ poc.name</w:t>
-            </w:r>
-            <w:proofErr w:type="gramEnd"/>
-            <w:r>
-              <w:t xml:space="preserve"> }}</w:t>
+            <w:r>
+              <w:t>{{ poc.name }}</w:t>
             </w:r>
           </w:p>
         </w:tc>
@@ -1976,21 +1256,8 @@
             <w:pPr>
               <w:jc w:val="center"/>
             </w:pPr>
-            <w:proofErr w:type="gramStart"/>
-            <w:r>
-              <w:t xml:space="preserve">{{ </w:t>
-            </w:r>
-            <w:proofErr w:type="spellStart"/>
-            <w:r>
-              <w:t>poc.job</w:t>
-            </w:r>
-            <w:proofErr w:type="gramEnd"/>
-            <w:r>
-              <w:t>_title</w:t>
-            </w:r>
-            <w:proofErr w:type="spellEnd"/>
-            <w:r>
-              <w:t xml:space="preserve"> }}</w:t>
+            <w:r>
+              <w:t>{{ poc.job_title }}</w:t>
             </w:r>
           </w:p>
         </w:tc>
@@ -2002,21 +1269,8 @@
             <w:pPr>
               <w:jc w:val="center"/>
             </w:pPr>
-            <w:proofErr w:type="gramStart"/>
-            <w:r>
-              <w:t xml:space="preserve">{{ </w:t>
-            </w:r>
-            <w:proofErr w:type="spellStart"/>
-            <w:r>
-              <w:t>poc</w:t>
-            </w:r>
-            <w:proofErr w:type="gramEnd"/>
-            <w:r>
-              <w:t>.email</w:t>
-            </w:r>
-            <w:proofErr w:type="spellEnd"/>
-            <w:r>
-              <w:t xml:space="preserve"> }}</w:t>
+            <w:r>
+              <w:t>{{ poc.email }}</w:t>
             </w:r>
           </w:p>
         </w:tc>
@@ -2032,1013 +1286,22 @@
               <w:jc w:val="left"/>
             </w:pPr>
             <w:r>
-              <w:t>{{</w:t>
-            </w:r>
-            <w:r>
-              <w:t>p</w:t>
-            </w:r>
-            <w:r>
-              <w:t xml:space="preserve"> </w:t>
-            </w:r>
-            <w:proofErr w:type="spellStart"/>
-            <w:proofErr w:type="gramStart"/>
-            <w:r>
-              <w:t>poc.note</w:t>
-            </w:r>
-            <w:proofErr w:type="gramEnd"/>
-            <w:r>
-              <w:t>_rt</w:t>
-            </w:r>
-            <w:proofErr w:type="spellEnd"/>
-            <w:r>
-              <w:t xml:space="preserve"> }}</w:t>
-            </w:r>
-          </w:p>
-        </w:tc>
-      </w:tr>
-      <w:tr>
-        <w:tc>
-          <w:tcPr>
-            <w:tcW w:w="9350" w:type="dxa"/>
-            <w:gridSpan w:val="3"/>
-          </w:tcPr>
-          <w:p>
-            <w:pPr>
-              <w:jc w:val="left"/>
-            </w:pPr>
-            <w:r>
-              <w:t xml:space="preserve">{%tr </w:t>
-            </w:r>
-            <w:proofErr w:type="spellStart"/>
-            <w:r>
-              <w:t>endfor</w:t>
-            </w:r>
-            <w:proofErr w:type="spellEnd"/>
-            <w:r>
-              <w:t xml:space="preserve"> %}</w:t>
+              <w:t>{%tr endfor %}</w:t>
             </w:r>
           </w:p>
         </w:tc>
       </w:tr>
     </w:tbl>
     <w:p>
-      <w:pPr>
-        <w:pStyle w:val="Quote"/>
-      </w:pPr>
-      <w:r>
-        <w:t xml:space="preserve">Table </w:t>
-      </w:r>
-      <w:r>
-        <w:fldChar w:fldCharType="begin"/>
-      </w:r>
-      <w:r>
-        <w:instrText xml:space="preserve"> SEQ Table \* ARABIC </w:instrText>
-      </w:r>
-      <w:r>
-        <w:fldChar w:fldCharType="separate"/>
-      </w:r>
-      <w:r>
-        <w:rPr>
-          <w:noProof/>
-        </w:rPr>
-        <w:t>3</w:t>
-      </w:r>
-      <w:r>
-        <w:rPr>
-          <w:noProof/>
-        </w:rPr>
-        <w:fldChar w:fldCharType="end"/>
-      </w:r>
-      <w:r>
-        <w:t xml:space="preserve"> – </w:t>
-      </w:r>
-      <w:proofErr w:type="gramStart"/>
-      <w:r>
-        <w:t>{{ company</w:t>
-      </w:r>
-      <w:r>
-        <w:t>.name</w:t>
-      </w:r>
-      <w:proofErr w:type="gramEnd"/>
-      <w:r>
-        <w:t xml:space="preserve"> }} Points of Contact</w:t>
-      </w:r>
-    </w:p>
-    <w:tbl>
-      <w:tblPr>
-        <w:tblStyle w:val="GhostwriterTable"/>
-        <w:tblW w:w="0" w:type="auto"/>
-        <w:tblLook w:val="04A0" w:firstRow="1" w:lastRow="0" w:firstColumn="1" w:lastColumn="0" w:noHBand="0" w:noVBand="1"/>
-      </w:tblPr>
-      <w:tblGrid>
-        <w:gridCol w:w="2507"/>
-        <w:gridCol w:w="2437"/>
-        <w:gridCol w:w="2161"/>
-        <w:gridCol w:w="2245"/>
-      </w:tblGrid>
-      <w:tr>
-        <w:trPr>
-          <w:cnfStyle w:val="100000000000" w:firstRow="1" w:lastRow="0" w:firstColumn="0" w:lastColumn="0" w:oddVBand="0" w:evenVBand="0" w:oddHBand="0" w:evenHBand="0" w:firstRowFirstColumn="0" w:firstRowLastColumn="0" w:lastRowFirstColumn="0" w:lastRowLastColumn="0"/>
-        </w:trPr>
-        <w:tc>
-          <w:tcPr>
-            <w:tcW w:w="2507" w:type="dxa"/>
-          </w:tcPr>
-          <w:p>
-            <w:pPr>
-              <w:jc w:val="center"/>
-            </w:pPr>
-            <w:r>
-              <w:t>Name</w:t>
-            </w:r>
-          </w:p>
-        </w:tc>
-        <w:tc>
-          <w:tcPr>
-            <w:tcW w:w="2437" w:type="dxa"/>
-          </w:tcPr>
-          <w:p>
-            <w:pPr>
-              <w:jc w:val="center"/>
-            </w:pPr>
-            <w:r>
-              <w:t>Role</w:t>
-            </w:r>
-          </w:p>
-        </w:tc>
-        <w:tc>
-          <w:tcPr>
-            <w:tcW w:w="2161" w:type="dxa"/>
-          </w:tcPr>
-          <w:p>
-            <w:pPr>
-              <w:jc w:val="center"/>
-            </w:pPr>
-            <w:r>
-              <w:t>Email</w:t>
-            </w:r>
-          </w:p>
-        </w:tc>
-        <w:tc>
-          <w:tcPr>
-            <w:tcW w:w="2245" w:type="dxa"/>
-          </w:tcPr>
-          <w:p>
-            <w:pPr>
-              <w:jc w:val="center"/>
-            </w:pPr>
-            <w:r>
-              <w:t>Phone</w:t>
-            </w:r>
-          </w:p>
-        </w:tc>
-      </w:tr>
-      <w:tr>
-        <w:tc>
-          <w:tcPr>
-            <w:tcW w:w="9350" w:type="dxa"/>
-            <w:gridSpan w:val="4"/>
-          </w:tcPr>
-          <w:p>
-            <w:r>
-              <w:t>{%tr for member in team %}</w:t>
-            </w:r>
-          </w:p>
-        </w:tc>
-      </w:tr>
-      <w:tr>
-        <w:tc>
-          <w:tcPr>
-            <w:tcW w:w="2507" w:type="dxa"/>
-          </w:tcPr>
-          <w:p>
-            <w:proofErr w:type="gramStart"/>
-            <w:r>
-              <w:t>{{ member.name</w:t>
-            </w:r>
-            <w:proofErr w:type="gramEnd"/>
-            <w:r>
-              <w:t xml:space="preserve"> }}</w:t>
-            </w:r>
-          </w:p>
-        </w:tc>
-        <w:tc>
-          <w:tcPr>
-            <w:tcW w:w="2437" w:type="dxa"/>
-          </w:tcPr>
-          <w:p>
-            <w:pPr>
-              <w:jc w:val="center"/>
-            </w:pPr>
-            <w:proofErr w:type="gramStart"/>
-            <w:r>
-              <w:t xml:space="preserve">{{ </w:t>
-            </w:r>
-            <w:proofErr w:type="spellStart"/>
-            <w:r>
-              <w:t>member</w:t>
-            </w:r>
-            <w:proofErr w:type="gramEnd"/>
-            <w:r>
-              <w:t>.role</w:t>
-            </w:r>
-            <w:proofErr w:type="spellEnd"/>
-            <w:r>
-              <w:t xml:space="preserve"> }}</w:t>
-            </w:r>
-          </w:p>
-        </w:tc>
-        <w:tc>
-          <w:tcPr>
-            <w:tcW w:w="2161" w:type="dxa"/>
-          </w:tcPr>
-          <w:p>
-            <w:pPr>
-              <w:jc w:val="center"/>
-            </w:pPr>
-            <w:proofErr w:type="gramStart"/>
-            <w:r>
-              <w:t xml:space="preserve">{{ </w:t>
-            </w:r>
-            <w:proofErr w:type="spellStart"/>
-            <w:r>
-              <w:t>member</w:t>
-            </w:r>
-            <w:proofErr w:type="gramEnd"/>
-            <w:r>
-              <w:t>.email</w:t>
-            </w:r>
-            <w:proofErr w:type="spellEnd"/>
-            <w:r>
-              <w:t xml:space="preserve"> }}</w:t>
-            </w:r>
-          </w:p>
-        </w:tc>
-        <w:tc>
-          <w:tcPr>
-            <w:tcW w:w="2245" w:type="dxa"/>
-          </w:tcPr>
-          <w:p>
-            <w:pPr>
-              <w:jc w:val="center"/>
-            </w:pPr>
-            <w:proofErr w:type="gramStart"/>
-            <w:r>
-              <w:t xml:space="preserve">{{ </w:t>
-            </w:r>
-            <w:proofErr w:type="spellStart"/>
-            <w:r>
-              <w:t>member</w:t>
-            </w:r>
-            <w:proofErr w:type="gramEnd"/>
-            <w:r>
-              <w:t>.phone</w:t>
-            </w:r>
-            <w:proofErr w:type="spellEnd"/>
-            <w:r>
-              <w:t xml:space="preserve"> </w:t>
-            </w:r>
-            <w:r>
-              <w:t>}}</w:t>
-            </w:r>
-          </w:p>
-        </w:tc>
-      </w:tr>
-      <w:tr>
-        <w:tc>
-          <w:tcPr>
-            <w:tcW w:w="9350" w:type="dxa"/>
-            <w:gridSpan w:val="4"/>
-          </w:tcPr>
-          <w:p>
-            <w:pPr>
-              <w:jc w:val="left"/>
-            </w:pPr>
-            <w:r>
-              <w:t>{{</w:t>
-            </w:r>
-            <w:r>
-              <w:t>p</w:t>
-            </w:r>
-            <w:r>
-              <w:t xml:space="preserve"> </w:t>
-            </w:r>
-            <w:proofErr w:type="spellStart"/>
-            <w:proofErr w:type="gramStart"/>
-            <w:r>
-              <w:t>member.note</w:t>
-            </w:r>
-            <w:proofErr w:type="gramEnd"/>
-            <w:r>
-              <w:t>_rt</w:t>
-            </w:r>
-            <w:proofErr w:type="spellEnd"/>
-            <w:r>
-              <w:t xml:space="preserve"> }}</w:t>
-            </w:r>
-          </w:p>
-        </w:tc>
-      </w:tr>
-      <w:tr>
-        <w:tc>
-          <w:tcPr>
-            <w:tcW w:w="9350" w:type="dxa"/>
-            <w:gridSpan w:val="4"/>
-          </w:tcPr>
-          <w:p>
-            <w:pPr>
-              <w:jc w:val="left"/>
-            </w:pPr>
-            <w:r>
-              <w:t xml:space="preserve">{%tr </w:t>
-            </w:r>
-            <w:proofErr w:type="spellStart"/>
-            <w:r>
-              <w:t>endfor</w:t>
-            </w:r>
-            <w:proofErr w:type="spellEnd"/>
-            <w:r>
-              <w:t xml:space="preserve"> %}</w:t>
-            </w:r>
-          </w:p>
-        </w:tc>
-      </w:tr>
-    </w:tbl>
-    <w:p>
-      <w:pPr>
-        <w:pStyle w:val="Quote"/>
-      </w:pPr>
-      <w:r>
-        <w:t xml:space="preserve">Table </w:t>
-      </w:r>
-      <w:r>
-        <w:fldChar w:fldCharType="begin"/>
-      </w:r>
-      <w:r>
-        <w:instrText xml:space="preserve"> SEQ Table \* ARABIC </w:instrText>
-      </w:r>
-      <w:r>
-        <w:fldChar w:fldCharType="separate"/>
-      </w:r>
-      <w:r>
-        <w:rPr>
-          <w:noProof/>
-        </w:rPr>
-        <w:t>4</w:t>
-      </w:r>
-      <w:r>
-        <w:rPr>
-          <w:noProof/>
-        </w:rPr>
-        <w:fldChar w:fldCharType="end"/>
-      </w:r>
-      <w:r>
-        <w:t xml:space="preserve"> – Domain Names Used for Assessment Activities</w:t>
-      </w:r>
-    </w:p>
-    <w:tbl>
-      <w:tblPr>
-        <w:tblStyle w:val="GhostwriterTable"/>
-        <w:tblW w:w="5000" w:type="pct"/>
-        <w:tblLook w:val="04A0" w:firstRow="1" w:lastRow="0" w:firstColumn="1" w:lastColumn="0" w:noHBand="0" w:noVBand="1"/>
-      </w:tblPr>
-      <w:tblGrid>
-        <w:gridCol w:w="3998"/>
-        <w:gridCol w:w="2676"/>
-        <w:gridCol w:w="2676"/>
-      </w:tblGrid>
-      <w:tr>
-        <w:trPr>
-          <w:cnfStyle w:val="100000000000" w:firstRow="1" w:lastRow="0" w:firstColumn="0" w:lastColumn="0" w:oddVBand="0" w:evenVBand="0" w:oddHBand="0" w:evenHBand="0" w:firstRowFirstColumn="0" w:firstRowLastColumn="0" w:lastRowFirstColumn="0" w:lastRowLastColumn="0"/>
-        </w:trPr>
-        <w:tc>
-          <w:tcPr>
-            <w:tcW w:w="2138" w:type="pct"/>
-          </w:tcPr>
-          <w:p>
-            <w:pPr>
-              <w:jc w:val="center"/>
-            </w:pPr>
-            <w:r>
-              <w:t>Domain Name</w:t>
-            </w:r>
-          </w:p>
-        </w:tc>
-        <w:tc>
-          <w:tcPr>
-            <w:tcW w:w="1431" w:type="pct"/>
-          </w:tcPr>
-          <w:p>
-            <w:pPr>
-              <w:jc w:val="center"/>
-            </w:pPr>
-            <w:r>
-              <w:t>Role</w:t>
-            </w:r>
-          </w:p>
-        </w:tc>
-        <w:tc>
-          <w:tcPr>
-            <w:tcW w:w="1431" w:type="pct"/>
-          </w:tcPr>
-          <w:p>
-            <w:pPr>
-              <w:jc w:val="center"/>
-            </w:pPr>
-            <w:r>
-              <w:t>Note</w:t>
-            </w:r>
-          </w:p>
-        </w:tc>
-      </w:tr>
-      <w:tr>
-        <w:tc>
-          <w:tcPr>
-            <w:tcW w:w="5000" w:type="pct"/>
-            <w:gridSpan w:val="3"/>
-          </w:tcPr>
-          <w:p>
-            <w:r>
-              <w:t xml:space="preserve">{%tr for domain in </w:t>
-            </w:r>
-            <w:proofErr w:type="spellStart"/>
-            <w:proofErr w:type="gramStart"/>
-            <w:r>
-              <w:t>infrastructure.domains</w:t>
-            </w:r>
-            <w:proofErr w:type="spellEnd"/>
-            <w:proofErr w:type="gramEnd"/>
-            <w:r>
-              <w:t xml:space="preserve"> %}</w:t>
-            </w:r>
-          </w:p>
-        </w:tc>
-      </w:tr>
-      <w:tr>
-        <w:tc>
-          <w:tcPr>
-            <w:tcW w:w="2138" w:type="pct"/>
-          </w:tcPr>
-          <w:p>
-            <w:proofErr w:type="gramStart"/>
-            <w:r>
-              <w:t xml:space="preserve">{{ </w:t>
-            </w:r>
-            <w:proofErr w:type="spellStart"/>
-            <w:r>
-              <w:t>domain</w:t>
-            </w:r>
-            <w:proofErr w:type="gramEnd"/>
-            <w:r>
-              <w:t>.domain</w:t>
-            </w:r>
-            <w:proofErr w:type="spellEnd"/>
-            <w:r>
-              <w:t xml:space="preserve"> }}</w:t>
-            </w:r>
-          </w:p>
-        </w:tc>
-        <w:tc>
-          <w:tcPr>
-            <w:tcW w:w="1431" w:type="pct"/>
-          </w:tcPr>
-          <w:p>
-            <w:pPr>
-              <w:jc w:val="center"/>
-            </w:pPr>
-            <w:proofErr w:type="gramStart"/>
-            <w:r>
-              <w:t xml:space="preserve">{{ </w:t>
-            </w:r>
-            <w:proofErr w:type="spellStart"/>
-            <w:r>
-              <w:t>domain</w:t>
-            </w:r>
-            <w:proofErr w:type="gramEnd"/>
-            <w:r>
-              <w:t>.activity</w:t>
-            </w:r>
-            <w:proofErr w:type="spellEnd"/>
-            <w:r>
-              <w:t xml:space="preserve"> }}</w:t>
-            </w:r>
-          </w:p>
-        </w:tc>
-        <w:tc>
-          <w:tcPr>
-            <w:tcW w:w="1431" w:type="pct"/>
-          </w:tcPr>
-          <w:p>
-            <w:pPr>
-              <w:jc w:val="center"/>
-            </w:pPr>
-            <w:r>
-              <w:t xml:space="preserve"> {{</w:t>
-            </w:r>
-            <w:r>
-              <w:t>p</w:t>
-            </w:r>
-            <w:r>
-              <w:t xml:space="preserve"> </w:t>
-            </w:r>
-            <w:proofErr w:type="spellStart"/>
-            <w:proofErr w:type="gramStart"/>
-            <w:r>
-              <w:t>domain.note</w:t>
-            </w:r>
-            <w:proofErr w:type="gramEnd"/>
-            <w:r>
-              <w:t>_rt</w:t>
-            </w:r>
-            <w:proofErr w:type="spellEnd"/>
-            <w:r>
-              <w:t xml:space="preserve"> }}</w:t>
-            </w:r>
-          </w:p>
-        </w:tc>
-      </w:tr>
-      <w:tr>
-        <w:tc>
-          <w:tcPr>
-            <w:tcW w:w="5000" w:type="pct"/>
-            <w:gridSpan w:val="3"/>
-          </w:tcPr>
-          <w:p>
-            <w:pPr>
-              <w:jc w:val="left"/>
-            </w:pPr>
-            <w:r>
-              <w:t xml:space="preserve">{%tr </w:t>
-            </w:r>
-            <w:proofErr w:type="spellStart"/>
-            <w:r>
-              <w:t>endfor</w:t>
-            </w:r>
-            <w:proofErr w:type="spellEnd"/>
-            <w:r>
-              <w:t xml:space="preserve"> %}</w:t>
-            </w:r>
-          </w:p>
-        </w:tc>
-      </w:tr>
-    </w:tbl>
-    <w:p>
-      <w:pPr>
-        <w:pStyle w:val="Quote"/>
-      </w:pPr>
-      <w:r>
-        <w:t xml:space="preserve">Table </w:t>
-      </w:r>
-      <w:r>
-        <w:fldChar w:fldCharType="begin"/>
-      </w:r>
-      <w:r>
-        <w:instrText xml:space="preserve"> SEQ Table \* ARABIC </w:instrText>
-      </w:r>
-      <w:r>
-        <w:fldChar w:fldCharType="separate"/>
-      </w:r>
-      <w:r>
-        <w:rPr>
-          <w:noProof/>
-        </w:rPr>
-        <w:t>5</w:t>
-      </w:r>
-      <w:r>
-        <w:rPr>
-          <w:noProof/>
-        </w:rPr>
-        <w:fldChar w:fldCharType="end"/>
-      </w:r>
-      <w:r>
-        <w:t xml:space="preserve"> – </w:t>
-      </w:r>
-      <w:r>
-        <w:t>Servers</w:t>
-      </w:r>
-      <w:r>
-        <w:t xml:space="preserve"> Used for Assessment Activities</w:t>
-      </w:r>
-    </w:p>
-    <w:tbl>
-      <w:tblPr>
-        <w:tblStyle w:val="GhostwriterTable"/>
-        <w:tblW w:w="0" w:type="auto"/>
-        <w:tblLook w:val="04A0" w:firstRow="1" w:lastRow="0" w:firstColumn="1" w:lastColumn="0" w:noHBand="0" w:noVBand="1"/>
-      </w:tblPr>
-      <w:tblGrid>
-        <w:gridCol w:w="2626"/>
-        <w:gridCol w:w="2477"/>
-        <w:gridCol w:w="2343"/>
-        <w:gridCol w:w="1904"/>
-      </w:tblGrid>
-      <w:tr>
-        <w:trPr>
-          <w:cnfStyle w:val="100000000000" w:firstRow="1" w:lastRow="0" w:firstColumn="0" w:lastColumn="0" w:oddVBand="0" w:evenVBand="0" w:oddHBand="0" w:evenHBand="0" w:firstRowFirstColumn="0" w:firstRowLastColumn="0" w:lastRowFirstColumn="0" w:lastRowLastColumn="0"/>
-        </w:trPr>
-        <w:tc>
-          <w:tcPr>
-            <w:tcW w:w="2626" w:type="dxa"/>
-          </w:tcPr>
-          <w:p>
-            <w:pPr>
-              <w:jc w:val="center"/>
-            </w:pPr>
-            <w:r>
-              <w:t>IP Address</w:t>
-            </w:r>
-          </w:p>
-        </w:tc>
-        <w:tc>
-          <w:tcPr>
-            <w:tcW w:w="2477" w:type="dxa"/>
-          </w:tcPr>
-          <w:p>
-            <w:pPr>
-              <w:jc w:val="center"/>
-            </w:pPr>
-            <w:r>
-              <w:t>Purpose</w:t>
-            </w:r>
-          </w:p>
-        </w:tc>
-        <w:tc>
-          <w:tcPr>
-            <w:tcW w:w="2343" w:type="dxa"/>
-          </w:tcPr>
-          <w:p>
-            <w:pPr>
-              <w:jc w:val="center"/>
-            </w:pPr>
-            <w:r>
-              <w:t>Role</w:t>
-            </w:r>
-          </w:p>
-        </w:tc>
-        <w:tc>
-          <w:tcPr>
-            <w:tcW w:w="1904" w:type="dxa"/>
-          </w:tcPr>
-          <w:p>
-            <w:pPr>
-              <w:jc w:val="center"/>
-            </w:pPr>
-          </w:p>
-        </w:tc>
-      </w:tr>
-      <w:tr>
-        <w:tc>
-          <w:tcPr>
-            <w:tcW w:w="9350" w:type="dxa"/>
-            <w:gridSpan w:val="4"/>
-          </w:tcPr>
-          <w:p>
-            <w:r>
-              <w:t xml:space="preserve">{%tr for server in </w:t>
-            </w:r>
-            <w:proofErr w:type="spellStart"/>
-            <w:proofErr w:type="gramStart"/>
-            <w:r>
-              <w:t>infrastructure.</w:t>
-            </w:r>
-            <w:r>
-              <w:t>servers</w:t>
-            </w:r>
-            <w:proofErr w:type="spellEnd"/>
-            <w:proofErr w:type="gramEnd"/>
-            <w:r>
-              <w:t xml:space="preserve"> %}</w:t>
-            </w:r>
-          </w:p>
-        </w:tc>
-      </w:tr>
-      <w:tr>
-        <w:tc>
-          <w:tcPr>
-            <w:tcW w:w="2626" w:type="dxa"/>
-          </w:tcPr>
-          <w:p>
-            <w:proofErr w:type="gramStart"/>
-            <w:r>
-              <w:t xml:space="preserve">{{ </w:t>
-            </w:r>
-            <w:proofErr w:type="spellStart"/>
-            <w:r>
-              <w:t>server</w:t>
-            </w:r>
-            <w:proofErr w:type="gramEnd"/>
-            <w:r>
-              <w:t>.ip_address</w:t>
-            </w:r>
-            <w:proofErr w:type="spellEnd"/>
-            <w:r>
-              <w:t xml:space="preserve"> }}</w:t>
-            </w:r>
-          </w:p>
-        </w:tc>
-        <w:tc>
-          <w:tcPr>
-            <w:tcW w:w="2477" w:type="dxa"/>
-          </w:tcPr>
-          <w:p>
-            <w:pPr>
-              <w:jc w:val="center"/>
-            </w:pPr>
-            <w:proofErr w:type="gramStart"/>
-            <w:r>
-              <w:t xml:space="preserve">{{ </w:t>
-            </w:r>
-            <w:proofErr w:type="spellStart"/>
-            <w:r>
-              <w:t>server</w:t>
-            </w:r>
-            <w:proofErr w:type="gramEnd"/>
-            <w:r>
-              <w:t>.activity</w:t>
-            </w:r>
-            <w:proofErr w:type="spellEnd"/>
-            <w:r>
-              <w:t xml:space="preserve"> }}</w:t>
-            </w:r>
-          </w:p>
-        </w:tc>
-        <w:tc>
-          <w:tcPr>
-            <w:tcW w:w="2343" w:type="dxa"/>
-          </w:tcPr>
-          <w:p>
-            <w:pPr>
-              <w:jc w:val="center"/>
-            </w:pPr>
-            <w:proofErr w:type="gramStart"/>
-            <w:r>
-              <w:t xml:space="preserve">{{ </w:t>
-            </w:r>
-            <w:proofErr w:type="spellStart"/>
-            <w:r>
-              <w:t>server</w:t>
-            </w:r>
-            <w:proofErr w:type="gramEnd"/>
-            <w:r>
-              <w:t>.role</w:t>
-            </w:r>
-            <w:proofErr w:type="spellEnd"/>
-            <w:r>
-              <w:t xml:space="preserve"> }}</w:t>
-            </w:r>
-          </w:p>
-        </w:tc>
-        <w:tc>
-          <w:tcPr>
-            <w:tcW w:w="1904" w:type="dxa"/>
-          </w:tcPr>
-          <w:p>
-            <w:pPr>
-              <w:jc w:val="center"/>
-            </w:pPr>
-            <w:r>
-              <w:t>{{</w:t>
-            </w:r>
-            <w:r>
-              <w:t>p</w:t>
-            </w:r>
-            <w:r>
-              <w:t xml:space="preserve"> </w:t>
-            </w:r>
-            <w:proofErr w:type="spellStart"/>
-            <w:proofErr w:type="gramStart"/>
-            <w:r>
-              <w:t>server.note</w:t>
-            </w:r>
-            <w:proofErr w:type="gramEnd"/>
-            <w:r>
-              <w:t>_rt</w:t>
-            </w:r>
-            <w:proofErr w:type="spellEnd"/>
-            <w:r>
-              <w:t xml:space="preserve"> }}</w:t>
-            </w:r>
-          </w:p>
-        </w:tc>
-      </w:tr>
-      <w:tr>
-        <w:tc>
-          <w:tcPr>
-            <w:tcW w:w="9350" w:type="dxa"/>
-            <w:gridSpan w:val="4"/>
-          </w:tcPr>
-          <w:p>
-            <w:pPr>
-              <w:jc w:val="left"/>
-            </w:pPr>
-            <w:r>
-              <w:t xml:space="preserve">{%tr </w:t>
-            </w:r>
-            <w:proofErr w:type="spellStart"/>
-            <w:r>
-              <w:t>endfor</w:t>
-            </w:r>
-            <w:proofErr w:type="spellEnd"/>
-            <w:r>
-              <w:t xml:space="preserve"> %}</w:t>
-            </w:r>
-          </w:p>
-        </w:tc>
-      </w:tr>
-      <w:tr>
-        <w:tc>
-          <w:tcPr>
-            <w:tcW w:w="9350" w:type="dxa"/>
-            <w:gridSpan w:val="4"/>
-          </w:tcPr>
-          <w:p>
-            <w:pPr>
-              <w:jc w:val="left"/>
-            </w:pPr>
-            <w:r>
-              <w:t xml:space="preserve">{%tr for server in </w:t>
-            </w:r>
-            <w:proofErr w:type="spellStart"/>
-            <w:proofErr w:type="gramStart"/>
-            <w:r>
-              <w:t>infrastructure.cloud</w:t>
-            </w:r>
-            <w:proofErr w:type="spellEnd"/>
-            <w:proofErr w:type="gramEnd"/>
-            <w:r>
-              <w:t xml:space="preserve"> %}</w:t>
-            </w:r>
-          </w:p>
-        </w:tc>
-      </w:tr>
-      <w:tr>
-        <w:tc>
-          <w:tcPr>
-            <w:tcW w:w="2626" w:type="dxa"/>
-          </w:tcPr>
-          <w:p>
-            <w:pPr>
-              <w:jc w:val="left"/>
-              <w:rPr>
-                <w:b/>
-                <w:bCs/>
-              </w:rPr>
-            </w:pPr>
-            <w:proofErr w:type="gramStart"/>
-            <w:r>
-              <w:t xml:space="preserve">{{ </w:t>
-            </w:r>
-            <w:proofErr w:type="spellStart"/>
-            <w:r>
-              <w:t>server</w:t>
-            </w:r>
-            <w:proofErr w:type="gramEnd"/>
-            <w:r>
-              <w:t>.ip_address</w:t>
-            </w:r>
-            <w:proofErr w:type="spellEnd"/>
-            <w:r>
-              <w:t xml:space="preserve"> }}</w:t>
-            </w:r>
-          </w:p>
-        </w:tc>
-        <w:tc>
-          <w:tcPr>
-            <w:tcW w:w="2477" w:type="dxa"/>
-          </w:tcPr>
-          <w:p>
-            <w:pPr>
-              <w:jc w:val="center"/>
-              <w:rPr>
-                <w:b/>
-                <w:bCs/>
-              </w:rPr>
-            </w:pPr>
-            <w:proofErr w:type="gramStart"/>
-            <w:r>
-              <w:t xml:space="preserve">{{ </w:t>
-            </w:r>
-            <w:proofErr w:type="spellStart"/>
-            <w:r>
-              <w:t>server</w:t>
-            </w:r>
-            <w:proofErr w:type="gramEnd"/>
-            <w:r>
-              <w:t>.activity</w:t>
-            </w:r>
-            <w:proofErr w:type="spellEnd"/>
-            <w:r>
-              <w:t xml:space="preserve"> }}</w:t>
-            </w:r>
-          </w:p>
-        </w:tc>
-        <w:tc>
-          <w:tcPr>
-            <w:tcW w:w="2343" w:type="dxa"/>
-          </w:tcPr>
-          <w:p>
-            <w:pPr>
-              <w:jc w:val="center"/>
-              <w:rPr>
-                <w:b/>
-                <w:bCs/>
-              </w:rPr>
-            </w:pPr>
-            <w:proofErr w:type="gramStart"/>
-            <w:r>
-              <w:t xml:space="preserve">{{ </w:t>
-            </w:r>
-            <w:proofErr w:type="spellStart"/>
-            <w:r>
-              <w:t>server</w:t>
-            </w:r>
-            <w:proofErr w:type="gramEnd"/>
-            <w:r>
-              <w:t>.role</w:t>
-            </w:r>
-            <w:proofErr w:type="spellEnd"/>
-            <w:r>
-              <w:t xml:space="preserve"> }}</w:t>
-            </w:r>
-          </w:p>
-        </w:tc>
-        <w:tc>
-          <w:tcPr>
-            <w:tcW w:w="1904" w:type="dxa"/>
-          </w:tcPr>
-          <w:p>
-            <w:pPr>
-              <w:jc w:val="center"/>
-            </w:pPr>
-            <w:r>
-              <w:t>{{</w:t>
-            </w:r>
-            <w:r>
-              <w:t>p</w:t>
-            </w:r>
-            <w:r>
-              <w:t xml:space="preserve"> </w:t>
-            </w:r>
-            <w:proofErr w:type="spellStart"/>
-            <w:proofErr w:type="gramStart"/>
-            <w:r>
-              <w:t>server.note</w:t>
-            </w:r>
-            <w:proofErr w:type="gramEnd"/>
-            <w:r>
-              <w:t>_rt</w:t>
-            </w:r>
-            <w:proofErr w:type="spellEnd"/>
-            <w:r>
-              <w:t xml:space="preserve"> }}</w:t>
-            </w:r>
-          </w:p>
-        </w:tc>
-      </w:tr>
-      <w:tr>
-        <w:tc>
-          <w:tcPr>
-            <w:tcW w:w="9350" w:type="dxa"/>
-            <w:gridSpan w:val="4"/>
-          </w:tcPr>
-          <w:p>
-            <w:pPr>
-              <w:jc w:val="left"/>
-            </w:pPr>
-            <w:r>
-              <w:lastRenderedPageBreak/>
-              <w:t xml:space="preserve">{%tr </w:t>
-            </w:r>
-            <w:proofErr w:type="spellStart"/>
-            <w:r>
-              <w:t>endfor</w:t>
-            </w:r>
-            <w:proofErr w:type="spellEnd"/>
-            <w:r>
-              <w:t xml:space="preserve"> %}</w:t>
-            </w:r>
-          </w:p>
-        </w:tc>
-      </w:tr>
-    </w:tbl>
-    <w:p>
-      <w:r>
-        <w:br w:type="page"/>
-      </w:r>
-    </w:p>
-    <w:p>
-      <w:r>
-        <w:lastRenderedPageBreak/>
+      <w:r>
         <w:t xml:space="preserve">Here is an example of some light table formatting that is possible via a Jinja2 expression. The </w:t>
       </w:r>
-      <w:proofErr w:type="spellStart"/>
       <w:r>
         <w:rPr>
           <w:rStyle w:val="CodeInline"/>
         </w:rPr>
         <w:t>cellbg</w:t>
       </w:r>
-      <w:proofErr w:type="spellEnd"/>
       <w:r>
         <w:t xml:space="preserve"> expression will set a background color for the cell. In this case, we set the background color of the </w:t>
       </w:r>
@@ -3060,27 +1323,14 @@
       <w:r>
         <w:t xml:space="preserve">Table </w:t>
       </w:r>
-      <w:r>
-        <w:fldChar w:fldCharType="begin"/>
-      </w:r>
-      <w:r>
-        <w:instrText xml:space="preserve"> SEQ Table \* ARABIC </w:instrText>
-      </w:r>
-      <w:r>
-        <w:fldChar w:fldCharType="separate"/>
-      </w:r>
-      <w:r>
-        <w:rPr>
-          <w:noProof/>
-        </w:rPr>
-        <w:t>6</w:t>
-      </w:r>
-      <w:r>
-        <w:rPr>
-          <w:noProof/>
-        </w:rPr>
-        <w:fldChar w:fldCharType="end"/>
-      </w:r>
+      <w:fldSimple w:instr=" SEQ Table \* ARABIC ">
+        <w:r>
+          <w:rPr>
+            <w:noProof/>
+          </w:rPr>
+          <w:t>6</w:t>
+        </w:r>
+      </w:fldSimple>
       <w:r>
         <w:t xml:space="preserve"> – Summary of Findings</w:t>
       </w:r>
@@ -3148,21 +1398,8 @@
             <w:pPr>
               <w:jc w:val="center"/>
             </w:pPr>
-            <w:proofErr w:type="gramStart"/>
-            <w:r>
-              <w:t xml:space="preserve">{{ </w:t>
-            </w:r>
-            <w:proofErr w:type="spellStart"/>
-            <w:r>
-              <w:t>finding</w:t>
-            </w:r>
-            <w:proofErr w:type="gramEnd"/>
-            <w:r>
-              <w:t>.title</w:t>
-            </w:r>
-            <w:proofErr w:type="spellEnd"/>
-            <w:r>
-              <w:t xml:space="preserve"> }}</w:t>
+            <w:r>
+              <w:t>{{ finding.title }}</w:t>
             </w:r>
           </w:p>
         </w:tc>
@@ -3175,45 +1412,19 @@
               <w:jc w:val="center"/>
             </w:pPr>
             <w:r>
-              <w:t xml:space="preserve">{% </w:t>
-            </w:r>
-            <w:proofErr w:type="spellStart"/>
-            <w:r>
-              <w:t>cellbg</w:t>
-            </w:r>
-            <w:proofErr w:type="spellEnd"/>
+              <w:t>{% cellbg finding.</w:t>
+            </w:r>
+            <w:r>
+              <w:t>severity_color</w:t>
+            </w:r>
             <w:r>
               <w:t xml:space="preserve"> </w:t>
             </w:r>
-            <w:proofErr w:type="spellStart"/>
-            <w:proofErr w:type="gramStart"/>
-            <w:r>
-              <w:t>finding.</w:t>
-            </w:r>
-            <w:r>
-              <w:t>severity</w:t>
-            </w:r>
-            <w:proofErr w:type="gramEnd"/>
-            <w:r>
-              <w:t>_color</w:t>
-            </w:r>
-            <w:proofErr w:type="spellEnd"/>
-            <w:r>
-              <w:t xml:space="preserve"> </w:t>
-            </w:r>
             <w:r>
               <w:t>%}</w:t>
             </w:r>
             <w:r>
-              <w:t xml:space="preserve">{{ </w:t>
-            </w:r>
-            <w:proofErr w:type="spellStart"/>
-            <w:r>
-              <w:t>finding.severity</w:t>
-            </w:r>
-            <w:proofErr w:type="spellEnd"/>
-            <w:r>
-              <w:t xml:space="preserve"> }}</w:t>
+              <w:t>{{ finding.severity }}</w:t>
             </w:r>
           </w:p>
         </w:tc>
@@ -3226,15 +1437,7 @@
           </w:tcPr>
           <w:p>
             <w:r>
-              <w:t xml:space="preserve">{%tr </w:t>
-            </w:r>
-            <w:proofErr w:type="spellStart"/>
-            <w:r>
-              <w:t>endfor</w:t>
-            </w:r>
-            <w:proofErr w:type="spellEnd"/>
-            <w:r>
-              <w:t xml:space="preserve"> %}</w:t>
+              <w:t>{%tr endfor %}</w:t>
             </w:r>
           </w:p>
         </w:tc>
@@ -3293,14 +1496,12 @@
       <w:r>
         <w:t xml:space="preserve">with the </w:t>
       </w:r>
-      <w:proofErr w:type="spellStart"/>
       <w:r>
         <w:rPr>
           <w:rStyle w:val="CodeInline"/>
         </w:rPr>
         <w:t>filter_severity</w:t>
       </w:r>
-      <w:proofErr w:type="spellEnd"/>
       <w:r>
         <w:t xml:space="preserve"> filter</w:t>
       </w:r>
@@ -3375,24 +1576,14 @@
           </w:tcPr>
           <w:p>
             <w:r>
-              <w:t xml:space="preserve">{%tr for finding in </w:t>
-            </w:r>
-            <w:proofErr w:type="spellStart"/>
-            <w:r>
-              <w:t>findings</w:t>
-            </w:r>
-            <w:r>
-              <w:t>|filter_</w:t>
-            </w:r>
-            <w:proofErr w:type="gramStart"/>
-            <w:r>
-              <w:t>severity</w:t>
-            </w:r>
-            <w:proofErr w:type="spellEnd"/>
+              <w:t>{%tr for finding in findings</w:t>
+            </w:r>
+            <w:r>
+              <w:t>|filter_severity</w:t>
+            </w:r>
             <w:r>
               <w:t>(</w:t>
             </w:r>
-            <w:proofErr w:type="gramEnd"/>
             <w:r>
               <w:t>[</w:t>
             </w:r>
@@ -3432,21 +1623,8 @@
             <w:pPr>
               <w:jc w:val="center"/>
             </w:pPr>
-            <w:proofErr w:type="gramStart"/>
-            <w:r>
-              <w:t xml:space="preserve">{{ </w:t>
-            </w:r>
-            <w:proofErr w:type="spellStart"/>
-            <w:r>
-              <w:t>finding</w:t>
-            </w:r>
-            <w:proofErr w:type="gramEnd"/>
-            <w:r>
-              <w:t>.title</w:t>
-            </w:r>
-            <w:proofErr w:type="spellEnd"/>
-            <w:r>
-              <w:t xml:space="preserve"> }}</w:t>
+            <w:r>
+              <w:t>{{ finding.title }}</w:t>
             </w:r>
           </w:p>
         </w:tc>
@@ -3459,39 +1637,10 @@
               <w:jc w:val="center"/>
             </w:pPr>
             <w:r>
-              <w:t xml:space="preserve">{% </w:t>
-            </w:r>
-            <w:proofErr w:type="spellStart"/>
-            <w:r>
-              <w:t>cellbg</w:t>
-            </w:r>
-            <w:proofErr w:type="spellEnd"/>
-            <w:r>
-              <w:t xml:space="preserve"> </w:t>
-            </w:r>
-            <w:proofErr w:type="spellStart"/>
-            <w:proofErr w:type="gramStart"/>
-            <w:r>
-              <w:t>finding.severity</w:t>
-            </w:r>
-            <w:proofErr w:type="gramEnd"/>
-            <w:r>
-              <w:t>_color</w:t>
-            </w:r>
-            <w:proofErr w:type="spellEnd"/>
-            <w:r>
-              <w:t xml:space="preserve"> </w:t>
-            </w:r>
-            <w:r>
-              <w:t xml:space="preserve">%}{{ </w:t>
-            </w:r>
-            <w:proofErr w:type="spellStart"/>
-            <w:r>
-              <w:t>finding.severity</w:t>
-            </w:r>
-            <w:proofErr w:type="spellEnd"/>
-            <w:r>
-              <w:t xml:space="preserve"> }}</w:t>
+              <w:t xml:space="preserve">{% cellbg finding.severity_color </w:t>
+            </w:r>
+            <w:r>
+              <w:t>%}{{ finding.severity }}</w:t>
             </w:r>
           </w:p>
         </w:tc>
@@ -3504,15 +1653,7 @@
           </w:tcPr>
           <w:p>
             <w:r>
-              <w:t xml:space="preserve">{%tr </w:t>
-            </w:r>
-            <w:proofErr w:type="spellStart"/>
-            <w:r>
-              <w:t>endfor</w:t>
-            </w:r>
-            <w:proofErr w:type="spellEnd"/>
-            <w:r>
-              <w:t xml:space="preserve"> %}</w:t>
+              <w:t>{%tr endfor %}</w:t>
             </w:r>
           </w:p>
         </w:tc>
@@ -3538,14 +1679,12 @@
       <w:r>
         <w:t xml:space="preserve"> the </w:t>
       </w:r>
-      <w:proofErr w:type="spellStart"/>
       <w:r>
         <w:rPr>
           <w:rStyle w:val="CodeInline"/>
         </w:rPr>
         <w:t>filter_type</w:t>
       </w:r>
-      <w:proofErr w:type="spellEnd"/>
       <w:r>
         <w:t xml:space="preserve"> filter</w:t>
       </w:r>
@@ -3559,23 +1698,7 @@
         <w:t xml:space="preserve"> </w:t>
       </w:r>
       <w:r>
-        <w:t xml:space="preserve">{% if </w:t>
-      </w:r>
-      <w:proofErr w:type="spellStart"/>
-      <w:r>
-        <w:t>findings|filter_</w:t>
-      </w:r>
-      <w:proofErr w:type="gramStart"/>
-      <w:r>
-        <w:t>type</w:t>
-      </w:r>
-      <w:proofErr w:type="spellEnd"/>
-      <w:r>
-        <w:t>(</w:t>
-      </w:r>
-      <w:proofErr w:type="gramEnd"/>
-      <w:r>
-        <w:t>[“Network”, “Web”]) %}</w:t>
+        <w:t>{% if findings|filter_type([“Network”, “Web”]) %}</w:t>
       </w:r>
     </w:p>
     <w:tbl>
@@ -3627,23 +1750,7 @@
           </w:tcPr>
           <w:p>
             <w:r>
-              <w:t xml:space="preserve">{%tr for finding in </w:t>
-            </w:r>
-            <w:proofErr w:type="spellStart"/>
-            <w:r>
-              <w:t>findings|filter_</w:t>
-            </w:r>
-            <w:proofErr w:type="gramStart"/>
-            <w:r>
-              <w:t>type</w:t>
-            </w:r>
-            <w:proofErr w:type="spellEnd"/>
-            <w:r>
-              <w:t>(</w:t>
-            </w:r>
-            <w:proofErr w:type="gramEnd"/>
-            <w:r>
-              <w:t>[“Network”, “Web”]) %}</w:t>
+              <w:t>{%tr for finding in findings|filter_type([“Network”, “Web”]) %}</w:t>
             </w:r>
           </w:p>
         </w:tc>
@@ -3657,21 +1764,8 @@
             <w:pPr>
               <w:jc w:val="center"/>
             </w:pPr>
-            <w:proofErr w:type="gramStart"/>
-            <w:r>
-              <w:t xml:space="preserve">{{ </w:t>
-            </w:r>
-            <w:proofErr w:type="spellStart"/>
-            <w:r>
-              <w:t>finding</w:t>
-            </w:r>
-            <w:proofErr w:type="gramEnd"/>
-            <w:r>
-              <w:t>.title</w:t>
-            </w:r>
-            <w:proofErr w:type="spellEnd"/>
-            <w:r>
-              <w:t xml:space="preserve"> }}</w:t>
+            <w:r>
+              <w:t>{{ finding.title }}</w:t>
             </w:r>
           </w:p>
         </w:tc>
@@ -3684,39 +1778,10 @@
               <w:jc w:val="center"/>
             </w:pPr>
             <w:r>
-              <w:t xml:space="preserve">{% </w:t>
-            </w:r>
-            <w:proofErr w:type="spellStart"/>
-            <w:r>
-              <w:t>cellbg</w:t>
-            </w:r>
-            <w:proofErr w:type="spellEnd"/>
-            <w:r>
-              <w:t xml:space="preserve"> </w:t>
-            </w:r>
-            <w:proofErr w:type="spellStart"/>
-            <w:proofErr w:type="gramStart"/>
-            <w:r>
-              <w:t>finding.severity</w:t>
-            </w:r>
-            <w:proofErr w:type="gramEnd"/>
-            <w:r>
-              <w:t>_color</w:t>
-            </w:r>
-            <w:proofErr w:type="spellEnd"/>
-            <w:r>
-              <w:t xml:space="preserve"> </w:t>
-            </w:r>
-            <w:r>
-              <w:t xml:space="preserve">%}{{ </w:t>
-            </w:r>
-            <w:proofErr w:type="spellStart"/>
-            <w:r>
-              <w:t>finding.severity</w:t>
-            </w:r>
-            <w:proofErr w:type="spellEnd"/>
-            <w:r>
-              <w:t xml:space="preserve"> }}</w:t>
+              <w:t xml:space="preserve">{% cellbg finding.severity_color </w:t>
+            </w:r>
+            <w:r>
+              <w:t>%}{{ finding.severity }}</w:t>
             </w:r>
           </w:p>
         </w:tc>
@@ -3729,15 +1794,7 @@
           </w:tcPr>
           <w:p>
             <w:r>
-              <w:t xml:space="preserve">{%tr </w:t>
-            </w:r>
-            <w:proofErr w:type="spellStart"/>
-            <w:r>
-              <w:t>endfor</w:t>
-            </w:r>
-            <w:proofErr w:type="spellEnd"/>
-            <w:r>
-              <w:t xml:space="preserve"> %}</w:t>
+              <w:t>{%tr endfor %}</w:t>
             </w:r>
           </w:p>
         </w:tc>
@@ -3749,15 +1806,7 @@
         <w:jc w:val="left"/>
       </w:pPr>
       <w:r>
-        <w:t xml:space="preserve">{% else </w:t>
-      </w:r>
-      <w:proofErr w:type="gramStart"/>
-      <w:r>
-        <w:t>%}Nothing</w:t>
-      </w:r>
-      <w:proofErr w:type="gramEnd"/>
-      <w:r>
-        <w:t xml:space="preserve"> to see here! </w:t>
+        <w:t xml:space="preserve">{% else %}Nothing to see here! </w:t>
       </w:r>
       <w:r>
         <w:t>{% endif %}</w:t>
@@ -3830,19 +1879,11 @@
       <w:r>
         <w:t xml:space="preserve">This block checks the </w:t>
       </w:r>
-      <w:proofErr w:type="spellStart"/>
       <w:r>
         <w:rPr>
           <w:rStyle w:val="CodeInline"/>
         </w:rPr>
-        <w:t>filter_type</w:t>
-      </w:r>
-      <w:proofErr w:type="spellEnd"/>
-      <w:r>
-        <w:rPr>
-          <w:rStyle w:val="CodeInline"/>
-        </w:rPr>
-        <w:t xml:space="preserve"> </w:t>
+        <w:t xml:space="preserve">filter_type </w:t>
       </w:r>
       <w:r>
         <w:t xml:space="preserve">filter output and stores the value </w:t>
@@ -3862,14 +1903,12 @@
       <w:r>
         <w:t xml:space="preserve">for reuse as much as we want until the </w:t>
       </w:r>
-      <w:proofErr w:type="spellStart"/>
       <w:r>
         <w:rPr>
           <w:rStyle w:val="CodeInline"/>
         </w:rPr>
         <w:t>endwith</w:t>
       </w:r>
-      <w:proofErr w:type="spellEnd"/>
       <w:r>
         <w:t xml:space="preserve"> tag.{% with </w:t>
       </w:r>
@@ -3879,22 +1918,11 @@
       <w:r>
         <w:t xml:space="preserve">= </w:t>
       </w:r>
-      <w:proofErr w:type="spellStart"/>
-      <w:r>
-        <w:t>findings|filter_type</w:t>
-      </w:r>
-      <w:proofErr w:type="spellEnd"/>
-      <w:r>
-        <w:t>([“Network”, “Web”])</w:t>
-      </w:r>
-      <w:r>
-        <w:t xml:space="preserve"> </w:t>
-      </w:r>
-      <w:r>
-        <w:t>%}</w:t>
-      </w:r>
-      <w:r>
-        <w:t xml:space="preserve">{% if </w:t>
+      <w:r>
+        <w:t xml:space="preserve">findings|filter_type([“Network”, “Web”]) </w:t>
+      </w:r>
+      <w:r>
+        <w:t xml:space="preserve">%}{% if </w:t>
       </w:r>
       <w:r>
         <w:t>filtered</w:t>
@@ -3903,24 +1931,14 @@
         <w:t xml:space="preserve"> %}</w:t>
       </w:r>
       <w:r>
-        <w:t xml:space="preserve">{% set web = </w:t>
-      </w:r>
-      <w:proofErr w:type="spellStart"/>
-      <w:r>
-        <w:t>filtered|selectattr</w:t>
-      </w:r>
-      <w:proofErr w:type="spellEnd"/>
-      <w:r>
-        <w:t>(“</w:t>
-      </w:r>
-      <w:proofErr w:type="spellStart"/>
+        <w:t>{% set web = filtered|selectattr(“</w:t>
+      </w:r>
       <w:r>
         <w:rPr>
           <w:rStyle w:val="treelabel"/>
         </w:rPr>
         <w:t>finding_type</w:t>
       </w:r>
-      <w:proofErr w:type="spellEnd"/>
       <w:r>
         <w:t>”, “</w:t>
       </w:r>
@@ -3934,32 +1952,14 @@
         <w:t>, “Web”</w:t>
       </w:r>
       <w:r>
-        <w:t>)|</w:t>
-      </w:r>
-      <w:proofErr w:type="spellStart"/>
-      <w:r>
-        <w:t>list|length</w:t>
-      </w:r>
-      <w:proofErr w:type="spellEnd"/>
-      <w:r>
-        <w:t xml:space="preserve"> %}{% set network = </w:t>
-      </w:r>
-      <w:proofErr w:type="spellStart"/>
-      <w:r>
-        <w:t>filtered|selectattr</w:t>
-      </w:r>
-      <w:proofErr w:type="spellEnd"/>
-      <w:r>
-        <w:t>(“</w:t>
-      </w:r>
-      <w:proofErr w:type="spellStart"/>
+        <w:t>)|list|length %}{% set network = filtered|selectattr(“</w:t>
+      </w:r>
       <w:r>
         <w:rPr>
           <w:rStyle w:val="treelabel"/>
         </w:rPr>
         <w:t>finding_type</w:t>
       </w:r>
-      <w:proofErr w:type="spellEnd"/>
       <w:r>
         <w:t xml:space="preserve">”, </w:t>
       </w:r>
@@ -3967,15 +1967,7 @@
         <w:t xml:space="preserve">“==”, </w:t>
       </w:r>
       <w:r>
-        <w:t>“Network”)|</w:t>
-      </w:r>
-      <w:proofErr w:type="spellStart"/>
-      <w:r>
-        <w:t>list|length</w:t>
-      </w:r>
-      <w:proofErr w:type="spellEnd"/>
-      <w:r>
-        <w:t xml:space="preserve"> %}</w:t>
+        <w:t>“Network”)|list|length %}</w:t>
       </w:r>
     </w:p>
     <w:p>
@@ -3984,15 +1976,7 @@
         <w:jc w:val="left"/>
       </w:pPr>
       <w:r>
-        <w:t xml:space="preserve">There are </w:t>
-      </w:r>
-      <w:proofErr w:type="gramStart"/>
-      <w:r>
-        <w:t>{{ network</w:t>
-      </w:r>
-      <w:proofErr w:type="gramEnd"/>
-      <w:r>
-        <w:t xml:space="preserve"> }} </w:t>
+        <w:t xml:space="preserve">There are {{ network }} </w:t>
       </w:r>
       <w:r>
         <w:rPr>
@@ -4084,21 +2068,8 @@
             <w:pPr>
               <w:jc w:val="center"/>
             </w:pPr>
-            <w:proofErr w:type="gramStart"/>
-            <w:r>
-              <w:t xml:space="preserve">{{ </w:t>
-            </w:r>
-            <w:proofErr w:type="spellStart"/>
-            <w:r>
-              <w:t>finding</w:t>
-            </w:r>
-            <w:proofErr w:type="gramEnd"/>
-            <w:r>
-              <w:t>.title</w:t>
-            </w:r>
-            <w:proofErr w:type="spellEnd"/>
-            <w:r>
-              <w:t xml:space="preserve"> }}</w:t>
+            <w:r>
+              <w:t>{{ finding.title }}</w:t>
             </w:r>
           </w:p>
         </w:tc>
@@ -4111,39 +2082,10 @@
               <w:jc w:val="center"/>
             </w:pPr>
             <w:r>
-              <w:t xml:space="preserve">{% </w:t>
-            </w:r>
-            <w:proofErr w:type="spellStart"/>
-            <w:r>
-              <w:t>cellbg</w:t>
-            </w:r>
-            <w:proofErr w:type="spellEnd"/>
-            <w:r>
-              <w:t xml:space="preserve"> </w:t>
-            </w:r>
-            <w:proofErr w:type="spellStart"/>
-            <w:proofErr w:type="gramStart"/>
-            <w:r>
-              <w:t>finding.severity</w:t>
-            </w:r>
-            <w:proofErr w:type="gramEnd"/>
-            <w:r>
-              <w:t>_color</w:t>
-            </w:r>
-            <w:proofErr w:type="spellEnd"/>
-            <w:r>
-              <w:t xml:space="preserve"> </w:t>
-            </w:r>
-            <w:r>
-              <w:t xml:space="preserve">%}{{ </w:t>
-            </w:r>
-            <w:proofErr w:type="spellStart"/>
-            <w:r>
-              <w:t>finding.severity</w:t>
-            </w:r>
-            <w:proofErr w:type="spellEnd"/>
-            <w:r>
-              <w:t xml:space="preserve"> }}</w:t>
+              <w:t xml:space="preserve">{% cellbg finding.severity_color </w:t>
+            </w:r>
+            <w:r>
+              <w:t>%}{{ finding.severity }}</w:t>
             </w:r>
           </w:p>
         </w:tc>
@@ -4156,15 +2098,7 @@
           </w:tcPr>
           <w:p>
             <w:r>
-              <w:t xml:space="preserve">{%tr </w:t>
-            </w:r>
-            <w:proofErr w:type="spellStart"/>
-            <w:r>
-              <w:t>endfor</w:t>
-            </w:r>
-            <w:proofErr w:type="spellEnd"/>
-            <w:r>
-              <w:t xml:space="preserve"> %}</w:t>
+              <w:t>{%tr endfor %}</w:t>
             </w:r>
           </w:p>
         </w:tc>
@@ -4176,26 +2110,10 @@
         <w:jc w:val="left"/>
       </w:pPr>
       <w:r>
-        <w:t xml:space="preserve">{% endif </w:t>
-      </w:r>
-      <w:proofErr w:type="gramStart"/>
-      <w:r>
-        <w:t>%}</w:t>
-      </w:r>
-      <w:r>
-        <w:t>{</w:t>
-      </w:r>
-      <w:proofErr w:type="gramEnd"/>
-      <w:r>
-        <w:t xml:space="preserve">% </w:t>
-      </w:r>
-      <w:proofErr w:type="spellStart"/>
-      <w:r>
-        <w:t>endwith</w:t>
-      </w:r>
-      <w:proofErr w:type="spellEnd"/>
-      <w:r>
-        <w:t xml:space="preserve"> %}The </w:t>
+        <w:t>{% endif %}</w:t>
+      </w:r>
+      <w:r>
+        <w:t xml:space="preserve">{% endwith %}The </w:t>
       </w:r>
       <w:r>
         <w:rPr>
@@ -4265,21 +2183,8 @@
       <w:pPr>
         <w:pStyle w:val="Heading3-Finding"/>
       </w:pPr>
-      <w:proofErr w:type="gramStart"/>
-      <w:r>
-        <w:t xml:space="preserve">{{ </w:t>
-      </w:r>
-      <w:proofErr w:type="spellStart"/>
-      <w:r>
-        <w:t>finding</w:t>
-      </w:r>
-      <w:proofErr w:type="gramEnd"/>
-      <w:r>
-        <w:t>.title</w:t>
-      </w:r>
-      <w:proofErr w:type="spellEnd"/>
-      <w:r>
-        <w:t xml:space="preserve"> }}</w:t>
+      <w:r>
+        <w:t>{{ finding.title }}</w:t>
       </w:r>
     </w:p>
     <w:p>
@@ -4294,31 +2199,7 @@
           <w:b/>
           <w:bCs/>
         </w:rPr>
-        <w:t xml:space="preserve">Severity – </w:t>
-      </w:r>
-      <w:proofErr w:type="gramStart"/>
-      <w:r>
-        <w:rPr>
-          <w:b/>
-          <w:bCs/>
-        </w:rPr>
-        <w:t xml:space="preserve">{{ </w:t>
-      </w:r>
-      <w:proofErr w:type="spellStart"/>
-      <w:r>
-        <w:rPr>
-          <w:b/>
-          <w:bCs/>
-        </w:rPr>
-        <w:t>finding</w:t>
-      </w:r>
-      <w:proofErr w:type="gramEnd"/>
-      <w:r>
-        <w:rPr>
-          <w:b/>
-          <w:bCs/>
-        </w:rPr>
-        <w:t>.severity</w:t>
+        <w:t>Severity – {{ finding.severity</w:t>
       </w:r>
       <w:r>
         <w:rPr>
@@ -4327,7 +2208,6 @@
         </w:rPr>
         <w:t>_rt</w:t>
       </w:r>
-      <w:proofErr w:type="spellEnd"/>
       <w:r>
         <w:rPr>
           <w:b/>
@@ -4352,20 +2232,7 @@
         <w:t>p</w:t>
       </w:r>
       <w:r>
-        <w:t xml:space="preserve"> </w:t>
-      </w:r>
-      <w:proofErr w:type="spellStart"/>
-      <w:proofErr w:type="gramStart"/>
-      <w:r>
-        <w:t>finding.affected</w:t>
-      </w:r>
-      <w:proofErr w:type="gramEnd"/>
-      <w:r>
-        <w:t>_entities_rt</w:t>
-      </w:r>
-      <w:proofErr w:type="spellEnd"/>
-      <w:r>
-        <w:t xml:space="preserve"> }}</w:t>
+        <w:t xml:space="preserve"> finding.affected_entities_rt }}</w:t>
       </w:r>
     </w:p>
     <w:p>
@@ -4384,20 +2251,7 @@
         <w:t>p</w:t>
       </w:r>
       <w:r>
-        <w:t xml:space="preserve"> </w:t>
-      </w:r>
-      <w:proofErr w:type="spellStart"/>
-      <w:proofErr w:type="gramStart"/>
-      <w:r>
-        <w:t>finding.description</w:t>
-      </w:r>
-      <w:proofErr w:type="gramEnd"/>
-      <w:r>
-        <w:t>_rt</w:t>
-      </w:r>
-      <w:proofErr w:type="spellEnd"/>
-      <w:r>
-        <w:t xml:space="preserve"> }}</w:t>
+        <w:t xml:space="preserve"> finding.description_rt }}</w:t>
       </w:r>
     </w:p>
     <w:p>
@@ -4416,20 +2270,7 @@
         <w:t>p</w:t>
       </w:r>
       <w:r>
-        <w:t xml:space="preserve"> </w:t>
-      </w:r>
-      <w:proofErr w:type="spellStart"/>
-      <w:proofErr w:type="gramStart"/>
-      <w:r>
-        <w:t>finding.impact</w:t>
-      </w:r>
-      <w:proofErr w:type="gramEnd"/>
-      <w:r>
-        <w:t>_rt</w:t>
-      </w:r>
-      <w:proofErr w:type="spellEnd"/>
-      <w:r>
-        <w:t xml:space="preserve"> }}</w:t>
+        <w:t xml:space="preserve"> finding.impact_rt }}</w:t>
       </w:r>
     </w:p>
     <w:p>
@@ -4448,20 +2289,7 @@
         <w:t>p</w:t>
       </w:r>
       <w:r>
-        <w:t xml:space="preserve"> </w:t>
-      </w:r>
-      <w:proofErr w:type="spellStart"/>
-      <w:proofErr w:type="gramStart"/>
-      <w:r>
-        <w:t>finding.recommendation</w:t>
-      </w:r>
-      <w:proofErr w:type="gramEnd"/>
-      <w:r>
-        <w:t>_rt</w:t>
-      </w:r>
-      <w:proofErr w:type="spellEnd"/>
-      <w:r>
-        <w:t xml:space="preserve"> }}</w:t>
+        <w:t xml:space="preserve"> finding.recommendation_rt }}</w:t>
       </w:r>
     </w:p>
     <w:p>
@@ -4480,20 +2308,7 @@
         <w:t>p</w:t>
       </w:r>
       <w:r>
-        <w:t xml:space="preserve"> </w:t>
-      </w:r>
-      <w:proofErr w:type="spellStart"/>
-      <w:proofErr w:type="gramStart"/>
-      <w:r>
-        <w:t>finding.replication</w:t>
-      </w:r>
-      <w:proofErr w:type="gramEnd"/>
-      <w:r>
-        <w:t>_steps_rt</w:t>
-      </w:r>
-      <w:proofErr w:type="spellEnd"/>
-      <w:r>
-        <w:t xml:space="preserve"> }}</w:t>
+        <w:t xml:space="preserve"> finding.replication_steps_rt }}</w:t>
       </w:r>
     </w:p>
     <w:p>
@@ -4512,20 +2327,7 @@
         <w:t>p</w:t>
       </w:r>
       <w:r>
-        <w:t xml:space="preserve"> </w:t>
-      </w:r>
-      <w:proofErr w:type="spellStart"/>
-      <w:proofErr w:type="gramStart"/>
-      <w:r>
-        <w:t>finding.references</w:t>
-      </w:r>
-      <w:proofErr w:type="gramEnd"/>
-      <w:r>
-        <w:t>_rt</w:t>
-      </w:r>
-      <w:proofErr w:type="spellEnd"/>
-      <w:r>
-        <w:t xml:space="preserve"> }}</w:t>
+        <w:t xml:space="preserve"> finding.references_rt }}</w:t>
       </w:r>
     </w:p>
     <w:p>
@@ -4536,15 +2338,7 @@
     <w:p>
       <w:r>
         <w:lastRenderedPageBreak/>
-        <w:t xml:space="preserve">{% </w:t>
-      </w:r>
-      <w:proofErr w:type="spellStart"/>
-      <w:r>
-        <w:t>endfor</w:t>
-      </w:r>
-      <w:proofErr w:type="spellEnd"/>
-      <w:r>
-        <w:t xml:space="preserve"> %}</w:t>
+        <w:t>{% endfor %}</w:t>
       </w:r>
     </w:p>
     <w:p>
@@ -4914,7 +2708,7 @@
           <wp:extent cx="1727200" cy="330200"/>
           <wp:effectExtent l="0" t="0" r="0" b="0"/>
           <wp:wrapNone/>
-          <wp:docPr id="4" name="Picture 4" descr="A picture containing text&#10;&#10;Description automatically generated"/>
+          <wp:docPr id="8" name="Picture 8" descr="A picture containing text&#10;&#10;Description automatically generated"/>
           <wp:cNvGraphicFramePr>
             <a:graphicFrameLocks xmlns:a="http://schemas.openxmlformats.org/drawingml/2006/main" noChangeAspect="1"/>
           </wp:cNvGraphicFramePr>
@@ -5007,19 +2801,11 @@
       </w:rPr>
       <w:ptab w:relativeTo="margin" w:alignment="right" w:leader="none"/>
     </w:r>
-    <w:proofErr w:type="gramStart"/>
     <w:r>
       <w:rPr>
         <w:color w:val="808080" w:themeColor="background1" w:themeShade="80"/>
       </w:rPr>
-      <w:t>{{ client.name</w:t>
-    </w:r>
-    <w:proofErr w:type="gramEnd"/>
-    <w:r>
-      <w:rPr>
-        <w:color w:val="808080" w:themeColor="background1" w:themeShade="80"/>
-      </w:rPr>
-      <w:t xml:space="preserve"> }}</w:t>
+      <w:t>{{ client.name }}</w:t>
     </w:r>
   </w:p>
   <w:p>

</xml_diff>

<commit_message>
Updated for v4.0.8 changes
</commit_message>
<xml_diff>
--- a/DOCS/sample_reports/template.docx
+++ b/DOCS/sample_reports/template.docx
@@ -7,8 +7,13 @@
         <w:pStyle w:val="Heading1"/>
         <w:jc w:val="center"/>
       </w:pPr>
-      <w:r>
-        <w:t>{{ project.name }}</w:t>
+      <w:proofErr w:type="gramStart"/>
+      <w:r>
+        <w:t>{{ project.name</w:t>
+      </w:r>
+      <w:proofErr w:type="gramEnd"/>
+      <w:r>
+        <w:t xml:space="preserve"> }}</w:t>
       </w:r>
     </w:p>
     <w:p>
@@ -87,11 +92,61 @@
           <w:rStyle w:val="SubtleEmphasis"/>
         </w:rPr>
       </w:pPr>
+      <w:proofErr w:type="gramStart"/>
       <w:r>
         <w:rPr>
           <w:rStyle w:val="SubtleEmphasis"/>
         </w:rPr>
-        <w:t>{{ client.name }} ({{ client.short_name }}) {{ project.type }} (generated on {{ report_date }})</w:t>
+        <w:t>{{ client.name</w:t>
+      </w:r>
+      <w:proofErr w:type="gramEnd"/>
+      <w:r>
+        <w:rPr>
+          <w:rStyle w:val="SubtleEmphasis"/>
+        </w:rPr>
+        <w:t xml:space="preserve"> }} ({{ </w:t>
+      </w:r>
+      <w:proofErr w:type="spellStart"/>
+      <w:r>
+        <w:rPr>
+          <w:rStyle w:val="SubtleEmphasis"/>
+        </w:rPr>
+        <w:t>client.short_name</w:t>
+      </w:r>
+      <w:proofErr w:type="spellEnd"/>
+      <w:r>
+        <w:rPr>
+          <w:rStyle w:val="SubtleEmphasis"/>
+        </w:rPr>
+        <w:t xml:space="preserve"> }}) {{ </w:t>
+      </w:r>
+      <w:proofErr w:type="spellStart"/>
+      <w:r>
+        <w:rPr>
+          <w:rStyle w:val="SubtleEmphasis"/>
+        </w:rPr>
+        <w:t>project.type</w:t>
+      </w:r>
+      <w:proofErr w:type="spellEnd"/>
+      <w:r>
+        <w:rPr>
+          <w:rStyle w:val="SubtleEmphasis"/>
+        </w:rPr>
+        <w:t xml:space="preserve"> }} (generated on {{ </w:t>
+      </w:r>
+      <w:proofErr w:type="spellStart"/>
+      <w:r>
+        <w:rPr>
+          <w:rStyle w:val="SubtleEmphasis"/>
+        </w:rPr>
+        <w:t>report_date</w:t>
+      </w:r>
+      <w:proofErr w:type="spellEnd"/>
+      <w:r>
+        <w:rPr>
+          <w:rStyle w:val="SubtleEmphasis"/>
+        </w:rPr>
+        <w:t xml:space="preserve"> }})</w:t>
       </w:r>
     </w:p>
     <w:p>
@@ -109,8 +164,29 @@
       <w:pPr>
         <w:jc w:val="center"/>
       </w:pPr>
-      <w:r>
-        <w:t>{{ project.start_date }} – {{ project.end_date }}</w:t>
+      <w:proofErr w:type="gramStart"/>
+      <w:r>
+        <w:t xml:space="preserve">{{ </w:t>
+      </w:r>
+      <w:proofErr w:type="spellStart"/>
+      <w:r>
+        <w:t>project</w:t>
+      </w:r>
+      <w:proofErr w:type="gramEnd"/>
+      <w:r>
+        <w:t>.start_date</w:t>
+      </w:r>
+      <w:proofErr w:type="spellEnd"/>
+      <w:r>
+        <w:t xml:space="preserve"> }} – {{ </w:t>
+      </w:r>
+      <w:proofErr w:type="spellStart"/>
+      <w:r>
+        <w:t>project.end_date</w:t>
+      </w:r>
+      <w:proofErr w:type="spellEnd"/>
+      <w:r>
+        <w:t xml:space="preserve"> }}</w:t>
       </w:r>
     </w:p>
     <w:p>
@@ -132,7 +208,159 @@
         <w:jc w:val="center"/>
       </w:pPr>
       <w:r>
-        <w:t>{% if project.start_year == project.end_year %}{% if project.start_month == project.end_month %}{{ project.start_month }} {{ project.start_day }}–{{ project.end_day }}, {{ project.end_year }}{% else %}{{ project.start_day }} {{ project.start_month }} to {{ project.end_day }} {{ project.end_month }} {{ project.end_year }}{% endif %}{% else %}{{ project.start_day }} {{ project.start_month }} {{ project.end_year }} to {{ project.end_day }} {{ project.end_month }} {{ project.end_year }}{% endif %}</w:t>
+        <w:t xml:space="preserve">{% if </w:t>
+      </w:r>
+      <w:proofErr w:type="spellStart"/>
+      <w:r>
+        <w:t>project.start_year</w:t>
+      </w:r>
+      <w:proofErr w:type="spellEnd"/>
+      <w:r>
+        <w:t xml:space="preserve"> == </w:t>
+      </w:r>
+      <w:proofErr w:type="spellStart"/>
+      <w:r>
+        <w:t>project.end_year</w:t>
+      </w:r>
+      <w:proofErr w:type="spellEnd"/>
+      <w:r>
+        <w:t xml:space="preserve"> %}{% if </w:t>
+      </w:r>
+      <w:proofErr w:type="spellStart"/>
+      <w:r>
+        <w:t>project.start_month</w:t>
+      </w:r>
+      <w:proofErr w:type="spellEnd"/>
+      <w:r>
+        <w:t xml:space="preserve"> == </w:t>
+      </w:r>
+      <w:proofErr w:type="spellStart"/>
+      <w:r>
+        <w:t>project.end_month</w:t>
+      </w:r>
+      <w:proofErr w:type="spellEnd"/>
+      <w:r>
+        <w:t xml:space="preserve"> %}{{ </w:t>
+      </w:r>
+      <w:proofErr w:type="spellStart"/>
+      <w:r>
+        <w:t>project.start_month</w:t>
+      </w:r>
+      <w:proofErr w:type="spellEnd"/>
+      <w:r>
+        <w:t xml:space="preserve"> }} {{ </w:t>
+      </w:r>
+      <w:proofErr w:type="spellStart"/>
+      <w:r>
+        <w:t>project.start_day</w:t>
+      </w:r>
+      <w:proofErr w:type="spellEnd"/>
+      <w:r>
+        <w:t xml:space="preserve"> }}–{{ </w:t>
+      </w:r>
+      <w:proofErr w:type="spellStart"/>
+      <w:r>
+        <w:t>project.end_day</w:t>
+      </w:r>
+      <w:proofErr w:type="spellEnd"/>
+      <w:r>
+        <w:t xml:space="preserve"> }}, {{ </w:t>
+      </w:r>
+      <w:proofErr w:type="spellStart"/>
+      <w:r>
+        <w:t>project.end_year</w:t>
+      </w:r>
+      <w:proofErr w:type="spellEnd"/>
+      <w:r>
+        <w:t xml:space="preserve"> }}{% else %}{{ </w:t>
+      </w:r>
+      <w:proofErr w:type="spellStart"/>
+      <w:r>
+        <w:t>project.start_day</w:t>
+      </w:r>
+      <w:proofErr w:type="spellEnd"/>
+      <w:r>
+        <w:t xml:space="preserve"> }} {{ </w:t>
+      </w:r>
+      <w:proofErr w:type="spellStart"/>
+      <w:r>
+        <w:t>project.start_month</w:t>
+      </w:r>
+      <w:proofErr w:type="spellEnd"/>
+      <w:r>
+        <w:t xml:space="preserve"> }} to {{ </w:t>
+      </w:r>
+      <w:proofErr w:type="spellStart"/>
+      <w:r>
+        <w:t>project.end_day</w:t>
+      </w:r>
+      <w:proofErr w:type="spellEnd"/>
+      <w:r>
+        <w:t xml:space="preserve"> }} {{ </w:t>
+      </w:r>
+      <w:proofErr w:type="spellStart"/>
+      <w:r>
+        <w:t>project.end_month</w:t>
+      </w:r>
+      <w:proofErr w:type="spellEnd"/>
+      <w:r>
+        <w:t xml:space="preserve"> }} {{ </w:t>
+      </w:r>
+      <w:proofErr w:type="spellStart"/>
+      <w:r>
+        <w:t>project.end_year</w:t>
+      </w:r>
+      <w:proofErr w:type="spellEnd"/>
+      <w:r>
+        <w:t xml:space="preserve"> }}{% endif %}{% else %}{{ </w:t>
+      </w:r>
+      <w:proofErr w:type="spellStart"/>
+      <w:r>
+        <w:t>project.start_day</w:t>
+      </w:r>
+      <w:proofErr w:type="spellEnd"/>
+      <w:r>
+        <w:t xml:space="preserve"> }} {{ </w:t>
+      </w:r>
+      <w:proofErr w:type="spellStart"/>
+      <w:r>
+        <w:t>project.start_month</w:t>
+      </w:r>
+      <w:proofErr w:type="spellEnd"/>
+      <w:r>
+        <w:t xml:space="preserve"> }} {{ </w:t>
+      </w:r>
+      <w:proofErr w:type="spellStart"/>
+      <w:r>
+        <w:t>project.end_year</w:t>
+      </w:r>
+      <w:proofErr w:type="spellEnd"/>
+      <w:r>
+        <w:t xml:space="preserve"> }} to {{ </w:t>
+      </w:r>
+      <w:proofErr w:type="spellStart"/>
+      <w:r>
+        <w:t>project.end_day</w:t>
+      </w:r>
+      <w:proofErr w:type="spellEnd"/>
+      <w:r>
+        <w:t xml:space="preserve"> }} {{ </w:t>
+      </w:r>
+      <w:proofErr w:type="spellStart"/>
+      <w:r>
+        <w:t>project.end_month</w:t>
+      </w:r>
+      <w:proofErr w:type="spellEnd"/>
+      <w:r>
+        <w:t xml:space="preserve"> }} {{ </w:t>
+      </w:r>
+      <w:proofErr w:type="spellStart"/>
+      <w:r>
+        <w:t>project.end_year</w:t>
+      </w:r>
+      <w:proofErr w:type="spellEnd"/>
+      <w:r>
+        <w:t xml:space="preserve"> }}{% endif %}</w:t>
       </w:r>
     </w:p>
     <w:p>
@@ -183,21 +411,25 @@
       <w:r>
         <w:t xml:space="preserve">. The formatted text is stored as HTML, so inserting that text will include HTML tags. You can use the </w:t>
       </w:r>
+      <w:proofErr w:type="spellStart"/>
       <w:r>
         <w:rPr>
           <w:rStyle w:val="CodeInline"/>
         </w:rPr>
         <w:t>strip_html</w:t>
       </w:r>
+      <w:proofErr w:type="spellEnd"/>
       <w:r>
         <w:t xml:space="preserve"> filter to remove the tags, but you probably want to include your formatting. To do that, you can reference the </w:t>
       </w:r>
+      <w:proofErr w:type="spellStart"/>
       <w:r>
         <w:rPr>
           <w:rStyle w:val="CodeInline"/>
         </w:rPr>
         <w:t>RichText</w:t>
       </w:r>
+      <w:proofErr w:type="spellEnd"/>
       <w:r>
         <w:t xml:space="preserve"> object version of the variable (denoted by the </w:t>
       </w:r>
@@ -240,8 +472,21 @@
           <w:tab w:val="left" w:pos="4000"/>
         </w:tabs>
       </w:pPr>
-      <w:r>
-        <w:t>{{ project.note }}</w:t>
+      <w:proofErr w:type="gramStart"/>
+      <w:r>
+        <w:t xml:space="preserve">{{ </w:t>
+      </w:r>
+      <w:proofErr w:type="spellStart"/>
+      <w:r>
+        <w:t>project</w:t>
+      </w:r>
+      <w:proofErr w:type="gramEnd"/>
+      <w:r>
+        <w:t>.note</w:t>
+      </w:r>
+      <w:proofErr w:type="spellEnd"/>
+      <w:r>
+        <w:t xml:space="preserve"> }}</w:t>
       </w:r>
       <w:r>
         <w:tab/>
@@ -263,8 +508,21 @@
       </w:r>
     </w:p>
     <w:p>
-      <w:r>
-        <w:t>{{ project.note|strip_html }}</w:t>
+      <w:proofErr w:type="gramStart"/>
+      <w:r>
+        <w:t xml:space="preserve">{{ </w:t>
+      </w:r>
+      <w:proofErr w:type="spellStart"/>
+      <w:r>
+        <w:t>project</w:t>
+      </w:r>
+      <w:proofErr w:type="gramEnd"/>
+      <w:r>
+        <w:t>.note|strip_html</w:t>
+      </w:r>
+      <w:proofErr w:type="spellEnd"/>
+      <w:r>
+        <w:t xml:space="preserve"> }}</w:t>
       </w:r>
     </w:p>
     <w:p>
@@ -274,12 +532,21 @@
           <w:bCs/>
         </w:rPr>
       </w:pPr>
+      <w:proofErr w:type="spellStart"/>
       <w:r>
         <w:rPr>
           <w:b/>
           <w:bCs/>
         </w:rPr>
-        <w:t>RichText:</w:t>
+        <w:t>RichText</w:t>
+      </w:r>
+      <w:proofErr w:type="spellEnd"/>
+      <w:r>
+        <w:rPr>
+          <w:b/>
+          <w:bCs/>
+        </w:rPr>
+        <w:t>:</w:t>
       </w:r>
     </w:p>
     <w:p>
@@ -290,7 +557,20 @@
         <w:t>p</w:t>
       </w:r>
       <w:r>
-        <w:t xml:space="preserve"> project.note_rt }}</w:t>
+        <w:t xml:space="preserve"> </w:t>
+      </w:r>
+      <w:proofErr w:type="spellStart"/>
+      <w:proofErr w:type="gramStart"/>
+      <w:r>
+        <w:t>project.note</w:t>
+      </w:r>
+      <w:proofErr w:type="gramEnd"/>
+      <w:r>
+        <w:t>_rt</w:t>
+      </w:r>
+      <w:proofErr w:type="spellEnd"/>
+      <w:r>
+        <w:t xml:space="preserve"> }}</w:t>
       </w:r>
     </w:p>
     <w:p>
@@ -369,11 +649,21 @@
       <w:r>
         <w:t xml:space="preserve">Table </w:t>
       </w:r>
-      <w:fldSimple w:instr=" SEQ Table \* ARABIC ">
-        <w:r>
-          <w:t>1</w:t>
-        </w:r>
-      </w:fldSimple>
+      <w:r>
+        <w:fldChar w:fldCharType="begin"/>
+      </w:r>
+      <w:r>
+        <w:instrText xml:space="preserve"> SEQ Table \* ARABIC </w:instrText>
+      </w:r>
+      <w:r>
+        <w:fldChar w:fldCharType="separate"/>
+      </w:r>
+      <w:r>
+        <w:t>1</w:t>
+      </w:r>
+      <w:r>
+        <w:fldChar w:fldCharType="end"/>
+      </w:r>
       <w:r>
         <w:t xml:space="preserve"> – Assessment </w:t>
       </w:r>
@@ -468,8 +758,21 @@
             <w:pPr>
               <w:jc w:val="center"/>
             </w:pPr>
-            <w:r>
-              <w:t>{{ totals.objectives }}</w:t>
+            <w:proofErr w:type="gramStart"/>
+            <w:r>
+              <w:t xml:space="preserve">{{ </w:t>
+            </w:r>
+            <w:proofErr w:type="spellStart"/>
+            <w:r>
+              <w:t>totals</w:t>
+            </w:r>
+            <w:proofErr w:type="gramEnd"/>
+            <w:r>
+              <w:t>.objectives</w:t>
+            </w:r>
+            <w:proofErr w:type="spellEnd"/>
+            <w:r>
+              <w:t xml:space="preserve"> }}</w:t>
             </w:r>
           </w:p>
         </w:tc>
@@ -516,8 +819,21 @@
             <w:pPr>
               <w:jc w:val="center"/>
             </w:pPr>
-            <w:r>
-              <w:t>{{ totals.objectives_completed }}</w:t>
+            <w:proofErr w:type="gramStart"/>
+            <w:r>
+              <w:t xml:space="preserve">{{ </w:t>
+            </w:r>
+            <w:proofErr w:type="spellStart"/>
+            <w:r>
+              <w:t>totals</w:t>
+            </w:r>
+            <w:proofErr w:type="gramEnd"/>
+            <w:r>
+              <w:t>.objectives_completed</w:t>
+            </w:r>
+            <w:proofErr w:type="spellEnd"/>
+            <w:r>
+              <w:t xml:space="preserve"> }}</w:t>
             </w:r>
           </w:p>
         </w:tc>
@@ -530,10 +846,36 @@
               <w:jc w:val="center"/>
             </w:pPr>
             <w:r>
-              <w:t>{% if totals.objectives &gt; 0 %}</w:t>
-            </w:r>
-            <w:r>
-              <w:t xml:space="preserve">{{ totals.objectives_completed  / totals.objectives </w:t>
+              <w:t xml:space="preserve">{% if </w:t>
+            </w:r>
+            <w:proofErr w:type="spellStart"/>
+            <w:proofErr w:type="gramStart"/>
+            <w:r>
+              <w:t>totals.objectives</w:t>
+            </w:r>
+            <w:proofErr w:type="spellEnd"/>
+            <w:proofErr w:type="gramEnd"/>
+            <w:r>
+              <w:t xml:space="preserve"> &gt; 0 %}</w:t>
+            </w:r>
+            <w:r>
+              <w:t xml:space="preserve">{{ </w:t>
+            </w:r>
+            <w:proofErr w:type="spellStart"/>
+            <w:r>
+              <w:t>totals.objectives_completed</w:t>
+            </w:r>
+            <w:proofErr w:type="spellEnd"/>
+            <w:r>
+              <w:t xml:space="preserve">  / </w:t>
+            </w:r>
+            <w:proofErr w:type="spellStart"/>
+            <w:r>
+              <w:t>totals.objectives</w:t>
+            </w:r>
+            <w:proofErr w:type="spellEnd"/>
+            <w:r>
+              <w:t xml:space="preserve"> </w:t>
             </w:r>
             <w:r>
               <w:t xml:space="preserve">* 100 </w:t>
@@ -576,8 +918,21 @@
             <w:pPr>
               <w:jc w:val="center"/>
             </w:pPr>
-            <w:r>
-              <w:t>{{ totals.findings }}</w:t>
+            <w:proofErr w:type="gramStart"/>
+            <w:r>
+              <w:t xml:space="preserve">{{ </w:t>
+            </w:r>
+            <w:proofErr w:type="spellStart"/>
+            <w:r>
+              <w:t>totals</w:t>
+            </w:r>
+            <w:proofErr w:type="gramEnd"/>
+            <w:r>
+              <w:t>.findings</w:t>
+            </w:r>
+            <w:proofErr w:type="spellEnd"/>
+            <w:r>
+              <w:t xml:space="preserve"> }}</w:t>
             </w:r>
           </w:p>
         </w:tc>
@@ -624,8 +979,21 @@
             <w:pPr>
               <w:jc w:val="center"/>
             </w:pPr>
-            <w:r>
-              <w:t>{{ totals.findings_critical }}</w:t>
+            <w:proofErr w:type="gramStart"/>
+            <w:r>
+              <w:t xml:space="preserve">{{ </w:t>
+            </w:r>
+            <w:proofErr w:type="spellStart"/>
+            <w:r>
+              <w:t>totals</w:t>
+            </w:r>
+            <w:proofErr w:type="gramEnd"/>
+            <w:r>
+              <w:t>.findings_critical</w:t>
+            </w:r>
+            <w:proofErr w:type="spellEnd"/>
+            <w:r>
+              <w:t xml:space="preserve"> }}</w:t>
             </w:r>
           </w:p>
         </w:tc>
@@ -638,7 +1006,36 @@
               <w:jc w:val="center"/>
             </w:pPr>
             <w:r>
-              <w:t>{% if totals.findings_critical &gt; 0 %}{{ totals.findings_critical  / totals.findings * 100 }}{% else %}100{% endif %}%</w:t>
+              <w:t xml:space="preserve">{% if </w:t>
+            </w:r>
+            <w:proofErr w:type="spellStart"/>
+            <w:proofErr w:type="gramStart"/>
+            <w:r>
+              <w:t>totals.findings</w:t>
+            </w:r>
+            <w:proofErr w:type="gramEnd"/>
+            <w:r>
+              <w:t>_critical</w:t>
+            </w:r>
+            <w:proofErr w:type="spellEnd"/>
+            <w:r>
+              <w:t xml:space="preserve"> &gt; 0 %}{{ </w:t>
+            </w:r>
+            <w:proofErr w:type="spellStart"/>
+            <w:r>
+              <w:t>totals.findings_critical</w:t>
+            </w:r>
+            <w:proofErr w:type="spellEnd"/>
+            <w:r>
+              <w:t xml:space="preserve">  / </w:t>
+            </w:r>
+            <w:proofErr w:type="spellStart"/>
+            <w:r>
+              <w:t>totals.findings</w:t>
+            </w:r>
+            <w:proofErr w:type="spellEnd"/>
+            <w:r>
+              <w:t xml:space="preserve"> * 100 }}{% else %}100{% endif %}%</w:t>
             </w:r>
           </w:p>
         </w:tc>
@@ -672,8 +1069,21 @@
             <w:pPr>
               <w:jc w:val="center"/>
             </w:pPr>
-            <w:r>
-              <w:t>{{ totals.findings_high }}</w:t>
+            <w:proofErr w:type="gramStart"/>
+            <w:r>
+              <w:t xml:space="preserve">{{ </w:t>
+            </w:r>
+            <w:proofErr w:type="spellStart"/>
+            <w:r>
+              <w:t>totals</w:t>
+            </w:r>
+            <w:proofErr w:type="gramEnd"/>
+            <w:r>
+              <w:t>.findings_high</w:t>
+            </w:r>
+            <w:proofErr w:type="spellEnd"/>
+            <w:r>
+              <w:t xml:space="preserve"> }}</w:t>
             </w:r>
           </w:p>
         </w:tc>
@@ -686,7 +1096,36 @@
               <w:jc w:val="center"/>
             </w:pPr>
             <w:r>
-              <w:t>{% if totals.findings_high &gt; 0 %}{{ totals.findings_high  / totals.findings * 100 }}{% el</w:t>
+              <w:t xml:space="preserve">{% if </w:t>
+            </w:r>
+            <w:proofErr w:type="spellStart"/>
+            <w:proofErr w:type="gramStart"/>
+            <w:r>
+              <w:t>totals.findings</w:t>
+            </w:r>
+            <w:proofErr w:type="gramEnd"/>
+            <w:r>
+              <w:t>_high</w:t>
+            </w:r>
+            <w:proofErr w:type="spellEnd"/>
+            <w:r>
+              <w:t xml:space="preserve"> &gt; 0 %}{{ </w:t>
+            </w:r>
+            <w:proofErr w:type="spellStart"/>
+            <w:r>
+              <w:t>totals.findings_high</w:t>
+            </w:r>
+            <w:proofErr w:type="spellEnd"/>
+            <w:r>
+              <w:t xml:space="preserve">  / </w:t>
+            </w:r>
+            <w:proofErr w:type="spellStart"/>
+            <w:r>
+              <w:t>totals.findings</w:t>
+            </w:r>
+            <w:proofErr w:type="spellEnd"/>
+            <w:r>
+              <w:t xml:space="preserve"> * 100 }}{% el</w:t>
             </w:r>
             <w:r>
               <w:t>s</w:t>
@@ -735,8 +1174,21 @@
             <w:pPr>
               <w:jc w:val="center"/>
             </w:pPr>
-            <w:r>
-              <w:t>{{ totals.findings_medium }}</w:t>
+            <w:proofErr w:type="gramStart"/>
+            <w:r>
+              <w:t xml:space="preserve">{{ </w:t>
+            </w:r>
+            <w:proofErr w:type="spellStart"/>
+            <w:r>
+              <w:t>totals</w:t>
+            </w:r>
+            <w:proofErr w:type="gramEnd"/>
+            <w:r>
+              <w:t>.findings_medium</w:t>
+            </w:r>
+            <w:proofErr w:type="spellEnd"/>
+            <w:r>
+              <w:t xml:space="preserve"> }}</w:t>
             </w:r>
           </w:p>
         </w:tc>
@@ -749,7 +1201,36 @@
               <w:jc w:val="center"/>
             </w:pPr>
             <w:r>
-              <w:t>{% if totals.findings_medium &gt; 0 %}{{ totals.findings_medium  / totals.findings * 100 }}{% else %}</w:t>
+              <w:t xml:space="preserve">{% if </w:t>
+            </w:r>
+            <w:proofErr w:type="spellStart"/>
+            <w:proofErr w:type="gramStart"/>
+            <w:r>
+              <w:t>totals.findings</w:t>
+            </w:r>
+            <w:proofErr w:type="gramEnd"/>
+            <w:r>
+              <w:t>_medium</w:t>
+            </w:r>
+            <w:proofErr w:type="spellEnd"/>
+            <w:r>
+              <w:t xml:space="preserve"> &gt; 0 %}{{ </w:t>
+            </w:r>
+            <w:proofErr w:type="spellStart"/>
+            <w:r>
+              <w:t>totals.findings_medium</w:t>
+            </w:r>
+            <w:proofErr w:type="spellEnd"/>
+            <w:r>
+              <w:t xml:space="preserve">  / </w:t>
+            </w:r>
+            <w:proofErr w:type="spellStart"/>
+            <w:r>
+              <w:t>totals.findings</w:t>
+            </w:r>
+            <w:proofErr w:type="spellEnd"/>
+            <w:r>
+              <w:t xml:space="preserve"> * 100 }}{% else %}</w:t>
             </w:r>
             <w:r>
               <w:t>0</w:t>
@@ -792,8 +1273,21 @@
             <w:pPr>
               <w:jc w:val="center"/>
             </w:pPr>
-            <w:r>
-              <w:t>{{ totals.findings_low }}</w:t>
+            <w:proofErr w:type="gramStart"/>
+            <w:r>
+              <w:t xml:space="preserve">{{ </w:t>
+            </w:r>
+            <w:proofErr w:type="spellStart"/>
+            <w:r>
+              <w:t>totals</w:t>
+            </w:r>
+            <w:proofErr w:type="gramEnd"/>
+            <w:r>
+              <w:t>.findings_low</w:t>
+            </w:r>
+            <w:proofErr w:type="spellEnd"/>
+            <w:r>
+              <w:t xml:space="preserve"> }}</w:t>
             </w:r>
           </w:p>
         </w:tc>
@@ -806,7 +1300,36 @@
               <w:jc w:val="center"/>
             </w:pPr>
             <w:r>
-              <w:t>{% if totals.findings_low &gt; 0 %}{{ totals.findings_low  / totals.findings * 100 }}{% else %}</w:t>
+              <w:t xml:space="preserve">{% if </w:t>
+            </w:r>
+            <w:proofErr w:type="spellStart"/>
+            <w:proofErr w:type="gramStart"/>
+            <w:r>
+              <w:t>totals.findings</w:t>
+            </w:r>
+            <w:proofErr w:type="gramEnd"/>
+            <w:r>
+              <w:t>_low</w:t>
+            </w:r>
+            <w:proofErr w:type="spellEnd"/>
+            <w:r>
+              <w:t xml:space="preserve"> &gt; 0 %}{{ </w:t>
+            </w:r>
+            <w:proofErr w:type="spellStart"/>
+            <w:r>
+              <w:t>totals.findings_low</w:t>
+            </w:r>
+            <w:proofErr w:type="spellEnd"/>
+            <w:r>
+              <w:t xml:space="preserve">  / </w:t>
+            </w:r>
+            <w:proofErr w:type="spellStart"/>
+            <w:r>
+              <w:t>totals.findings</w:t>
+            </w:r>
+            <w:proofErr w:type="spellEnd"/>
+            <w:r>
+              <w:t xml:space="preserve"> * 100 }}{% else %}</w:t>
             </w:r>
             <w:r>
               <w:t>0</w:t>
@@ -846,8 +1369,21 @@
             <w:pPr>
               <w:jc w:val="center"/>
             </w:pPr>
-            <w:r>
-              <w:t>{{ totals.findings_info }}</w:t>
+            <w:proofErr w:type="gramStart"/>
+            <w:r>
+              <w:t xml:space="preserve">{{ </w:t>
+            </w:r>
+            <w:proofErr w:type="spellStart"/>
+            <w:r>
+              <w:t>totals</w:t>
+            </w:r>
+            <w:proofErr w:type="gramEnd"/>
+            <w:r>
+              <w:t>.findings_info</w:t>
+            </w:r>
+            <w:proofErr w:type="spellEnd"/>
+            <w:r>
+              <w:t xml:space="preserve"> }}</w:t>
             </w:r>
           </w:p>
         </w:tc>
@@ -860,7 +1396,36 @@
               <w:jc w:val="center"/>
             </w:pPr>
             <w:r>
-              <w:t>{% if totals.findings_info &gt; 0 %}{{ totals.findings_info  / totals.findings * 100 }}{% else %}</w:t>
+              <w:t xml:space="preserve">{% if </w:t>
+            </w:r>
+            <w:proofErr w:type="spellStart"/>
+            <w:proofErr w:type="gramStart"/>
+            <w:r>
+              <w:t>totals.findings</w:t>
+            </w:r>
+            <w:proofErr w:type="gramEnd"/>
+            <w:r>
+              <w:t>_info</w:t>
+            </w:r>
+            <w:proofErr w:type="spellEnd"/>
+            <w:r>
+              <w:t xml:space="preserve"> &gt; 0 %}{{ </w:t>
+            </w:r>
+            <w:proofErr w:type="spellStart"/>
+            <w:r>
+              <w:t>totals.findings_info</w:t>
+            </w:r>
+            <w:proofErr w:type="spellEnd"/>
+            <w:r>
+              <w:t xml:space="preserve">  / </w:t>
+            </w:r>
+            <w:proofErr w:type="spellStart"/>
+            <w:r>
+              <w:t>totals.findings</w:t>
+            </w:r>
+            <w:proofErr w:type="spellEnd"/>
+            <w:r>
+              <w:t xml:space="preserve"> * 100 }}{% else %}</w:t>
             </w:r>
             <w:r>
               <w:t>0</w:t>
@@ -900,8 +1465,21 @@
             <w:pPr>
               <w:jc w:val="center"/>
             </w:pPr>
-            <w:r>
-              <w:t>{{ totals.team }}</w:t>
+            <w:proofErr w:type="gramStart"/>
+            <w:r>
+              <w:t xml:space="preserve">{{ </w:t>
+            </w:r>
+            <w:proofErr w:type="spellStart"/>
+            <w:r>
+              <w:t>totals</w:t>
+            </w:r>
+            <w:proofErr w:type="gramEnd"/>
+            <w:r>
+              <w:t>.team</w:t>
+            </w:r>
+            <w:proofErr w:type="spellEnd"/>
+            <w:r>
+              <w:t xml:space="preserve"> }}</w:t>
             </w:r>
           </w:p>
         </w:tc>
@@ -948,8 +1526,21 @@
             <w:pPr>
               <w:jc w:val="center"/>
             </w:pPr>
-            <w:r>
-              <w:t>{{ totals.targets }}</w:t>
+            <w:proofErr w:type="gramStart"/>
+            <w:r>
+              <w:t xml:space="preserve">{{ </w:t>
+            </w:r>
+            <w:proofErr w:type="spellStart"/>
+            <w:r>
+              <w:t>totals</w:t>
+            </w:r>
+            <w:proofErr w:type="gramEnd"/>
+            <w:r>
+              <w:t>.targets</w:t>
+            </w:r>
+            <w:proofErr w:type="spellEnd"/>
+            <w:r>
+              <w:t xml:space="preserve"> }}</w:t>
             </w:r>
           </w:p>
         </w:tc>
@@ -996,8 +1587,21 @@
             <w:pPr>
               <w:jc w:val="center"/>
             </w:pPr>
-            <w:r>
-              <w:t>{{ totals.scope }}</w:t>
+            <w:proofErr w:type="gramStart"/>
+            <w:r>
+              <w:t xml:space="preserve">{{ </w:t>
+            </w:r>
+            <w:proofErr w:type="spellStart"/>
+            <w:r>
+              <w:t>totals</w:t>
+            </w:r>
+            <w:proofErr w:type="gramEnd"/>
+            <w:r>
+              <w:t>.scope</w:t>
+            </w:r>
+            <w:proofErr w:type="spellEnd"/>
+            <w:r>
+              <w:t xml:space="preserve"> }}</w:t>
             </w:r>
           </w:p>
         </w:tc>
@@ -1037,12 +1641,16 @@
       <w:r>
         <w:t xml:space="preserve"> </w:t>
       </w:r>
+      <w:proofErr w:type="spellStart"/>
+      <w:proofErr w:type="gramStart"/>
       <w:r>
         <w:rPr>
           <w:rStyle w:val="CodeInline"/>
         </w:rPr>
         <w:t>total.objectives</w:t>
       </w:r>
+      <w:proofErr w:type="spellEnd"/>
+      <w:proofErr w:type="gramEnd"/>
       <w:r>
         <w:t xml:space="preserve"> was zero and the block did not have </w:t>
       </w:r>
@@ -1050,7 +1658,21 @@
         <w:rPr>
           <w:rStyle w:val="CodeInline"/>
         </w:rPr>
-        <w:t>if totals.objectives &gt; 0</w:t>
+        <w:t xml:space="preserve">if </w:t>
+      </w:r>
+      <w:proofErr w:type="spellStart"/>
+      <w:r>
+        <w:rPr>
+          <w:rStyle w:val="CodeInline"/>
+        </w:rPr>
+        <w:t>totals.objectives</w:t>
+      </w:r>
+      <w:proofErr w:type="spellEnd"/>
+      <w:r>
+        <w:rPr>
+          <w:rStyle w:val="CodeInline"/>
+        </w:rPr>
+        <w:t xml:space="preserve"> &gt; 0</w:t>
       </w:r>
       <w:r>
         <w:t>.</w:t>
@@ -1070,8 +1692,13 @@
         <w:pStyle w:val="Blockquote"/>
       </w:pPr>
       <w:r>
-        <w:t>Word document generation failed because the selected template has Jinja2 code that attempts to divide by zero</w:t>
-      </w:r>
+        <w:t xml:space="preserve">Word document generation failed because the selected template has Jinja2 code that attempts to divide by </w:t>
+      </w:r>
+      <w:proofErr w:type="gramStart"/>
+      <w:r>
+        <w:t>zero</w:t>
+      </w:r>
+      <w:proofErr w:type="gramEnd"/>
     </w:p>
     <w:p>
       <w:pPr>
@@ -1107,8 +1734,29 @@
       <w:r>
         <w:t xml:space="preserve"> </w:t>
       </w:r>
-      <w:r>
-        <w:t>{{ totals.findings }} == {{ findings|length }}</w:t>
+      <w:proofErr w:type="gramStart"/>
+      <w:r>
+        <w:t xml:space="preserve">{{ </w:t>
+      </w:r>
+      <w:proofErr w:type="spellStart"/>
+      <w:r>
+        <w:t>totals</w:t>
+      </w:r>
+      <w:proofErr w:type="gramEnd"/>
+      <w:r>
+        <w:t>.findings</w:t>
+      </w:r>
+      <w:proofErr w:type="spellEnd"/>
+      <w:r>
+        <w:t xml:space="preserve"> }} == {{ </w:t>
+      </w:r>
+      <w:proofErr w:type="spellStart"/>
+      <w:r>
+        <w:t>findings|length</w:t>
+      </w:r>
+      <w:proofErr w:type="spellEnd"/>
+      <w:r>
+        <w:t xml:space="preserve"> }}</w:t>
       </w:r>
       <w:r>
         <w:br w:type="page"/>
@@ -1139,23 +1787,38 @@
       <w:r>
         <w:t xml:space="preserve">Table </w:t>
       </w:r>
-      <w:fldSimple w:instr=" SEQ Table \* ARABIC ">
-        <w:r>
-          <w:rPr>
-            <w:noProof/>
-          </w:rPr>
-          <w:t>2</w:t>
-        </w:r>
-      </w:fldSimple>
+      <w:r>
+        <w:fldChar w:fldCharType="begin"/>
+      </w:r>
+      <w:r>
+        <w:instrText xml:space="preserve"> SEQ Table \* ARABIC </w:instrText>
+      </w:r>
+      <w:r>
+        <w:fldChar w:fldCharType="separate"/>
+      </w:r>
+      <w:r>
+        <w:rPr>
+          <w:noProof/>
+        </w:rPr>
+        <w:t>2</w:t>
+      </w:r>
+      <w:r>
+        <w:rPr>
+          <w:noProof/>
+        </w:rPr>
+        <w:fldChar w:fldCharType="end"/>
+      </w:r>
       <w:r>
         <w:t xml:space="preserve">  – </w:t>
       </w:r>
+      <w:proofErr w:type="gramStart"/>
       <w:r>
         <w:t>{{ client</w:t>
       </w:r>
       <w:r>
         <w:t>.name</w:t>
       </w:r>
+      <w:proofErr w:type="gramEnd"/>
       <w:r>
         <w:t xml:space="preserve"> }}</w:t>
       </w:r>
@@ -1226,11 +1889,26 @@
           </w:tcPr>
           <w:p>
             <w:r>
-              <w:t>{%tr for poc in client</w:t>
+              <w:t xml:space="preserve">{%tr for </w:t>
+            </w:r>
+            <w:proofErr w:type="spellStart"/>
+            <w:r>
+              <w:t>poc</w:t>
+            </w:r>
+            <w:proofErr w:type="spellEnd"/>
+            <w:r>
+              <w:t xml:space="preserve"> in </w:t>
+            </w:r>
+            <w:proofErr w:type="spellStart"/>
+            <w:proofErr w:type="gramStart"/>
+            <w:r>
+              <w:t>client</w:t>
             </w:r>
             <w:r>
               <w:t>.contacts</w:t>
             </w:r>
+            <w:proofErr w:type="spellEnd"/>
+            <w:proofErr w:type="gramEnd"/>
             <w:r>
               <w:t xml:space="preserve"> %}</w:t>
             </w:r>
@@ -1243,8 +1921,13 @@
             <w:tcW w:w="3116" w:type="dxa"/>
           </w:tcPr>
           <w:p>
-            <w:r>
-              <w:t>{{ poc.name }}</w:t>
+            <w:proofErr w:type="gramStart"/>
+            <w:r>
+              <w:t>{{ poc.name</w:t>
+            </w:r>
+            <w:proofErr w:type="gramEnd"/>
+            <w:r>
+              <w:t xml:space="preserve"> }}</w:t>
             </w:r>
           </w:p>
         </w:tc>
@@ -1256,8 +1939,21 @@
             <w:pPr>
               <w:jc w:val="center"/>
             </w:pPr>
-            <w:r>
-              <w:t>{{ poc.job_title }}</w:t>
+            <w:proofErr w:type="gramStart"/>
+            <w:r>
+              <w:t xml:space="preserve">{{ </w:t>
+            </w:r>
+            <w:proofErr w:type="spellStart"/>
+            <w:r>
+              <w:t>poc.job</w:t>
+            </w:r>
+            <w:proofErr w:type="gramEnd"/>
+            <w:r>
+              <w:t>_title</w:t>
+            </w:r>
+            <w:proofErr w:type="spellEnd"/>
+            <w:r>
+              <w:t xml:space="preserve"> }}</w:t>
             </w:r>
           </w:p>
         </w:tc>
@@ -1269,8 +1965,21 @@
             <w:pPr>
               <w:jc w:val="center"/>
             </w:pPr>
-            <w:r>
-              <w:t>{{ poc.email }}</w:t>
+            <w:proofErr w:type="gramStart"/>
+            <w:r>
+              <w:t xml:space="preserve">{{ </w:t>
+            </w:r>
+            <w:proofErr w:type="spellStart"/>
+            <w:r>
+              <w:t>poc</w:t>
+            </w:r>
+            <w:proofErr w:type="gramEnd"/>
+            <w:r>
+              <w:t>.email</w:t>
+            </w:r>
+            <w:proofErr w:type="spellEnd"/>
+            <w:r>
+              <w:t xml:space="preserve"> }}</w:t>
             </w:r>
           </w:p>
         </w:tc>
@@ -1286,7 +1995,15 @@
               <w:jc w:val="left"/>
             </w:pPr>
             <w:r>
-              <w:t>{%tr endfor %}</w:t>
+              <w:t xml:space="preserve">{%tr </w:t>
+            </w:r>
+            <w:proofErr w:type="spellStart"/>
+            <w:r>
+              <w:t>endfor</w:t>
+            </w:r>
+            <w:proofErr w:type="spellEnd"/>
+            <w:r>
+              <w:t xml:space="preserve"> %}</w:t>
             </w:r>
           </w:p>
         </w:tc>
@@ -1296,12 +2013,14 @@
       <w:r>
         <w:t xml:space="preserve">Here is an example of some light table formatting that is possible via a Jinja2 expression. The </w:t>
       </w:r>
+      <w:proofErr w:type="spellStart"/>
       <w:r>
         <w:rPr>
           <w:rStyle w:val="CodeInline"/>
         </w:rPr>
         <w:t>cellbg</w:t>
       </w:r>
+      <w:proofErr w:type="spellEnd"/>
       <w:r>
         <w:t xml:space="preserve"> expression will set a background color for the cell. In this case, we set the background color of the </w:t>
       </w:r>
@@ -1323,14 +2042,27 @@
       <w:r>
         <w:t xml:space="preserve">Table </w:t>
       </w:r>
-      <w:fldSimple w:instr=" SEQ Table \* ARABIC ">
-        <w:r>
-          <w:rPr>
-            <w:noProof/>
-          </w:rPr>
-          <w:t>6</w:t>
-        </w:r>
-      </w:fldSimple>
+      <w:r>
+        <w:fldChar w:fldCharType="begin"/>
+      </w:r>
+      <w:r>
+        <w:instrText xml:space="preserve"> SEQ Table \* ARABIC </w:instrText>
+      </w:r>
+      <w:r>
+        <w:fldChar w:fldCharType="separate"/>
+      </w:r>
+      <w:r>
+        <w:rPr>
+          <w:noProof/>
+        </w:rPr>
+        <w:t>6</w:t>
+      </w:r>
+      <w:r>
+        <w:rPr>
+          <w:noProof/>
+        </w:rPr>
+        <w:fldChar w:fldCharType="end"/>
+      </w:r>
       <w:r>
         <w:t xml:space="preserve"> – Summary of Findings</w:t>
       </w:r>
@@ -1384,7 +2116,45 @@
           </w:tcPr>
           <w:p>
             <w:r>
-              <w:t>{%tr for finding in findings %}</w:t>
+              <w:t xml:space="preserve">{%tr for finding in </w:t>
+            </w:r>
+            <w:proofErr w:type="spellStart"/>
+            <w:r>
+              <w:t>findings</w:t>
+            </w:r>
+            <w:r>
+              <w:t>|filter_</w:t>
+            </w:r>
+            <w:proofErr w:type="gramStart"/>
+            <w:r>
+              <w:t>tags</w:t>
+            </w:r>
+            <w:proofErr w:type="spellEnd"/>
+            <w:r>
+              <w:t>(</w:t>
+            </w:r>
+            <w:proofErr w:type="gramEnd"/>
+            <w:r>
+              <w:t>[“</w:t>
+            </w:r>
+            <w:proofErr w:type="spellStart"/>
+            <w:r>
+              <w:t>xss</w:t>
+            </w:r>
+            <w:proofErr w:type="spellEnd"/>
+            <w:r>
+              <w:t>”, “</w:t>
+            </w:r>
+            <w:proofErr w:type="spellStart"/>
+            <w:r>
+              <w:t>ttp</w:t>
+            </w:r>
+            <w:proofErr w:type="spellEnd"/>
+            <w:r>
+              <w:t>”])</w:t>
+            </w:r>
+            <w:r>
+              <w:t xml:space="preserve"> %}</w:t>
             </w:r>
           </w:p>
         </w:tc>
@@ -1398,8 +2168,21 @@
             <w:pPr>
               <w:jc w:val="center"/>
             </w:pPr>
-            <w:r>
-              <w:t>{{ finding.title }}</w:t>
+            <w:proofErr w:type="gramStart"/>
+            <w:r>
+              <w:t xml:space="preserve">{{ </w:t>
+            </w:r>
+            <w:proofErr w:type="spellStart"/>
+            <w:r>
+              <w:t>finding</w:t>
+            </w:r>
+            <w:proofErr w:type="gramEnd"/>
+            <w:r>
+              <w:t>.title</w:t>
+            </w:r>
+            <w:proofErr w:type="spellEnd"/>
+            <w:r>
+              <w:t xml:space="preserve"> }}</w:t>
             </w:r>
           </w:p>
         </w:tc>
@@ -1412,19 +2195,45 @@
               <w:jc w:val="center"/>
             </w:pPr>
             <w:r>
-              <w:t>{% cellbg finding.</w:t>
-            </w:r>
-            <w:r>
-              <w:t>severity_color</w:t>
-            </w:r>
+              <w:t xml:space="preserve">{% </w:t>
+            </w:r>
+            <w:proofErr w:type="spellStart"/>
+            <w:r>
+              <w:t>cellbg</w:t>
+            </w:r>
+            <w:proofErr w:type="spellEnd"/>
             <w:r>
               <w:t xml:space="preserve"> </w:t>
             </w:r>
+            <w:proofErr w:type="spellStart"/>
+            <w:proofErr w:type="gramStart"/>
+            <w:r>
+              <w:t>finding.</w:t>
+            </w:r>
+            <w:r>
+              <w:t>severity</w:t>
+            </w:r>
+            <w:proofErr w:type="gramEnd"/>
+            <w:r>
+              <w:t>_color</w:t>
+            </w:r>
+            <w:proofErr w:type="spellEnd"/>
+            <w:r>
+              <w:t xml:space="preserve"> </w:t>
+            </w:r>
             <w:r>
               <w:t>%}</w:t>
             </w:r>
             <w:r>
-              <w:t>{{ finding.severity }}</w:t>
+              <w:t xml:space="preserve">{{ </w:t>
+            </w:r>
+            <w:proofErr w:type="spellStart"/>
+            <w:r>
+              <w:t>finding.severity</w:t>
+            </w:r>
+            <w:proofErr w:type="spellEnd"/>
+            <w:r>
+              <w:t xml:space="preserve"> }}</w:t>
             </w:r>
           </w:p>
         </w:tc>
@@ -1437,7 +2246,15 @@
           </w:tcPr>
           <w:p>
             <w:r>
-              <w:t>{%tr endfor %}</w:t>
+              <w:t xml:space="preserve">{%tr </w:t>
+            </w:r>
+            <w:proofErr w:type="spellStart"/>
+            <w:r>
+              <w:t>endfor</w:t>
+            </w:r>
+            <w:proofErr w:type="spellEnd"/>
+            <w:r>
+              <w:t xml:space="preserve"> %}</w:t>
             </w:r>
           </w:p>
         </w:tc>
@@ -1496,12 +2313,14 @@
       <w:r>
         <w:t xml:space="preserve">with the </w:t>
       </w:r>
+      <w:proofErr w:type="spellStart"/>
       <w:r>
         <w:rPr>
           <w:rStyle w:val="CodeInline"/>
         </w:rPr>
         <w:t>filter_severity</w:t>
       </w:r>
+      <w:proofErr w:type="spellEnd"/>
       <w:r>
         <w:t xml:space="preserve"> filter</w:t>
       </w:r>
@@ -1576,14 +2395,24 @@
           </w:tcPr>
           <w:p>
             <w:r>
-              <w:t>{%tr for finding in findings</w:t>
-            </w:r>
-            <w:r>
-              <w:t>|filter_severity</w:t>
-            </w:r>
+              <w:t xml:space="preserve">{%tr for finding in </w:t>
+            </w:r>
+            <w:proofErr w:type="spellStart"/>
+            <w:r>
+              <w:t>findings</w:t>
+            </w:r>
+            <w:r>
+              <w:t>|filter_</w:t>
+            </w:r>
+            <w:proofErr w:type="gramStart"/>
+            <w:r>
+              <w:t>severity</w:t>
+            </w:r>
+            <w:proofErr w:type="spellEnd"/>
             <w:r>
               <w:t>(</w:t>
             </w:r>
+            <w:proofErr w:type="gramEnd"/>
             <w:r>
               <w:t>[</w:t>
             </w:r>
@@ -1623,8 +2452,21 @@
             <w:pPr>
               <w:jc w:val="center"/>
             </w:pPr>
-            <w:r>
-              <w:t>{{ finding.title }}</w:t>
+            <w:proofErr w:type="gramStart"/>
+            <w:r>
+              <w:t xml:space="preserve">{{ </w:t>
+            </w:r>
+            <w:proofErr w:type="spellStart"/>
+            <w:r>
+              <w:t>finding</w:t>
+            </w:r>
+            <w:proofErr w:type="gramEnd"/>
+            <w:r>
+              <w:t>.title</w:t>
+            </w:r>
+            <w:proofErr w:type="spellEnd"/>
+            <w:r>
+              <w:t xml:space="preserve"> }}</w:t>
             </w:r>
           </w:p>
         </w:tc>
@@ -1637,10 +2479,39 @@
               <w:jc w:val="center"/>
             </w:pPr>
             <w:r>
-              <w:t xml:space="preserve">{% cellbg finding.severity_color </w:t>
-            </w:r>
-            <w:r>
-              <w:t>%}{{ finding.severity }}</w:t>
+              <w:t xml:space="preserve">{% </w:t>
+            </w:r>
+            <w:proofErr w:type="spellStart"/>
+            <w:r>
+              <w:t>cellbg</w:t>
+            </w:r>
+            <w:proofErr w:type="spellEnd"/>
+            <w:r>
+              <w:t xml:space="preserve"> </w:t>
+            </w:r>
+            <w:proofErr w:type="spellStart"/>
+            <w:proofErr w:type="gramStart"/>
+            <w:r>
+              <w:t>finding.severity</w:t>
+            </w:r>
+            <w:proofErr w:type="gramEnd"/>
+            <w:r>
+              <w:t>_color</w:t>
+            </w:r>
+            <w:proofErr w:type="spellEnd"/>
+            <w:r>
+              <w:t xml:space="preserve"> </w:t>
+            </w:r>
+            <w:r>
+              <w:t xml:space="preserve">%}{{ </w:t>
+            </w:r>
+            <w:proofErr w:type="spellStart"/>
+            <w:r>
+              <w:t>finding.severity</w:t>
+            </w:r>
+            <w:proofErr w:type="spellEnd"/>
+            <w:r>
+              <w:t xml:space="preserve"> }}</w:t>
             </w:r>
           </w:p>
         </w:tc>
@@ -1653,7 +2524,15 @@
           </w:tcPr>
           <w:p>
             <w:r>
-              <w:t>{%tr endfor %}</w:t>
+              <w:t xml:space="preserve">{%tr </w:t>
+            </w:r>
+            <w:proofErr w:type="spellStart"/>
+            <w:r>
+              <w:t>endfor</w:t>
+            </w:r>
+            <w:proofErr w:type="spellEnd"/>
+            <w:r>
+              <w:t xml:space="preserve"> %}</w:t>
             </w:r>
           </w:p>
         </w:tc>
@@ -1679,12 +2558,14 @@
       <w:r>
         <w:t xml:space="preserve"> the </w:t>
       </w:r>
+      <w:proofErr w:type="spellStart"/>
       <w:r>
         <w:rPr>
           <w:rStyle w:val="CodeInline"/>
         </w:rPr>
         <w:t>filter_type</w:t>
       </w:r>
+      <w:proofErr w:type="spellEnd"/>
       <w:r>
         <w:t xml:space="preserve"> filter</w:t>
       </w:r>
@@ -1698,7 +2579,23 @@
         <w:t xml:space="preserve"> </w:t>
       </w:r>
       <w:r>
-        <w:t>{% if findings|filter_type([“Network”, “Web”]) %}</w:t>
+        <w:t xml:space="preserve">{% if </w:t>
+      </w:r>
+      <w:proofErr w:type="spellStart"/>
+      <w:r>
+        <w:t>findings|filter_</w:t>
+      </w:r>
+      <w:proofErr w:type="gramStart"/>
+      <w:r>
+        <w:t>type</w:t>
+      </w:r>
+      <w:proofErr w:type="spellEnd"/>
+      <w:r>
+        <w:t>(</w:t>
+      </w:r>
+      <w:proofErr w:type="gramEnd"/>
+      <w:r>
+        <w:t>[“Network”, “Web”]) %}</w:t>
       </w:r>
     </w:p>
     <w:tbl>
@@ -1750,7 +2647,23 @@
           </w:tcPr>
           <w:p>
             <w:r>
-              <w:t>{%tr for finding in findings|filter_type([“Network”, “Web”]) %}</w:t>
+              <w:t xml:space="preserve">{%tr for finding in </w:t>
+            </w:r>
+            <w:proofErr w:type="spellStart"/>
+            <w:r>
+              <w:t>findings|filter_</w:t>
+            </w:r>
+            <w:proofErr w:type="gramStart"/>
+            <w:r>
+              <w:t>type</w:t>
+            </w:r>
+            <w:proofErr w:type="spellEnd"/>
+            <w:r>
+              <w:t>(</w:t>
+            </w:r>
+            <w:proofErr w:type="gramEnd"/>
+            <w:r>
+              <w:t>[“Network”, “Web”]) %}</w:t>
             </w:r>
           </w:p>
         </w:tc>
@@ -1764,8 +2677,21 @@
             <w:pPr>
               <w:jc w:val="center"/>
             </w:pPr>
-            <w:r>
-              <w:t>{{ finding.title }}</w:t>
+            <w:proofErr w:type="gramStart"/>
+            <w:r>
+              <w:t xml:space="preserve">{{ </w:t>
+            </w:r>
+            <w:proofErr w:type="spellStart"/>
+            <w:r>
+              <w:t>finding</w:t>
+            </w:r>
+            <w:proofErr w:type="gramEnd"/>
+            <w:r>
+              <w:t>.title</w:t>
+            </w:r>
+            <w:proofErr w:type="spellEnd"/>
+            <w:r>
+              <w:t xml:space="preserve"> }}</w:t>
             </w:r>
           </w:p>
         </w:tc>
@@ -1778,10 +2704,39 @@
               <w:jc w:val="center"/>
             </w:pPr>
             <w:r>
-              <w:t xml:space="preserve">{% cellbg finding.severity_color </w:t>
-            </w:r>
-            <w:r>
-              <w:t>%}{{ finding.severity }}</w:t>
+              <w:t xml:space="preserve">{% </w:t>
+            </w:r>
+            <w:proofErr w:type="spellStart"/>
+            <w:r>
+              <w:t>cellbg</w:t>
+            </w:r>
+            <w:proofErr w:type="spellEnd"/>
+            <w:r>
+              <w:t xml:space="preserve"> </w:t>
+            </w:r>
+            <w:proofErr w:type="spellStart"/>
+            <w:proofErr w:type="gramStart"/>
+            <w:r>
+              <w:t>finding.severity</w:t>
+            </w:r>
+            <w:proofErr w:type="gramEnd"/>
+            <w:r>
+              <w:t>_color</w:t>
+            </w:r>
+            <w:proofErr w:type="spellEnd"/>
+            <w:r>
+              <w:t xml:space="preserve"> </w:t>
+            </w:r>
+            <w:r>
+              <w:t xml:space="preserve">%}{{ </w:t>
+            </w:r>
+            <w:proofErr w:type="spellStart"/>
+            <w:r>
+              <w:t>finding.severity</w:t>
+            </w:r>
+            <w:proofErr w:type="spellEnd"/>
+            <w:r>
+              <w:t xml:space="preserve"> }}</w:t>
             </w:r>
           </w:p>
         </w:tc>
@@ -1794,7 +2749,15 @@
           </w:tcPr>
           <w:p>
             <w:r>
-              <w:t>{%tr endfor %}</w:t>
+              <w:t xml:space="preserve">{%tr </w:t>
+            </w:r>
+            <w:proofErr w:type="spellStart"/>
+            <w:r>
+              <w:t>endfor</w:t>
+            </w:r>
+            <w:proofErr w:type="spellEnd"/>
+            <w:r>
+              <w:t xml:space="preserve"> %}</w:t>
             </w:r>
           </w:p>
         </w:tc>
@@ -1806,13 +2769,29 @@
         <w:jc w:val="left"/>
       </w:pPr>
       <w:r>
-        <w:t xml:space="preserve">{% else %}Nothing to see here! </w:t>
-      </w:r>
-      <w:r>
-        <w:t>{% endif %}</w:t>
-      </w:r>
-      <w:r>
-        <w:t xml:space="preserve">Learn more about Jinja2’s built-in filters: </w:t>
+        <w:t xml:space="preserve">{% else </w:t>
+      </w:r>
+      <w:proofErr w:type="gramStart"/>
+      <w:r>
+        <w:t>%}Nothing</w:t>
+      </w:r>
+      <w:proofErr w:type="gramEnd"/>
+      <w:r>
+        <w:t xml:space="preserve"> to see here! </w:t>
+      </w:r>
+      <w:r>
+        <w:t xml:space="preserve">{% endif </w:t>
+      </w:r>
+      <w:proofErr w:type="gramStart"/>
+      <w:r>
+        <w:t>%}</w:t>
+      </w:r>
+      <w:r>
+        <w:t>Learn</w:t>
+      </w:r>
+      <w:proofErr w:type="gramEnd"/>
+      <w:r>
+        <w:t xml:space="preserve"> more about Jinja2’s built-in filters: </w:t>
       </w:r>
       <w:hyperlink r:id="rId9" w:anchor="list-of-builtin-filters" w:history="1">
         <w:r>
@@ -1879,11 +2858,19 @@
       <w:r>
         <w:t xml:space="preserve">This block checks the </w:t>
       </w:r>
+      <w:proofErr w:type="spellStart"/>
       <w:r>
         <w:rPr>
           <w:rStyle w:val="CodeInline"/>
         </w:rPr>
-        <w:t xml:space="preserve">filter_type </w:t>
+        <w:t>filter_type</w:t>
+      </w:r>
+      <w:proofErr w:type="spellEnd"/>
+      <w:r>
+        <w:rPr>
+          <w:rStyle w:val="CodeInline"/>
+        </w:rPr>
+        <w:t xml:space="preserve"> </w:t>
       </w:r>
       <w:r>
         <w:t xml:space="preserve">filter output and stores the value </w:t>
@@ -1903,14 +2890,25 @@
       <w:r>
         <w:t xml:space="preserve">for reuse as much as we want until the </w:t>
       </w:r>
+      <w:proofErr w:type="spellStart"/>
       <w:r>
         <w:rPr>
           <w:rStyle w:val="CodeInline"/>
         </w:rPr>
         <w:t>endwith</w:t>
       </w:r>
-      <w:r>
-        <w:t xml:space="preserve"> tag.{% with </w:t>
+      <w:proofErr w:type="spellEnd"/>
+      <w:r>
+        <w:t xml:space="preserve"> tag.</w:t>
+      </w:r>
+    </w:p>
+    <w:p>
+      <w:pPr>
+        <w:spacing w:line="240" w:lineRule="auto"/>
+        <w:jc w:val="left"/>
+      </w:pPr>
+      <w:r>
+        <w:t xml:space="preserve">{% with </w:t>
       </w:r>
       <w:r>
         <w:t xml:space="preserve">filtered </w:t>
@@ -1918,56 +2916,112 @@
       <w:r>
         <w:t xml:space="preserve">= </w:t>
       </w:r>
-      <w:r>
-        <w:t xml:space="preserve">findings|filter_type([“Network”, “Web”]) </w:t>
-      </w:r>
-      <w:r>
-        <w:t xml:space="preserve">%}{% if </w:t>
-      </w:r>
-      <w:r>
-        <w:t>filtered</w:t>
-      </w:r>
-      <w:r>
-        <w:t xml:space="preserve"> %}</w:t>
-      </w:r>
-      <w:r>
-        <w:t>{% set web = filtered|selectattr(“</w:t>
-      </w:r>
+      <w:proofErr w:type="spellStart"/>
+      <w:r>
+        <w:t>findings|filter_</w:t>
+      </w:r>
+      <w:proofErr w:type="gramStart"/>
+      <w:r>
+        <w:t>type</w:t>
+      </w:r>
+      <w:proofErr w:type="spellEnd"/>
+      <w:r>
+        <w:t>(</w:t>
+      </w:r>
+      <w:proofErr w:type="gramEnd"/>
+      <w:r>
+        <w:t xml:space="preserve">[“Network”, “Web”]) </w:t>
+      </w:r>
+      <w:r>
+        <w:t>%}</w:t>
+      </w:r>
+    </w:p>
+    <w:p>
+      <w:pPr>
+        <w:spacing w:line="240" w:lineRule="auto"/>
+        <w:jc w:val="left"/>
+      </w:pPr>
+      <w:r>
+        <w:t xml:space="preserve">{% set web = </w:t>
+      </w:r>
+      <w:proofErr w:type="spellStart"/>
+      <w:r>
+        <w:t>filtered|</w:t>
+      </w:r>
+      <w:proofErr w:type="gramStart"/>
+      <w:r>
+        <w:t>selectattr</w:t>
+      </w:r>
+      <w:proofErr w:type="spellEnd"/>
+      <w:r>
+        <w:t>(</w:t>
+      </w:r>
+      <w:proofErr w:type="gramEnd"/>
+      <w:r>
+        <w:t>“</w:t>
+      </w:r>
+      <w:proofErr w:type="spellStart"/>
       <w:r>
         <w:rPr>
           <w:rStyle w:val="treelabel"/>
         </w:rPr>
         <w:t>finding_type</w:t>
       </w:r>
-      <w:r>
-        <w:t>”, “</w:t>
-      </w:r>
-      <w:r>
-        <w:t>==</w:t>
-      </w:r>
-      <w:r>
-        <w:t>”</w:t>
-      </w:r>
-      <w:r>
-        <w:t>, “Web”</w:t>
-      </w:r>
-      <w:r>
-        <w:t>)|list|length %}{% set network = filtered|selectattr(“</w:t>
-      </w:r>
+      <w:proofErr w:type="spellEnd"/>
+      <w:r>
+        <w:t>”, “==”, “Web”)|</w:t>
+      </w:r>
+      <w:proofErr w:type="spellStart"/>
+      <w:r>
+        <w:t>list|length</w:t>
+      </w:r>
+      <w:proofErr w:type="spellEnd"/>
+      <w:r>
+        <w:t xml:space="preserve"> %}</w:t>
+      </w:r>
+    </w:p>
+    <w:p>
+      <w:pPr>
+        <w:spacing w:line="240" w:lineRule="auto"/>
+        <w:jc w:val="left"/>
+      </w:pPr>
+      <w:r>
+        <w:t xml:space="preserve">{% set network = </w:t>
+      </w:r>
+      <w:proofErr w:type="spellStart"/>
+      <w:r>
+        <w:t>filtered|</w:t>
+      </w:r>
+      <w:proofErr w:type="gramStart"/>
+      <w:r>
+        <w:t>selectattr</w:t>
+      </w:r>
+      <w:proofErr w:type="spellEnd"/>
+      <w:r>
+        <w:t>(</w:t>
+      </w:r>
+      <w:proofErr w:type="gramEnd"/>
+      <w:r>
+        <w:t>“</w:t>
+      </w:r>
+      <w:proofErr w:type="spellStart"/>
       <w:r>
         <w:rPr>
           <w:rStyle w:val="treelabel"/>
         </w:rPr>
         <w:t>finding_type</w:t>
       </w:r>
-      <w:r>
-        <w:t xml:space="preserve">”, </w:t>
-      </w:r>
-      <w:r>
-        <w:t xml:space="preserve">“==”, </w:t>
-      </w:r>
-      <w:r>
-        <w:t>“Network”)|list|length %}</w:t>
+      <w:proofErr w:type="spellEnd"/>
+      <w:r>
+        <w:t>”, “==”, “Network”)|</w:t>
+      </w:r>
+      <w:proofErr w:type="spellStart"/>
+      <w:r>
+        <w:t>list|length</w:t>
+      </w:r>
+      <w:proofErr w:type="spellEnd"/>
+      <w:r>
+        <w:t xml:space="preserve"> %}</w:t>
       </w:r>
     </w:p>
     <w:p>
@@ -1976,7 +3030,30 @@
         <w:jc w:val="left"/>
       </w:pPr>
       <w:r>
-        <w:t xml:space="preserve">There are {{ network }} </w:t>
+        <w:t xml:space="preserve">{% if </w:t>
+      </w:r>
+      <w:r>
+        <w:t>filtered</w:t>
+      </w:r>
+      <w:r>
+        <w:t xml:space="preserve"> %}</w:t>
+      </w:r>
+    </w:p>
+    <w:p>
+      <w:pPr>
+        <w:spacing w:line="240" w:lineRule="auto"/>
+        <w:jc w:val="left"/>
+      </w:pPr>
+      <w:r>
+        <w:t xml:space="preserve">There are </w:t>
+      </w:r>
+      <w:proofErr w:type="gramStart"/>
+      <w:r>
+        <w:t>{{ network</w:t>
+      </w:r>
+      <w:proofErr w:type="gramEnd"/>
+      <w:r>
+        <w:t xml:space="preserve"> }} </w:t>
       </w:r>
       <w:r>
         <w:rPr>
@@ -2068,8 +3145,21 @@
             <w:pPr>
               <w:jc w:val="center"/>
             </w:pPr>
-            <w:r>
-              <w:t>{{ finding.title }}</w:t>
+            <w:proofErr w:type="gramStart"/>
+            <w:r>
+              <w:t xml:space="preserve">{{ </w:t>
+            </w:r>
+            <w:proofErr w:type="spellStart"/>
+            <w:r>
+              <w:t>finding</w:t>
+            </w:r>
+            <w:proofErr w:type="gramEnd"/>
+            <w:r>
+              <w:t>.title</w:t>
+            </w:r>
+            <w:proofErr w:type="spellEnd"/>
+            <w:r>
+              <w:t xml:space="preserve"> }}</w:t>
             </w:r>
           </w:p>
         </w:tc>
@@ -2082,10 +3172,39 @@
               <w:jc w:val="center"/>
             </w:pPr>
             <w:r>
-              <w:t xml:space="preserve">{% cellbg finding.severity_color </w:t>
-            </w:r>
-            <w:r>
-              <w:t>%}{{ finding.severity }}</w:t>
+              <w:t xml:space="preserve">{% </w:t>
+            </w:r>
+            <w:proofErr w:type="spellStart"/>
+            <w:r>
+              <w:t>cellbg</w:t>
+            </w:r>
+            <w:proofErr w:type="spellEnd"/>
+            <w:r>
+              <w:t xml:space="preserve"> </w:t>
+            </w:r>
+            <w:proofErr w:type="spellStart"/>
+            <w:proofErr w:type="gramStart"/>
+            <w:r>
+              <w:t>finding.severity</w:t>
+            </w:r>
+            <w:proofErr w:type="gramEnd"/>
+            <w:r>
+              <w:t>_color</w:t>
+            </w:r>
+            <w:proofErr w:type="spellEnd"/>
+            <w:r>
+              <w:t xml:space="preserve"> </w:t>
+            </w:r>
+            <w:r>
+              <w:t xml:space="preserve">%}{{ </w:t>
+            </w:r>
+            <w:proofErr w:type="spellStart"/>
+            <w:r>
+              <w:t>finding.severity</w:t>
+            </w:r>
+            <w:proofErr w:type="spellEnd"/>
+            <w:r>
+              <w:t xml:space="preserve"> }}</w:t>
             </w:r>
           </w:p>
         </w:tc>
@@ -2098,7 +3217,15 @@
           </w:tcPr>
           <w:p>
             <w:r>
-              <w:t>{%tr endfor %}</w:t>
+              <w:t xml:space="preserve">{%tr </w:t>
+            </w:r>
+            <w:proofErr w:type="spellStart"/>
+            <w:r>
+              <w:t>endfor</w:t>
+            </w:r>
+            <w:proofErr w:type="spellEnd"/>
+            <w:r>
+              <w:t xml:space="preserve"> %}</w:t>
             </w:r>
           </w:p>
         </w:tc>
@@ -2110,10 +3237,26 @@
         <w:jc w:val="left"/>
       </w:pPr>
       <w:r>
-        <w:t>{% endif %}</w:t>
-      </w:r>
-      <w:r>
-        <w:t xml:space="preserve">{% endwith %}The </w:t>
+        <w:t xml:space="preserve">{% endif </w:t>
+      </w:r>
+      <w:proofErr w:type="gramStart"/>
+      <w:r>
+        <w:t>%}</w:t>
+      </w:r>
+      <w:r>
+        <w:t>{</w:t>
+      </w:r>
+      <w:proofErr w:type="gramEnd"/>
+      <w:r>
+        <w:t xml:space="preserve">% </w:t>
+      </w:r>
+      <w:proofErr w:type="spellStart"/>
+      <w:r>
+        <w:t>endwith</w:t>
+      </w:r>
+      <w:proofErr w:type="spellEnd"/>
+      <w:r>
+        <w:t xml:space="preserve"> %}The </w:t>
       </w:r>
       <w:r>
         <w:rPr>
@@ -2183,8 +3326,21 @@
       <w:pPr>
         <w:pStyle w:val="Heading3-Finding"/>
       </w:pPr>
-      <w:r>
-        <w:t>{{ finding.title }}</w:t>
+      <w:proofErr w:type="gramStart"/>
+      <w:r>
+        <w:t xml:space="preserve">{{ </w:t>
+      </w:r>
+      <w:proofErr w:type="spellStart"/>
+      <w:r>
+        <w:t>finding</w:t>
+      </w:r>
+      <w:proofErr w:type="gramEnd"/>
+      <w:r>
+        <w:t>.title</w:t>
+      </w:r>
+      <w:proofErr w:type="spellEnd"/>
+      <w:r>
+        <w:t xml:space="preserve"> }}</w:t>
       </w:r>
     </w:p>
     <w:p>
@@ -2199,7 +3355,31 @@
           <w:b/>
           <w:bCs/>
         </w:rPr>
-        <w:t>Severity – {{ finding.severity</w:t>
+        <w:t xml:space="preserve">Severity – </w:t>
+      </w:r>
+      <w:proofErr w:type="gramStart"/>
+      <w:r>
+        <w:rPr>
+          <w:b/>
+          <w:bCs/>
+        </w:rPr>
+        <w:t xml:space="preserve">{{ </w:t>
+      </w:r>
+      <w:proofErr w:type="spellStart"/>
+      <w:r>
+        <w:rPr>
+          <w:b/>
+          <w:bCs/>
+        </w:rPr>
+        <w:t>finding</w:t>
+      </w:r>
+      <w:proofErr w:type="gramEnd"/>
+      <w:r>
+        <w:rPr>
+          <w:b/>
+          <w:bCs/>
+        </w:rPr>
+        <w:t>.severity</w:t>
       </w:r>
       <w:r>
         <w:rPr>
@@ -2208,6 +3388,7 @@
         </w:rPr>
         <w:t>_rt</w:t>
       </w:r>
+      <w:proofErr w:type="spellEnd"/>
       <w:r>
         <w:rPr>
           <w:b/>
@@ -2232,7 +3413,20 @@
         <w:t>p</w:t>
       </w:r>
       <w:r>
-        <w:t xml:space="preserve"> finding.affected_entities_rt }}</w:t>
+        <w:t xml:space="preserve"> </w:t>
+      </w:r>
+      <w:proofErr w:type="spellStart"/>
+      <w:proofErr w:type="gramStart"/>
+      <w:r>
+        <w:t>finding.affected</w:t>
+      </w:r>
+      <w:proofErr w:type="gramEnd"/>
+      <w:r>
+        <w:t>_entities_rt</w:t>
+      </w:r>
+      <w:proofErr w:type="spellEnd"/>
+      <w:r>
+        <w:t xml:space="preserve"> }}</w:t>
       </w:r>
     </w:p>
     <w:p>
@@ -2251,7 +3445,20 @@
         <w:t>p</w:t>
       </w:r>
       <w:r>
-        <w:t xml:space="preserve"> finding.description_rt }}</w:t>
+        <w:t xml:space="preserve"> </w:t>
+      </w:r>
+      <w:proofErr w:type="spellStart"/>
+      <w:proofErr w:type="gramStart"/>
+      <w:r>
+        <w:t>finding.description</w:t>
+      </w:r>
+      <w:proofErr w:type="gramEnd"/>
+      <w:r>
+        <w:t>_rt</w:t>
+      </w:r>
+      <w:proofErr w:type="spellEnd"/>
+      <w:r>
+        <w:t xml:space="preserve"> }}</w:t>
       </w:r>
     </w:p>
     <w:p>
@@ -2270,7 +3477,20 @@
         <w:t>p</w:t>
       </w:r>
       <w:r>
-        <w:t xml:space="preserve"> finding.impact_rt }}</w:t>
+        <w:t xml:space="preserve"> </w:t>
+      </w:r>
+      <w:proofErr w:type="spellStart"/>
+      <w:proofErr w:type="gramStart"/>
+      <w:r>
+        <w:t>finding.impact</w:t>
+      </w:r>
+      <w:proofErr w:type="gramEnd"/>
+      <w:r>
+        <w:t>_rt</w:t>
+      </w:r>
+      <w:proofErr w:type="spellEnd"/>
+      <w:r>
+        <w:t xml:space="preserve"> }}</w:t>
       </w:r>
     </w:p>
     <w:p>
@@ -2289,7 +3509,20 @@
         <w:t>p</w:t>
       </w:r>
       <w:r>
-        <w:t xml:space="preserve"> finding.recommendation_rt }}</w:t>
+        <w:t xml:space="preserve"> </w:t>
+      </w:r>
+      <w:proofErr w:type="spellStart"/>
+      <w:proofErr w:type="gramStart"/>
+      <w:r>
+        <w:t>finding.recommendation</w:t>
+      </w:r>
+      <w:proofErr w:type="gramEnd"/>
+      <w:r>
+        <w:t>_rt</w:t>
+      </w:r>
+      <w:proofErr w:type="spellEnd"/>
+      <w:r>
+        <w:t xml:space="preserve"> }}</w:t>
       </w:r>
     </w:p>
     <w:p>
@@ -2308,7 +3541,20 @@
         <w:t>p</w:t>
       </w:r>
       <w:r>
-        <w:t xml:space="preserve"> finding.replication_steps_rt }}</w:t>
+        <w:t xml:space="preserve"> </w:t>
+      </w:r>
+      <w:proofErr w:type="spellStart"/>
+      <w:proofErr w:type="gramStart"/>
+      <w:r>
+        <w:t>finding.replication</w:t>
+      </w:r>
+      <w:proofErr w:type="gramEnd"/>
+      <w:r>
+        <w:t>_steps_rt</w:t>
+      </w:r>
+      <w:proofErr w:type="spellEnd"/>
+      <w:r>
+        <w:t xml:space="preserve"> }}</w:t>
       </w:r>
     </w:p>
     <w:p>
@@ -2327,7 +3573,20 @@
         <w:t>p</w:t>
       </w:r>
       <w:r>
-        <w:t xml:space="preserve"> finding.references_rt }}</w:t>
+        <w:t xml:space="preserve"> </w:t>
+      </w:r>
+      <w:proofErr w:type="spellStart"/>
+      <w:proofErr w:type="gramStart"/>
+      <w:r>
+        <w:t>finding.references</w:t>
+      </w:r>
+      <w:proofErr w:type="gramEnd"/>
+      <w:r>
+        <w:t>_rt</w:t>
+      </w:r>
+      <w:proofErr w:type="spellEnd"/>
+      <w:r>
+        <w:t xml:space="preserve"> }}</w:t>
       </w:r>
     </w:p>
     <w:p>
@@ -2338,7 +3597,15 @@
     <w:p>
       <w:r>
         <w:lastRenderedPageBreak/>
-        <w:t>{% endfor %}</w:t>
+        <w:t xml:space="preserve">{% </w:t>
+      </w:r>
+      <w:proofErr w:type="spellStart"/>
+      <w:r>
+        <w:t>endfor</w:t>
+      </w:r>
+      <w:proofErr w:type="spellEnd"/>
+      <w:r>
+        <w:t xml:space="preserve"> %}</w:t>
       </w:r>
     </w:p>
     <w:p>
@@ -2801,11 +4068,19 @@
       </w:rPr>
       <w:ptab w:relativeTo="margin" w:alignment="right" w:leader="none"/>
     </w:r>
+    <w:proofErr w:type="gramStart"/>
     <w:r>
       <w:rPr>
         <w:color w:val="808080" w:themeColor="background1" w:themeShade="80"/>
       </w:rPr>
-      <w:t>{{ client.name }}</w:t>
+      <w:t>{{ client.name</w:t>
+    </w:r>
+    <w:proofErr w:type="gramEnd"/>
+    <w:r>
+      <w:rPr>
+        <w:color w:val="808080" w:themeColor="background1" w:themeShade="80"/>
+      </w:rPr>
+      <w:t xml:space="preserve"> }}</w:t>
     </w:r>
   </w:p>
   <w:p>

</xml_diff>

<commit_message>
Added footnote styles to default template
</commit_message>
<xml_diff>
--- a/DOCS/sample_reports/template.docx
+++ b/DOCS/sample_reports/template.docx
@@ -7,13 +7,8 @@
         <w:pStyle w:val="Heading1"/>
         <w:jc w:val="center"/>
       </w:pPr>
-      <w:proofErr w:type="gramStart"/>
-      <w:r>
-        <w:t>{{ project.name</w:t>
-      </w:r>
-      <w:proofErr w:type="gramEnd"/>
-      <w:r>
-        <w:t xml:space="preserve"> }}</w:t>
+      <w:r>
+        <w:t>{{ project.name }}</w:t>
       </w:r>
     </w:p>
     <w:p>
@@ -92,145 +87,11 @@
           <w:rStyle w:val="SubtleEmphasis"/>
         </w:rPr>
       </w:pPr>
-      <w:proofErr w:type="gramStart"/>
       <w:r>
         <w:rPr>
           <w:rStyle w:val="SubtleEmphasis"/>
         </w:rPr>
-        <w:t>{{ client.name</w:t>
-      </w:r>
-      <w:proofErr w:type="gramEnd"/>
-      <w:r>
-        <w:rPr>
-          <w:rStyle w:val="SubtleEmphasis"/>
-        </w:rPr>
-        <w:t xml:space="preserve"> }} (</w:t>
-      </w:r>
-      <w:proofErr w:type="gramStart"/>
-      <w:r>
-        <w:rPr>
-          <w:rStyle w:val="SubtleEmphasis"/>
-        </w:rPr>
-        <w:t xml:space="preserve">{{ </w:t>
-      </w:r>
-      <w:proofErr w:type="spellStart"/>
-      <w:r>
-        <w:rPr>
-          <w:rStyle w:val="SubtleEmphasis"/>
-        </w:rPr>
-        <w:t>client</w:t>
-      </w:r>
-      <w:proofErr w:type="gramEnd"/>
-      <w:r>
-        <w:rPr>
-          <w:rStyle w:val="SubtleEmphasis"/>
-        </w:rPr>
-        <w:t>.short_</w:t>
-      </w:r>
-      <w:proofErr w:type="gramStart"/>
-      <w:r>
-        <w:rPr>
-          <w:rStyle w:val="SubtleEmphasis"/>
-        </w:rPr>
-        <w:t>name</w:t>
-      </w:r>
-      <w:proofErr w:type="spellEnd"/>
-      <w:r>
-        <w:rPr>
-          <w:rStyle w:val="SubtleEmphasis"/>
-        </w:rPr>
-        <w:t xml:space="preserve"> }</w:t>
-      </w:r>
-      <w:proofErr w:type="gramEnd"/>
-      <w:r>
-        <w:rPr>
-          <w:rStyle w:val="SubtleEmphasis"/>
-        </w:rPr>
-        <w:t xml:space="preserve">}) </w:t>
-      </w:r>
-      <w:proofErr w:type="gramStart"/>
-      <w:r>
-        <w:rPr>
-          <w:rStyle w:val="SubtleEmphasis"/>
-        </w:rPr>
-        <w:t xml:space="preserve">{{ </w:t>
-      </w:r>
-      <w:proofErr w:type="spellStart"/>
-      <w:r>
-        <w:rPr>
-          <w:rStyle w:val="SubtleEmphasis"/>
-        </w:rPr>
-        <w:t>project</w:t>
-      </w:r>
-      <w:proofErr w:type="gramEnd"/>
-      <w:r>
-        <w:rPr>
-          <w:rStyle w:val="SubtleEmphasis"/>
-        </w:rPr>
-        <w:t>.</w:t>
-      </w:r>
-      <w:proofErr w:type="gramStart"/>
-      <w:r>
-        <w:rPr>
-          <w:rStyle w:val="SubtleEmphasis"/>
-        </w:rPr>
-        <w:t>type</w:t>
-      </w:r>
-      <w:proofErr w:type="spellEnd"/>
-      <w:r>
-        <w:rPr>
-          <w:rStyle w:val="SubtleEmphasis"/>
-        </w:rPr>
-        <w:t xml:space="preserve"> }</w:t>
-      </w:r>
-      <w:proofErr w:type="gramEnd"/>
-      <w:r>
-        <w:rPr>
-          <w:rStyle w:val="SubtleEmphasis"/>
-        </w:rPr>
-        <w:t xml:space="preserve">} (generated on </w:t>
-      </w:r>
-      <w:proofErr w:type="gramStart"/>
-      <w:r>
-        <w:rPr>
-          <w:rStyle w:val="SubtleEmphasis"/>
-        </w:rPr>
-        <w:t xml:space="preserve">{{ </w:t>
-      </w:r>
-      <w:proofErr w:type="spellStart"/>
-      <w:r>
-        <w:rPr>
-          <w:rStyle w:val="SubtleEmphasis"/>
-        </w:rPr>
-        <w:t>report</w:t>
-      </w:r>
-      <w:proofErr w:type="gramEnd"/>
-      <w:r>
-        <w:rPr>
-          <w:rStyle w:val="SubtleEmphasis"/>
-        </w:rPr>
-        <w:t>_</w:t>
-      </w:r>
-      <w:proofErr w:type="gramStart"/>
-      <w:r>
-        <w:rPr>
-          <w:rStyle w:val="SubtleEmphasis"/>
-        </w:rPr>
-        <w:t>date</w:t>
-      </w:r>
-      <w:proofErr w:type="spellEnd"/>
-      <w:r>
-        <w:rPr>
-          <w:rStyle w:val="SubtleEmphasis"/>
-        </w:rPr>
-        <w:t xml:space="preserve"> }</w:t>
-      </w:r>
-      <w:proofErr w:type="gramEnd"/>
-      <w:r>
-        <w:rPr>
-          <w:rStyle w:val="SubtleEmphasis"/>
-        </w:rPr>
-        <w:t>})</w:t>
+        <w:t>{{ client.name }} ({{ client.short_name }}) {{ project.type }} (generated on {{ report_date }})</w:t>
       </w:r>
     </w:p>
     <w:p>
@@ -248,53 +109,8 @@
       <w:pPr>
         <w:jc w:val="center"/>
       </w:pPr>
-      <w:proofErr w:type="gramStart"/>
-      <w:r>
-        <w:t xml:space="preserve">{{ </w:t>
-      </w:r>
-      <w:proofErr w:type="spellStart"/>
-      <w:r>
-        <w:t>project</w:t>
-      </w:r>
-      <w:proofErr w:type="gramEnd"/>
-      <w:r>
-        <w:t>.start_</w:t>
-      </w:r>
-      <w:proofErr w:type="gramStart"/>
-      <w:r>
-        <w:t>date</w:t>
-      </w:r>
-      <w:proofErr w:type="spellEnd"/>
-      <w:r>
-        <w:t xml:space="preserve"> }</w:t>
-      </w:r>
-      <w:proofErr w:type="gramEnd"/>
-      <w:r>
-        <w:t xml:space="preserve">} – </w:t>
-      </w:r>
-      <w:proofErr w:type="gramStart"/>
-      <w:r>
-        <w:t xml:space="preserve">{{ </w:t>
-      </w:r>
-      <w:proofErr w:type="spellStart"/>
-      <w:r>
-        <w:t>project.end</w:t>
-      </w:r>
-      <w:proofErr w:type="gramEnd"/>
-      <w:r>
-        <w:t>_</w:t>
-      </w:r>
-      <w:proofErr w:type="gramStart"/>
-      <w:r>
-        <w:t>date</w:t>
-      </w:r>
-      <w:proofErr w:type="spellEnd"/>
-      <w:r>
-        <w:t xml:space="preserve"> }</w:t>
-      </w:r>
-      <w:proofErr w:type="gramEnd"/>
-      <w:r>
-        <w:t>}</w:t>
+      <w:r>
+        <w:t>{{ project.start_date }} – {{ project.end_date }}</w:t>
       </w:r>
     </w:p>
     <w:p>
@@ -316,159 +132,7 @@
         <w:jc w:val="center"/>
       </w:pPr>
       <w:r>
-        <w:t xml:space="preserve">{% if </w:t>
-      </w:r>
-      <w:proofErr w:type="spellStart"/>
-      <w:r>
-        <w:t>project.start_year</w:t>
-      </w:r>
-      <w:proofErr w:type="spellEnd"/>
-      <w:r>
-        <w:t xml:space="preserve"> == </w:t>
-      </w:r>
-      <w:proofErr w:type="spellStart"/>
-      <w:r>
-        <w:t>project.end_year</w:t>
-      </w:r>
-      <w:proofErr w:type="spellEnd"/>
-      <w:r>
-        <w:t xml:space="preserve"> %}{% if </w:t>
-      </w:r>
-      <w:proofErr w:type="spellStart"/>
-      <w:r>
-        <w:t>project.start_month</w:t>
-      </w:r>
-      <w:proofErr w:type="spellEnd"/>
-      <w:r>
-        <w:t xml:space="preserve"> == </w:t>
-      </w:r>
-      <w:proofErr w:type="spellStart"/>
-      <w:r>
-        <w:t>project.end_month</w:t>
-      </w:r>
-      <w:proofErr w:type="spellEnd"/>
-      <w:r>
-        <w:t xml:space="preserve"> %}{{ </w:t>
-      </w:r>
-      <w:proofErr w:type="spellStart"/>
-      <w:r>
-        <w:t>project.start_month</w:t>
-      </w:r>
-      <w:proofErr w:type="spellEnd"/>
-      <w:r>
-        <w:t xml:space="preserve"> }} {{ </w:t>
-      </w:r>
-      <w:proofErr w:type="spellStart"/>
-      <w:r>
-        <w:t>project.start_day</w:t>
-      </w:r>
-      <w:proofErr w:type="spellEnd"/>
-      <w:r>
-        <w:t xml:space="preserve"> }}–{{ </w:t>
-      </w:r>
-      <w:proofErr w:type="spellStart"/>
-      <w:r>
-        <w:t>project.end_day</w:t>
-      </w:r>
-      <w:proofErr w:type="spellEnd"/>
-      <w:r>
-        <w:t xml:space="preserve"> }}, {{ </w:t>
-      </w:r>
-      <w:proofErr w:type="spellStart"/>
-      <w:r>
-        <w:t>project.end_year</w:t>
-      </w:r>
-      <w:proofErr w:type="spellEnd"/>
-      <w:r>
-        <w:t xml:space="preserve"> }}{% else %}{{ </w:t>
-      </w:r>
-      <w:proofErr w:type="spellStart"/>
-      <w:r>
-        <w:t>project.start_day</w:t>
-      </w:r>
-      <w:proofErr w:type="spellEnd"/>
-      <w:r>
-        <w:t xml:space="preserve"> }} {{ </w:t>
-      </w:r>
-      <w:proofErr w:type="spellStart"/>
-      <w:r>
-        <w:t>project.start_month</w:t>
-      </w:r>
-      <w:proofErr w:type="spellEnd"/>
-      <w:r>
-        <w:t xml:space="preserve"> }} to {{ </w:t>
-      </w:r>
-      <w:proofErr w:type="spellStart"/>
-      <w:r>
-        <w:t>project.end_day</w:t>
-      </w:r>
-      <w:proofErr w:type="spellEnd"/>
-      <w:r>
-        <w:t xml:space="preserve"> }} {{ </w:t>
-      </w:r>
-      <w:proofErr w:type="spellStart"/>
-      <w:r>
-        <w:t>project.end_month</w:t>
-      </w:r>
-      <w:proofErr w:type="spellEnd"/>
-      <w:r>
-        <w:t xml:space="preserve"> }} {{ </w:t>
-      </w:r>
-      <w:proofErr w:type="spellStart"/>
-      <w:r>
-        <w:t>project.end_year</w:t>
-      </w:r>
-      <w:proofErr w:type="spellEnd"/>
-      <w:r>
-        <w:t xml:space="preserve"> }}{% endif %}{% else %}{{ </w:t>
-      </w:r>
-      <w:proofErr w:type="spellStart"/>
-      <w:r>
-        <w:t>project.start_day</w:t>
-      </w:r>
-      <w:proofErr w:type="spellEnd"/>
-      <w:r>
-        <w:t xml:space="preserve"> }} {{ </w:t>
-      </w:r>
-      <w:proofErr w:type="spellStart"/>
-      <w:r>
-        <w:t>project.start_month</w:t>
-      </w:r>
-      <w:proofErr w:type="spellEnd"/>
-      <w:r>
-        <w:t xml:space="preserve"> }} {{ </w:t>
-      </w:r>
-      <w:proofErr w:type="spellStart"/>
-      <w:r>
-        <w:t>project.end_year</w:t>
-      </w:r>
-      <w:proofErr w:type="spellEnd"/>
-      <w:r>
-        <w:t xml:space="preserve"> }} to {{ </w:t>
-      </w:r>
-      <w:proofErr w:type="spellStart"/>
-      <w:r>
-        <w:t>project.end_day</w:t>
-      </w:r>
-      <w:proofErr w:type="spellEnd"/>
-      <w:r>
-        <w:t xml:space="preserve"> }} {{ </w:t>
-      </w:r>
-      <w:proofErr w:type="spellStart"/>
-      <w:r>
-        <w:t>project.end_month</w:t>
-      </w:r>
-      <w:proofErr w:type="spellEnd"/>
-      <w:r>
-        <w:t xml:space="preserve"> }} {{ </w:t>
-      </w:r>
-      <w:proofErr w:type="spellStart"/>
-      <w:r>
-        <w:t>project.end_year</w:t>
-      </w:r>
-      <w:proofErr w:type="spellEnd"/>
-      <w:r>
-        <w:t xml:space="preserve"> }}{% endif %}</w:t>
+        <w:t>{% if project.start_year == project.end_year %}{% if project.start_month == project.end_month %}{{ project.start_month }} {{ project.start_day }}–{{ project.end_day }}, {{ project.end_year }}{% else %}{{ project.start_day }} {{ project.start_month }} to {{ project.end_day }} {{ project.end_month }} {{ project.end_year }}{% endif %}{% else %}{{ project.start_day }} {{ project.start_month }} {{ project.end_year }} to {{ project.end_day }} {{ project.end_month }} {{ project.end_year }}{% endif %}</w:t>
       </w:r>
     </w:p>
     <w:p>
@@ -519,25 +183,21 @@
       <w:r>
         <w:t xml:space="preserve">. The formatted text is stored as HTML, so inserting that text will include HTML tags. You can use the </w:t>
       </w:r>
-      <w:proofErr w:type="spellStart"/>
       <w:r>
         <w:rPr>
           <w:rStyle w:val="CodeInline"/>
         </w:rPr>
         <w:t>strip_html</w:t>
       </w:r>
-      <w:proofErr w:type="spellEnd"/>
       <w:r>
         <w:t xml:space="preserve"> filter to remove the tags, but you probably want to include your formatting. To do that, you can reference the </w:t>
       </w:r>
-      <w:proofErr w:type="spellStart"/>
       <w:r>
         <w:rPr>
           <w:rStyle w:val="CodeInline"/>
         </w:rPr>
         <w:t>RichText</w:t>
       </w:r>
-      <w:proofErr w:type="spellEnd"/>
       <w:r>
         <w:t xml:space="preserve"> object version of the variable (denoted by the </w:t>
       </w:r>
@@ -580,29 +240,14 @@
           <w:tab w:val="left" w:pos="4000"/>
         </w:tabs>
       </w:pPr>
-      <w:proofErr w:type="gramStart"/>
-      <w:r>
-        <w:t xml:space="preserve">{{ </w:t>
-      </w:r>
-      <w:proofErr w:type="spellStart"/>
-      <w:r>
-        <w:t>project</w:t>
-      </w:r>
-      <w:proofErr w:type="gramEnd"/>
-      <w:r>
-        <w:t>.</w:t>
-      </w:r>
-      <w:proofErr w:type="gramStart"/>
+      <w:r>
+        <w:t>{{ project.</w:t>
+      </w:r>
       <w:r>
         <w:t>description</w:t>
       </w:r>
-      <w:proofErr w:type="spellEnd"/>
-      <w:r>
-        <w:t xml:space="preserve"> }</w:t>
-      </w:r>
-      <w:proofErr w:type="gramEnd"/>
-      <w:r>
-        <w:t>}</w:t>
+      <w:r>
+        <w:t xml:space="preserve"> }}</w:t>
       </w:r>
       <w:r>
         <w:tab/>
@@ -624,35 +269,14 @@
       </w:r>
     </w:p>
     <w:p>
-      <w:proofErr w:type="gramStart"/>
-      <w:r>
-        <w:t xml:space="preserve">{{ </w:t>
-      </w:r>
-      <w:proofErr w:type="spellStart"/>
-      <w:r>
-        <w:t>project</w:t>
-      </w:r>
-      <w:proofErr w:type="gramEnd"/>
-      <w:r>
-        <w:t>.</w:t>
+      <w:r>
+        <w:t>{{ project.</w:t>
       </w:r>
       <w:r>
         <w:t>description</w:t>
       </w:r>
       <w:r>
-        <w:t>|strip_</w:t>
-      </w:r>
-      <w:proofErr w:type="gramStart"/>
-      <w:r>
-        <w:t>html</w:t>
-      </w:r>
-      <w:proofErr w:type="spellEnd"/>
-      <w:r>
-        <w:t xml:space="preserve"> }</w:t>
-      </w:r>
-      <w:proofErr w:type="gramEnd"/>
-      <w:r>
-        <w:t>}</w:t>
+        <w:t>|strip_html }}</w:t>
       </w:r>
     </w:p>
     <w:p>
@@ -662,21 +286,12 @@
           <w:bCs/>
         </w:rPr>
       </w:pPr>
-      <w:proofErr w:type="spellStart"/>
       <w:r>
         <w:rPr>
           <w:b/>
           <w:bCs/>
         </w:rPr>
-        <w:t>RichText</w:t>
-      </w:r>
-      <w:proofErr w:type="spellEnd"/>
-      <w:r>
-        <w:rPr>
-          <w:b/>
-          <w:bCs/>
-        </w:rPr>
-        <w:t>:</w:t>
+        <w:t>RichText:</w:t>
       </w:r>
     </w:p>
     <w:p>
@@ -687,31 +302,13 @@
         <w:t>p</w:t>
       </w:r>
       <w:r>
-        <w:t xml:space="preserve"> </w:t>
-      </w:r>
-      <w:proofErr w:type="spellStart"/>
-      <w:proofErr w:type="gramStart"/>
-      <w:r>
-        <w:t>project.</w:t>
+        <w:t xml:space="preserve"> project.</w:t>
       </w:r>
       <w:r>
         <w:t>description</w:t>
       </w:r>
-      <w:proofErr w:type="gramEnd"/>
-      <w:r>
-        <w:t>_</w:t>
-      </w:r>
-      <w:proofErr w:type="gramStart"/>
-      <w:r>
-        <w:t>rt</w:t>
-      </w:r>
-      <w:proofErr w:type="spellEnd"/>
-      <w:r>
-        <w:t xml:space="preserve"> }</w:t>
-      </w:r>
-      <w:proofErr w:type="gramEnd"/>
-      <w:r>
-        <w:t>}</w:t>
+      <w:r>
+        <w:t>_rt }}</w:t>
       </w:r>
     </w:p>
     <w:p>
@@ -790,21 +387,11 @@
       <w:r>
         <w:t xml:space="preserve">Table </w:t>
       </w:r>
-      <w:r>
-        <w:fldChar w:fldCharType="begin"/>
-      </w:r>
-      <w:r>
-        <w:instrText xml:space="preserve"> SEQ Table \* ARABIC </w:instrText>
-      </w:r>
-      <w:r>
-        <w:fldChar w:fldCharType="separate"/>
-      </w:r>
-      <w:r>
-        <w:t>1</w:t>
-      </w:r>
-      <w:r>
-        <w:fldChar w:fldCharType="end"/>
-      </w:r>
+      <w:fldSimple w:instr=" SEQ Table \* ARABIC ">
+        <w:r>
+          <w:t>1</w:t>
+        </w:r>
+      </w:fldSimple>
       <w:r>
         <w:t xml:space="preserve"> – Assessment </w:t>
       </w:r>
@@ -899,21 +486,8 @@
             <w:pPr>
               <w:jc w:val="center"/>
             </w:pPr>
-            <w:proofErr w:type="gramStart"/>
-            <w:r>
-              <w:t xml:space="preserve">{{ </w:t>
-            </w:r>
-            <w:proofErr w:type="spellStart"/>
-            <w:r>
-              <w:t>totals</w:t>
-            </w:r>
-            <w:proofErr w:type="gramEnd"/>
-            <w:r>
-              <w:t>.objectives</w:t>
-            </w:r>
-            <w:proofErr w:type="spellEnd"/>
-            <w:r>
-              <w:t xml:space="preserve"> }}</w:t>
+            <w:r>
+              <w:t>{{ totals.objectives }}</w:t>
             </w:r>
           </w:p>
         </w:tc>
@@ -960,21 +534,8 @@
             <w:pPr>
               <w:jc w:val="center"/>
             </w:pPr>
-            <w:proofErr w:type="gramStart"/>
-            <w:r>
-              <w:t xml:space="preserve">{{ </w:t>
-            </w:r>
-            <w:proofErr w:type="spellStart"/>
-            <w:r>
-              <w:t>totals</w:t>
-            </w:r>
-            <w:proofErr w:type="gramEnd"/>
-            <w:r>
-              <w:t>.objectives_completed</w:t>
-            </w:r>
-            <w:proofErr w:type="spellEnd"/>
-            <w:r>
-              <w:t xml:space="preserve"> }}</w:t>
+            <w:r>
+              <w:t>{{ totals.objectives_completed }}</w:t>
             </w:r>
           </w:p>
         </w:tc>
@@ -987,85 +548,20 @@
               <w:jc w:val="center"/>
             </w:pPr>
             <w:r>
-              <w:t xml:space="preserve">{% if </w:t>
-            </w:r>
-            <w:proofErr w:type="spellStart"/>
-            <w:proofErr w:type="gramStart"/>
-            <w:r>
-              <w:t>totals.objectives</w:t>
-            </w:r>
-            <w:proofErr w:type="spellEnd"/>
-            <w:proofErr w:type="gramEnd"/>
-            <w:r>
-              <w:t xml:space="preserve"> &gt; 0 </w:t>
-            </w:r>
-            <w:proofErr w:type="gramStart"/>
-            <w:r>
-              <w:t>%}</w:t>
-            </w:r>
-            <w:r>
-              <w:t xml:space="preserve">{{ </w:t>
-            </w:r>
-            <w:proofErr w:type="spellStart"/>
-            <w:r>
-              <w:t>totals</w:t>
-            </w:r>
-            <w:proofErr w:type="gramEnd"/>
-            <w:r>
-              <w:t>.objectives_</w:t>
-            </w:r>
-            <w:proofErr w:type="gramStart"/>
-            <w:r>
-              <w:t>completed</w:t>
-            </w:r>
-            <w:proofErr w:type="spellEnd"/>
-            <w:r>
-              <w:t xml:space="preserve">  /</w:t>
-            </w:r>
-            <w:proofErr w:type="gramEnd"/>
-            <w:r>
-              <w:t xml:space="preserve"> </w:t>
-            </w:r>
-            <w:proofErr w:type="spellStart"/>
-            <w:proofErr w:type="gramStart"/>
-            <w:r>
-              <w:t>totals.objectives</w:t>
-            </w:r>
-            <w:proofErr w:type="spellEnd"/>
-            <w:proofErr w:type="gramEnd"/>
-            <w:r>
-              <w:t xml:space="preserve"> </w:t>
-            </w:r>
-            <w:r>
-              <w:t xml:space="preserve">* </w:t>
-            </w:r>
-            <w:proofErr w:type="gramStart"/>
-            <w:r>
-              <w:t xml:space="preserve">100 </w:t>
+              <w:t>{% if totals.objectives &gt; 0 %}</w:t>
+            </w:r>
+            <w:r>
+              <w:t xml:space="preserve">{{ totals.objectives_completed  / totals.objectives </w:t>
+            </w:r>
+            <w:r>
+              <w:t xml:space="preserve">* 100 </w:t>
             </w:r>
             <w:r>
               <w:t>}}</w:t>
             </w:r>
             <w:r>
-              <w:t>{</w:t>
-            </w:r>
-            <w:proofErr w:type="gramEnd"/>
-            <w:r>
-              <w:t xml:space="preserve">% </w:t>
-            </w:r>
-            <w:proofErr w:type="gramStart"/>
-            <w:r>
-              <w:t>else %}100{%</w:t>
-            </w:r>
-            <w:proofErr w:type="gramEnd"/>
-            <w:r>
-              <w:t xml:space="preserve"> endif </w:t>
-            </w:r>
-            <w:proofErr w:type="gramStart"/>
-            <w:r>
-              <w:t>%}%</w:t>
-            </w:r>
-            <w:proofErr w:type="gramEnd"/>
+              <w:t>{% else %}100{% endif %}%</w:t>
+            </w:r>
           </w:p>
         </w:tc>
       </w:tr>
@@ -1098,21 +594,8 @@
             <w:pPr>
               <w:jc w:val="center"/>
             </w:pPr>
-            <w:proofErr w:type="gramStart"/>
-            <w:r>
-              <w:t xml:space="preserve">{{ </w:t>
-            </w:r>
-            <w:proofErr w:type="spellStart"/>
-            <w:r>
-              <w:t>totals</w:t>
-            </w:r>
-            <w:proofErr w:type="gramEnd"/>
-            <w:r>
-              <w:t>.findings</w:t>
-            </w:r>
-            <w:proofErr w:type="spellEnd"/>
-            <w:r>
-              <w:t xml:space="preserve"> }}</w:t>
+            <w:r>
+              <w:t>{{ totals.findings }}</w:t>
             </w:r>
           </w:p>
         </w:tc>
@@ -1159,21 +642,8 @@
             <w:pPr>
               <w:jc w:val="center"/>
             </w:pPr>
-            <w:proofErr w:type="gramStart"/>
-            <w:r>
-              <w:t xml:space="preserve">{{ </w:t>
-            </w:r>
-            <w:proofErr w:type="spellStart"/>
-            <w:r>
-              <w:t>totals</w:t>
-            </w:r>
-            <w:proofErr w:type="gramEnd"/>
-            <w:r>
-              <w:t>.findings_critical</w:t>
-            </w:r>
-            <w:proofErr w:type="spellEnd"/>
-            <w:r>
-              <w:t xml:space="preserve"> }}</w:t>
+            <w:r>
+              <w:t>{{ totals.findings_critical }}</w:t>
             </w:r>
           </w:p>
         </w:tc>
@@ -1186,76 +656,8 @@
               <w:jc w:val="center"/>
             </w:pPr>
             <w:r>
-              <w:t xml:space="preserve">{% if </w:t>
-            </w:r>
-            <w:proofErr w:type="spellStart"/>
-            <w:proofErr w:type="gramStart"/>
-            <w:r>
-              <w:t>totals.findings</w:t>
-            </w:r>
-            <w:proofErr w:type="gramEnd"/>
-            <w:r>
-              <w:t>_critical</w:t>
-            </w:r>
-            <w:proofErr w:type="spellEnd"/>
-            <w:r>
-              <w:t xml:space="preserve"> &gt; 0 </w:t>
-            </w:r>
-            <w:proofErr w:type="gramStart"/>
-            <w:r>
-              <w:t xml:space="preserve">%}{{ </w:t>
-            </w:r>
-            <w:proofErr w:type="spellStart"/>
-            <w:r>
-              <w:t>totals</w:t>
-            </w:r>
-            <w:proofErr w:type="gramEnd"/>
-            <w:r>
-              <w:t>.findings_</w:t>
-            </w:r>
-            <w:proofErr w:type="gramStart"/>
-            <w:r>
-              <w:t>critical</w:t>
-            </w:r>
-            <w:proofErr w:type="spellEnd"/>
-            <w:r>
-              <w:t xml:space="preserve">  /</w:t>
-            </w:r>
-            <w:proofErr w:type="gramEnd"/>
-            <w:r>
-              <w:t xml:space="preserve"> </w:t>
-            </w:r>
-            <w:proofErr w:type="spellStart"/>
-            <w:proofErr w:type="gramStart"/>
-            <w:r>
-              <w:t>totals.findings</w:t>
-            </w:r>
-            <w:proofErr w:type="spellEnd"/>
-            <w:proofErr w:type="gramEnd"/>
-            <w:r>
-              <w:t xml:space="preserve"> * </w:t>
-            </w:r>
-            <w:proofErr w:type="gramStart"/>
-            <w:r>
-              <w:t>100 }}{</w:t>
-            </w:r>
-            <w:proofErr w:type="gramEnd"/>
-            <w:r>
-              <w:t xml:space="preserve">% </w:t>
-            </w:r>
-            <w:proofErr w:type="gramStart"/>
-            <w:r>
-              <w:t>else %}100{%</w:t>
-            </w:r>
-            <w:proofErr w:type="gramEnd"/>
-            <w:r>
-              <w:t xml:space="preserve"> endif </w:t>
-            </w:r>
-            <w:proofErr w:type="gramStart"/>
-            <w:r>
-              <w:t>%}%</w:t>
-            </w:r>
-            <w:proofErr w:type="gramEnd"/>
+              <w:t>{% if totals.findings_critical &gt; 0 %}{{ totals.findings_critical  / totals.findings * 100 }}{% else %}100{% endif %}%</w:t>
+            </w:r>
           </w:p>
         </w:tc>
       </w:tr>
@@ -1288,21 +690,8 @@
             <w:pPr>
               <w:jc w:val="center"/>
             </w:pPr>
-            <w:proofErr w:type="gramStart"/>
-            <w:r>
-              <w:t xml:space="preserve">{{ </w:t>
-            </w:r>
-            <w:proofErr w:type="spellStart"/>
-            <w:r>
-              <w:t>totals</w:t>
-            </w:r>
-            <w:proofErr w:type="gramEnd"/>
-            <w:r>
-              <w:t>.findings_high</w:t>
-            </w:r>
-            <w:proofErr w:type="spellEnd"/>
-            <w:r>
-              <w:t xml:space="preserve"> }}</w:t>
+            <w:r>
+              <w:t>{{ totals.findings_high }}</w:t>
             </w:r>
           </w:p>
         </w:tc>
@@ -1315,66 +704,7 @@
               <w:jc w:val="center"/>
             </w:pPr>
             <w:r>
-              <w:t xml:space="preserve">{% if </w:t>
-            </w:r>
-            <w:proofErr w:type="spellStart"/>
-            <w:proofErr w:type="gramStart"/>
-            <w:r>
-              <w:t>totals.findings</w:t>
-            </w:r>
-            <w:proofErr w:type="gramEnd"/>
-            <w:r>
-              <w:t>_high</w:t>
-            </w:r>
-            <w:proofErr w:type="spellEnd"/>
-            <w:r>
-              <w:t xml:space="preserve"> &gt; 0 </w:t>
-            </w:r>
-            <w:proofErr w:type="gramStart"/>
-            <w:r>
-              <w:t xml:space="preserve">%}{{ </w:t>
-            </w:r>
-            <w:proofErr w:type="spellStart"/>
-            <w:r>
-              <w:t>totals</w:t>
-            </w:r>
-            <w:proofErr w:type="gramEnd"/>
-            <w:r>
-              <w:t>.findings_</w:t>
-            </w:r>
-            <w:proofErr w:type="gramStart"/>
-            <w:r>
-              <w:t>high</w:t>
-            </w:r>
-            <w:proofErr w:type="spellEnd"/>
-            <w:r>
-              <w:t xml:space="preserve">  /</w:t>
-            </w:r>
-            <w:proofErr w:type="gramEnd"/>
-            <w:r>
-              <w:t xml:space="preserve"> </w:t>
-            </w:r>
-            <w:proofErr w:type="spellStart"/>
-            <w:proofErr w:type="gramStart"/>
-            <w:r>
-              <w:t>totals.findings</w:t>
-            </w:r>
-            <w:proofErr w:type="spellEnd"/>
-            <w:proofErr w:type="gramEnd"/>
-            <w:r>
-              <w:t xml:space="preserve"> * </w:t>
-            </w:r>
-            <w:proofErr w:type="gramStart"/>
-            <w:r>
-              <w:t>100 }}{</w:t>
-            </w:r>
-            <w:proofErr w:type="gramEnd"/>
-            <w:r>
-              <w:t xml:space="preserve">% </w:t>
-            </w:r>
-            <w:proofErr w:type="gramStart"/>
-            <w:r>
-              <w:t>el</w:t>
+              <w:t>{% if totals.findings_high &gt; 0 %}{{ totals.findings_high  / totals.findings * 100 }}{% el</w:t>
             </w:r>
             <w:r>
               <w:t>s</w:t>
@@ -1386,20 +716,11 @@
               <w:t>0</w:t>
             </w:r>
             <w:r>
-              <w:t>{%</w:t>
-            </w:r>
-            <w:proofErr w:type="gramEnd"/>
-            <w:r>
-              <w:t xml:space="preserve"> endif </w:t>
-            </w:r>
-            <w:proofErr w:type="gramStart"/>
-            <w:r>
-              <w:t>%}</w:t>
+              <w:t>{% endif %}</w:t>
             </w:r>
             <w:r>
               <w:t>%</w:t>
             </w:r>
-            <w:proofErr w:type="gramEnd"/>
           </w:p>
         </w:tc>
       </w:tr>
@@ -1432,21 +753,8 @@
             <w:pPr>
               <w:jc w:val="center"/>
             </w:pPr>
-            <w:proofErr w:type="gramStart"/>
-            <w:r>
-              <w:t xml:space="preserve">{{ </w:t>
-            </w:r>
-            <w:proofErr w:type="spellStart"/>
-            <w:r>
-              <w:t>totals</w:t>
-            </w:r>
-            <w:proofErr w:type="gramEnd"/>
-            <w:r>
-              <w:t>.findings_medium</w:t>
-            </w:r>
-            <w:proofErr w:type="spellEnd"/>
-            <w:r>
-              <w:t xml:space="preserve"> }}</w:t>
+            <w:r>
+              <w:t>{{ totals.findings_medium }}</w:t>
             </w:r>
           </w:p>
         </w:tc>
@@ -1459,85 +767,17 @@
               <w:jc w:val="center"/>
             </w:pPr>
             <w:r>
-              <w:t xml:space="preserve">{% if </w:t>
-            </w:r>
-            <w:proofErr w:type="spellStart"/>
-            <w:proofErr w:type="gramStart"/>
-            <w:r>
-              <w:t>totals.findings</w:t>
-            </w:r>
-            <w:proofErr w:type="gramEnd"/>
-            <w:r>
-              <w:t>_medium</w:t>
-            </w:r>
-            <w:proofErr w:type="spellEnd"/>
-            <w:r>
-              <w:t xml:space="preserve"> &gt; 0 </w:t>
-            </w:r>
-            <w:proofErr w:type="gramStart"/>
-            <w:r>
-              <w:t xml:space="preserve">%}{{ </w:t>
-            </w:r>
-            <w:proofErr w:type="spellStart"/>
-            <w:r>
-              <w:t>totals</w:t>
-            </w:r>
-            <w:proofErr w:type="gramEnd"/>
-            <w:r>
-              <w:t>.findings_</w:t>
-            </w:r>
-            <w:proofErr w:type="gramStart"/>
-            <w:r>
-              <w:t>medium</w:t>
-            </w:r>
-            <w:proofErr w:type="spellEnd"/>
-            <w:r>
-              <w:t xml:space="preserve">  /</w:t>
-            </w:r>
-            <w:proofErr w:type="gramEnd"/>
-            <w:r>
-              <w:t xml:space="preserve"> </w:t>
-            </w:r>
-            <w:proofErr w:type="spellStart"/>
-            <w:proofErr w:type="gramStart"/>
-            <w:r>
-              <w:t>totals.findings</w:t>
-            </w:r>
-            <w:proofErr w:type="spellEnd"/>
-            <w:proofErr w:type="gramEnd"/>
-            <w:r>
-              <w:t xml:space="preserve"> * </w:t>
-            </w:r>
-            <w:proofErr w:type="gramStart"/>
-            <w:r>
-              <w:t>100 }}{</w:t>
-            </w:r>
-            <w:proofErr w:type="gramEnd"/>
-            <w:r>
-              <w:t xml:space="preserve">% </w:t>
-            </w:r>
-            <w:proofErr w:type="gramStart"/>
-            <w:r>
-              <w:t>else %}</w:t>
+              <w:t>{% if totals.findings_medium &gt; 0 %}{{ totals.findings_medium  / totals.findings * 100 }}{% else %}</w:t>
             </w:r>
             <w:r>
               <w:t>0</w:t>
             </w:r>
             <w:r>
-              <w:t>{%</w:t>
-            </w:r>
-            <w:proofErr w:type="gramEnd"/>
-            <w:r>
-              <w:t xml:space="preserve"> endif </w:t>
-            </w:r>
-            <w:proofErr w:type="gramStart"/>
-            <w:r>
-              <w:t>%}</w:t>
+              <w:t>{% endif %}</w:t>
             </w:r>
             <w:r>
               <w:t>%</w:t>
             </w:r>
-            <w:proofErr w:type="gramEnd"/>
           </w:p>
         </w:tc>
       </w:tr>
@@ -1570,21 +810,8 @@
             <w:pPr>
               <w:jc w:val="center"/>
             </w:pPr>
-            <w:proofErr w:type="gramStart"/>
-            <w:r>
-              <w:t xml:space="preserve">{{ </w:t>
-            </w:r>
-            <w:proofErr w:type="spellStart"/>
-            <w:r>
-              <w:t>totals</w:t>
-            </w:r>
-            <w:proofErr w:type="gramEnd"/>
-            <w:r>
-              <w:t>.findings_low</w:t>
-            </w:r>
-            <w:proofErr w:type="spellEnd"/>
-            <w:r>
-              <w:t xml:space="preserve"> }}</w:t>
+            <w:r>
+              <w:t>{{ totals.findings_low }}</w:t>
             </w:r>
           </w:p>
         </w:tc>
@@ -1597,82 +824,14 @@
               <w:jc w:val="center"/>
             </w:pPr>
             <w:r>
-              <w:t xml:space="preserve">{% if </w:t>
-            </w:r>
-            <w:proofErr w:type="spellStart"/>
-            <w:proofErr w:type="gramStart"/>
-            <w:r>
-              <w:t>totals.findings</w:t>
-            </w:r>
-            <w:proofErr w:type="gramEnd"/>
-            <w:r>
-              <w:t>_low</w:t>
-            </w:r>
-            <w:proofErr w:type="spellEnd"/>
-            <w:r>
-              <w:t xml:space="preserve"> &gt; 0 </w:t>
-            </w:r>
-            <w:proofErr w:type="gramStart"/>
-            <w:r>
-              <w:t xml:space="preserve">%}{{ </w:t>
-            </w:r>
-            <w:proofErr w:type="spellStart"/>
-            <w:r>
-              <w:t>totals</w:t>
-            </w:r>
-            <w:proofErr w:type="gramEnd"/>
-            <w:r>
-              <w:t>.findings_</w:t>
-            </w:r>
-            <w:proofErr w:type="gramStart"/>
-            <w:r>
-              <w:t>low</w:t>
-            </w:r>
-            <w:proofErr w:type="spellEnd"/>
-            <w:r>
-              <w:t xml:space="preserve">  /</w:t>
-            </w:r>
-            <w:proofErr w:type="gramEnd"/>
-            <w:r>
-              <w:t xml:space="preserve"> </w:t>
-            </w:r>
-            <w:proofErr w:type="spellStart"/>
-            <w:proofErr w:type="gramStart"/>
-            <w:r>
-              <w:t>totals.findings</w:t>
-            </w:r>
-            <w:proofErr w:type="spellEnd"/>
-            <w:proofErr w:type="gramEnd"/>
-            <w:r>
-              <w:t xml:space="preserve"> * </w:t>
-            </w:r>
-            <w:proofErr w:type="gramStart"/>
-            <w:r>
-              <w:t>100 }}{</w:t>
-            </w:r>
-            <w:proofErr w:type="gramEnd"/>
-            <w:r>
-              <w:t xml:space="preserve">% </w:t>
-            </w:r>
-            <w:proofErr w:type="gramStart"/>
-            <w:r>
-              <w:t>else %}</w:t>
+              <w:t>{% if totals.findings_low &gt; 0 %}{{ totals.findings_low  / totals.findings * 100 }}{% else %}</w:t>
             </w:r>
             <w:r>
               <w:t>0</w:t>
             </w:r>
             <w:r>
-              <w:t>{%</w:t>
-            </w:r>
-            <w:proofErr w:type="gramEnd"/>
-            <w:r>
-              <w:t xml:space="preserve"> endif </w:t>
-            </w:r>
-            <w:proofErr w:type="gramStart"/>
-            <w:r>
-              <w:t>%}%</w:t>
-            </w:r>
-            <w:proofErr w:type="gramEnd"/>
+              <w:t>{% endif %}%</w:t>
+            </w:r>
           </w:p>
         </w:tc>
       </w:tr>
@@ -1705,21 +864,8 @@
             <w:pPr>
               <w:jc w:val="center"/>
             </w:pPr>
-            <w:proofErr w:type="gramStart"/>
-            <w:r>
-              <w:t xml:space="preserve">{{ </w:t>
-            </w:r>
-            <w:proofErr w:type="spellStart"/>
-            <w:r>
-              <w:t>totals</w:t>
-            </w:r>
-            <w:proofErr w:type="gramEnd"/>
-            <w:r>
-              <w:t>.findings_info</w:t>
-            </w:r>
-            <w:proofErr w:type="spellEnd"/>
-            <w:r>
-              <w:t xml:space="preserve"> }}</w:t>
+            <w:r>
+              <w:t>{{ totals.findings_info }}</w:t>
             </w:r>
           </w:p>
         </w:tc>
@@ -1732,82 +878,14 @@
               <w:jc w:val="center"/>
             </w:pPr>
             <w:r>
-              <w:t xml:space="preserve">{% if </w:t>
-            </w:r>
-            <w:proofErr w:type="spellStart"/>
-            <w:proofErr w:type="gramStart"/>
-            <w:r>
-              <w:t>totals.findings</w:t>
-            </w:r>
-            <w:proofErr w:type="gramEnd"/>
-            <w:r>
-              <w:t>_info</w:t>
-            </w:r>
-            <w:proofErr w:type="spellEnd"/>
-            <w:r>
-              <w:t xml:space="preserve"> &gt; 0 </w:t>
-            </w:r>
-            <w:proofErr w:type="gramStart"/>
-            <w:r>
-              <w:t xml:space="preserve">%}{{ </w:t>
-            </w:r>
-            <w:proofErr w:type="spellStart"/>
-            <w:r>
-              <w:t>totals</w:t>
-            </w:r>
-            <w:proofErr w:type="gramEnd"/>
-            <w:r>
-              <w:t>.findings_</w:t>
-            </w:r>
-            <w:proofErr w:type="gramStart"/>
-            <w:r>
-              <w:t>info</w:t>
-            </w:r>
-            <w:proofErr w:type="spellEnd"/>
-            <w:r>
-              <w:t xml:space="preserve">  /</w:t>
-            </w:r>
-            <w:proofErr w:type="gramEnd"/>
-            <w:r>
-              <w:t xml:space="preserve"> </w:t>
-            </w:r>
-            <w:proofErr w:type="spellStart"/>
-            <w:proofErr w:type="gramStart"/>
-            <w:r>
-              <w:t>totals.findings</w:t>
-            </w:r>
-            <w:proofErr w:type="spellEnd"/>
-            <w:proofErr w:type="gramEnd"/>
-            <w:r>
-              <w:t xml:space="preserve"> * </w:t>
-            </w:r>
-            <w:proofErr w:type="gramStart"/>
-            <w:r>
-              <w:t>100 }}{</w:t>
-            </w:r>
-            <w:proofErr w:type="gramEnd"/>
-            <w:r>
-              <w:t xml:space="preserve">% </w:t>
-            </w:r>
-            <w:proofErr w:type="gramStart"/>
-            <w:r>
-              <w:t>else %}</w:t>
+              <w:t>{% if totals.findings_info &gt; 0 %}{{ totals.findings_info  / totals.findings * 100 }}{% else %}</w:t>
             </w:r>
             <w:r>
               <w:t>0</w:t>
             </w:r>
             <w:r>
-              <w:t>{%</w:t>
-            </w:r>
-            <w:proofErr w:type="gramEnd"/>
-            <w:r>
-              <w:t xml:space="preserve"> endif </w:t>
-            </w:r>
-            <w:proofErr w:type="gramStart"/>
-            <w:r>
-              <w:t>%}%</w:t>
-            </w:r>
-            <w:proofErr w:type="gramEnd"/>
+              <w:t>{% endif %}%</w:t>
+            </w:r>
           </w:p>
         </w:tc>
       </w:tr>
@@ -1840,21 +918,8 @@
             <w:pPr>
               <w:jc w:val="center"/>
             </w:pPr>
-            <w:proofErr w:type="gramStart"/>
-            <w:r>
-              <w:t xml:space="preserve">{{ </w:t>
-            </w:r>
-            <w:proofErr w:type="spellStart"/>
-            <w:r>
-              <w:t>totals</w:t>
-            </w:r>
-            <w:proofErr w:type="gramEnd"/>
-            <w:r>
-              <w:t>.team</w:t>
-            </w:r>
-            <w:proofErr w:type="spellEnd"/>
-            <w:r>
-              <w:t xml:space="preserve"> }}</w:t>
+            <w:r>
+              <w:t>{{ totals.team }}</w:t>
             </w:r>
           </w:p>
         </w:tc>
@@ -1901,21 +966,8 @@
             <w:pPr>
               <w:jc w:val="center"/>
             </w:pPr>
-            <w:proofErr w:type="gramStart"/>
-            <w:r>
-              <w:t xml:space="preserve">{{ </w:t>
-            </w:r>
-            <w:proofErr w:type="spellStart"/>
-            <w:r>
-              <w:t>totals</w:t>
-            </w:r>
-            <w:proofErr w:type="gramEnd"/>
-            <w:r>
-              <w:t>.targets</w:t>
-            </w:r>
-            <w:proofErr w:type="spellEnd"/>
-            <w:r>
-              <w:t xml:space="preserve"> }}</w:t>
+            <w:r>
+              <w:t>{{ totals.targets }}</w:t>
             </w:r>
           </w:p>
         </w:tc>
@@ -1962,21 +1014,8 @@
             <w:pPr>
               <w:jc w:val="center"/>
             </w:pPr>
-            <w:proofErr w:type="gramStart"/>
-            <w:r>
-              <w:t xml:space="preserve">{{ </w:t>
-            </w:r>
-            <w:proofErr w:type="spellStart"/>
-            <w:r>
-              <w:t>totals</w:t>
-            </w:r>
-            <w:proofErr w:type="gramEnd"/>
-            <w:r>
-              <w:t>.scope</w:t>
-            </w:r>
-            <w:proofErr w:type="spellEnd"/>
-            <w:r>
-              <w:t xml:space="preserve"> }}</w:t>
+            <w:r>
+              <w:t>{{ totals.scope }}</w:t>
             </w:r>
           </w:p>
         </w:tc>
@@ -2016,16 +1055,12 @@
       <w:r>
         <w:t xml:space="preserve"> </w:t>
       </w:r>
-      <w:proofErr w:type="spellStart"/>
-      <w:proofErr w:type="gramStart"/>
       <w:r>
         <w:rPr>
           <w:rStyle w:val="CodeInline"/>
         </w:rPr>
         <w:t>total.objectives</w:t>
       </w:r>
-      <w:proofErr w:type="spellEnd"/>
-      <w:proofErr w:type="gramEnd"/>
       <w:r>
         <w:t xml:space="preserve"> was zero and the block did not have </w:t>
       </w:r>
@@ -2033,23 +1068,7 @@
         <w:rPr>
           <w:rStyle w:val="CodeInline"/>
         </w:rPr>
-        <w:t xml:space="preserve">if </w:t>
-      </w:r>
-      <w:proofErr w:type="spellStart"/>
-      <w:proofErr w:type="gramStart"/>
-      <w:r>
-        <w:rPr>
-          <w:rStyle w:val="CodeInline"/>
-        </w:rPr>
-        <w:t>totals.objectives</w:t>
-      </w:r>
-      <w:proofErr w:type="spellEnd"/>
-      <w:proofErr w:type="gramEnd"/>
-      <w:r>
-        <w:rPr>
-          <w:rStyle w:val="CodeInline"/>
-        </w:rPr>
-        <w:t xml:space="preserve"> &gt; 0</w:t>
+        <w:t>if totals.objectives &gt; 0</w:t>
       </w:r>
       <w:r>
         <w:t>.</w:t>
@@ -2106,45 +1125,8 @@
       <w:r>
         <w:t xml:space="preserve"> </w:t>
       </w:r>
-      <w:proofErr w:type="gramStart"/>
-      <w:r>
-        <w:t xml:space="preserve">{{ </w:t>
-      </w:r>
-      <w:proofErr w:type="spellStart"/>
-      <w:r>
-        <w:t>totals</w:t>
-      </w:r>
-      <w:proofErr w:type="gramEnd"/>
-      <w:r>
-        <w:t>.</w:t>
-      </w:r>
-      <w:proofErr w:type="gramStart"/>
-      <w:r>
-        <w:t>findings</w:t>
-      </w:r>
-      <w:proofErr w:type="spellEnd"/>
-      <w:r>
-        <w:t xml:space="preserve"> }</w:t>
-      </w:r>
-      <w:proofErr w:type="gramEnd"/>
-      <w:r>
-        <w:t xml:space="preserve">} == </w:t>
-      </w:r>
-      <w:proofErr w:type="gramStart"/>
-      <w:r>
-        <w:t xml:space="preserve">{{ </w:t>
-      </w:r>
-      <w:proofErr w:type="spellStart"/>
-      <w:r>
-        <w:t>findings</w:t>
-      </w:r>
-      <w:proofErr w:type="gramEnd"/>
-      <w:r>
-        <w:t>|length</w:t>
-      </w:r>
-      <w:proofErr w:type="spellEnd"/>
-      <w:r>
-        <w:t xml:space="preserve"> }}</w:t>
+      <w:r>
+        <w:t>{{ totals.findings }} == {{ findings|length }}</w:t>
       </w:r>
       <w:r>
         <w:br w:type="page"/>
@@ -2175,38 +1157,23 @@
       <w:r>
         <w:t xml:space="preserve">Table </w:t>
       </w:r>
-      <w:r>
-        <w:fldChar w:fldCharType="begin"/>
-      </w:r>
-      <w:r>
-        <w:instrText xml:space="preserve"> SEQ Table \* ARABIC </w:instrText>
-      </w:r>
-      <w:r>
-        <w:fldChar w:fldCharType="separate"/>
-      </w:r>
-      <w:r>
-        <w:rPr>
-          <w:noProof/>
-        </w:rPr>
-        <w:t>2</w:t>
-      </w:r>
-      <w:r>
-        <w:rPr>
-          <w:noProof/>
-        </w:rPr>
-        <w:fldChar w:fldCharType="end"/>
-      </w:r>
+      <w:fldSimple w:instr=" SEQ Table \* ARABIC ">
+        <w:r>
+          <w:rPr>
+            <w:noProof/>
+          </w:rPr>
+          <w:t>2</w:t>
+        </w:r>
+      </w:fldSimple>
       <w:r>
         <w:t xml:space="preserve">  – </w:t>
       </w:r>
-      <w:proofErr w:type="gramStart"/>
       <w:r>
         <w:t>{{ client</w:t>
       </w:r>
       <w:r>
         <w:t>.name</w:t>
       </w:r>
-      <w:proofErr w:type="gramEnd"/>
       <w:r>
         <w:t xml:space="preserve"> }}</w:t>
       </w:r>
@@ -2277,26 +1244,11 @@
           </w:tcPr>
           <w:p>
             <w:r>
-              <w:t xml:space="preserve">{%tr for </w:t>
-            </w:r>
-            <w:proofErr w:type="spellStart"/>
-            <w:r>
-              <w:t>poc</w:t>
-            </w:r>
-            <w:proofErr w:type="spellEnd"/>
-            <w:r>
-              <w:t xml:space="preserve"> in </w:t>
-            </w:r>
-            <w:proofErr w:type="spellStart"/>
-            <w:proofErr w:type="gramStart"/>
-            <w:r>
-              <w:t>client</w:t>
+              <w:t>{%tr for poc in client</w:t>
             </w:r>
             <w:r>
               <w:t>.contacts</w:t>
             </w:r>
-            <w:proofErr w:type="spellEnd"/>
-            <w:proofErr w:type="gramEnd"/>
             <w:r>
               <w:t xml:space="preserve"> %}</w:t>
             </w:r>
@@ -2309,13 +1261,8 @@
             <w:tcW w:w="3116" w:type="dxa"/>
           </w:tcPr>
           <w:p>
-            <w:proofErr w:type="gramStart"/>
-            <w:r>
-              <w:t>{{ poc.name</w:t>
-            </w:r>
-            <w:proofErr w:type="gramEnd"/>
-            <w:r>
-              <w:t xml:space="preserve"> }}</w:t>
+            <w:r>
+              <w:t>{{ poc.name }}</w:t>
             </w:r>
           </w:p>
         </w:tc>
@@ -2327,21 +1274,8 @@
             <w:pPr>
               <w:jc w:val="center"/>
             </w:pPr>
-            <w:proofErr w:type="gramStart"/>
-            <w:r>
-              <w:t xml:space="preserve">{{ </w:t>
-            </w:r>
-            <w:proofErr w:type="spellStart"/>
-            <w:r>
-              <w:t>poc.job</w:t>
-            </w:r>
-            <w:proofErr w:type="gramEnd"/>
-            <w:r>
-              <w:t>_title</w:t>
-            </w:r>
-            <w:proofErr w:type="spellEnd"/>
-            <w:r>
-              <w:t xml:space="preserve"> }}</w:t>
+            <w:r>
+              <w:t>{{ poc.job_title }}</w:t>
             </w:r>
           </w:p>
         </w:tc>
@@ -2353,21 +1287,8 @@
             <w:pPr>
               <w:jc w:val="center"/>
             </w:pPr>
-            <w:proofErr w:type="gramStart"/>
-            <w:r>
-              <w:t xml:space="preserve">{{ </w:t>
-            </w:r>
-            <w:proofErr w:type="spellStart"/>
-            <w:r>
-              <w:t>poc</w:t>
-            </w:r>
-            <w:proofErr w:type="gramEnd"/>
-            <w:r>
-              <w:t>.email</w:t>
-            </w:r>
-            <w:proofErr w:type="spellEnd"/>
-            <w:r>
-              <w:t xml:space="preserve"> }}</w:t>
+            <w:r>
+              <w:t>{{ poc.email }}</w:t>
             </w:r>
           </w:p>
         </w:tc>
@@ -2383,15 +1304,7 @@
               <w:jc w:val="left"/>
             </w:pPr>
             <w:r>
-              <w:t xml:space="preserve">{%tr </w:t>
-            </w:r>
-            <w:proofErr w:type="spellStart"/>
-            <w:r>
-              <w:t>endfor</w:t>
-            </w:r>
-            <w:proofErr w:type="spellEnd"/>
-            <w:r>
-              <w:t xml:space="preserve"> %}</w:t>
+              <w:t>{%tr endfor %}</w:t>
             </w:r>
           </w:p>
         </w:tc>
@@ -2401,14 +1314,12 @@
       <w:r>
         <w:t xml:space="preserve">Here is an example of some light table formatting that is possible via a Jinja2 expression. The </w:t>
       </w:r>
-      <w:proofErr w:type="spellStart"/>
       <w:r>
         <w:rPr>
           <w:rStyle w:val="CodeInline"/>
         </w:rPr>
         <w:t>cellbg</w:t>
       </w:r>
-      <w:proofErr w:type="spellEnd"/>
       <w:r>
         <w:t xml:space="preserve"> expression will set a background color for the cell. In this case, we set the background color of the </w:t>
       </w:r>
@@ -2430,27 +1341,14 @@
       <w:r>
         <w:t xml:space="preserve">Table </w:t>
       </w:r>
-      <w:r>
-        <w:fldChar w:fldCharType="begin"/>
-      </w:r>
-      <w:r>
-        <w:instrText xml:space="preserve"> SEQ Table \* ARABIC </w:instrText>
-      </w:r>
-      <w:r>
-        <w:fldChar w:fldCharType="separate"/>
-      </w:r>
-      <w:r>
-        <w:rPr>
-          <w:noProof/>
-        </w:rPr>
-        <w:t>6</w:t>
-      </w:r>
-      <w:r>
-        <w:rPr>
-          <w:noProof/>
-        </w:rPr>
-        <w:fldChar w:fldCharType="end"/>
-      </w:r>
+      <w:fldSimple w:instr=" SEQ Table \* ARABIC ">
+        <w:r>
+          <w:rPr>
+            <w:noProof/>
+          </w:rPr>
+          <w:t>6</w:t>
+        </w:r>
+      </w:fldSimple>
       <w:r>
         <w:t xml:space="preserve"> – Summary of Findings</w:t>
       </w:r>
@@ -2504,42 +1402,10 @@
           </w:tcPr>
           <w:p>
             <w:r>
-              <w:t xml:space="preserve">{%tr for finding in </w:t>
-            </w:r>
-            <w:proofErr w:type="spellStart"/>
-            <w:r>
-              <w:t>findings</w:t>
-            </w:r>
-            <w:r>
-              <w:t>|filter_</w:t>
-            </w:r>
-            <w:proofErr w:type="gramStart"/>
-            <w:r>
-              <w:t>tags</w:t>
-            </w:r>
-            <w:proofErr w:type="spellEnd"/>
-            <w:r>
-              <w:t>(</w:t>
-            </w:r>
-            <w:proofErr w:type="gramEnd"/>
-            <w:r>
-              <w:t>[“</w:t>
-            </w:r>
-            <w:proofErr w:type="spellStart"/>
-            <w:r>
-              <w:t>xss</w:t>
-            </w:r>
-            <w:proofErr w:type="spellEnd"/>
-            <w:r>
-              <w:t>”, “</w:t>
-            </w:r>
-            <w:proofErr w:type="spellStart"/>
-            <w:r>
-              <w:t>ttp</w:t>
-            </w:r>
-            <w:proofErr w:type="spellEnd"/>
-            <w:r>
-              <w:t>”])</w:t>
+              <w:t>{%tr for finding in findings</w:t>
+            </w:r>
+            <w:r>
+              <w:t>|filter_tags([“xss”, “ttp”])</w:t>
             </w:r>
             <w:r>
               <w:t xml:space="preserve"> %}</w:t>
@@ -2556,21 +1422,8 @@
             <w:pPr>
               <w:jc w:val="center"/>
             </w:pPr>
-            <w:proofErr w:type="gramStart"/>
-            <w:r>
-              <w:t xml:space="preserve">{{ </w:t>
-            </w:r>
-            <w:proofErr w:type="spellStart"/>
-            <w:r>
-              <w:t>finding</w:t>
-            </w:r>
-            <w:proofErr w:type="gramEnd"/>
-            <w:r>
-              <w:t>.title</w:t>
-            </w:r>
-            <w:proofErr w:type="spellEnd"/>
-            <w:r>
-              <w:t xml:space="preserve"> }}</w:t>
+            <w:r>
+              <w:t>{{ finding.title }}</w:t>
             </w:r>
           </w:p>
         </w:tc>
@@ -2583,50 +1436,19 @@
               <w:jc w:val="center"/>
             </w:pPr>
             <w:r>
-              <w:t xml:space="preserve">{% </w:t>
-            </w:r>
-            <w:proofErr w:type="spellStart"/>
-            <w:r>
-              <w:t>cellbg</w:t>
-            </w:r>
-            <w:proofErr w:type="spellEnd"/>
+              <w:t>{% cellbg finding.</w:t>
+            </w:r>
+            <w:r>
+              <w:t>severity_color</w:t>
+            </w:r>
             <w:r>
               <w:t xml:space="preserve"> </w:t>
             </w:r>
-            <w:proofErr w:type="spellStart"/>
-            <w:proofErr w:type="gramStart"/>
-            <w:r>
-              <w:t>finding.</w:t>
-            </w:r>
-            <w:r>
-              <w:t>severity</w:t>
-            </w:r>
-            <w:proofErr w:type="gramEnd"/>
-            <w:r>
-              <w:t>_color</w:t>
-            </w:r>
-            <w:proofErr w:type="spellEnd"/>
-            <w:r>
-              <w:t xml:space="preserve"> </w:t>
-            </w:r>
-            <w:proofErr w:type="gramStart"/>
             <w:r>
               <w:t>%}</w:t>
             </w:r>
             <w:r>
-              <w:t xml:space="preserve">{{ </w:t>
-            </w:r>
-            <w:proofErr w:type="spellStart"/>
-            <w:r>
-              <w:t>finding</w:t>
-            </w:r>
-            <w:proofErr w:type="gramEnd"/>
-            <w:r>
-              <w:t>.severity</w:t>
-            </w:r>
-            <w:proofErr w:type="spellEnd"/>
-            <w:r>
-              <w:t xml:space="preserve"> }}</w:t>
+              <w:t>{{ finding.severity }}</w:t>
             </w:r>
           </w:p>
         </w:tc>
@@ -2639,15 +1461,7 @@
           </w:tcPr>
           <w:p>
             <w:r>
-              <w:t xml:space="preserve">{%tr </w:t>
-            </w:r>
-            <w:proofErr w:type="spellStart"/>
-            <w:r>
-              <w:t>endfor</w:t>
-            </w:r>
-            <w:proofErr w:type="spellEnd"/>
-            <w:r>
-              <w:t xml:space="preserve"> %}</w:t>
+              <w:t>{%tr endfor %}</w:t>
             </w:r>
           </w:p>
         </w:tc>
@@ -2706,14 +1520,12 @@
       <w:r>
         <w:t xml:space="preserve">with the </w:t>
       </w:r>
-      <w:proofErr w:type="spellStart"/>
       <w:r>
         <w:rPr>
           <w:rStyle w:val="CodeInline"/>
         </w:rPr>
         <w:t>filter_severity</w:t>
       </w:r>
-      <w:proofErr w:type="spellEnd"/>
       <w:r>
         <w:t xml:space="preserve"> filter</w:t>
       </w:r>
@@ -2788,24 +1600,14 @@
           </w:tcPr>
           <w:p>
             <w:r>
-              <w:t xml:space="preserve">{%tr for finding in </w:t>
-            </w:r>
-            <w:proofErr w:type="spellStart"/>
-            <w:r>
-              <w:t>findings</w:t>
-            </w:r>
-            <w:r>
-              <w:t>|filter_</w:t>
-            </w:r>
-            <w:proofErr w:type="gramStart"/>
-            <w:r>
-              <w:t>severity</w:t>
-            </w:r>
-            <w:proofErr w:type="spellEnd"/>
+              <w:t>{%tr for finding in findings</w:t>
+            </w:r>
+            <w:r>
+              <w:t>|filter_severity</w:t>
+            </w:r>
             <w:r>
               <w:t>(</w:t>
             </w:r>
-            <w:proofErr w:type="gramEnd"/>
             <w:r>
               <w:t>[</w:t>
             </w:r>
@@ -2845,21 +1647,8 @@
             <w:pPr>
               <w:jc w:val="center"/>
             </w:pPr>
-            <w:proofErr w:type="gramStart"/>
-            <w:r>
-              <w:t xml:space="preserve">{{ </w:t>
-            </w:r>
-            <w:proofErr w:type="spellStart"/>
-            <w:r>
-              <w:t>finding</w:t>
-            </w:r>
-            <w:proofErr w:type="gramEnd"/>
-            <w:r>
-              <w:t>.title</w:t>
-            </w:r>
-            <w:proofErr w:type="spellEnd"/>
-            <w:r>
-              <w:t xml:space="preserve"> }}</w:t>
+            <w:r>
+              <w:t>{{ finding.title }}</w:t>
             </w:r>
           </w:p>
         </w:tc>
@@ -2872,44 +1661,10 @@
               <w:jc w:val="center"/>
             </w:pPr>
             <w:r>
-              <w:t xml:space="preserve">{% </w:t>
-            </w:r>
-            <w:proofErr w:type="spellStart"/>
-            <w:r>
-              <w:t>cellbg</w:t>
-            </w:r>
-            <w:proofErr w:type="spellEnd"/>
-            <w:r>
-              <w:t xml:space="preserve"> </w:t>
-            </w:r>
-            <w:proofErr w:type="spellStart"/>
-            <w:proofErr w:type="gramStart"/>
-            <w:r>
-              <w:t>finding.severity</w:t>
-            </w:r>
-            <w:proofErr w:type="gramEnd"/>
-            <w:r>
-              <w:t>_color</w:t>
-            </w:r>
-            <w:proofErr w:type="spellEnd"/>
-            <w:r>
-              <w:t xml:space="preserve"> </w:t>
-            </w:r>
-            <w:proofErr w:type="gramStart"/>
-            <w:r>
-              <w:t xml:space="preserve">%}{{ </w:t>
-            </w:r>
-            <w:proofErr w:type="spellStart"/>
-            <w:r>
-              <w:t>finding</w:t>
-            </w:r>
-            <w:proofErr w:type="gramEnd"/>
-            <w:r>
-              <w:t>.severity</w:t>
-            </w:r>
-            <w:proofErr w:type="spellEnd"/>
-            <w:r>
-              <w:t xml:space="preserve"> }}</w:t>
+              <w:t xml:space="preserve">{% cellbg finding.severity_color </w:t>
+            </w:r>
+            <w:r>
+              <w:t>%}{{ finding.severity }}</w:t>
             </w:r>
           </w:p>
         </w:tc>
@@ -2922,15 +1677,7 @@
           </w:tcPr>
           <w:p>
             <w:r>
-              <w:t xml:space="preserve">{%tr </w:t>
-            </w:r>
-            <w:proofErr w:type="spellStart"/>
-            <w:r>
-              <w:t>endfor</w:t>
-            </w:r>
-            <w:proofErr w:type="spellEnd"/>
-            <w:r>
-              <w:t xml:space="preserve"> %}</w:t>
+              <w:t>{%tr endfor %}</w:t>
             </w:r>
           </w:p>
         </w:tc>
@@ -2956,14 +1703,12 @@
       <w:r>
         <w:t xml:space="preserve"> the </w:t>
       </w:r>
-      <w:proofErr w:type="spellStart"/>
       <w:r>
         <w:rPr>
           <w:rStyle w:val="CodeInline"/>
         </w:rPr>
         <w:t>filter_type</w:t>
       </w:r>
-      <w:proofErr w:type="spellEnd"/>
       <w:r>
         <w:t xml:space="preserve"> filter</w:t>
       </w:r>
@@ -2977,23 +1722,7 @@
         <w:t xml:space="preserve"> </w:t>
       </w:r>
       <w:r>
-        <w:t xml:space="preserve">{% if </w:t>
-      </w:r>
-      <w:proofErr w:type="spellStart"/>
-      <w:r>
-        <w:t>findings|filter_</w:t>
-      </w:r>
-      <w:proofErr w:type="gramStart"/>
-      <w:r>
-        <w:t>type</w:t>
-      </w:r>
-      <w:proofErr w:type="spellEnd"/>
-      <w:r>
-        <w:t>(</w:t>
-      </w:r>
-      <w:proofErr w:type="gramEnd"/>
-      <w:r>
-        <w:t>[“Network”, “Web”]) %}</w:t>
+        <w:t>{% if findings|filter_type([“Network”, “Web”]) %}</w:t>
       </w:r>
     </w:p>
     <w:tbl>
@@ -3045,23 +1774,7 @@
           </w:tcPr>
           <w:p>
             <w:r>
-              <w:t xml:space="preserve">{%tr for finding in </w:t>
-            </w:r>
-            <w:proofErr w:type="spellStart"/>
-            <w:r>
-              <w:t>findings|filter_</w:t>
-            </w:r>
-            <w:proofErr w:type="gramStart"/>
-            <w:r>
-              <w:t>type</w:t>
-            </w:r>
-            <w:proofErr w:type="spellEnd"/>
-            <w:r>
-              <w:t>(</w:t>
-            </w:r>
-            <w:proofErr w:type="gramEnd"/>
-            <w:r>
-              <w:t>[“Network”, “Web”]) %}</w:t>
+              <w:t>{%tr for finding in findings|filter_type([“Network”, “Web”]) %}</w:t>
             </w:r>
           </w:p>
         </w:tc>
@@ -3075,21 +1788,8 @@
             <w:pPr>
               <w:jc w:val="center"/>
             </w:pPr>
-            <w:proofErr w:type="gramStart"/>
-            <w:r>
-              <w:t xml:space="preserve">{{ </w:t>
-            </w:r>
-            <w:proofErr w:type="spellStart"/>
-            <w:r>
-              <w:t>finding</w:t>
-            </w:r>
-            <w:proofErr w:type="gramEnd"/>
-            <w:r>
-              <w:t>.title</w:t>
-            </w:r>
-            <w:proofErr w:type="spellEnd"/>
-            <w:r>
-              <w:t xml:space="preserve"> }}</w:t>
+            <w:r>
+              <w:t>{{ finding.title }}</w:t>
             </w:r>
           </w:p>
         </w:tc>
@@ -3102,44 +1802,10 @@
               <w:jc w:val="center"/>
             </w:pPr>
             <w:r>
-              <w:t xml:space="preserve">{% </w:t>
-            </w:r>
-            <w:proofErr w:type="spellStart"/>
-            <w:r>
-              <w:t>cellbg</w:t>
-            </w:r>
-            <w:proofErr w:type="spellEnd"/>
-            <w:r>
-              <w:t xml:space="preserve"> </w:t>
-            </w:r>
-            <w:proofErr w:type="spellStart"/>
-            <w:proofErr w:type="gramStart"/>
-            <w:r>
-              <w:t>finding.severity</w:t>
-            </w:r>
-            <w:proofErr w:type="gramEnd"/>
-            <w:r>
-              <w:t>_color</w:t>
-            </w:r>
-            <w:proofErr w:type="spellEnd"/>
-            <w:r>
-              <w:t xml:space="preserve"> </w:t>
-            </w:r>
-            <w:proofErr w:type="gramStart"/>
-            <w:r>
-              <w:t xml:space="preserve">%}{{ </w:t>
-            </w:r>
-            <w:proofErr w:type="spellStart"/>
-            <w:r>
-              <w:t>finding</w:t>
-            </w:r>
-            <w:proofErr w:type="gramEnd"/>
-            <w:r>
-              <w:t>.severity</w:t>
-            </w:r>
-            <w:proofErr w:type="spellEnd"/>
-            <w:r>
-              <w:t xml:space="preserve"> }}</w:t>
+              <w:t xml:space="preserve">{% cellbg finding.severity_color </w:t>
+            </w:r>
+            <w:r>
+              <w:t>%}{{ finding.severity }}</w:t>
             </w:r>
           </w:p>
         </w:tc>
@@ -3152,15 +1818,7 @@
           </w:tcPr>
           <w:p>
             <w:r>
-              <w:t xml:space="preserve">{%tr </w:t>
-            </w:r>
-            <w:proofErr w:type="spellStart"/>
-            <w:r>
-              <w:t>endfor</w:t>
-            </w:r>
-            <w:proofErr w:type="spellEnd"/>
-            <w:r>
-              <w:t xml:space="preserve"> %}</w:t>
+              <w:t>{%tr endfor %}</w:t>
             </w:r>
           </w:p>
         </w:tc>
@@ -3172,15 +1830,7 @@
         <w:jc w:val="left"/>
       </w:pPr>
       <w:r>
-        <w:t xml:space="preserve">{% else </w:t>
-      </w:r>
-      <w:proofErr w:type="gramStart"/>
-      <w:r>
-        <w:t>%}Nothing</w:t>
-      </w:r>
-      <w:proofErr w:type="gramEnd"/>
-      <w:r>
-        <w:t xml:space="preserve"> to see here! </w:t>
+        <w:t xml:space="preserve">{% else %}Nothing to see here! </w:t>
       </w:r>
       <w:r>
         <w:t>{% endif %}</w:t>
@@ -3253,19 +1903,11 @@
       <w:r>
         <w:t xml:space="preserve">This block checks the </w:t>
       </w:r>
-      <w:proofErr w:type="spellStart"/>
       <w:r>
         <w:rPr>
           <w:rStyle w:val="CodeInline"/>
         </w:rPr>
-        <w:t>filter_type</w:t>
-      </w:r>
-      <w:proofErr w:type="spellEnd"/>
-      <w:r>
-        <w:rPr>
-          <w:rStyle w:val="CodeInline"/>
-        </w:rPr>
-        <w:t xml:space="preserve"> </w:t>
+        <w:t xml:space="preserve">filter_type </w:t>
       </w:r>
       <w:r>
         <w:t xml:space="preserve">filter output and stores the value </w:t>
@@ -3285,14 +1927,12 @@
       <w:r>
         <w:t xml:space="preserve">for reuse as much as we want until the </w:t>
       </w:r>
-      <w:proofErr w:type="spellStart"/>
       <w:r>
         <w:rPr>
           <w:rStyle w:val="CodeInline"/>
         </w:rPr>
         <w:t>endwith</w:t>
       </w:r>
-      <w:proofErr w:type="spellEnd"/>
       <w:r>
         <w:t xml:space="preserve"> tag.</w:t>
       </w:r>
@@ -3311,21 +1951,8 @@
       <w:r>
         <w:t xml:space="preserve">= </w:t>
       </w:r>
-      <w:proofErr w:type="spellStart"/>
-      <w:r>
-        <w:t>findings|filter_</w:t>
-      </w:r>
-      <w:proofErr w:type="gramStart"/>
-      <w:r>
-        <w:t>type</w:t>
-      </w:r>
-      <w:proofErr w:type="spellEnd"/>
-      <w:r>
-        <w:t>(</w:t>
-      </w:r>
-      <w:proofErr w:type="gramEnd"/>
-      <w:r>
-        <w:t xml:space="preserve">[“Network”, “Web”]) </w:t>
+      <w:r>
+        <w:t xml:space="preserve">findings|filter_type([“Network”, “Web”]) </w:t>
       </w:r>
       <w:r>
         <w:t>%}</w:t>
@@ -3337,47 +1964,16 @@
         <w:jc w:val="left"/>
       </w:pPr>
       <w:r>
-        <w:t xml:space="preserve">{% set web = </w:t>
-      </w:r>
-      <w:proofErr w:type="spellStart"/>
-      <w:r>
-        <w:t>filtered|</w:t>
-      </w:r>
-      <w:proofErr w:type="gramStart"/>
-      <w:r>
-        <w:t>selectattr</w:t>
-      </w:r>
-      <w:proofErr w:type="spellEnd"/>
-      <w:r>
-        <w:t>(</w:t>
-      </w:r>
-      <w:proofErr w:type="gramEnd"/>
-      <w:r>
-        <w:t>“</w:t>
-      </w:r>
-      <w:proofErr w:type="spellStart"/>
+        <w:t>{% set web = filtered|selectattr(“</w:t>
+      </w:r>
       <w:r>
         <w:rPr>
           <w:rStyle w:val="treelabel"/>
         </w:rPr>
         <w:t>finding_type</w:t>
       </w:r>
-      <w:proofErr w:type="spellEnd"/>
-      <w:r>
-        <w:t>”, “==”, “Web</w:t>
-      </w:r>
-      <w:proofErr w:type="gramStart"/>
-      <w:r>
-        <w:t>”)|</w:t>
-      </w:r>
-      <w:proofErr w:type="spellStart"/>
-      <w:proofErr w:type="gramEnd"/>
-      <w:r>
-        <w:t>list|length</w:t>
-      </w:r>
-      <w:proofErr w:type="spellEnd"/>
-      <w:r>
-        <w:t xml:space="preserve"> %}</w:t>
+      <w:r>
+        <w:t>”, “==”, “Web”)|list|length %}</w:t>
       </w:r>
     </w:p>
     <w:p>
@@ -3386,47 +1982,16 @@
         <w:jc w:val="left"/>
       </w:pPr>
       <w:r>
-        <w:t xml:space="preserve">{% set network = </w:t>
-      </w:r>
-      <w:proofErr w:type="spellStart"/>
-      <w:r>
-        <w:t>filtered|</w:t>
-      </w:r>
-      <w:proofErr w:type="gramStart"/>
-      <w:r>
-        <w:t>selectattr</w:t>
-      </w:r>
-      <w:proofErr w:type="spellEnd"/>
-      <w:r>
-        <w:t>(</w:t>
-      </w:r>
-      <w:proofErr w:type="gramEnd"/>
-      <w:r>
-        <w:t>“</w:t>
-      </w:r>
-      <w:proofErr w:type="spellStart"/>
+        <w:t>{% set network = filtered|selectattr(“</w:t>
+      </w:r>
       <w:r>
         <w:rPr>
           <w:rStyle w:val="treelabel"/>
         </w:rPr>
         <w:t>finding_type</w:t>
       </w:r>
-      <w:proofErr w:type="spellEnd"/>
-      <w:r>
-        <w:t>”, “==”, “Network</w:t>
-      </w:r>
-      <w:proofErr w:type="gramStart"/>
-      <w:r>
-        <w:t>”)|</w:t>
-      </w:r>
-      <w:proofErr w:type="spellStart"/>
-      <w:proofErr w:type="gramEnd"/>
-      <w:r>
-        <w:t>list|length</w:t>
-      </w:r>
-      <w:proofErr w:type="spellEnd"/>
-      <w:r>
-        <w:t xml:space="preserve"> %}</w:t>
+      <w:r>
+        <w:t>”, “==”, “Network”)|list|length %}</w:t>
       </w:r>
     </w:p>
     <w:p>
@@ -3450,15 +2015,7 @@
         <w:jc w:val="left"/>
       </w:pPr>
       <w:r>
-        <w:t xml:space="preserve">There are </w:t>
-      </w:r>
-      <w:proofErr w:type="gramStart"/>
-      <w:r>
-        <w:t>{{ network</w:t>
-      </w:r>
-      <w:proofErr w:type="gramEnd"/>
-      <w:r>
-        <w:t xml:space="preserve"> }} </w:t>
+        <w:t xml:space="preserve">There are {{ network }} </w:t>
       </w:r>
       <w:r>
         <w:rPr>
@@ -3468,15 +2025,7 @@
         <w:t>Network</w:t>
       </w:r>
       <w:r>
-        <w:t xml:space="preserve"> and </w:t>
-      </w:r>
-      <w:proofErr w:type="gramStart"/>
-      <w:r>
-        <w:t>{{ web</w:t>
-      </w:r>
-      <w:proofErr w:type="gramEnd"/>
-      <w:r>
-        <w:t xml:space="preserve"> }} </w:t>
+        <w:t xml:space="preserve"> and {{ web }} </w:t>
       </w:r>
       <w:r>
         <w:rPr>
@@ -3558,21 +2107,8 @@
             <w:pPr>
               <w:jc w:val="center"/>
             </w:pPr>
-            <w:proofErr w:type="gramStart"/>
-            <w:r>
-              <w:t xml:space="preserve">{{ </w:t>
-            </w:r>
-            <w:proofErr w:type="spellStart"/>
-            <w:r>
-              <w:t>finding</w:t>
-            </w:r>
-            <w:proofErr w:type="gramEnd"/>
-            <w:r>
-              <w:t>.title</w:t>
-            </w:r>
-            <w:proofErr w:type="spellEnd"/>
-            <w:r>
-              <w:t xml:space="preserve"> }}</w:t>
+            <w:r>
+              <w:t>{{ finding.title }}</w:t>
             </w:r>
           </w:p>
         </w:tc>
@@ -3585,44 +2121,10 @@
               <w:jc w:val="center"/>
             </w:pPr>
             <w:r>
-              <w:t xml:space="preserve">{% </w:t>
-            </w:r>
-            <w:proofErr w:type="spellStart"/>
-            <w:r>
-              <w:t>cellbg</w:t>
-            </w:r>
-            <w:proofErr w:type="spellEnd"/>
-            <w:r>
-              <w:t xml:space="preserve"> </w:t>
-            </w:r>
-            <w:proofErr w:type="spellStart"/>
-            <w:proofErr w:type="gramStart"/>
-            <w:r>
-              <w:t>finding.severity</w:t>
-            </w:r>
-            <w:proofErr w:type="gramEnd"/>
-            <w:r>
-              <w:t>_color</w:t>
-            </w:r>
-            <w:proofErr w:type="spellEnd"/>
-            <w:r>
-              <w:t xml:space="preserve"> </w:t>
-            </w:r>
-            <w:proofErr w:type="gramStart"/>
-            <w:r>
-              <w:t xml:space="preserve">%}{{ </w:t>
-            </w:r>
-            <w:proofErr w:type="spellStart"/>
-            <w:r>
-              <w:t>finding</w:t>
-            </w:r>
-            <w:proofErr w:type="gramEnd"/>
-            <w:r>
-              <w:t>.severity</w:t>
-            </w:r>
-            <w:proofErr w:type="spellEnd"/>
-            <w:r>
-              <w:t xml:space="preserve"> }}</w:t>
+              <w:t xml:space="preserve">{% cellbg finding.severity_color </w:t>
+            </w:r>
+            <w:r>
+              <w:t>%}{{ finding.severity }}</w:t>
             </w:r>
           </w:p>
         </w:tc>
@@ -3635,15 +2137,7 @@
           </w:tcPr>
           <w:p>
             <w:r>
-              <w:t xml:space="preserve">{%tr </w:t>
-            </w:r>
-            <w:proofErr w:type="spellStart"/>
-            <w:r>
-              <w:t>endfor</w:t>
-            </w:r>
-            <w:proofErr w:type="spellEnd"/>
-            <w:r>
-              <w:t xml:space="preserve"> %}</w:t>
+              <w:t>{%tr endfor %}</w:t>
             </w:r>
           </w:p>
         </w:tc>
@@ -3655,34 +2149,10 @@
         <w:jc w:val="left"/>
       </w:pPr>
       <w:r>
-        <w:t xml:space="preserve">{% endif </w:t>
-      </w:r>
-      <w:proofErr w:type="gramStart"/>
-      <w:r>
-        <w:t>%}</w:t>
-      </w:r>
-      <w:r>
-        <w:t>{</w:t>
-      </w:r>
-      <w:proofErr w:type="gramEnd"/>
-      <w:r>
-        <w:t xml:space="preserve">% </w:t>
-      </w:r>
-      <w:proofErr w:type="spellStart"/>
-      <w:r>
-        <w:t>endwith</w:t>
-      </w:r>
-      <w:proofErr w:type="spellEnd"/>
-      <w:r>
-        <w:t xml:space="preserve"> </w:t>
-      </w:r>
-      <w:proofErr w:type="gramStart"/>
-      <w:r>
-        <w:t>%}The</w:t>
-      </w:r>
-      <w:proofErr w:type="gramEnd"/>
-      <w:r>
-        <w:t xml:space="preserve"> </w:t>
+        <w:t>{% endif %}</w:t>
+      </w:r>
+      <w:r>
+        <w:t xml:space="preserve">{% endwith %}The </w:t>
       </w:r>
       <w:r>
         <w:rPr>
@@ -3752,29 +2222,8 @@
       <w:pPr>
         <w:pStyle w:val="Heading3-Finding"/>
       </w:pPr>
-      <w:proofErr w:type="gramStart"/>
-      <w:r>
-        <w:t xml:space="preserve">{{ </w:t>
-      </w:r>
-      <w:proofErr w:type="spellStart"/>
-      <w:r>
-        <w:t>finding</w:t>
-      </w:r>
-      <w:proofErr w:type="gramEnd"/>
-      <w:r>
-        <w:t>.</w:t>
-      </w:r>
-      <w:proofErr w:type="gramStart"/>
-      <w:r>
-        <w:t>title</w:t>
-      </w:r>
-      <w:proofErr w:type="spellEnd"/>
-      <w:r>
-        <w:t xml:space="preserve"> }</w:t>
-      </w:r>
-      <w:proofErr w:type="gramEnd"/>
-      <w:r>
-        <w:t>}</w:t>
+      <w:r>
+        <w:t>{{ finding.title }}</w:t>
       </w:r>
     </w:p>
     <w:p>
@@ -3789,62 +2238,21 @@
           <w:b/>
           <w:bCs/>
         </w:rPr>
-        <w:t xml:space="preserve">Severity – </w:t>
-      </w:r>
-      <w:proofErr w:type="gramStart"/>
+        <w:t>Severity – {{ finding.severity</w:t>
+      </w:r>
       <w:r>
         <w:rPr>
           <w:b/>
           <w:bCs/>
         </w:rPr>
-        <w:t xml:space="preserve">{{ </w:t>
-      </w:r>
-      <w:proofErr w:type="spellStart"/>
+        <w:t>_rt</w:t>
+      </w:r>
       <w:r>
         <w:rPr>
           <w:b/>
           <w:bCs/>
         </w:rPr>
-        <w:t>finding</w:t>
-      </w:r>
-      <w:proofErr w:type="gramEnd"/>
-      <w:r>
-        <w:rPr>
-          <w:b/>
-          <w:bCs/>
-        </w:rPr>
-        <w:t>.severity</w:t>
-      </w:r>
-      <w:r>
-        <w:rPr>
-          <w:b/>
-          <w:bCs/>
-        </w:rPr>
-        <w:t>_</w:t>
-      </w:r>
-      <w:proofErr w:type="gramStart"/>
-      <w:r>
-        <w:rPr>
-          <w:b/>
-          <w:bCs/>
-        </w:rPr>
-        <w:t>rt</w:t>
-      </w:r>
-      <w:proofErr w:type="spellEnd"/>
-      <w:r>
-        <w:rPr>
-          <w:b/>
-          <w:bCs/>
-        </w:rPr>
-        <w:t xml:space="preserve"> }</w:t>
-      </w:r>
-      <w:proofErr w:type="gramEnd"/>
-      <w:r>
-        <w:rPr>
-          <w:b/>
-          <w:bCs/>
-        </w:rPr>
-        <w:t>}</w:t>
+        <w:t xml:space="preserve"> }}</w:t>
       </w:r>
     </w:p>
     <w:p>
@@ -3863,28 +2271,7 @@
         <w:t>p</w:t>
       </w:r>
       <w:r>
-        <w:t xml:space="preserve"> </w:t>
-      </w:r>
-      <w:proofErr w:type="spellStart"/>
-      <w:proofErr w:type="gramStart"/>
-      <w:r>
-        <w:t>finding.affected</w:t>
-      </w:r>
-      <w:proofErr w:type="gramEnd"/>
-      <w:r>
-        <w:t>_entities_</w:t>
-      </w:r>
-      <w:proofErr w:type="gramStart"/>
-      <w:r>
-        <w:t>rt</w:t>
-      </w:r>
-      <w:proofErr w:type="spellEnd"/>
-      <w:r>
-        <w:t xml:space="preserve"> }</w:t>
-      </w:r>
-      <w:proofErr w:type="gramEnd"/>
-      <w:r>
-        <w:t>}</w:t>
+        <w:t xml:space="preserve"> finding.affected_entities_rt }}</w:t>
       </w:r>
     </w:p>
     <w:p>
@@ -3903,28 +2290,7 @@
         <w:t>p</w:t>
       </w:r>
       <w:r>
-        <w:t xml:space="preserve"> </w:t>
-      </w:r>
-      <w:proofErr w:type="spellStart"/>
-      <w:proofErr w:type="gramStart"/>
-      <w:r>
-        <w:t>finding.description</w:t>
-      </w:r>
-      <w:proofErr w:type="gramEnd"/>
-      <w:r>
-        <w:t>_</w:t>
-      </w:r>
-      <w:proofErr w:type="gramStart"/>
-      <w:r>
-        <w:t>rt</w:t>
-      </w:r>
-      <w:proofErr w:type="spellEnd"/>
-      <w:r>
-        <w:t xml:space="preserve"> }</w:t>
-      </w:r>
-      <w:proofErr w:type="gramEnd"/>
-      <w:r>
-        <w:t>}</w:t>
+        <w:t xml:space="preserve"> finding.description_rt }}</w:t>
       </w:r>
     </w:p>
     <w:p>
@@ -3943,28 +2309,7 @@
         <w:t>p</w:t>
       </w:r>
       <w:r>
-        <w:t xml:space="preserve"> </w:t>
-      </w:r>
-      <w:proofErr w:type="spellStart"/>
-      <w:proofErr w:type="gramStart"/>
-      <w:r>
-        <w:t>finding.impact</w:t>
-      </w:r>
-      <w:proofErr w:type="gramEnd"/>
-      <w:r>
-        <w:t>_</w:t>
-      </w:r>
-      <w:proofErr w:type="gramStart"/>
-      <w:r>
-        <w:t>rt</w:t>
-      </w:r>
-      <w:proofErr w:type="spellEnd"/>
-      <w:r>
-        <w:t xml:space="preserve"> }</w:t>
-      </w:r>
-      <w:proofErr w:type="gramEnd"/>
-      <w:r>
-        <w:t>}</w:t>
+        <w:t xml:space="preserve"> finding.impact_rt }}</w:t>
       </w:r>
     </w:p>
     <w:p>
@@ -3983,28 +2328,7 @@
         <w:t>p</w:t>
       </w:r>
       <w:r>
-        <w:t xml:space="preserve"> </w:t>
-      </w:r>
-      <w:proofErr w:type="spellStart"/>
-      <w:proofErr w:type="gramStart"/>
-      <w:r>
-        <w:t>finding.recommendation</w:t>
-      </w:r>
-      <w:proofErr w:type="gramEnd"/>
-      <w:r>
-        <w:t>_</w:t>
-      </w:r>
-      <w:proofErr w:type="gramStart"/>
-      <w:r>
-        <w:t>rt</w:t>
-      </w:r>
-      <w:proofErr w:type="spellEnd"/>
-      <w:r>
-        <w:t xml:space="preserve"> }</w:t>
-      </w:r>
-      <w:proofErr w:type="gramEnd"/>
-      <w:r>
-        <w:t>}</w:t>
+        <w:t xml:space="preserve"> finding.recommendation_rt }}</w:t>
       </w:r>
     </w:p>
     <w:p>
@@ -4023,28 +2347,7 @@
         <w:t>p</w:t>
       </w:r>
       <w:r>
-        <w:t xml:space="preserve"> </w:t>
-      </w:r>
-      <w:proofErr w:type="spellStart"/>
-      <w:proofErr w:type="gramStart"/>
-      <w:r>
-        <w:t>finding.replication</w:t>
-      </w:r>
-      <w:proofErr w:type="gramEnd"/>
-      <w:r>
-        <w:t>_steps_</w:t>
-      </w:r>
-      <w:proofErr w:type="gramStart"/>
-      <w:r>
-        <w:t>rt</w:t>
-      </w:r>
-      <w:proofErr w:type="spellEnd"/>
-      <w:r>
-        <w:t xml:space="preserve"> }</w:t>
-      </w:r>
-      <w:proofErr w:type="gramEnd"/>
-      <w:r>
-        <w:t>}</w:t>
+        <w:t xml:space="preserve"> finding.replication_steps_rt }}</w:t>
       </w:r>
     </w:p>
     <w:p>
@@ -4063,28 +2366,7 @@
         <w:t>p</w:t>
       </w:r>
       <w:r>
-        <w:t xml:space="preserve"> </w:t>
-      </w:r>
-      <w:proofErr w:type="spellStart"/>
-      <w:proofErr w:type="gramStart"/>
-      <w:r>
-        <w:t>finding.references</w:t>
-      </w:r>
-      <w:proofErr w:type="gramEnd"/>
-      <w:r>
-        <w:t>_</w:t>
-      </w:r>
-      <w:proofErr w:type="gramStart"/>
-      <w:r>
-        <w:t>rt</w:t>
-      </w:r>
-      <w:proofErr w:type="spellEnd"/>
-      <w:r>
-        <w:t xml:space="preserve"> }</w:t>
-      </w:r>
-      <w:proofErr w:type="gramEnd"/>
-      <w:r>
-        <w:t>}</w:t>
+        <w:t xml:space="preserve"> finding.references_rt }}</w:t>
       </w:r>
     </w:p>
     <w:p>
@@ -4095,15 +2377,7 @@
     <w:p>
       <w:r>
         <w:lastRenderedPageBreak/>
-        <w:t xml:space="preserve">{% </w:t>
-      </w:r>
-      <w:proofErr w:type="spellStart"/>
-      <w:r>
-        <w:t>endfor</w:t>
-      </w:r>
-      <w:proofErr w:type="spellEnd"/>
-      <w:r>
-        <w:t xml:space="preserve"> %}</w:t>
+        <w:t>{% endfor %}</w:t>
       </w:r>
     </w:p>
     <w:p>
@@ -4408,7 +2682,7 @@
       <w:rPr>
         <w:noProof/>
       </w:rPr>
-      <w:pict w14:anchorId="55A35100">
+      <w:pict w14:anchorId="5EEAA19C">
         <v:shapetype id="_x0000_t136" coordsize="21600,21600" o:spt="136" adj="10800" path="m@7,l@8,m@5,21600l@6,21600e">
           <v:formulas>
             <v:f eqn="sum #0 0 10800"/>
@@ -4521,7 +2795,7 @@
       <w:rPr>
         <w:noProof/>
       </w:rPr>
-      <w:pict w14:anchorId="65CD9E85">
+      <w:pict w14:anchorId="34528309">
         <v:shapetype id="_x0000_t136" coordsize="21600,21600" o:spt="136" adj="10800" path="m@7,l@8,m@5,21600l@6,21600e">
           <v:formulas>
             <v:f eqn="sum #0 0 10800"/>
@@ -4566,19 +2840,11 @@
       </w:rPr>
       <w:ptab w:relativeTo="margin" w:alignment="right" w:leader="none"/>
     </w:r>
-    <w:proofErr w:type="gramStart"/>
     <w:r>
       <w:rPr>
         <w:color w:val="808080" w:themeColor="background1" w:themeShade="80"/>
       </w:rPr>
-      <w:t>{{ client.name</w:t>
-    </w:r>
-    <w:proofErr w:type="gramEnd"/>
-    <w:r>
-      <w:rPr>
-        <w:color w:val="808080" w:themeColor="background1" w:themeShade="80"/>
-      </w:rPr>
-      <w:t xml:space="preserve"> }}</w:t>
+      <w:t>{{ client.name }}</w:t>
     </w:r>
   </w:p>
   <w:p>
@@ -4622,7 +2888,7 @@
       <w:rPr>
         <w:noProof/>
       </w:rPr>
-      <w:pict w14:anchorId="10F88739">
+      <w:pict w14:anchorId="4C7C420E">
         <v:shapetype id="_x0000_t136" coordsize="21600,21600" o:spt="136" adj="10800" path="m@7,l@8,m@5,21600l@6,21600e">
           <v:formulas>
             <v:f eqn="sum #0 0 10800"/>
@@ -8751,6 +7017,45 @@
     <w:basedOn w:val="DefaultParagraphFont"/>
     <w:rsid w:val="00430538"/>
   </w:style>
+  <w:style w:type="paragraph" w:styleId="FootnoteText">
+    <w:name w:val="footnote text"/>
+    <w:basedOn w:val="Normal"/>
+    <w:link w:val="FootnoteTextChar"/>
+    <w:uiPriority w:val="99"/>
+    <w:semiHidden/>
+    <w:unhideWhenUsed/>
+    <w:rsid w:val="00532CFC"/>
+    <w:pPr>
+      <w:spacing w:before="0" w:line="240" w:lineRule="auto"/>
+    </w:pPr>
+    <w:rPr>
+      <w:sz w:val="20"/>
+      <w:szCs w:val="20"/>
+    </w:rPr>
+  </w:style>
+  <w:style w:type="character" w:customStyle="1" w:styleId="FootnoteTextChar">
+    <w:name w:val="Footnote Text Char"/>
+    <w:basedOn w:val="DefaultParagraphFont"/>
+    <w:link w:val="FootnoteText"/>
+    <w:uiPriority w:val="99"/>
+    <w:semiHidden/>
+    <w:rsid w:val="00532CFC"/>
+    <w:rPr>
+      <w:sz w:val="20"/>
+      <w:szCs w:val="20"/>
+    </w:rPr>
+  </w:style>
+  <w:style w:type="character" w:styleId="FootnoteReference">
+    <w:name w:val="footnote reference"/>
+    <w:basedOn w:val="DefaultParagraphFont"/>
+    <w:uiPriority w:val="99"/>
+    <w:semiHidden/>
+    <w:unhideWhenUsed/>
+    <w:rsid w:val="00532CFC"/>
+    <w:rPr>
+      <w:vertAlign w:val="superscript"/>
+    </w:rPr>
+  </w:style>
 </w:styles>
 </file>
 

</xml_diff>